<commit_message>
Completed till CNS Score
</commit_message>
<xml_diff>
--- a/Pravin Kumar/Vehicle Loan Default-Report.docx
+++ b/Pravin Kumar/Vehicle Loan Default-Report.docx
@@ -119,7 +119,6 @@
                 <w:color w:val="000000"/>
               </w:rPr>
             </w:pPr>
-            <w:proofErr w:type="spellStart"/>
             <w:r>
               <w:rPr>
                 <w:rFonts w:ascii="Calibri" w:eastAsia="Times New Roman" w:hAnsi="Calibri" w:cs="Calibri"/>
@@ -129,7 +128,6 @@
               </w:rPr>
               <w:t>UniqueID</w:t>
             </w:r>
-            <w:proofErr w:type="spellEnd"/>
           </w:p>
         </w:tc>
         <w:tc>
@@ -193,7 +191,6 @@
                 <w:color w:val="000000"/>
               </w:rPr>
             </w:pPr>
-            <w:proofErr w:type="spellStart"/>
             <w:r>
               <w:rPr>
                 <w:rFonts w:ascii="Calibri" w:eastAsia="Times New Roman" w:hAnsi="Calibri" w:cs="Calibri"/>
@@ -203,7 +200,6 @@
               </w:rPr>
               <w:t>loan_default</w:t>
             </w:r>
-            <w:proofErr w:type="spellEnd"/>
           </w:p>
         </w:tc>
         <w:tc>
@@ -267,7 +263,6 @@
                 <w:color w:val="000000"/>
               </w:rPr>
             </w:pPr>
-            <w:proofErr w:type="spellStart"/>
             <w:r>
               <w:rPr>
                 <w:rFonts w:ascii="Calibri" w:eastAsia="Times New Roman" w:hAnsi="Calibri" w:cs="Calibri"/>
@@ -277,7 +272,6 @@
               </w:rPr>
               <w:t>disbursed_amount</w:t>
             </w:r>
-            <w:proofErr w:type="spellEnd"/>
           </w:p>
         </w:tc>
         <w:tc>
@@ -341,7 +335,6 @@
                 <w:color w:val="000000"/>
               </w:rPr>
             </w:pPr>
-            <w:proofErr w:type="spellStart"/>
             <w:r>
               <w:rPr>
                 <w:rFonts w:ascii="Calibri" w:eastAsia="Times New Roman" w:hAnsi="Calibri" w:cs="Calibri"/>
@@ -351,7 +344,6 @@
               </w:rPr>
               <w:t>asset_cost</w:t>
             </w:r>
-            <w:proofErr w:type="spellEnd"/>
           </w:p>
         </w:tc>
         <w:tc>
@@ -415,7 +407,6 @@
                 <w:color w:val="000000"/>
               </w:rPr>
             </w:pPr>
-            <w:proofErr w:type="spellStart"/>
             <w:r>
               <w:rPr>
                 <w:rFonts w:ascii="Calibri" w:eastAsia="Times New Roman" w:hAnsi="Calibri" w:cs="Calibri"/>
@@ -425,7 +416,6 @@
               </w:rPr>
               <w:t>ltv</w:t>
             </w:r>
-            <w:proofErr w:type="spellEnd"/>
           </w:p>
         </w:tc>
         <w:tc>
@@ -489,7 +479,6 @@
                 <w:color w:val="000000"/>
               </w:rPr>
             </w:pPr>
-            <w:proofErr w:type="spellStart"/>
             <w:r>
               <w:rPr>
                 <w:rFonts w:ascii="Calibri" w:eastAsia="Times New Roman" w:hAnsi="Calibri" w:cs="Calibri"/>
@@ -499,7 +488,6 @@
               </w:rPr>
               <w:t>branch_id</w:t>
             </w:r>
-            <w:proofErr w:type="spellEnd"/>
           </w:p>
         </w:tc>
         <w:tc>
@@ -563,7 +551,6 @@
                 <w:color w:val="000000"/>
               </w:rPr>
             </w:pPr>
-            <w:proofErr w:type="spellStart"/>
             <w:r>
               <w:rPr>
                 <w:rFonts w:ascii="Calibri" w:eastAsia="Times New Roman" w:hAnsi="Calibri" w:cs="Calibri"/>
@@ -582,7 +569,6 @@
               </w:rPr>
               <w:t>upplier_id</w:t>
             </w:r>
-            <w:proofErr w:type="spellEnd"/>
           </w:p>
         </w:tc>
         <w:tc>
@@ -646,7 +632,6 @@
                 <w:color w:val="000000"/>
               </w:rPr>
             </w:pPr>
-            <w:proofErr w:type="spellStart"/>
             <w:r>
               <w:rPr>
                 <w:rFonts w:ascii="Calibri" w:eastAsia="Times New Roman" w:hAnsi="Calibri" w:cs="Calibri"/>
@@ -656,7 +641,6 @@
               </w:rPr>
               <w:t>manufacturer_id</w:t>
             </w:r>
-            <w:proofErr w:type="spellEnd"/>
           </w:p>
         </w:tc>
         <w:tc>
@@ -720,7 +704,6 @@
                 <w:color w:val="000000"/>
               </w:rPr>
             </w:pPr>
-            <w:proofErr w:type="spellStart"/>
             <w:r>
               <w:rPr>
                 <w:rFonts w:ascii="Calibri" w:eastAsia="Times New Roman" w:hAnsi="Calibri" w:cs="Calibri"/>
@@ -730,7 +713,6 @@
               </w:rPr>
               <w:t>Current_pincode</w:t>
             </w:r>
-            <w:proofErr w:type="spellEnd"/>
           </w:p>
         </w:tc>
         <w:tc>
@@ -761,23 +743,7 @@
                 <w:rFonts w:ascii="Calibri" w:eastAsia="Times New Roman" w:hAnsi="Calibri" w:cs="Calibri"/>
                 <w:color w:val="000000"/>
               </w:rPr>
-              <w:t xml:space="preserve">Current </w:t>
-            </w:r>
-            <w:proofErr w:type="spellStart"/>
-            <w:r>
-              <w:rPr>
-                <w:rFonts w:ascii="Calibri" w:eastAsia="Times New Roman" w:hAnsi="Calibri" w:cs="Calibri"/>
-                <w:color w:val="000000"/>
-              </w:rPr>
-              <w:t>pincode</w:t>
-            </w:r>
-            <w:proofErr w:type="spellEnd"/>
-            <w:r>
-              <w:rPr>
-                <w:rFonts w:ascii="Calibri" w:eastAsia="Times New Roman" w:hAnsi="Calibri" w:cs="Calibri"/>
-                <w:color w:val="000000"/>
-              </w:rPr>
-              <w:t xml:space="preserve"> of the customer</w:t>
+              <w:t>Current pincode of the customer</w:t>
             </w:r>
           </w:p>
         </w:tc>
@@ -810,7 +776,6 @@
                 <w:color w:val="000000"/>
               </w:rPr>
             </w:pPr>
-            <w:proofErr w:type="spellStart"/>
             <w:r>
               <w:rPr>
                 <w:rFonts w:ascii="Calibri" w:eastAsia="Times New Roman" w:hAnsi="Calibri" w:cs="Calibri"/>
@@ -820,7 +785,6 @@
               </w:rPr>
               <w:t>Date.of.Birth</w:t>
             </w:r>
-            <w:proofErr w:type="spellEnd"/>
           </w:p>
         </w:tc>
         <w:tc>
@@ -884,7 +848,6 @@
                 <w:color w:val="000000"/>
               </w:rPr>
             </w:pPr>
-            <w:proofErr w:type="spellStart"/>
             <w:r>
               <w:rPr>
                 <w:rFonts w:ascii="Calibri" w:eastAsia="Times New Roman" w:hAnsi="Calibri" w:cs="Calibri"/>
@@ -894,7 +857,6 @@
               </w:rPr>
               <w:t>Employment.Type</w:t>
             </w:r>
-            <w:proofErr w:type="spellEnd"/>
           </w:p>
         </w:tc>
         <w:tc>
@@ -958,7 +920,6 @@
                 <w:color w:val="000000"/>
               </w:rPr>
             </w:pPr>
-            <w:proofErr w:type="spellStart"/>
             <w:r>
               <w:rPr>
                 <w:rFonts w:ascii="Calibri" w:eastAsia="Times New Roman" w:hAnsi="Calibri" w:cs="Calibri"/>
@@ -968,7 +929,6 @@
               </w:rPr>
               <w:t>DisbursalDate</w:t>
             </w:r>
-            <w:proofErr w:type="spellEnd"/>
           </w:p>
         </w:tc>
         <w:tc>
@@ -1032,7 +992,6 @@
                 <w:color w:val="000000"/>
               </w:rPr>
             </w:pPr>
-            <w:proofErr w:type="spellStart"/>
             <w:r>
               <w:rPr>
                 <w:rFonts w:ascii="Calibri" w:eastAsia="Times New Roman" w:hAnsi="Calibri" w:cs="Calibri"/>
@@ -1042,7 +1001,6 @@
               </w:rPr>
               <w:t>State_ID</w:t>
             </w:r>
-            <w:proofErr w:type="spellEnd"/>
           </w:p>
         </w:tc>
         <w:tc>
@@ -1106,7 +1064,6 @@
                 <w:color w:val="000000"/>
               </w:rPr>
             </w:pPr>
-            <w:proofErr w:type="spellStart"/>
             <w:r>
               <w:rPr>
                 <w:rFonts w:ascii="Calibri" w:eastAsia="Times New Roman" w:hAnsi="Calibri" w:cs="Calibri"/>
@@ -1116,7 +1073,6 @@
               </w:rPr>
               <w:t>Employee_code_ID</w:t>
             </w:r>
-            <w:proofErr w:type="spellEnd"/>
           </w:p>
         </w:tc>
         <w:tc>
@@ -1180,7 +1136,6 @@
                 <w:color w:val="000000"/>
               </w:rPr>
             </w:pPr>
-            <w:proofErr w:type="spellStart"/>
             <w:r>
               <w:rPr>
                 <w:rFonts w:ascii="Calibri" w:eastAsia="Times New Roman" w:hAnsi="Calibri" w:cs="Calibri"/>
@@ -1190,7 +1145,6 @@
               </w:rPr>
               <w:t>MobileNo_Avl_Flag</w:t>
             </w:r>
-            <w:proofErr w:type="spellEnd"/>
           </w:p>
         </w:tc>
         <w:tc>
@@ -1254,7 +1208,6 @@
                 <w:color w:val="000000"/>
               </w:rPr>
             </w:pPr>
-            <w:proofErr w:type="spellStart"/>
             <w:r>
               <w:rPr>
                 <w:rFonts w:ascii="Calibri" w:eastAsia="Times New Roman" w:hAnsi="Calibri" w:cs="Calibri"/>
@@ -1264,7 +1217,6 @@
               </w:rPr>
               <w:t>Aadhar_flag</w:t>
             </w:r>
-            <w:proofErr w:type="spellEnd"/>
           </w:p>
         </w:tc>
         <w:tc>
@@ -1295,23 +1247,7 @@
                 <w:rFonts w:ascii="Calibri" w:eastAsia="Times New Roman" w:hAnsi="Calibri" w:cs="Calibri"/>
                 <w:color w:val="000000"/>
               </w:rPr>
-              <w:t xml:space="preserve">if </w:t>
-            </w:r>
-            <w:proofErr w:type="spellStart"/>
-            <w:r>
-              <w:rPr>
-                <w:rFonts w:ascii="Calibri" w:eastAsia="Times New Roman" w:hAnsi="Calibri" w:cs="Calibri"/>
-                <w:color w:val="000000"/>
-              </w:rPr>
-              <w:t>aadhar</w:t>
-            </w:r>
-            <w:proofErr w:type="spellEnd"/>
-            <w:r>
-              <w:rPr>
-                <w:rFonts w:ascii="Calibri" w:eastAsia="Times New Roman" w:hAnsi="Calibri" w:cs="Calibri"/>
-                <w:color w:val="000000"/>
-              </w:rPr>
-              <w:t xml:space="preserve"> was shared by the customer then flagged as 1</w:t>
+              <w:t>if aadhar was shared by the customer then flagged as 1</w:t>
             </w:r>
           </w:p>
         </w:tc>
@@ -1344,7 +1280,6 @@
                 <w:color w:val="000000"/>
               </w:rPr>
             </w:pPr>
-            <w:proofErr w:type="spellStart"/>
             <w:r>
               <w:rPr>
                 <w:rFonts w:ascii="Calibri" w:eastAsia="Times New Roman" w:hAnsi="Calibri" w:cs="Calibri"/>
@@ -1354,7 +1289,6 @@
               </w:rPr>
               <w:t>PAN_flag</w:t>
             </w:r>
-            <w:proofErr w:type="spellEnd"/>
           </w:p>
         </w:tc>
         <w:tc>
@@ -1418,7 +1352,6 @@
                 <w:color w:val="000000"/>
               </w:rPr>
             </w:pPr>
-            <w:proofErr w:type="spellStart"/>
             <w:r>
               <w:rPr>
                 <w:rFonts w:ascii="Calibri" w:eastAsia="Times New Roman" w:hAnsi="Calibri" w:cs="Calibri"/>
@@ -1428,7 +1361,6 @@
               </w:rPr>
               <w:t>VoterID_flag</w:t>
             </w:r>
-            <w:proofErr w:type="spellEnd"/>
           </w:p>
         </w:tc>
         <w:tc>
@@ -1492,7 +1424,6 @@
                 <w:color w:val="000000"/>
               </w:rPr>
             </w:pPr>
-            <w:proofErr w:type="spellStart"/>
             <w:r>
               <w:rPr>
                 <w:rFonts w:ascii="Calibri" w:eastAsia="Times New Roman" w:hAnsi="Calibri" w:cs="Calibri"/>
@@ -1502,7 +1433,6 @@
               </w:rPr>
               <w:t>Driving_flag</w:t>
             </w:r>
-            <w:proofErr w:type="spellEnd"/>
           </w:p>
         </w:tc>
         <w:tc>
@@ -1566,7 +1496,6 @@
                 <w:color w:val="000000"/>
               </w:rPr>
             </w:pPr>
-            <w:proofErr w:type="spellStart"/>
             <w:r>
               <w:rPr>
                 <w:rFonts w:ascii="Calibri" w:eastAsia="Times New Roman" w:hAnsi="Calibri" w:cs="Calibri"/>
@@ -1576,7 +1505,6 @@
               </w:rPr>
               <w:t>Passport_flag</w:t>
             </w:r>
-            <w:proofErr w:type="spellEnd"/>
           </w:p>
         </w:tc>
         <w:tc>
@@ -2853,17 +2781,8 @@
                 <w:rFonts w:ascii="Calibri" w:eastAsia="Times New Roman" w:hAnsi="Calibri" w:cs="Calibri"/>
                 <w:color w:val="000000"/>
               </w:rPr>
-              <w:t xml:space="preserve">New loans taken by the customer in last 6 months before the </w:t>
-            </w:r>
-            <w:proofErr w:type="spellStart"/>
-            <w:r>
-              <w:rPr>
-                <w:rFonts w:ascii="Calibri" w:eastAsia="Times New Roman" w:hAnsi="Calibri" w:cs="Calibri"/>
-                <w:color w:val="000000"/>
-              </w:rPr>
-              <w:t>disbursment</w:t>
-            </w:r>
-            <w:proofErr w:type="spellEnd"/>
+              <w:t>New loans taken by the customer in last 6 months before the disbursment</w:t>
+            </w:r>
           </w:p>
         </w:tc>
       </w:tr>
@@ -3145,21 +3064,12 @@
                 <w:color w:val="000000"/>
               </w:rPr>
             </w:pPr>
-            <w:proofErr w:type="spellStart"/>
-            <w:r>
-              <w:rPr>
-                <w:rFonts w:ascii="Calibri" w:eastAsia="Times New Roman" w:hAnsi="Calibri" w:cs="Calibri"/>
-                <w:color w:val="000000"/>
-              </w:rPr>
-              <w:t>Enquries</w:t>
-            </w:r>
-            <w:proofErr w:type="spellEnd"/>
-            <w:r>
-              <w:rPr>
-                <w:rFonts w:ascii="Calibri" w:eastAsia="Times New Roman" w:hAnsi="Calibri" w:cs="Calibri"/>
-                <w:color w:val="000000"/>
-              </w:rPr>
-              <w:t xml:space="preserve"> done by the customer for loans</w:t>
+            <w:r>
+              <w:rPr>
+                <w:rFonts w:ascii="Calibri" w:eastAsia="Times New Roman" w:hAnsi="Calibri" w:cs="Calibri"/>
+                <w:color w:val="000000"/>
+              </w:rPr>
+              <w:t>Enquries done by the customer for loans</w:t>
             </w:r>
           </w:p>
         </w:tc>
@@ -3191,7 +3101,6 @@
                 <w:color w:val="000000"/>
               </w:rPr>
             </w:pPr>
-            <w:proofErr w:type="spellStart"/>
             <w:r>
               <w:rPr>
                 <w:rFonts w:ascii="Calibri" w:eastAsia="Times New Roman" w:hAnsi="Calibri" w:cs="Calibri"/>
@@ -3201,7 +3110,6 @@
               </w:rPr>
               <w:t>loan_default</w:t>
             </w:r>
-            <w:proofErr w:type="spellEnd"/>
           </w:p>
         </w:tc>
         <w:tc>
@@ -3247,31 +3155,1911 @@
       </w:r>
     </w:p>
     <w:p>
-      <w:pPr>
+      <w:r>
+        <w:t>14 Numerical columns,2 Date</w:t>
+      </w:r>
+      <w:r>
+        <w:t xml:space="preserve"> </w:t>
+      </w:r>
+      <w:r>
+        <w:t>type columns and 25 Categorical columns</w:t>
+      </w:r>
+    </w:p>
+    <w:p>
+      <w:pPr>
+        <w:pStyle w:val="ListParagraph"/>
         <w:numPr>
           <w:ilvl w:val="0"/>
           <w:numId w:val="4"/>
         </w:numPr>
-      </w:pPr>
-      <w:r>
-        <w:t xml:space="preserve">14 Numerical columns,2 </w:t>
-      </w:r>
-      <w:proofErr w:type="spellStart"/>
-      <w:r>
-        <w:t>Datetype</w:t>
-      </w:r>
-      <w:proofErr w:type="spellEnd"/>
-      <w:r>
-        <w:t xml:space="preserve"> columns and 25 Categorical columns</w:t>
-      </w:r>
-    </w:p>
-    <w:p/>
+        <w:shd w:val="clear" w:color="auto" w:fill="FFFFFF"/>
+        <w:tabs>
+          <w:tab w:val="left" w:pos="916"/>
+          <w:tab w:val="left" w:pos="1832"/>
+          <w:tab w:val="left" w:pos="2748"/>
+          <w:tab w:val="left" w:pos="3664"/>
+          <w:tab w:val="left" w:pos="4580"/>
+          <w:tab w:val="left" w:pos="5496"/>
+          <w:tab w:val="left" w:pos="6412"/>
+          <w:tab w:val="left" w:pos="7328"/>
+          <w:tab w:val="left" w:pos="8244"/>
+          <w:tab w:val="left" w:pos="9160"/>
+          <w:tab w:val="left" w:pos="10076"/>
+          <w:tab w:val="left" w:pos="10992"/>
+          <w:tab w:val="left" w:pos="11908"/>
+          <w:tab w:val="left" w:pos="12824"/>
+          <w:tab w:val="left" w:pos="13740"/>
+          <w:tab w:val="left" w:pos="14656"/>
+        </w:tabs>
+        <w:wordWrap w:val="0"/>
+        <w:spacing w:after="0" w:line="240" w:lineRule="auto"/>
+        <w:textAlignment w:val="baseline"/>
+        <w:rPr>
+          <w:rFonts w:ascii="Courier New" w:eastAsia="Times New Roman" w:hAnsi="Courier New" w:cs="Courier New"/>
+          <w:color w:val="000000"/>
+          <w:sz w:val="21"/>
+          <w:szCs w:val="21"/>
+        </w:rPr>
+      </w:pPr>
+      <w:r>
+        <w:rPr>
+          <w:rFonts w:ascii="Courier New" w:eastAsia="Times New Roman" w:hAnsi="Courier New" w:cs="Courier New"/>
+          <w:color w:val="000000"/>
+          <w:sz w:val="21"/>
+          <w:szCs w:val="21"/>
+        </w:rPr>
+        <w:t>UniqueID                                 int64</w:t>
+      </w:r>
+    </w:p>
+    <w:p>
+      <w:pPr>
+        <w:pStyle w:val="ListParagraph"/>
+        <w:numPr>
+          <w:ilvl w:val="0"/>
+          <w:numId w:val="4"/>
+        </w:numPr>
+        <w:shd w:val="clear" w:color="auto" w:fill="FFFFFF"/>
+        <w:tabs>
+          <w:tab w:val="left" w:pos="916"/>
+          <w:tab w:val="left" w:pos="1832"/>
+          <w:tab w:val="left" w:pos="2748"/>
+          <w:tab w:val="left" w:pos="3664"/>
+          <w:tab w:val="left" w:pos="4580"/>
+          <w:tab w:val="left" w:pos="5496"/>
+          <w:tab w:val="left" w:pos="6412"/>
+          <w:tab w:val="left" w:pos="7328"/>
+          <w:tab w:val="left" w:pos="8244"/>
+          <w:tab w:val="left" w:pos="9160"/>
+          <w:tab w:val="left" w:pos="10076"/>
+          <w:tab w:val="left" w:pos="10992"/>
+          <w:tab w:val="left" w:pos="11908"/>
+          <w:tab w:val="left" w:pos="12824"/>
+          <w:tab w:val="left" w:pos="13740"/>
+          <w:tab w:val="left" w:pos="14656"/>
+        </w:tabs>
+        <w:wordWrap w:val="0"/>
+        <w:spacing w:after="0" w:line="240" w:lineRule="auto"/>
+        <w:textAlignment w:val="baseline"/>
+        <w:rPr>
+          <w:rFonts w:ascii="Courier New" w:eastAsia="Times New Roman" w:hAnsi="Courier New" w:cs="Courier New"/>
+          <w:color w:val="000000"/>
+          <w:sz w:val="21"/>
+          <w:szCs w:val="21"/>
+        </w:rPr>
+      </w:pPr>
+      <w:r>
+        <w:rPr>
+          <w:rFonts w:ascii="Courier New" w:eastAsia="Times New Roman" w:hAnsi="Courier New" w:cs="Courier New"/>
+          <w:color w:val="000000"/>
+          <w:sz w:val="21"/>
+          <w:szCs w:val="21"/>
+        </w:rPr>
+        <w:t>disbursed_amount                         int64</w:t>
+      </w:r>
+    </w:p>
+    <w:p>
+      <w:pPr>
+        <w:pStyle w:val="ListParagraph"/>
+        <w:numPr>
+          <w:ilvl w:val="0"/>
+          <w:numId w:val="4"/>
+        </w:numPr>
+        <w:shd w:val="clear" w:color="auto" w:fill="FFFFFF"/>
+        <w:tabs>
+          <w:tab w:val="left" w:pos="916"/>
+          <w:tab w:val="left" w:pos="1832"/>
+          <w:tab w:val="left" w:pos="2748"/>
+          <w:tab w:val="left" w:pos="3664"/>
+          <w:tab w:val="left" w:pos="4580"/>
+          <w:tab w:val="left" w:pos="5496"/>
+          <w:tab w:val="left" w:pos="6412"/>
+          <w:tab w:val="left" w:pos="7328"/>
+          <w:tab w:val="left" w:pos="8244"/>
+          <w:tab w:val="left" w:pos="9160"/>
+          <w:tab w:val="left" w:pos="10076"/>
+          <w:tab w:val="left" w:pos="10992"/>
+          <w:tab w:val="left" w:pos="11908"/>
+          <w:tab w:val="left" w:pos="12824"/>
+          <w:tab w:val="left" w:pos="13740"/>
+          <w:tab w:val="left" w:pos="14656"/>
+        </w:tabs>
+        <w:wordWrap w:val="0"/>
+        <w:spacing w:after="0" w:line="240" w:lineRule="auto"/>
+        <w:textAlignment w:val="baseline"/>
+        <w:rPr>
+          <w:rFonts w:ascii="Courier New" w:eastAsia="Times New Roman" w:hAnsi="Courier New" w:cs="Courier New"/>
+          <w:color w:val="000000"/>
+          <w:sz w:val="21"/>
+          <w:szCs w:val="21"/>
+        </w:rPr>
+      </w:pPr>
+      <w:r>
+        <w:rPr>
+          <w:rFonts w:ascii="Courier New" w:eastAsia="Times New Roman" w:hAnsi="Courier New" w:cs="Courier New"/>
+          <w:color w:val="000000"/>
+          <w:sz w:val="21"/>
+          <w:szCs w:val="21"/>
+        </w:rPr>
+        <w:t>asset_cost                               int64</w:t>
+      </w:r>
+    </w:p>
+    <w:p>
+      <w:pPr>
+        <w:pStyle w:val="ListParagraph"/>
+        <w:numPr>
+          <w:ilvl w:val="0"/>
+          <w:numId w:val="4"/>
+        </w:numPr>
+        <w:shd w:val="clear" w:color="auto" w:fill="FFFFFF"/>
+        <w:tabs>
+          <w:tab w:val="left" w:pos="916"/>
+          <w:tab w:val="left" w:pos="1832"/>
+          <w:tab w:val="left" w:pos="2748"/>
+          <w:tab w:val="left" w:pos="3664"/>
+          <w:tab w:val="left" w:pos="4580"/>
+          <w:tab w:val="left" w:pos="5496"/>
+          <w:tab w:val="left" w:pos="6412"/>
+          <w:tab w:val="left" w:pos="7328"/>
+          <w:tab w:val="left" w:pos="8244"/>
+          <w:tab w:val="left" w:pos="9160"/>
+          <w:tab w:val="left" w:pos="10076"/>
+          <w:tab w:val="left" w:pos="10992"/>
+          <w:tab w:val="left" w:pos="11908"/>
+          <w:tab w:val="left" w:pos="12824"/>
+          <w:tab w:val="left" w:pos="13740"/>
+          <w:tab w:val="left" w:pos="14656"/>
+        </w:tabs>
+        <w:wordWrap w:val="0"/>
+        <w:spacing w:after="0" w:line="240" w:lineRule="auto"/>
+        <w:textAlignment w:val="baseline"/>
+        <w:rPr>
+          <w:rFonts w:ascii="Courier New" w:eastAsia="Times New Roman" w:hAnsi="Courier New" w:cs="Courier New"/>
+          <w:color w:val="000000"/>
+          <w:sz w:val="21"/>
+          <w:szCs w:val="21"/>
+        </w:rPr>
+      </w:pPr>
+      <w:r>
+        <w:rPr>
+          <w:rFonts w:ascii="Courier New" w:eastAsia="Times New Roman" w:hAnsi="Courier New" w:cs="Courier New"/>
+          <w:color w:val="000000"/>
+          <w:sz w:val="21"/>
+          <w:szCs w:val="21"/>
+        </w:rPr>
+        <w:t>ltv                                    float64</w:t>
+      </w:r>
+    </w:p>
+    <w:p>
+      <w:pPr>
+        <w:pStyle w:val="ListParagraph"/>
+        <w:numPr>
+          <w:ilvl w:val="0"/>
+          <w:numId w:val="4"/>
+        </w:numPr>
+        <w:shd w:val="clear" w:color="auto" w:fill="FFFFFF"/>
+        <w:tabs>
+          <w:tab w:val="left" w:pos="916"/>
+          <w:tab w:val="left" w:pos="1832"/>
+          <w:tab w:val="left" w:pos="2748"/>
+          <w:tab w:val="left" w:pos="3664"/>
+          <w:tab w:val="left" w:pos="4580"/>
+          <w:tab w:val="left" w:pos="5496"/>
+          <w:tab w:val="left" w:pos="6412"/>
+          <w:tab w:val="left" w:pos="7328"/>
+          <w:tab w:val="left" w:pos="8244"/>
+          <w:tab w:val="left" w:pos="9160"/>
+          <w:tab w:val="left" w:pos="10076"/>
+          <w:tab w:val="left" w:pos="10992"/>
+          <w:tab w:val="left" w:pos="11908"/>
+          <w:tab w:val="left" w:pos="12824"/>
+          <w:tab w:val="left" w:pos="13740"/>
+          <w:tab w:val="left" w:pos="14656"/>
+        </w:tabs>
+        <w:wordWrap w:val="0"/>
+        <w:spacing w:after="0" w:line="240" w:lineRule="auto"/>
+        <w:textAlignment w:val="baseline"/>
+        <w:rPr>
+          <w:rFonts w:ascii="Courier New" w:eastAsia="Times New Roman" w:hAnsi="Courier New" w:cs="Courier New"/>
+          <w:color w:val="000000"/>
+          <w:sz w:val="21"/>
+          <w:szCs w:val="21"/>
+        </w:rPr>
+      </w:pPr>
+      <w:r>
+        <w:rPr>
+          <w:rFonts w:ascii="Courier New" w:eastAsia="Times New Roman" w:hAnsi="Courier New" w:cs="Courier New"/>
+          <w:color w:val="000000"/>
+          <w:sz w:val="21"/>
+          <w:szCs w:val="21"/>
+        </w:rPr>
+        <w:t>branch_id                                int64</w:t>
+      </w:r>
+    </w:p>
+    <w:p>
+      <w:pPr>
+        <w:pStyle w:val="ListParagraph"/>
+        <w:numPr>
+          <w:ilvl w:val="0"/>
+          <w:numId w:val="4"/>
+        </w:numPr>
+        <w:shd w:val="clear" w:color="auto" w:fill="FFFFFF"/>
+        <w:tabs>
+          <w:tab w:val="left" w:pos="916"/>
+          <w:tab w:val="left" w:pos="1832"/>
+          <w:tab w:val="left" w:pos="2748"/>
+          <w:tab w:val="left" w:pos="3664"/>
+          <w:tab w:val="left" w:pos="4580"/>
+          <w:tab w:val="left" w:pos="5496"/>
+          <w:tab w:val="left" w:pos="6412"/>
+          <w:tab w:val="left" w:pos="7328"/>
+          <w:tab w:val="left" w:pos="8244"/>
+          <w:tab w:val="left" w:pos="9160"/>
+          <w:tab w:val="left" w:pos="10076"/>
+          <w:tab w:val="left" w:pos="10992"/>
+          <w:tab w:val="left" w:pos="11908"/>
+          <w:tab w:val="left" w:pos="12824"/>
+          <w:tab w:val="left" w:pos="13740"/>
+          <w:tab w:val="left" w:pos="14656"/>
+        </w:tabs>
+        <w:wordWrap w:val="0"/>
+        <w:spacing w:after="0" w:line="240" w:lineRule="auto"/>
+        <w:textAlignment w:val="baseline"/>
+        <w:rPr>
+          <w:rFonts w:ascii="Courier New" w:eastAsia="Times New Roman" w:hAnsi="Courier New" w:cs="Courier New"/>
+          <w:color w:val="000000"/>
+          <w:sz w:val="21"/>
+          <w:szCs w:val="21"/>
+        </w:rPr>
+      </w:pPr>
+      <w:r>
+        <w:rPr>
+          <w:rFonts w:ascii="Courier New" w:eastAsia="Times New Roman" w:hAnsi="Courier New" w:cs="Courier New"/>
+          <w:color w:val="000000"/>
+          <w:sz w:val="21"/>
+          <w:szCs w:val="21"/>
+        </w:rPr>
+        <w:t>supplier_id                              int64</w:t>
+      </w:r>
+    </w:p>
+    <w:p>
+      <w:pPr>
+        <w:pStyle w:val="ListParagraph"/>
+        <w:numPr>
+          <w:ilvl w:val="0"/>
+          <w:numId w:val="4"/>
+        </w:numPr>
+        <w:shd w:val="clear" w:color="auto" w:fill="FFFFFF"/>
+        <w:tabs>
+          <w:tab w:val="left" w:pos="916"/>
+          <w:tab w:val="left" w:pos="1832"/>
+          <w:tab w:val="left" w:pos="2748"/>
+          <w:tab w:val="left" w:pos="3664"/>
+          <w:tab w:val="left" w:pos="4580"/>
+          <w:tab w:val="left" w:pos="5496"/>
+          <w:tab w:val="left" w:pos="6412"/>
+          <w:tab w:val="left" w:pos="7328"/>
+          <w:tab w:val="left" w:pos="8244"/>
+          <w:tab w:val="left" w:pos="9160"/>
+          <w:tab w:val="left" w:pos="10076"/>
+          <w:tab w:val="left" w:pos="10992"/>
+          <w:tab w:val="left" w:pos="11908"/>
+          <w:tab w:val="left" w:pos="12824"/>
+          <w:tab w:val="left" w:pos="13740"/>
+          <w:tab w:val="left" w:pos="14656"/>
+        </w:tabs>
+        <w:wordWrap w:val="0"/>
+        <w:spacing w:after="0" w:line="240" w:lineRule="auto"/>
+        <w:textAlignment w:val="baseline"/>
+        <w:rPr>
+          <w:rFonts w:ascii="Courier New" w:eastAsia="Times New Roman" w:hAnsi="Courier New" w:cs="Courier New"/>
+          <w:color w:val="000000"/>
+          <w:sz w:val="21"/>
+          <w:szCs w:val="21"/>
+        </w:rPr>
+      </w:pPr>
+      <w:r>
+        <w:rPr>
+          <w:rFonts w:ascii="Courier New" w:eastAsia="Times New Roman" w:hAnsi="Courier New" w:cs="Courier New"/>
+          <w:color w:val="000000"/>
+          <w:sz w:val="21"/>
+          <w:szCs w:val="21"/>
+        </w:rPr>
+        <w:t>manufacturer_id                          int64</w:t>
+      </w:r>
+    </w:p>
+    <w:p>
+      <w:pPr>
+        <w:pStyle w:val="ListParagraph"/>
+        <w:numPr>
+          <w:ilvl w:val="0"/>
+          <w:numId w:val="4"/>
+        </w:numPr>
+        <w:shd w:val="clear" w:color="auto" w:fill="FFFFFF"/>
+        <w:tabs>
+          <w:tab w:val="left" w:pos="916"/>
+          <w:tab w:val="left" w:pos="1832"/>
+          <w:tab w:val="left" w:pos="2748"/>
+          <w:tab w:val="left" w:pos="3664"/>
+          <w:tab w:val="left" w:pos="4580"/>
+          <w:tab w:val="left" w:pos="5496"/>
+          <w:tab w:val="left" w:pos="6412"/>
+          <w:tab w:val="left" w:pos="7328"/>
+          <w:tab w:val="left" w:pos="8244"/>
+          <w:tab w:val="left" w:pos="9160"/>
+          <w:tab w:val="left" w:pos="10076"/>
+          <w:tab w:val="left" w:pos="10992"/>
+          <w:tab w:val="left" w:pos="11908"/>
+          <w:tab w:val="left" w:pos="12824"/>
+          <w:tab w:val="left" w:pos="13740"/>
+          <w:tab w:val="left" w:pos="14656"/>
+        </w:tabs>
+        <w:wordWrap w:val="0"/>
+        <w:spacing w:after="0" w:line="240" w:lineRule="auto"/>
+        <w:textAlignment w:val="baseline"/>
+        <w:rPr>
+          <w:rFonts w:ascii="Courier New" w:eastAsia="Times New Roman" w:hAnsi="Courier New" w:cs="Courier New"/>
+          <w:color w:val="000000"/>
+          <w:sz w:val="21"/>
+          <w:szCs w:val="21"/>
+        </w:rPr>
+      </w:pPr>
+      <w:r>
+        <w:rPr>
+          <w:rFonts w:ascii="Courier New" w:eastAsia="Times New Roman" w:hAnsi="Courier New" w:cs="Courier New"/>
+          <w:color w:val="000000"/>
+          <w:sz w:val="21"/>
+          <w:szCs w:val="21"/>
+        </w:rPr>
+        <w:t>Current_pincode_ID                       int64</w:t>
+      </w:r>
+    </w:p>
+    <w:p>
+      <w:pPr>
+        <w:pStyle w:val="ListParagraph"/>
+        <w:numPr>
+          <w:ilvl w:val="0"/>
+          <w:numId w:val="4"/>
+        </w:numPr>
+        <w:shd w:val="clear" w:color="auto" w:fill="FFFFFF"/>
+        <w:tabs>
+          <w:tab w:val="left" w:pos="916"/>
+          <w:tab w:val="left" w:pos="1832"/>
+          <w:tab w:val="left" w:pos="2748"/>
+          <w:tab w:val="left" w:pos="3664"/>
+          <w:tab w:val="left" w:pos="4580"/>
+          <w:tab w:val="left" w:pos="5496"/>
+          <w:tab w:val="left" w:pos="6412"/>
+          <w:tab w:val="left" w:pos="7328"/>
+          <w:tab w:val="left" w:pos="8244"/>
+          <w:tab w:val="left" w:pos="9160"/>
+          <w:tab w:val="left" w:pos="10076"/>
+          <w:tab w:val="left" w:pos="10992"/>
+          <w:tab w:val="left" w:pos="11908"/>
+          <w:tab w:val="left" w:pos="12824"/>
+          <w:tab w:val="left" w:pos="13740"/>
+          <w:tab w:val="left" w:pos="14656"/>
+        </w:tabs>
+        <w:wordWrap w:val="0"/>
+        <w:spacing w:after="0" w:line="240" w:lineRule="auto"/>
+        <w:textAlignment w:val="baseline"/>
+        <w:rPr>
+          <w:rFonts w:ascii="Courier New" w:eastAsia="Times New Roman" w:hAnsi="Courier New" w:cs="Courier New"/>
+          <w:color w:val="000000"/>
+          <w:sz w:val="21"/>
+          <w:szCs w:val="21"/>
+        </w:rPr>
+      </w:pPr>
+      <w:r>
+        <w:rPr>
+          <w:rFonts w:ascii="Courier New" w:eastAsia="Times New Roman" w:hAnsi="Courier New" w:cs="Courier New"/>
+          <w:color w:val="000000"/>
+          <w:sz w:val="21"/>
+          <w:szCs w:val="21"/>
+        </w:rPr>
+        <w:t>Date.of.Birth                           object</w:t>
+      </w:r>
+    </w:p>
+    <w:p>
+      <w:pPr>
+        <w:pStyle w:val="ListParagraph"/>
+        <w:numPr>
+          <w:ilvl w:val="0"/>
+          <w:numId w:val="4"/>
+        </w:numPr>
+        <w:shd w:val="clear" w:color="auto" w:fill="FFFFFF"/>
+        <w:tabs>
+          <w:tab w:val="left" w:pos="916"/>
+          <w:tab w:val="left" w:pos="1832"/>
+          <w:tab w:val="left" w:pos="2748"/>
+          <w:tab w:val="left" w:pos="3664"/>
+          <w:tab w:val="left" w:pos="4580"/>
+          <w:tab w:val="left" w:pos="5496"/>
+          <w:tab w:val="left" w:pos="6412"/>
+          <w:tab w:val="left" w:pos="7328"/>
+          <w:tab w:val="left" w:pos="8244"/>
+          <w:tab w:val="left" w:pos="9160"/>
+          <w:tab w:val="left" w:pos="10076"/>
+          <w:tab w:val="left" w:pos="10992"/>
+          <w:tab w:val="left" w:pos="11908"/>
+          <w:tab w:val="left" w:pos="12824"/>
+          <w:tab w:val="left" w:pos="13740"/>
+          <w:tab w:val="left" w:pos="14656"/>
+        </w:tabs>
+        <w:wordWrap w:val="0"/>
+        <w:spacing w:after="0" w:line="240" w:lineRule="auto"/>
+        <w:textAlignment w:val="baseline"/>
+        <w:rPr>
+          <w:rFonts w:ascii="Courier New" w:eastAsia="Times New Roman" w:hAnsi="Courier New" w:cs="Courier New"/>
+          <w:color w:val="000000"/>
+          <w:sz w:val="21"/>
+          <w:szCs w:val="21"/>
+        </w:rPr>
+      </w:pPr>
+      <w:r>
+        <w:rPr>
+          <w:rFonts w:ascii="Courier New" w:eastAsia="Times New Roman" w:hAnsi="Courier New" w:cs="Courier New"/>
+          <w:color w:val="000000"/>
+          <w:sz w:val="21"/>
+          <w:szCs w:val="21"/>
+        </w:rPr>
+        <w:t>Employment.Type                         object</w:t>
+      </w:r>
+    </w:p>
+    <w:p>
+      <w:pPr>
+        <w:pStyle w:val="ListParagraph"/>
+        <w:numPr>
+          <w:ilvl w:val="0"/>
+          <w:numId w:val="4"/>
+        </w:numPr>
+        <w:shd w:val="clear" w:color="auto" w:fill="FFFFFF"/>
+        <w:tabs>
+          <w:tab w:val="left" w:pos="916"/>
+          <w:tab w:val="left" w:pos="1832"/>
+          <w:tab w:val="left" w:pos="2748"/>
+          <w:tab w:val="left" w:pos="3664"/>
+          <w:tab w:val="left" w:pos="4580"/>
+          <w:tab w:val="left" w:pos="5496"/>
+          <w:tab w:val="left" w:pos="6412"/>
+          <w:tab w:val="left" w:pos="7328"/>
+          <w:tab w:val="left" w:pos="8244"/>
+          <w:tab w:val="left" w:pos="9160"/>
+          <w:tab w:val="left" w:pos="10076"/>
+          <w:tab w:val="left" w:pos="10992"/>
+          <w:tab w:val="left" w:pos="11908"/>
+          <w:tab w:val="left" w:pos="12824"/>
+          <w:tab w:val="left" w:pos="13740"/>
+          <w:tab w:val="left" w:pos="14656"/>
+        </w:tabs>
+        <w:wordWrap w:val="0"/>
+        <w:spacing w:after="0" w:line="240" w:lineRule="auto"/>
+        <w:textAlignment w:val="baseline"/>
+        <w:rPr>
+          <w:rFonts w:ascii="Courier New" w:eastAsia="Times New Roman" w:hAnsi="Courier New" w:cs="Courier New"/>
+          <w:color w:val="000000"/>
+          <w:sz w:val="21"/>
+          <w:szCs w:val="21"/>
+        </w:rPr>
+      </w:pPr>
+      <w:r>
+        <w:rPr>
+          <w:rFonts w:ascii="Courier New" w:eastAsia="Times New Roman" w:hAnsi="Courier New" w:cs="Courier New"/>
+          <w:color w:val="000000"/>
+          <w:sz w:val="21"/>
+          <w:szCs w:val="21"/>
+        </w:rPr>
+        <w:t>DisbursalDate                           object</w:t>
+      </w:r>
+    </w:p>
+    <w:p>
+      <w:pPr>
+        <w:pStyle w:val="ListParagraph"/>
+        <w:numPr>
+          <w:ilvl w:val="0"/>
+          <w:numId w:val="4"/>
+        </w:numPr>
+        <w:shd w:val="clear" w:color="auto" w:fill="FFFFFF"/>
+        <w:tabs>
+          <w:tab w:val="left" w:pos="916"/>
+          <w:tab w:val="left" w:pos="1832"/>
+          <w:tab w:val="left" w:pos="2748"/>
+          <w:tab w:val="left" w:pos="3664"/>
+          <w:tab w:val="left" w:pos="4580"/>
+          <w:tab w:val="left" w:pos="5496"/>
+          <w:tab w:val="left" w:pos="6412"/>
+          <w:tab w:val="left" w:pos="7328"/>
+          <w:tab w:val="left" w:pos="8244"/>
+          <w:tab w:val="left" w:pos="9160"/>
+          <w:tab w:val="left" w:pos="10076"/>
+          <w:tab w:val="left" w:pos="10992"/>
+          <w:tab w:val="left" w:pos="11908"/>
+          <w:tab w:val="left" w:pos="12824"/>
+          <w:tab w:val="left" w:pos="13740"/>
+          <w:tab w:val="left" w:pos="14656"/>
+        </w:tabs>
+        <w:wordWrap w:val="0"/>
+        <w:spacing w:after="0" w:line="240" w:lineRule="auto"/>
+        <w:textAlignment w:val="baseline"/>
+        <w:rPr>
+          <w:rFonts w:ascii="Courier New" w:eastAsia="Times New Roman" w:hAnsi="Courier New" w:cs="Courier New"/>
+          <w:color w:val="000000"/>
+          <w:sz w:val="21"/>
+          <w:szCs w:val="21"/>
+        </w:rPr>
+      </w:pPr>
+      <w:r>
+        <w:rPr>
+          <w:rFonts w:ascii="Courier New" w:eastAsia="Times New Roman" w:hAnsi="Courier New" w:cs="Courier New"/>
+          <w:color w:val="000000"/>
+          <w:sz w:val="21"/>
+          <w:szCs w:val="21"/>
+        </w:rPr>
+        <w:t>State_ID                                 int64</w:t>
+      </w:r>
+    </w:p>
+    <w:p>
+      <w:pPr>
+        <w:pStyle w:val="ListParagraph"/>
+        <w:numPr>
+          <w:ilvl w:val="0"/>
+          <w:numId w:val="4"/>
+        </w:numPr>
+        <w:shd w:val="clear" w:color="auto" w:fill="FFFFFF"/>
+        <w:tabs>
+          <w:tab w:val="left" w:pos="916"/>
+          <w:tab w:val="left" w:pos="1832"/>
+          <w:tab w:val="left" w:pos="2748"/>
+          <w:tab w:val="left" w:pos="3664"/>
+          <w:tab w:val="left" w:pos="4580"/>
+          <w:tab w:val="left" w:pos="5496"/>
+          <w:tab w:val="left" w:pos="6412"/>
+          <w:tab w:val="left" w:pos="7328"/>
+          <w:tab w:val="left" w:pos="8244"/>
+          <w:tab w:val="left" w:pos="9160"/>
+          <w:tab w:val="left" w:pos="10076"/>
+          <w:tab w:val="left" w:pos="10992"/>
+          <w:tab w:val="left" w:pos="11908"/>
+          <w:tab w:val="left" w:pos="12824"/>
+          <w:tab w:val="left" w:pos="13740"/>
+          <w:tab w:val="left" w:pos="14656"/>
+        </w:tabs>
+        <w:wordWrap w:val="0"/>
+        <w:spacing w:after="0" w:line="240" w:lineRule="auto"/>
+        <w:textAlignment w:val="baseline"/>
+        <w:rPr>
+          <w:rFonts w:ascii="Courier New" w:eastAsia="Times New Roman" w:hAnsi="Courier New" w:cs="Courier New"/>
+          <w:color w:val="000000"/>
+          <w:sz w:val="21"/>
+          <w:szCs w:val="21"/>
+        </w:rPr>
+      </w:pPr>
+      <w:r>
+        <w:rPr>
+          <w:rFonts w:ascii="Courier New" w:eastAsia="Times New Roman" w:hAnsi="Courier New" w:cs="Courier New"/>
+          <w:color w:val="000000"/>
+          <w:sz w:val="21"/>
+          <w:szCs w:val="21"/>
+        </w:rPr>
+        <w:t>Employee_code_ID                         int64</w:t>
+      </w:r>
+    </w:p>
+    <w:p>
+      <w:pPr>
+        <w:pStyle w:val="ListParagraph"/>
+        <w:numPr>
+          <w:ilvl w:val="0"/>
+          <w:numId w:val="4"/>
+        </w:numPr>
+        <w:shd w:val="clear" w:color="auto" w:fill="FFFFFF"/>
+        <w:tabs>
+          <w:tab w:val="left" w:pos="916"/>
+          <w:tab w:val="left" w:pos="1832"/>
+          <w:tab w:val="left" w:pos="2748"/>
+          <w:tab w:val="left" w:pos="3664"/>
+          <w:tab w:val="left" w:pos="4580"/>
+          <w:tab w:val="left" w:pos="5496"/>
+          <w:tab w:val="left" w:pos="6412"/>
+          <w:tab w:val="left" w:pos="7328"/>
+          <w:tab w:val="left" w:pos="8244"/>
+          <w:tab w:val="left" w:pos="9160"/>
+          <w:tab w:val="left" w:pos="10076"/>
+          <w:tab w:val="left" w:pos="10992"/>
+          <w:tab w:val="left" w:pos="11908"/>
+          <w:tab w:val="left" w:pos="12824"/>
+          <w:tab w:val="left" w:pos="13740"/>
+          <w:tab w:val="left" w:pos="14656"/>
+        </w:tabs>
+        <w:wordWrap w:val="0"/>
+        <w:spacing w:after="0" w:line="240" w:lineRule="auto"/>
+        <w:textAlignment w:val="baseline"/>
+        <w:rPr>
+          <w:rFonts w:ascii="Courier New" w:eastAsia="Times New Roman" w:hAnsi="Courier New" w:cs="Courier New"/>
+          <w:color w:val="000000"/>
+          <w:sz w:val="21"/>
+          <w:szCs w:val="21"/>
+        </w:rPr>
+      </w:pPr>
+      <w:r>
+        <w:rPr>
+          <w:rFonts w:ascii="Courier New" w:eastAsia="Times New Roman" w:hAnsi="Courier New" w:cs="Courier New"/>
+          <w:color w:val="000000"/>
+          <w:sz w:val="21"/>
+          <w:szCs w:val="21"/>
+        </w:rPr>
+        <w:lastRenderedPageBreak/>
+        <w:t>MobileNo_Avl_Flag                        int64</w:t>
+      </w:r>
+    </w:p>
+    <w:p>
+      <w:pPr>
+        <w:pStyle w:val="ListParagraph"/>
+        <w:numPr>
+          <w:ilvl w:val="0"/>
+          <w:numId w:val="4"/>
+        </w:numPr>
+        <w:shd w:val="clear" w:color="auto" w:fill="FFFFFF"/>
+        <w:tabs>
+          <w:tab w:val="left" w:pos="916"/>
+          <w:tab w:val="left" w:pos="1832"/>
+          <w:tab w:val="left" w:pos="2748"/>
+          <w:tab w:val="left" w:pos="3664"/>
+          <w:tab w:val="left" w:pos="4580"/>
+          <w:tab w:val="left" w:pos="5496"/>
+          <w:tab w:val="left" w:pos="6412"/>
+          <w:tab w:val="left" w:pos="7328"/>
+          <w:tab w:val="left" w:pos="8244"/>
+          <w:tab w:val="left" w:pos="9160"/>
+          <w:tab w:val="left" w:pos="10076"/>
+          <w:tab w:val="left" w:pos="10992"/>
+          <w:tab w:val="left" w:pos="11908"/>
+          <w:tab w:val="left" w:pos="12824"/>
+          <w:tab w:val="left" w:pos="13740"/>
+          <w:tab w:val="left" w:pos="14656"/>
+        </w:tabs>
+        <w:wordWrap w:val="0"/>
+        <w:spacing w:after="0" w:line="240" w:lineRule="auto"/>
+        <w:textAlignment w:val="baseline"/>
+        <w:rPr>
+          <w:rFonts w:ascii="Courier New" w:eastAsia="Times New Roman" w:hAnsi="Courier New" w:cs="Courier New"/>
+          <w:color w:val="000000"/>
+          <w:sz w:val="21"/>
+          <w:szCs w:val="21"/>
+        </w:rPr>
+      </w:pPr>
+      <w:r>
+        <w:rPr>
+          <w:rFonts w:ascii="Courier New" w:eastAsia="Times New Roman" w:hAnsi="Courier New" w:cs="Courier New"/>
+          <w:color w:val="000000"/>
+          <w:sz w:val="21"/>
+          <w:szCs w:val="21"/>
+        </w:rPr>
+        <w:t>Aadhar_flag                              int64</w:t>
+      </w:r>
+    </w:p>
+    <w:p>
+      <w:pPr>
+        <w:pStyle w:val="ListParagraph"/>
+        <w:numPr>
+          <w:ilvl w:val="0"/>
+          <w:numId w:val="4"/>
+        </w:numPr>
+        <w:shd w:val="clear" w:color="auto" w:fill="FFFFFF"/>
+        <w:tabs>
+          <w:tab w:val="left" w:pos="916"/>
+          <w:tab w:val="left" w:pos="1832"/>
+          <w:tab w:val="left" w:pos="2748"/>
+          <w:tab w:val="left" w:pos="3664"/>
+          <w:tab w:val="left" w:pos="4580"/>
+          <w:tab w:val="left" w:pos="5496"/>
+          <w:tab w:val="left" w:pos="6412"/>
+          <w:tab w:val="left" w:pos="7328"/>
+          <w:tab w:val="left" w:pos="8244"/>
+          <w:tab w:val="left" w:pos="9160"/>
+          <w:tab w:val="left" w:pos="10076"/>
+          <w:tab w:val="left" w:pos="10992"/>
+          <w:tab w:val="left" w:pos="11908"/>
+          <w:tab w:val="left" w:pos="12824"/>
+          <w:tab w:val="left" w:pos="13740"/>
+          <w:tab w:val="left" w:pos="14656"/>
+        </w:tabs>
+        <w:wordWrap w:val="0"/>
+        <w:spacing w:after="0" w:line="240" w:lineRule="auto"/>
+        <w:textAlignment w:val="baseline"/>
+        <w:rPr>
+          <w:rFonts w:ascii="Courier New" w:eastAsia="Times New Roman" w:hAnsi="Courier New" w:cs="Courier New"/>
+          <w:color w:val="000000"/>
+          <w:sz w:val="21"/>
+          <w:szCs w:val="21"/>
+        </w:rPr>
+      </w:pPr>
+      <w:r>
+        <w:rPr>
+          <w:rFonts w:ascii="Courier New" w:eastAsia="Times New Roman" w:hAnsi="Courier New" w:cs="Courier New"/>
+          <w:color w:val="000000"/>
+          <w:sz w:val="21"/>
+          <w:szCs w:val="21"/>
+        </w:rPr>
+        <w:t>PAN_flag                                 int64</w:t>
+      </w:r>
+    </w:p>
+    <w:p>
+      <w:pPr>
+        <w:pStyle w:val="ListParagraph"/>
+        <w:numPr>
+          <w:ilvl w:val="0"/>
+          <w:numId w:val="4"/>
+        </w:numPr>
+        <w:shd w:val="clear" w:color="auto" w:fill="FFFFFF"/>
+        <w:tabs>
+          <w:tab w:val="left" w:pos="916"/>
+          <w:tab w:val="left" w:pos="1832"/>
+          <w:tab w:val="left" w:pos="2748"/>
+          <w:tab w:val="left" w:pos="3664"/>
+          <w:tab w:val="left" w:pos="4580"/>
+          <w:tab w:val="left" w:pos="5496"/>
+          <w:tab w:val="left" w:pos="6412"/>
+          <w:tab w:val="left" w:pos="7328"/>
+          <w:tab w:val="left" w:pos="8244"/>
+          <w:tab w:val="left" w:pos="9160"/>
+          <w:tab w:val="left" w:pos="10076"/>
+          <w:tab w:val="left" w:pos="10992"/>
+          <w:tab w:val="left" w:pos="11908"/>
+          <w:tab w:val="left" w:pos="12824"/>
+          <w:tab w:val="left" w:pos="13740"/>
+          <w:tab w:val="left" w:pos="14656"/>
+        </w:tabs>
+        <w:wordWrap w:val="0"/>
+        <w:spacing w:after="0" w:line="240" w:lineRule="auto"/>
+        <w:textAlignment w:val="baseline"/>
+        <w:rPr>
+          <w:rFonts w:ascii="Courier New" w:eastAsia="Times New Roman" w:hAnsi="Courier New" w:cs="Courier New"/>
+          <w:color w:val="000000"/>
+          <w:sz w:val="21"/>
+          <w:szCs w:val="21"/>
+        </w:rPr>
+      </w:pPr>
+      <w:r>
+        <w:rPr>
+          <w:rFonts w:ascii="Courier New" w:eastAsia="Times New Roman" w:hAnsi="Courier New" w:cs="Courier New"/>
+          <w:color w:val="000000"/>
+          <w:sz w:val="21"/>
+          <w:szCs w:val="21"/>
+        </w:rPr>
+        <w:t>VoterID_flag                             int64</w:t>
+      </w:r>
+    </w:p>
+    <w:p>
+      <w:pPr>
+        <w:pStyle w:val="ListParagraph"/>
+        <w:numPr>
+          <w:ilvl w:val="0"/>
+          <w:numId w:val="4"/>
+        </w:numPr>
+        <w:shd w:val="clear" w:color="auto" w:fill="FFFFFF"/>
+        <w:tabs>
+          <w:tab w:val="left" w:pos="916"/>
+          <w:tab w:val="left" w:pos="1832"/>
+          <w:tab w:val="left" w:pos="2748"/>
+          <w:tab w:val="left" w:pos="3664"/>
+          <w:tab w:val="left" w:pos="4580"/>
+          <w:tab w:val="left" w:pos="5496"/>
+          <w:tab w:val="left" w:pos="6412"/>
+          <w:tab w:val="left" w:pos="7328"/>
+          <w:tab w:val="left" w:pos="8244"/>
+          <w:tab w:val="left" w:pos="9160"/>
+          <w:tab w:val="left" w:pos="10076"/>
+          <w:tab w:val="left" w:pos="10992"/>
+          <w:tab w:val="left" w:pos="11908"/>
+          <w:tab w:val="left" w:pos="12824"/>
+          <w:tab w:val="left" w:pos="13740"/>
+          <w:tab w:val="left" w:pos="14656"/>
+        </w:tabs>
+        <w:wordWrap w:val="0"/>
+        <w:spacing w:after="0" w:line="240" w:lineRule="auto"/>
+        <w:textAlignment w:val="baseline"/>
+        <w:rPr>
+          <w:rFonts w:ascii="Courier New" w:eastAsia="Times New Roman" w:hAnsi="Courier New" w:cs="Courier New"/>
+          <w:color w:val="000000"/>
+          <w:sz w:val="21"/>
+          <w:szCs w:val="21"/>
+        </w:rPr>
+      </w:pPr>
+      <w:r>
+        <w:rPr>
+          <w:rFonts w:ascii="Courier New" w:eastAsia="Times New Roman" w:hAnsi="Courier New" w:cs="Courier New"/>
+          <w:color w:val="000000"/>
+          <w:sz w:val="21"/>
+          <w:szCs w:val="21"/>
+        </w:rPr>
+        <w:t>Driving_flag                             int64</w:t>
+      </w:r>
+    </w:p>
+    <w:p>
+      <w:pPr>
+        <w:pStyle w:val="ListParagraph"/>
+        <w:numPr>
+          <w:ilvl w:val="0"/>
+          <w:numId w:val="4"/>
+        </w:numPr>
+        <w:shd w:val="clear" w:color="auto" w:fill="FFFFFF"/>
+        <w:tabs>
+          <w:tab w:val="left" w:pos="916"/>
+          <w:tab w:val="left" w:pos="1832"/>
+          <w:tab w:val="left" w:pos="2748"/>
+          <w:tab w:val="left" w:pos="3664"/>
+          <w:tab w:val="left" w:pos="4580"/>
+          <w:tab w:val="left" w:pos="5496"/>
+          <w:tab w:val="left" w:pos="6412"/>
+          <w:tab w:val="left" w:pos="7328"/>
+          <w:tab w:val="left" w:pos="8244"/>
+          <w:tab w:val="left" w:pos="9160"/>
+          <w:tab w:val="left" w:pos="10076"/>
+          <w:tab w:val="left" w:pos="10992"/>
+          <w:tab w:val="left" w:pos="11908"/>
+          <w:tab w:val="left" w:pos="12824"/>
+          <w:tab w:val="left" w:pos="13740"/>
+          <w:tab w:val="left" w:pos="14656"/>
+        </w:tabs>
+        <w:wordWrap w:val="0"/>
+        <w:spacing w:after="0" w:line="240" w:lineRule="auto"/>
+        <w:textAlignment w:val="baseline"/>
+        <w:rPr>
+          <w:rFonts w:ascii="Courier New" w:eastAsia="Times New Roman" w:hAnsi="Courier New" w:cs="Courier New"/>
+          <w:color w:val="000000"/>
+          <w:sz w:val="21"/>
+          <w:szCs w:val="21"/>
+        </w:rPr>
+      </w:pPr>
+      <w:r>
+        <w:rPr>
+          <w:rFonts w:ascii="Courier New" w:eastAsia="Times New Roman" w:hAnsi="Courier New" w:cs="Courier New"/>
+          <w:color w:val="000000"/>
+          <w:sz w:val="21"/>
+          <w:szCs w:val="21"/>
+        </w:rPr>
+        <w:t>Passport_flag                            int64</w:t>
+      </w:r>
+    </w:p>
+    <w:p>
+      <w:pPr>
+        <w:pStyle w:val="ListParagraph"/>
+        <w:numPr>
+          <w:ilvl w:val="0"/>
+          <w:numId w:val="4"/>
+        </w:numPr>
+        <w:shd w:val="clear" w:color="auto" w:fill="FFFFFF"/>
+        <w:tabs>
+          <w:tab w:val="left" w:pos="916"/>
+          <w:tab w:val="left" w:pos="1832"/>
+          <w:tab w:val="left" w:pos="2748"/>
+          <w:tab w:val="left" w:pos="3664"/>
+          <w:tab w:val="left" w:pos="4580"/>
+          <w:tab w:val="left" w:pos="5496"/>
+          <w:tab w:val="left" w:pos="6412"/>
+          <w:tab w:val="left" w:pos="7328"/>
+          <w:tab w:val="left" w:pos="8244"/>
+          <w:tab w:val="left" w:pos="9160"/>
+          <w:tab w:val="left" w:pos="10076"/>
+          <w:tab w:val="left" w:pos="10992"/>
+          <w:tab w:val="left" w:pos="11908"/>
+          <w:tab w:val="left" w:pos="12824"/>
+          <w:tab w:val="left" w:pos="13740"/>
+          <w:tab w:val="left" w:pos="14656"/>
+        </w:tabs>
+        <w:wordWrap w:val="0"/>
+        <w:spacing w:after="0" w:line="240" w:lineRule="auto"/>
+        <w:textAlignment w:val="baseline"/>
+        <w:rPr>
+          <w:rFonts w:ascii="Courier New" w:eastAsia="Times New Roman" w:hAnsi="Courier New" w:cs="Courier New"/>
+          <w:color w:val="000000"/>
+          <w:sz w:val="21"/>
+          <w:szCs w:val="21"/>
+        </w:rPr>
+      </w:pPr>
+      <w:r>
+        <w:rPr>
+          <w:rFonts w:ascii="Courier New" w:eastAsia="Times New Roman" w:hAnsi="Courier New" w:cs="Courier New"/>
+          <w:color w:val="000000"/>
+          <w:sz w:val="21"/>
+          <w:szCs w:val="21"/>
+        </w:rPr>
+        <w:t>PERFORM_CNS.SCORE                        int64</w:t>
+      </w:r>
+    </w:p>
+    <w:p>
+      <w:pPr>
+        <w:pStyle w:val="ListParagraph"/>
+        <w:numPr>
+          <w:ilvl w:val="0"/>
+          <w:numId w:val="4"/>
+        </w:numPr>
+        <w:shd w:val="clear" w:color="auto" w:fill="FFFFFF"/>
+        <w:tabs>
+          <w:tab w:val="left" w:pos="916"/>
+          <w:tab w:val="left" w:pos="1832"/>
+          <w:tab w:val="left" w:pos="2748"/>
+          <w:tab w:val="left" w:pos="3664"/>
+          <w:tab w:val="left" w:pos="4580"/>
+          <w:tab w:val="left" w:pos="5496"/>
+          <w:tab w:val="left" w:pos="6412"/>
+          <w:tab w:val="left" w:pos="7328"/>
+          <w:tab w:val="left" w:pos="8244"/>
+          <w:tab w:val="left" w:pos="9160"/>
+          <w:tab w:val="left" w:pos="10076"/>
+          <w:tab w:val="left" w:pos="10992"/>
+          <w:tab w:val="left" w:pos="11908"/>
+          <w:tab w:val="left" w:pos="12824"/>
+          <w:tab w:val="left" w:pos="13740"/>
+          <w:tab w:val="left" w:pos="14656"/>
+        </w:tabs>
+        <w:wordWrap w:val="0"/>
+        <w:spacing w:after="0" w:line="240" w:lineRule="auto"/>
+        <w:textAlignment w:val="baseline"/>
+        <w:rPr>
+          <w:rFonts w:ascii="Courier New" w:eastAsia="Times New Roman" w:hAnsi="Courier New" w:cs="Courier New"/>
+          <w:color w:val="000000"/>
+          <w:sz w:val="21"/>
+          <w:szCs w:val="21"/>
+        </w:rPr>
+      </w:pPr>
+      <w:r>
+        <w:rPr>
+          <w:rFonts w:ascii="Courier New" w:eastAsia="Times New Roman" w:hAnsi="Courier New" w:cs="Courier New"/>
+          <w:color w:val="000000"/>
+          <w:sz w:val="21"/>
+          <w:szCs w:val="21"/>
+        </w:rPr>
+        <w:t>PERFORM_CNS.SCORE.DESCRIPTION           object</w:t>
+      </w:r>
+    </w:p>
+    <w:p>
+      <w:pPr>
+        <w:pStyle w:val="ListParagraph"/>
+        <w:numPr>
+          <w:ilvl w:val="0"/>
+          <w:numId w:val="4"/>
+        </w:numPr>
+        <w:shd w:val="clear" w:color="auto" w:fill="FFFFFF"/>
+        <w:tabs>
+          <w:tab w:val="left" w:pos="916"/>
+          <w:tab w:val="left" w:pos="1832"/>
+          <w:tab w:val="left" w:pos="2748"/>
+          <w:tab w:val="left" w:pos="3664"/>
+          <w:tab w:val="left" w:pos="4580"/>
+          <w:tab w:val="left" w:pos="5496"/>
+          <w:tab w:val="left" w:pos="6412"/>
+          <w:tab w:val="left" w:pos="7328"/>
+          <w:tab w:val="left" w:pos="8244"/>
+          <w:tab w:val="left" w:pos="9160"/>
+          <w:tab w:val="left" w:pos="10076"/>
+          <w:tab w:val="left" w:pos="10992"/>
+          <w:tab w:val="left" w:pos="11908"/>
+          <w:tab w:val="left" w:pos="12824"/>
+          <w:tab w:val="left" w:pos="13740"/>
+          <w:tab w:val="left" w:pos="14656"/>
+        </w:tabs>
+        <w:wordWrap w:val="0"/>
+        <w:spacing w:after="0" w:line="240" w:lineRule="auto"/>
+        <w:textAlignment w:val="baseline"/>
+        <w:rPr>
+          <w:rFonts w:ascii="Courier New" w:eastAsia="Times New Roman" w:hAnsi="Courier New" w:cs="Courier New"/>
+          <w:color w:val="000000"/>
+          <w:sz w:val="21"/>
+          <w:szCs w:val="21"/>
+        </w:rPr>
+      </w:pPr>
+      <w:r>
+        <w:rPr>
+          <w:rFonts w:ascii="Courier New" w:eastAsia="Times New Roman" w:hAnsi="Courier New" w:cs="Courier New"/>
+          <w:color w:val="000000"/>
+          <w:sz w:val="21"/>
+          <w:szCs w:val="21"/>
+        </w:rPr>
+        <w:t>PRI.NO.OF.ACCTS                          int64</w:t>
+      </w:r>
+    </w:p>
+    <w:p>
+      <w:pPr>
+        <w:pStyle w:val="ListParagraph"/>
+        <w:numPr>
+          <w:ilvl w:val="0"/>
+          <w:numId w:val="4"/>
+        </w:numPr>
+        <w:shd w:val="clear" w:color="auto" w:fill="FFFFFF"/>
+        <w:tabs>
+          <w:tab w:val="left" w:pos="916"/>
+          <w:tab w:val="left" w:pos="1832"/>
+          <w:tab w:val="left" w:pos="2748"/>
+          <w:tab w:val="left" w:pos="3664"/>
+          <w:tab w:val="left" w:pos="4580"/>
+          <w:tab w:val="left" w:pos="5496"/>
+          <w:tab w:val="left" w:pos="6412"/>
+          <w:tab w:val="left" w:pos="7328"/>
+          <w:tab w:val="left" w:pos="8244"/>
+          <w:tab w:val="left" w:pos="9160"/>
+          <w:tab w:val="left" w:pos="10076"/>
+          <w:tab w:val="left" w:pos="10992"/>
+          <w:tab w:val="left" w:pos="11908"/>
+          <w:tab w:val="left" w:pos="12824"/>
+          <w:tab w:val="left" w:pos="13740"/>
+          <w:tab w:val="left" w:pos="14656"/>
+        </w:tabs>
+        <w:wordWrap w:val="0"/>
+        <w:spacing w:after="0" w:line="240" w:lineRule="auto"/>
+        <w:textAlignment w:val="baseline"/>
+        <w:rPr>
+          <w:rFonts w:ascii="Courier New" w:eastAsia="Times New Roman" w:hAnsi="Courier New" w:cs="Courier New"/>
+          <w:color w:val="000000"/>
+          <w:sz w:val="21"/>
+          <w:szCs w:val="21"/>
+        </w:rPr>
+      </w:pPr>
+      <w:r>
+        <w:rPr>
+          <w:rFonts w:ascii="Courier New" w:eastAsia="Times New Roman" w:hAnsi="Courier New" w:cs="Courier New"/>
+          <w:color w:val="000000"/>
+          <w:sz w:val="21"/>
+          <w:szCs w:val="21"/>
+        </w:rPr>
+        <w:t>PRI.ACTIVE.ACCTS                         int64</w:t>
+      </w:r>
+    </w:p>
+    <w:p>
+      <w:pPr>
+        <w:pStyle w:val="ListParagraph"/>
+        <w:numPr>
+          <w:ilvl w:val="0"/>
+          <w:numId w:val="4"/>
+        </w:numPr>
+        <w:shd w:val="clear" w:color="auto" w:fill="FFFFFF"/>
+        <w:tabs>
+          <w:tab w:val="left" w:pos="916"/>
+          <w:tab w:val="left" w:pos="1832"/>
+          <w:tab w:val="left" w:pos="2748"/>
+          <w:tab w:val="left" w:pos="3664"/>
+          <w:tab w:val="left" w:pos="4580"/>
+          <w:tab w:val="left" w:pos="5496"/>
+          <w:tab w:val="left" w:pos="6412"/>
+          <w:tab w:val="left" w:pos="7328"/>
+          <w:tab w:val="left" w:pos="8244"/>
+          <w:tab w:val="left" w:pos="9160"/>
+          <w:tab w:val="left" w:pos="10076"/>
+          <w:tab w:val="left" w:pos="10992"/>
+          <w:tab w:val="left" w:pos="11908"/>
+          <w:tab w:val="left" w:pos="12824"/>
+          <w:tab w:val="left" w:pos="13740"/>
+          <w:tab w:val="left" w:pos="14656"/>
+        </w:tabs>
+        <w:wordWrap w:val="0"/>
+        <w:spacing w:after="0" w:line="240" w:lineRule="auto"/>
+        <w:textAlignment w:val="baseline"/>
+        <w:rPr>
+          <w:rFonts w:ascii="Courier New" w:eastAsia="Times New Roman" w:hAnsi="Courier New" w:cs="Courier New"/>
+          <w:color w:val="000000"/>
+          <w:sz w:val="21"/>
+          <w:szCs w:val="21"/>
+        </w:rPr>
+      </w:pPr>
+      <w:r>
+        <w:rPr>
+          <w:rFonts w:ascii="Courier New" w:eastAsia="Times New Roman" w:hAnsi="Courier New" w:cs="Courier New"/>
+          <w:color w:val="000000"/>
+          <w:sz w:val="21"/>
+          <w:szCs w:val="21"/>
+        </w:rPr>
+        <w:t>PRI.OVERDUE.ACCTS                        int64</w:t>
+      </w:r>
+    </w:p>
+    <w:p>
+      <w:pPr>
+        <w:pStyle w:val="ListParagraph"/>
+        <w:numPr>
+          <w:ilvl w:val="0"/>
+          <w:numId w:val="4"/>
+        </w:numPr>
+        <w:shd w:val="clear" w:color="auto" w:fill="FFFFFF"/>
+        <w:tabs>
+          <w:tab w:val="left" w:pos="916"/>
+          <w:tab w:val="left" w:pos="1832"/>
+          <w:tab w:val="left" w:pos="2748"/>
+          <w:tab w:val="left" w:pos="3664"/>
+          <w:tab w:val="left" w:pos="4580"/>
+          <w:tab w:val="left" w:pos="5496"/>
+          <w:tab w:val="left" w:pos="6412"/>
+          <w:tab w:val="left" w:pos="7328"/>
+          <w:tab w:val="left" w:pos="8244"/>
+          <w:tab w:val="left" w:pos="9160"/>
+          <w:tab w:val="left" w:pos="10076"/>
+          <w:tab w:val="left" w:pos="10992"/>
+          <w:tab w:val="left" w:pos="11908"/>
+          <w:tab w:val="left" w:pos="12824"/>
+          <w:tab w:val="left" w:pos="13740"/>
+          <w:tab w:val="left" w:pos="14656"/>
+        </w:tabs>
+        <w:wordWrap w:val="0"/>
+        <w:spacing w:after="0" w:line="240" w:lineRule="auto"/>
+        <w:textAlignment w:val="baseline"/>
+        <w:rPr>
+          <w:rFonts w:ascii="Courier New" w:eastAsia="Times New Roman" w:hAnsi="Courier New" w:cs="Courier New"/>
+          <w:color w:val="000000"/>
+          <w:sz w:val="21"/>
+          <w:szCs w:val="21"/>
+        </w:rPr>
+      </w:pPr>
+      <w:r>
+        <w:rPr>
+          <w:rFonts w:ascii="Courier New" w:eastAsia="Times New Roman" w:hAnsi="Courier New" w:cs="Courier New"/>
+          <w:color w:val="000000"/>
+          <w:sz w:val="21"/>
+          <w:szCs w:val="21"/>
+        </w:rPr>
+        <w:t>PRI.CURRENT.BALANCE                      int64</w:t>
+      </w:r>
+    </w:p>
+    <w:p>
+      <w:pPr>
+        <w:pStyle w:val="ListParagraph"/>
+        <w:numPr>
+          <w:ilvl w:val="0"/>
+          <w:numId w:val="4"/>
+        </w:numPr>
+        <w:shd w:val="clear" w:color="auto" w:fill="FFFFFF"/>
+        <w:tabs>
+          <w:tab w:val="left" w:pos="916"/>
+          <w:tab w:val="left" w:pos="1832"/>
+          <w:tab w:val="left" w:pos="2748"/>
+          <w:tab w:val="left" w:pos="3664"/>
+          <w:tab w:val="left" w:pos="4580"/>
+          <w:tab w:val="left" w:pos="5496"/>
+          <w:tab w:val="left" w:pos="6412"/>
+          <w:tab w:val="left" w:pos="7328"/>
+          <w:tab w:val="left" w:pos="8244"/>
+          <w:tab w:val="left" w:pos="9160"/>
+          <w:tab w:val="left" w:pos="10076"/>
+          <w:tab w:val="left" w:pos="10992"/>
+          <w:tab w:val="left" w:pos="11908"/>
+          <w:tab w:val="left" w:pos="12824"/>
+          <w:tab w:val="left" w:pos="13740"/>
+          <w:tab w:val="left" w:pos="14656"/>
+        </w:tabs>
+        <w:wordWrap w:val="0"/>
+        <w:spacing w:after="0" w:line="240" w:lineRule="auto"/>
+        <w:textAlignment w:val="baseline"/>
+        <w:rPr>
+          <w:rFonts w:ascii="Courier New" w:eastAsia="Times New Roman" w:hAnsi="Courier New" w:cs="Courier New"/>
+          <w:color w:val="000000"/>
+          <w:sz w:val="21"/>
+          <w:szCs w:val="21"/>
+        </w:rPr>
+      </w:pPr>
+      <w:r>
+        <w:rPr>
+          <w:rFonts w:ascii="Courier New" w:eastAsia="Times New Roman" w:hAnsi="Courier New" w:cs="Courier New"/>
+          <w:color w:val="000000"/>
+          <w:sz w:val="21"/>
+          <w:szCs w:val="21"/>
+        </w:rPr>
+        <w:t>PRI.SANCTIONED.AMOUNT                    int64</w:t>
+      </w:r>
+    </w:p>
+    <w:p>
+      <w:pPr>
+        <w:pStyle w:val="ListParagraph"/>
+        <w:numPr>
+          <w:ilvl w:val="0"/>
+          <w:numId w:val="4"/>
+        </w:numPr>
+        <w:shd w:val="clear" w:color="auto" w:fill="FFFFFF"/>
+        <w:tabs>
+          <w:tab w:val="left" w:pos="916"/>
+          <w:tab w:val="left" w:pos="1832"/>
+          <w:tab w:val="left" w:pos="2748"/>
+          <w:tab w:val="left" w:pos="3664"/>
+          <w:tab w:val="left" w:pos="4580"/>
+          <w:tab w:val="left" w:pos="5496"/>
+          <w:tab w:val="left" w:pos="6412"/>
+          <w:tab w:val="left" w:pos="7328"/>
+          <w:tab w:val="left" w:pos="8244"/>
+          <w:tab w:val="left" w:pos="9160"/>
+          <w:tab w:val="left" w:pos="10076"/>
+          <w:tab w:val="left" w:pos="10992"/>
+          <w:tab w:val="left" w:pos="11908"/>
+          <w:tab w:val="left" w:pos="12824"/>
+          <w:tab w:val="left" w:pos="13740"/>
+          <w:tab w:val="left" w:pos="14656"/>
+        </w:tabs>
+        <w:wordWrap w:val="0"/>
+        <w:spacing w:after="0" w:line="240" w:lineRule="auto"/>
+        <w:textAlignment w:val="baseline"/>
+        <w:rPr>
+          <w:rFonts w:ascii="Courier New" w:eastAsia="Times New Roman" w:hAnsi="Courier New" w:cs="Courier New"/>
+          <w:color w:val="000000"/>
+          <w:sz w:val="21"/>
+          <w:szCs w:val="21"/>
+        </w:rPr>
+      </w:pPr>
+      <w:r>
+        <w:rPr>
+          <w:rFonts w:ascii="Courier New" w:eastAsia="Times New Roman" w:hAnsi="Courier New" w:cs="Courier New"/>
+          <w:color w:val="000000"/>
+          <w:sz w:val="21"/>
+          <w:szCs w:val="21"/>
+        </w:rPr>
+        <w:t>PRI.DISBURSED.AMOUNT                     int64</w:t>
+      </w:r>
+    </w:p>
+    <w:p>
+      <w:pPr>
+        <w:pStyle w:val="ListParagraph"/>
+        <w:numPr>
+          <w:ilvl w:val="0"/>
+          <w:numId w:val="4"/>
+        </w:numPr>
+        <w:shd w:val="clear" w:color="auto" w:fill="FFFFFF"/>
+        <w:tabs>
+          <w:tab w:val="left" w:pos="916"/>
+          <w:tab w:val="left" w:pos="1832"/>
+          <w:tab w:val="left" w:pos="2748"/>
+          <w:tab w:val="left" w:pos="3664"/>
+          <w:tab w:val="left" w:pos="4580"/>
+          <w:tab w:val="left" w:pos="5496"/>
+          <w:tab w:val="left" w:pos="6412"/>
+          <w:tab w:val="left" w:pos="7328"/>
+          <w:tab w:val="left" w:pos="8244"/>
+          <w:tab w:val="left" w:pos="9160"/>
+          <w:tab w:val="left" w:pos="10076"/>
+          <w:tab w:val="left" w:pos="10992"/>
+          <w:tab w:val="left" w:pos="11908"/>
+          <w:tab w:val="left" w:pos="12824"/>
+          <w:tab w:val="left" w:pos="13740"/>
+          <w:tab w:val="left" w:pos="14656"/>
+        </w:tabs>
+        <w:wordWrap w:val="0"/>
+        <w:spacing w:after="0" w:line="240" w:lineRule="auto"/>
+        <w:textAlignment w:val="baseline"/>
+        <w:rPr>
+          <w:rFonts w:ascii="Courier New" w:eastAsia="Times New Roman" w:hAnsi="Courier New" w:cs="Courier New"/>
+          <w:color w:val="000000"/>
+          <w:sz w:val="21"/>
+          <w:szCs w:val="21"/>
+        </w:rPr>
+      </w:pPr>
+      <w:r>
+        <w:rPr>
+          <w:rFonts w:ascii="Courier New" w:eastAsia="Times New Roman" w:hAnsi="Courier New" w:cs="Courier New"/>
+          <w:color w:val="000000"/>
+          <w:sz w:val="21"/>
+          <w:szCs w:val="21"/>
+        </w:rPr>
+        <w:t>SEC.NO.OF.ACCTS                          int64</w:t>
+      </w:r>
+    </w:p>
+    <w:p>
+      <w:pPr>
+        <w:pStyle w:val="ListParagraph"/>
+        <w:numPr>
+          <w:ilvl w:val="0"/>
+          <w:numId w:val="4"/>
+        </w:numPr>
+        <w:shd w:val="clear" w:color="auto" w:fill="FFFFFF"/>
+        <w:tabs>
+          <w:tab w:val="left" w:pos="916"/>
+          <w:tab w:val="left" w:pos="1832"/>
+          <w:tab w:val="left" w:pos="2748"/>
+          <w:tab w:val="left" w:pos="3664"/>
+          <w:tab w:val="left" w:pos="4580"/>
+          <w:tab w:val="left" w:pos="5496"/>
+          <w:tab w:val="left" w:pos="6412"/>
+          <w:tab w:val="left" w:pos="7328"/>
+          <w:tab w:val="left" w:pos="8244"/>
+          <w:tab w:val="left" w:pos="9160"/>
+          <w:tab w:val="left" w:pos="10076"/>
+          <w:tab w:val="left" w:pos="10992"/>
+          <w:tab w:val="left" w:pos="11908"/>
+          <w:tab w:val="left" w:pos="12824"/>
+          <w:tab w:val="left" w:pos="13740"/>
+          <w:tab w:val="left" w:pos="14656"/>
+        </w:tabs>
+        <w:wordWrap w:val="0"/>
+        <w:spacing w:after="0" w:line="240" w:lineRule="auto"/>
+        <w:textAlignment w:val="baseline"/>
+        <w:rPr>
+          <w:rFonts w:ascii="Courier New" w:eastAsia="Times New Roman" w:hAnsi="Courier New" w:cs="Courier New"/>
+          <w:color w:val="000000"/>
+          <w:sz w:val="21"/>
+          <w:szCs w:val="21"/>
+        </w:rPr>
+      </w:pPr>
+      <w:r>
+        <w:rPr>
+          <w:rFonts w:ascii="Courier New" w:eastAsia="Times New Roman" w:hAnsi="Courier New" w:cs="Courier New"/>
+          <w:color w:val="000000"/>
+          <w:sz w:val="21"/>
+          <w:szCs w:val="21"/>
+        </w:rPr>
+        <w:t>SEC.ACTIVE.ACCTS                         int64</w:t>
+      </w:r>
+    </w:p>
+    <w:p>
+      <w:pPr>
+        <w:pStyle w:val="ListParagraph"/>
+        <w:numPr>
+          <w:ilvl w:val="0"/>
+          <w:numId w:val="4"/>
+        </w:numPr>
+        <w:shd w:val="clear" w:color="auto" w:fill="FFFFFF"/>
+        <w:tabs>
+          <w:tab w:val="left" w:pos="916"/>
+          <w:tab w:val="left" w:pos="1832"/>
+          <w:tab w:val="left" w:pos="2748"/>
+          <w:tab w:val="left" w:pos="3664"/>
+          <w:tab w:val="left" w:pos="4580"/>
+          <w:tab w:val="left" w:pos="5496"/>
+          <w:tab w:val="left" w:pos="6412"/>
+          <w:tab w:val="left" w:pos="7328"/>
+          <w:tab w:val="left" w:pos="8244"/>
+          <w:tab w:val="left" w:pos="9160"/>
+          <w:tab w:val="left" w:pos="10076"/>
+          <w:tab w:val="left" w:pos="10992"/>
+          <w:tab w:val="left" w:pos="11908"/>
+          <w:tab w:val="left" w:pos="12824"/>
+          <w:tab w:val="left" w:pos="13740"/>
+          <w:tab w:val="left" w:pos="14656"/>
+        </w:tabs>
+        <w:wordWrap w:val="0"/>
+        <w:spacing w:after="0" w:line="240" w:lineRule="auto"/>
+        <w:textAlignment w:val="baseline"/>
+        <w:rPr>
+          <w:rFonts w:ascii="Courier New" w:eastAsia="Times New Roman" w:hAnsi="Courier New" w:cs="Courier New"/>
+          <w:color w:val="000000"/>
+          <w:sz w:val="21"/>
+          <w:szCs w:val="21"/>
+        </w:rPr>
+      </w:pPr>
+      <w:r>
+        <w:rPr>
+          <w:rFonts w:ascii="Courier New" w:eastAsia="Times New Roman" w:hAnsi="Courier New" w:cs="Courier New"/>
+          <w:color w:val="000000"/>
+          <w:sz w:val="21"/>
+          <w:szCs w:val="21"/>
+        </w:rPr>
+        <w:t>SEC.OVERDUE.ACCTS                        int64</w:t>
+      </w:r>
+    </w:p>
+    <w:p>
+      <w:pPr>
+        <w:pStyle w:val="ListParagraph"/>
+        <w:numPr>
+          <w:ilvl w:val="0"/>
+          <w:numId w:val="4"/>
+        </w:numPr>
+        <w:shd w:val="clear" w:color="auto" w:fill="FFFFFF"/>
+        <w:tabs>
+          <w:tab w:val="left" w:pos="916"/>
+          <w:tab w:val="left" w:pos="1832"/>
+          <w:tab w:val="left" w:pos="2748"/>
+          <w:tab w:val="left" w:pos="3664"/>
+          <w:tab w:val="left" w:pos="4580"/>
+          <w:tab w:val="left" w:pos="5496"/>
+          <w:tab w:val="left" w:pos="6412"/>
+          <w:tab w:val="left" w:pos="7328"/>
+          <w:tab w:val="left" w:pos="8244"/>
+          <w:tab w:val="left" w:pos="9160"/>
+          <w:tab w:val="left" w:pos="10076"/>
+          <w:tab w:val="left" w:pos="10992"/>
+          <w:tab w:val="left" w:pos="11908"/>
+          <w:tab w:val="left" w:pos="12824"/>
+          <w:tab w:val="left" w:pos="13740"/>
+          <w:tab w:val="left" w:pos="14656"/>
+        </w:tabs>
+        <w:wordWrap w:val="0"/>
+        <w:spacing w:after="0" w:line="240" w:lineRule="auto"/>
+        <w:textAlignment w:val="baseline"/>
+        <w:rPr>
+          <w:rFonts w:ascii="Courier New" w:eastAsia="Times New Roman" w:hAnsi="Courier New" w:cs="Courier New"/>
+          <w:color w:val="000000"/>
+          <w:sz w:val="21"/>
+          <w:szCs w:val="21"/>
+        </w:rPr>
+      </w:pPr>
+      <w:r>
+        <w:rPr>
+          <w:rFonts w:ascii="Courier New" w:eastAsia="Times New Roman" w:hAnsi="Courier New" w:cs="Courier New"/>
+          <w:color w:val="000000"/>
+          <w:sz w:val="21"/>
+          <w:szCs w:val="21"/>
+        </w:rPr>
+        <w:t>SEC.CURRENT.BALANCE                      int64</w:t>
+      </w:r>
+    </w:p>
+    <w:p>
+      <w:pPr>
+        <w:pStyle w:val="ListParagraph"/>
+        <w:numPr>
+          <w:ilvl w:val="0"/>
+          <w:numId w:val="4"/>
+        </w:numPr>
+        <w:shd w:val="clear" w:color="auto" w:fill="FFFFFF"/>
+        <w:tabs>
+          <w:tab w:val="left" w:pos="916"/>
+          <w:tab w:val="left" w:pos="1832"/>
+          <w:tab w:val="left" w:pos="2748"/>
+          <w:tab w:val="left" w:pos="3664"/>
+          <w:tab w:val="left" w:pos="4580"/>
+          <w:tab w:val="left" w:pos="5496"/>
+          <w:tab w:val="left" w:pos="6412"/>
+          <w:tab w:val="left" w:pos="7328"/>
+          <w:tab w:val="left" w:pos="8244"/>
+          <w:tab w:val="left" w:pos="9160"/>
+          <w:tab w:val="left" w:pos="10076"/>
+          <w:tab w:val="left" w:pos="10992"/>
+          <w:tab w:val="left" w:pos="11908"/>
+          <w:tab w:val="left" w:pos="12824"/>
+          <w:tab w:val="left" w:pos="13740"/>
+          <w:tab w:val="left" w:pos="14656"/>
+        </w:tabs>
+        <w:wordWrap w:val="0"/>
+        <w:spacing w:after="0" w:line="240" w:lineRule="auto"/>
+        <w:textAlignment w:val="baseline"/>
+        <w:rPr>
+          <w:rFonts w:ascii="Courier New" w:eastAsia="Times New Roman" w:hAnsi="Courier New" w:cs="Courier New"/>
+          <w:color w:val="000000"/>
+          <w:sz w:val="21"/>
+          <w:szCs w:val="21"/>
+        </w:rPr>
+      </w:pPr>
+      <w:r>
+        <w:rPr>
+          <w:rFonts w:ascii="Courier New" w:eastAsia="Times New Roman" w:hAnsi="Courier New" w:cs="Courier New"/>
+          <w:color w:val="000000"/>
+          <w:sz w:val="21"/>
+          <w:szCs w:val="21"/>
+        </w:rPr>
+        <w:t>SEC.SANCTIONED.AMOUNT                    int64</w:t>
+      </w:r>
+    </w:p>
+    <w:p>
+      <w:pPr>
+        <w:pStyle w:val="ListParagraph"/>
+        <w:numPr>
+          <w:ilvl w:val="0"/>
+          <w:numId w:val="4"/>
+        </w:numPr>
+        <w:shd w:val="clear" w:color="auto" w:fill="FFFFFF"/>
+        <w:tabs>
+          <w:tab w:val="left" w:pos="916"/>
+          <w:tab w:val="left" w:pos="1832"/>
+          <w:tab w:val="left" w:pos="2748"/>
+          <w:tab w:val="left" w:pos="3664"/>
+          <w:tab w:val="left" w:pos="4580"/>
+          <w:tab w:val="left" w:pos="5496"/>
+          <w:tab w:val="left" w:pos="6412"/>
+          <w:tab w:val="left" w:pos="7328"/>
+          <w:tab w:val="left" w:pos="8244"/>
+          <w:tab w:val="left" w:pos="9160"/>
+          <w:tab w:val="left" w:pos="10076"/>
+          <w:tab w:val="left" w:pos="10992"/>
+          <w:tab w:val="left" w:pos="11908"/>
+          <w:tab w:val="left" w:pos="12824"/>
+          <w:tab w:val="left" w:pos="13740"/>
+          <w:tab w:val="left" w:pos="14656"/>
+        </w:tabs>
+        <w:wordWrap w:val="0"/>
+        <w:spacing w:after="0" w:line="240" w:lineRule="auto"/>
+        <w:textAlignment w:val="baseline"/>
+        <w:rPr>
+          <w:rFonts w:ascii="Courier New" w:eastAsia="Times New Roman" w:hAnsi="Courier New" w:cs="Courier New"/>
+          <w:color w:val="000000"/>
+          <w:sz w:val="21"/>
+          <w:szCs w:val="21"/>
+        </w:rPr>
+      </w:pPr>
+      <w:r>
+        <w:rPr>
+          <w:rFonts w:ascii="Courier New" w:eastAsia="Times New Roman" w:hAnsi="Courier New" w:cs="Courier New"/>
+          <w:color w:val="000000"/>
+          <w:sz w:val="21"/>
+          <w:szCs w:val="21"/>
+        </w:rPr>
+        <w:t>SEC.DISBURSED.AMOUNT                     int64</w:t>
+      </w:r>
+    </w:p>
+    <w:p>
+      <w:pPr>
+        <w:pStyle w:val="ListParagraph"/>
+        <w:numPr>
+          <w:ilvl w:val="0"/>
+          <w:numId w:val="4"/>
+        </w:numPr>
+        <w:shd w:val="clear" w:color="auto" w:fill="FFFFFF"/>
+        <w:tabs>
+          <w:tab w:val="left" w:pos="916"/>
+          <w:tab w:val="left" w:pos="1832"/>
+          <w:tab w:val="left" w:pos="2748"/>
+          <w:tab w:val="left" w:pos="3664"/>
+          <w:tab w:val="left" w:pos="4580"/>
+          <w:tab w:val="left" w:pos="5496"/>
+          <w:tab w:val="left" w:pos="6412"/>
+          <w:tab w:val="left" w:pos="7328"/>
+          <w:tab w:val="left" w:pos="8244"/>
+          <w:tab w:val="left" w:pos="9160"/>
+          <w:tab w:val="left" w:pos="10076"/>
+          <w:tab w:val="left" w:pos="10992"/>
+          <w:tab w:val="left" w:pos="11908"/>
+          <w:tab w:val="left" w:pos="12824"/>
+          <w:tab w:val="left" w:pos="13740"/>
+          <w:tab w:val="left" w:pos="14656"/>
+        </w:tabs>
+        <w:wordWrap w:val="0"/>
+        <w:spacing w:after="0" w:line="240" w:lineRule="auto"/>
+        <w:textAlignment w:val="baseline"/>
+        <w:rPr>
+          <w:rFonts w:ascii="Courier New" w:eastAsia="Times New Roman" w:hAnsi="Courier New" w:cs="Courier New"/>
+          <w:color w:val="000000"/>
+          <w:sz w:val="21"/>
+          <w:szCs w:val="21"/>
+        </w:rPr>
+      </w:pPr>
+      <w:r>
+        <w:rPr>
+          <w:rFonts w:ascii="Courier New" w:eastAsia="Times New Roman" w:hAnsi="Courier New" w:cs="Courier New"/>
+          <w:color w:val="000000"/>
+          <w:sz w:val="21"/>
+          <w:szCs w:val="21"/>
+        </w:rPr>
+        <w:t>PRIMARY.INSTAL.AMT                       int64</w:t>
+      </w:r>
+    </w:p>
+    <w:p>
+      <w:pPr>
+        <w:pStyle w:val="ListParagraph"/>
+        <w:numPr>
+          <w:ilvl w:val="0"/>
+          <w:numId w:val="4"/>
+        </w:numPr>
+        <w:shd w:val="clear" w:color="auto" w:fill="FFFFFF"/>
+        <w:tabs>
+          <w:tab w:val="left" w:pos="916"/>
+          <w:tab w:val="left" w:pos="1832"/>
+          <w:tab w:val="left" w:pos="2748"/>
+          <w:tab w:val="left" w:pos="3664"/>
+          <w:tab w:val="left" w:pos="4580"/>
+          <w:tab w:val="left" w:pos="5496"/>
+          <w:tab w:val="left" w:pos="6412"/>
+          <w:tab w:val="left" w:pos="7328"/>
+          <w:tab w:val="left" w:pos="8244"/>
+          <w:tab w:val="left" w:pos="9160"/>
+          <w:tab w:val="left" w:pos="10076"/>
+          <w:tab w:val="left" w:pos="10992"/>
+          <w:tab w:val="left" w:pos="11908"/>
+          <w:tab w:val="left" w:pos="12824"/>
+          <w:tab w:val="left" w:pos="13740"/>
+          <w:tab w:val="left" w:pos="14656"/>
+        </w:tabs>
+        <w:wordWrap w:val="0"/>
+        <w:spacing w:after="0" w:line="240" w:lineRule="auto"/>
+        <w:textAlignment w:val="baseline"/>
+        <w:rPr>
+          <w:rFonts w:ascii="Courier New" w:eastAsia="Times New Roman" w:hAnsi="Courier New" w:cs="Courier New"/>
+          <w:color w:val="000000"/>
+          <w:sz w:val="21"/>
+          <w:szCs w:val="21"/>
+        </w:rPr>
+      </w:pPr>
+      <w:r>
+        <w:rPr>
+          <w:rFonts w:ascii="Courier New" w:eastAsia="Times New Roman" w:hAnsi="Courier New" w:cs="Courier New"/>
+          <w:color w:val="000000"/>
+          <w:sz w:val="21"/>
+          <w:szCs w:val="21"/>
+        </w:rPr>
+        <w:t>SEC.INSTAL.AMT                           int64</w:t>
+      </w:r>
+    </w:p>
+    <w:p>
+      <w:pPr>
+        <w:pStyle w:val="ListParagraph"/>
+        <w:numPr>
+          <w:ilvl w:val="0"/>
+          <w:numId w:val="4"/>
+        </w:numPr>
+        <w:shd w:val="clear" w:color="auto" w:fill="FFFFFF"/>
+        <w:tabs>
+          <w:tab w:val="left" w:pos="916"/>
+          <w:tab w:val="left" w:pos="1832"/>
+          <w:tab w:val="left" w:pos="2748"/>
+          <w:tab w:val="left" w:pos="3664"/>
+          <w:tab w:val="left" w:pos="4580"/>
+          <w:tab w:val="left" w:pos="5496"/>
+          <w:tab w:val="left" w:pos="6412"/>
+          <w:tab w:val="left" w:pos="7328"/>
+          <w:tab w:val="left" w:pos="8244"/>
+          <w:tab w:val="left" w:pos="9160"/>
+          <w:tab w:val="left" w:pos="10076"/>
+          <w:tab w:val="left" w:pos="10992"/>
+          <w:tab w:val="left" w:pos="11908"/>
+          <w:tab w:val="left" w:pos="12824"/>
+          <w:tab w:val="left" w:pos="13740"/>
+          <w:tab w:val="left" w:pos="14656"/>
+        </w:tabs>
+        <w:wordWrap w:val="0"/>
+        <w:spacing w:after="0" w:line="240" w:lineRule="auto"/>
+        <w:textAlignment w:val="baseline"/>
+        <w:rPr>
+          <w:rFonts w:ascii="Courier New" w:eastAsia="Times New Roman" w:hAnsi="Courier New" w:cs="Courier New"/>
+          <w:color w:val="000000"/>
+          <w:sz w:val="21"/>
+          <w:szCs w:val="21"/>
+        </w:rPr>
+      </w:pPr>
+      <w:r>
+        <w:rPr>
+          <w:rFonts w:ascii="Courier New" w:eastAsia="Times New Roman" w:hAnsi="Courier New" w:cs="Courier New"/>
+          <w:color w:val="000000"/>
+          <w:sz w:val="21"/>
+          <w:szCs w:val="21"/>
+        </w:rPr>
+        <w:t>NEW.ACCTS.IN.LAST.SIX.MONTHS             int64</w:t>
+      </w:r>
+    </w:p>
+    <w:p>
+      <w:pPr>
+        <w:pStyle w:val="ListParagraph"/>
+        <w:numPr>
+          <w:ilvl w:val="0"/>
+          <w:numId w:val="4"/>
+        </w:numPr>
+        <w:shd w:val="clear" w:color="auto" w:fill="FFFFFF"/>
+        <w:tabs>
+          <w:tab w:val="left" w:pos="916"/>
+          <w:tab w:val="left" w:pos="1832"/>
+          <w:tab w:val="left" w:pos="2748"/>
+          <w:tab w:val="left" w:pos="3664"/>
+          <w:tab w:val="left" w:pos="4580"/>
+          <w:tab w:val="left" w:pos="5496"/>
+          <w:tab w:val="left" w:pos="6412"/>
+          <w:tab w:val="left" w:pos="7328"/>
+          <w:tab w:val="left" w:pos="8244"/>
+          <w:tab w:val="left" w:pos="9160"/>
+          <w:tab w:val="left" w:pos="10076"/>
+          <w:tab w:val="left" w:pos="10992"/>
+          <w:tab w:val="left" w:pos="11908"/>
+          <w:tab w:val="left" w:pos="12824"/>
+          <w:tab w:val="left" w:pos="13740"/>
+          <w:tab w:val="left" w:pos="14656"/>
+        </w:tabs>
+        <w:wordWrap w:val="0"/>
+        <w:spacing w:after="0" w:line="240" w:lineRule="auto"/>
+        <w:textAlignment w:val="baseline"/>
+        <w:rPr>
+          <w:rFonts w:ascii="Courier New" w:eastAsia="Times New Roman" w:hAnsi="Courier New" w:cs="Courier New"/>
+          <w:color w:val="000000"/>
+          <w:sz w:val="21"/>
+          <w:szCs w:val="21"/>
+        </w:rPr>
+      </w:pPr>
+      <w:r>
+        <w:rPr>
+          <w:rFonts w:ascii="Courier New" w:eastAsia="Times New Roman" w:hAnsi="Courier New" w:cs="Courier New"/>
+          <w:color w:val="000000"/>
+          <w:sz w:val="21"/>
+          <w:szCs w:val="21"/>
+        </w:rPr>
+        <w:t>DELINQUENT.ACCTS.IN.LAST.SIX.MONTHS      int64</w:t>
+      </w:r>
+    </w:p>
+    <w:p>
+      <w:pPr>
+        <w:pStyle w:val="ListParagraph"/>
+        <w:numPr>
+          <w:ilvl w:val="0"/>
+          <w:numId w:val="4"/>
+        </w:numPr>
+        <w:shd w:val="clear" w:color="auto" w:fill="FFFFFF"/>
+        <w:tabs>
+          <w:tab w:val="left" w:pos="916"/>
+          <w:tab w:val="left" w:pos="1832"/>
+          <w:tab w:val="left" w:pos="2748"/>
+          <w:tab w:val="left" w:pos="3664"/>
+          <w:tab w:val="left" w:pos="4580"/>
+          <w:tab w:val="left" w:pos="5496"/>
+          <w:tab w:val="left" w:pos="6412"/>
+          <w:tab w:val="left" w:pos="7328"/>
+          <w:tab w:val="left" w:pos="8244"/>
+          <w:tab w:val="left" w:pos="9160"/>
+          <w:tab w:val="left" w:pos="10076"/>
+          <w:tab w:val="left" w:pos="10992"/>
+          <w:tab w:val="left" w:pos="11908"/>
+          <w:tab w:val="left" w:pos="12824"/>
+          <w:tab w:val="left" w:pos="13740"/>
+          <w:tab w:val="left" w:pos="14656"/>
+        </w:tabs>
+        <w:wordWrap w:val="0"/>
+        <w:spacing w:after="0" w:line="240" w:lineRule="auto"/>
+        <w:textAlignment w:val="baseline"/>
+        <w:rPr>
+          <w:rFonts w:ascii="Courier New" w:eastAsia="Times New Roman" w:hAnsi="Courier New" w:cs="Courier New"/>
+          <w:color w:val="000000"/>
+          <w:sz w:val="21"/>
+          <w:szCs w:val="21"/>
+        </w:rPr>
+      </w:pPr>
+      <w:r>
+        <w:rPr>
+          <w:rFonts w:ascii="Courier New" w:eastAsia="Times New Roman" w:hAnsi="Courier New" w:cs="Courier New"/>
+          <w:color w:val="000000"/>
+          <w:sz w:val="21"/>
+          <w:szCs w:val="21"/>
+        </w:rPr>
+        <w:t>AVERAGE.ACCT.AGE                        object</w:t>
+      </w:r>
+    </w:p>
+    <w:p>
+      <w:pPr>
+        <w:pStyle w:val="ListParagraph"/>
+        <w:numPr>
+          <w:ilvl w:val="0"/>
+          <w:numId w:val="4"/>
+        </w:numPr>
+        <w:shd w:val="clear" w:color="auto" w:fill="FFFFFF"/>
+        <w:tabs>
+          <w:tab w:val="left" w:pos="916"/>
+          <w:tab w:val="left" w:pos="1832"/>
+          <w:tab w:val="left" w:pos="2748"/>
+          <w:tab w:val="left" w:pos="3664"/>
+          <w:tab w:val="left" w:pos="4580"/>
+          <w:tab w:val="left" w:pos="5496"/>
+          <w:tab w:val="left" w:pos="6412"/>
+          <w:tab w:val="left" w:pos="7328"/>
+          <w:tab w:val="left" w:pos="8244"/>
+          <w:tab w:val="left" w:pos="9160"/>
+          <w:tab w:val="left" w:pos="10076"/>
+          <w:tab w:val="left" w:pos="10992"/>
+          <w:tab w:val="left" w:pos="11908"/>
+          <w:tab w:val="left" w:pos="12824"/>
+          <w:tab w:val="left" w:pos="13740"/>
+          <w:tab w:val="left" w:pos="14656"/>
+        </w:tabs>
+        <w:wordWrap w:val="0"/>
+        <w:spacing w:after="0" w:line="240" w:lineRule="auto"/>
+        <w:textAlignment w:val="baseline"/>
+        <w:rPr>
+          <w:rFonts w:ascii="Courier New" w:eastAsia="Times New Roman" w:hAnsi="Courier New" w:cs="Courier New"/>
+          <w:color w:val="000000"/>
+          <w:sz w:val="21"/>
+          <w:szCs w:val="21"/>
+        </w:rPr>
+      </w:pPr>
+      <w:r>
+        <w:rPr>
+          <w:rFonts w:ascii="Courier New" w:eastAsia="Times New Roman" w:hAnsi="Courier New" w:cs="Courier New"/>
+          <w:color w:val="000000"/>
+          <w:sz w:val="21"/>
+          <w:szCs w:val="21"/>
+        </w:rPr>
+        <w:t>CREDIT.HISTORY.LENGTH                   object</w:t>
+      </w:r>
+    </w:p>
+    <w:p>
+      <w:pPr>
+        <w:pStyle w:val="ListParagraph"/>
+        <w:numPr>
+          <w:ilvl w:val="0"/>
+          <w:numId w:val="4"/>
+        </w:numPr>
+        <w:shd w:val="clear" w:color="auto" w:fill="FFFFFF"/>
+        <w:tabs>
+          <w:tab w:val="left" w:pos="916"/>
+          <w:tab w:val="left" w:pos="1832"/>
+          <w:tab w:val="left" w:pos="2748"/>
+          <w:tab w:val="left" w:pos="3664"/>
+          <w:tab w:val="left" w:pos="4580"/>
+          <w:tab w:val="left" w:pos="5496"/>
+          <w:tab w:val="left" w:pos="6412"/>
+          <w:tab w:val="left" w:pos="7328"/>
+          <w:tab w:val="left" w:pos="8244"/>
+          <w:tab w:val="left" w:pos="9160"/>
+          <w:tab w:val="left" w:pos="10076"/>
+          <w:tab w:val="left" w:pos="10992"/>
+          <w:tab w:val="left" w:pos="11908"/>
+          <w:tab w:val="left" w:pos="12824"/>
+          <w:tab w:val="left" w:pos="13740"/>
+          <w:tab w:val="left" w:pos="14656"/>
+        </w:tabs>
+        <w:wordWrap w:val="0"/>
+        <w:spacing w:after="0" w:line="240" w:lineRule="auto"/>
+        <w:textAlignment w:val="baseline"/>
+        <w:rPr>
+          <w:rFonts w:ascii="Courier New" w:eastAsia="Times New Roman" w:hAnsi="Courier New" w:cs="Courier New"/>
+          <w:color w:val="000000"/>
+          <w:sz w:val="21"/>
+          <w:szCs w:val="21"/>
+        </w:rPr>
+      </w:pPr>
+      <w:r>
+        <w:rPr>
+          <w:rFonts w:ascii="Courier New" w:eastAsia="Times New Roman" w:hAnsi="Courier New" w:cs="Courier New"/>
+          <w:color w:val="000000"/>
+          <w:sz w:val="21"/>
+          <w:szCs w:val="21"/>
+        </w:rPr>
+        <w:t>NO.OF_INQUIRIES                          int64</w:t>
+      </w:r>
+    </w:p>
+    <w:p>
+      <w:pPr>
+        <w:pStyle w:val="ListParagraph"/>
+        <w:numPr>
+          <w:ilvl w:val="0"/>
+          <w:numId w:val="4"/>
+        </w:numPr>
+        <w:shd w:val="clear" w:color="auto" w:fill="FFFFFF"/>
+        <w:tabs>
+          <w:tab w:val="left" w:pos="916"/>
+          <w:tab w:val="left" w:pos="1832"/>
+          <w:tab w:val="left" w:pos="2748"/>
+          <w:tab w:val="left" w:pos="3664"/>
+          <w:tab w:val="left" w:pos="4580"/>
+          <w:tab w:val="left" w:pos="5496"/>
+          <w:tab w:val="left" w:pos="6412"/>
+          <w:tab w:val="left" w:pos="7328"/>
+          <w:tab w:val="left" w:pos="8244"/>
+          <w:tab w:val="left" w:pos="9160"/>
+          <w:tab w:val="left" w:pos="10076"/>
+          <w:tab w:val="left" w:pos="10992"/>
+          <w:tab w:val="left" w:pos="11908"/>
+          <w:tab w:val="left" w:pos="12824"/>
+          <w:tab w:val="left" w:pos="13740"/>
+          <w:tab w:val="left" w:pos="14656"/>
+        </w:tabs>
+        <w:wordWrap w:val="0"/>
+        <w:spacing w:after="0" w:line="240" w:lineRule="auto"/>
+        <w:textAlignment w:val="baseline"/>
+        <w:rPr>
+          <w:rFonts w:ascii="Courier New" w:eastAsia="Times New Roman" w:hAnsi="Courier New" w:cs="Courier New"/>
+          <w:color w:val="000000"/>
+          <w:sz w:val="21"/>
+          <w:szCs w:val="21"/>
+        </w:rPr>
+      </w:pPr>
+      <w:r>
+        <w:rPr>
+          <w:rFonts w:ascii="Courier New" w:eastAsia="Times New Roman" w:hAnsi="Courier New" w:cs="Courier New"/>
+          <w:color w:val="000000"/>
+          <w:sz w:val="21"/>
+          <w:szCs w:val="21"/>
+        </w:rPr>
+        <w:t>loan_default                             int64</w:t>
+      </w:r>
+    </w:p>
     <w:p>
       <w:pPr>
         <w:pStyle w:val="Heading1"/>
       </w:pPr>
       <w:r>
-        <w:lastRenderedPageBreak/>
+        <w:t xml:space="preserve">2.1 </w:t>
+      </w:r>
+      <w:r>
         <w:t>Missing Values Imputation</w:t>
       </w:r>
     </w:p>
@@ -3281,9 +5069,9 @@
           <w:noProof/>
         </w:rPr>
         <w:drawing>
-          <wp:inline distT="0" distB="0" distL="0" distR="0" wp14:anchorId="37866C35" wp14:editId="7DA0CF1B">
-            <wp:extent cx="6446520" cy="2560320"/>
-            <wp:effectExtent l="0" t="0" r="0" b="0"/>
+          <wp:inline distT="0" distB="0" distL="0" distR="0" wp14:anchorId="37866C35" wp14:editId="5A22F954">
+            <wp:extent cx="6202680" cy="2560320"/>
+            <wp:effectExtent l="0" t="0" r="7620" b="0"/>
             <wp:docPr id="2" name="Picture 2" descr="C:\Users\pravi\AppData\Local\Packages\Microsoft.Office.Desktop_8wekyb3d8bbwe\AC\INetCache\Content.MSO\CB3FC0A6.tmp"/>
             <wp:cNvGraphicFramePr>
               <a:graphicFrameLocks xmlns:a="http://schemas.openxmlformats.org/drawingml/2006/main" noChangeAspect="1"/>
@@ -3313,7 +5101,7 @@
                   <pic:spPr bwMode="auto">
                     <a:xfrm>
                       <a:off x="0" y="0"/>
-                      <a:ext cx="6447623" cy="2560758"/>
+                      <a:ext cx="6203748" cy="2560761"/>
                     </a:xfrm>
                     <a:prstGeom prst="rect">
                       <a:avLst/>
@@ -3332,22 +5120,1733 @@
     </w:p>
     <w:p>
       <w:r>
-        <w:t xml:space="preserve">From the </w:t>
-      </w:r>
-      <w:proofErr w:type="spellStart"/>
-      <w:r>
-        <w:t>Missingno</w:t>
-      </w:r>
-      <w:proofErr w:type="spellEnd"/>
-      <w:r>
-        <w:t xml:space="preserve"> matrix , The </w:t>
+        <w:t xml:space="preserve">From the Missingno </w:t>
+      </w:r>
+      <w:r>
+        <w:t>matrix,</w:t>
+      </w:r>
+      <w:r>
+        <w:t xml:space="preserve"> The </w:t>
       </w:r>
       <w:r>
         <w:t xml:space="preserve">Employment </w:t>
       </w:r>
-      <w:bookmarkStart w:id="0" w:name="_GoBack"/>
+      <w:r>
+        <w:t xml:space="preserve">Type feature is having 3.29% missing values from the dataset. </w:t>
+      </w:r>
+    </w:p>
+    <w:p>
+      <w:pPr>
+        <w:pStyle w:val="Heading1"/>
+      </w:pPr>
+      <w:r>
+        <w:lastRenderedPageBreak/>
+        <w:t>2.2 Features</w:t>
+      </w:r>
+    </w:p>
+    <w:p>
+      <w:pPr>
+        <w:pStyle w:val="Heading2"/>
+      </w:pPr>
+      <w:r>
+        <w:t>2.2.1 Loan Default</w:t>
+      </w:r>
+    </w:p>
+    <w:p>
+      <w:r>
+        <w:tab/>
+        <w:t xml:space="preserve">Loan Default column is to predict whether the customer has defaulted </w:t>
+      </w:r>
+      <w:r>
+        <w:t>during</w:t>
+      </w:r>
+      <w:r>
+        <w:t xml:space="preserve"> the first EMI on Vehicle Loan on due date</w:t>
+      </w:r>
+      <w:r>
+        <w:t>.</w:t>
+      </w:r>
+    </w:p>
+    <w:p>
+      <w:pPr>
+        <w:pStyle w:val="HTMLPreformatted"/>
+        <w:shd w:val="clear" w:color="auto" w:fill="FFFFFF"/>
+        <w:wordWrap w:val="0"/>
+        <w:textAlignment w:val="baseline"/>
+        <w:rPr>
+          <w:color w:val="000000"/>
+          <w:sz w:val="21"/>
+          <w:szCs w:val="21"/>
+        </w:rPr>
+      </w:pPr>
+      <w:r>
+        <w:rPr>
+          <w:color w:val="000000"/>
+          <w:sz w:val="21"/>
+          <w:szCs w:val="21"/>
+        </w:rPr>
+        <w:t>0    182543</w:t>
+      </w:r>
+    </w:p>
+    <w:p>
+      <w:pPr>
+        <w:pStyle w:val="HTMLPreformatted"/>
+        <w:shd w:val="clear" w:color="auto" w:fill="FFFFFF"/>
+        <w:wordWrap w:val="0"/>
+        <w:textAlignment w:val="baseline"/>
+        <w:rPr>
+          <w:color w:val="000000"/>
+          <w:sz w:val="21"/>
+          <w:szCs w:val="21"/>
+        </w:rPr>
+      </w:pPr>
+      <w:r>
+        <w:rPr>
+          <w:color w:val="000000"/>
+          <w:sz w:val="21"/>
+          <w:szCs w:val="21"/>
+        </w:rPr>
+        <w:t>1     50611</w:t>
+      </w:r>
+    </w:p>
+    <w:p>
+      <w:pPr>
+        <w:pStyle w:val="HTMLPreformatted"/>
+        <w:shd w:val="clear" w:color="auto" w:fill="FFFFFF"/>
+        <w:wordWrap w:val="0"/>
+        <w:textAlignment w:val="baseline"/>
+        <w:rPr>
+          <w:color w:val="000000"/>
+          <w:sz w:val="21"/>
+          <w:szCs w:val="21"/>
+        </w:rPr>
+      </w:pPr>
+      <w:r>
+        <w:rPr>
+          <w:color w:val="000000"/>
+          <w:sz w:val="21"/>
+          <w:szCs w:val="21"/>
+        </w:rPr>
+        <w:t>Name: loan_default, dtype: int64</w:t>
+      </w:r>
+    </w:p>
+    <w:p/>
+    <w:p>
+      <w:r>
+        <w:rPr>
+          <w:noProof/>
+        </w:rPr>
+        <w:drawing>
+          <wp:inline distT="0" distB="0" distL="0" distR="0" wp14:anchorId="59D7CFFF" wp14:editId="6BF97CA6">
+            <wp:extent cx="3998586" cy="2575560"/>
+            <wp:effectExtent l="0" t="0" r="0" b="0"/>
+            <wp:docPr id="1" name="Picture 1" descr="C:\Users\pravi\AppData\Local\Microsoft\Windows\INetCache\Content.MSO\512B1C55.tmp"/>
+            <wp:cNvGraphicFramePr>
+              <a:graphicFrameLocks xmlns:a="http://schemas.openxmlformats.org/drawingml/2006/main" noChangeAspect="1"/>
+            </wp:cNvGraphicFramePr>
+            <a:graphic xmlns:a="http://schemas.openxmlformats.org/drawingml/2006/main">
+              <a:graphicData uri="http://schemas.openxmlformats.org/drawingml/2006/picture">
+                <pic:pic xmlns:pic="http://schemas.openxmlformats.org/drawingml/2006/picture">
+                  <pic:nvPicPr>
+                    <pic:cNvPr id="0" name="Picture 1" descr="C:\Users\pravi\AppData\Local\Microsoft\Windows\INetCache\Content.MSO\512B1C55.tmp"/>
+                    <pic:cNvPicPr>
+                      <a:picLocks noChangeAspect="1" noChangeArrowheads="1"/>
+                    </pic:cNvPicPr>
+                  </pic:nvPicPr>
+                  <pic:blipFill>
+                    <a:blip r:embed="rId7">
+                      <a:extLst>
+                        <a:ext uri="{28A0092B-C50C-407E-A947-70E740481C1C}">
+                          <a14:useLocalDpi xmlns:a14="http://schemas.microsoft.com/office/drawing/2010/main" val="0"/>
+                        </a:ext>
+                      </a:extLst>
+                    </a:blip>
+                    <a:srcRect/>
+                    <a:stretch>
+                      <a:fillRect/>
+                    </a:stretch>
+                  </pic:blipFill>
+                  <pic:spPr bwMode="auto">
+                    <a:xfrm>
+                      <a:off x="0" y="0"/>
+                      <a:ext cx="4101201" cy="2641656"/>
+                    </a:xfrm>
+                    <a:prstGeom prst="rect">
+                      <a:avLst/>
+                    </a:prstGeom>
+                    <a:noFill/>
+                    <a:ln>
+                      <a:noFill/>
+                    </a:ln>
+                  </pic:spPr>
+                </pic:pic>
+              </a:graphicData>
+            </a:graphic>
+          </wp:inline>
+        </w:drawing>
+      </w:r>
+    </w:p>
+    <w:p>
+      <w:pPr>
+        <w:pStyle w:val="Heading2"/>
+      </w:pPr>
+      <w:r>
+        <w:t xml:space="preserve">2.2.2 </w:t>
+      </w:r>
+      <w:r>
+        <w:t>Disbursed Amount</w:t>
+      </w:r>
+    </w:p>
+    <w:p>
+      <w:r>
+        <w:t>It is the a</w:t>
+      </w:r>
+      <w:r>
+        <w:t>mount of Loan disbursed</w:t>
+      </w:r>
+      <w:r>
+        <w:t xml:space="preserve"> to the customer. It is a continuous numerical column</w:t>
+      </w:r>
+      <w:r>
+        <w:t>.</w:t>
+      </w:r>
+    </w:p>
+    <w:p>
+      <w:pPr>
+        <w:ind w:firstLine="720"/>
+        <w:rPr>
+          <w:rFonts w:asciiTheme="majorHAnsi" w:eastAsiaTheme="majorEastAsia" w:hAnsiTheme="majorHAnsi" w:cstheme="majorBidi"/>
+          <w:color w:val="1F3763" w:themeColor="accent1" w:themeShade="7F"/>
+        </w:rPr>
+      </w:pPr>
+    </w:p>
+    <w:p>
+      <w:r>
+        <w:rPr>
+          <w:noProof/>
+        </w:rPr>
+        <w:drawing>
+          <wp:inline distT="0" distB="0" distL="0" distR="0" wp14:anchorId="21F1788A" wp14:editId="5CC14126">
+            <wp:extent cx="5943600" cy="2407920"/>
+            <wp:effectExtent l="0" t="0" r="0" b="0"/>
+            <wp:docPr id="4" name="Picture 4" descr="C:\Users\pravi\AppData\Local\Microsoft\Windows\INetCache\Content.MSO\B007C1EA.tmp"/>
+            <wp:cNvGraphicFramePr>
+              <a:graphicFrameLocks xmlns:a="http://schemas.openxmlformats.org/drawingml/2006/main" noChangeAspect="1"/>
+            </wp:cNvGraphicFramePr>
+            <a:graphic xmlns:a="http://schemas.openxmlformats.org/drawingml/2006/main">
+              <a:graphicData uri="http://schemas.openxmlformats.org/drawingml/2006/picture">
+                <pic:pic xmlns:pic="http://schemas.openxmlformats.org/drawingml/2006/picture">
+                  <pic:nvPicPr>
+                    <pic:cNvPr id="0" name="Picture 1" descr="C:\Users\pravi\AppData\Local\Microsoft\Windows\INetCache\Content.MSO\B007C1EA.tmp"/>
+                    <pic:cNvPicPr>
+                      <a:picLocks noChangeAspect="1" noChangeArrowheads="1"/>
+                    </pic:cNvPicPr>
+                  </pic:nvPicPr>
+                  <pic:blipFill>
+                    <a:blip r:embed="rId8">
+                      <a:extLst>
+                        <a:ext uri="{28A0092B-C50C-407E-A947-70E740481C1C}">
+                          <a14:useLocalDpi xmlns:a14="http://schemas.microsoft.com/office/drawing/2010/main" val="0"/>
+                        </a:ext>
+                      </a:extLst>
+                    </a:blip>
+                    <a:srcRect/>
+                    <a:stretch>
+                      <a:fillRect/>
+                    </a:stretch>
+                  </pic:blipFill>
+                  <pic:spPr bwMode="auto">
+                    <a:xfrm>
+                      <a:off x="0" y="0"/>
+                      <a:ext cx="5943600" cy="2407920"/>
+                    </a:xfrm>
+                    <a:prstGeom prst="rect">
+                      <a:avLst/>
+                    </a:prstGeom>
+                    <a:noFill/>
+                    <a:ln>
+                      <a:noFill/>
+                    </a:ln>
+                  </pic:spPr>
+                </pic:pic>
+              </a:graphicData>
+            </a:graphic>
+          </wp:inline>
+        </w:drawing>
+      </w:r>
+    </w:p>
+    <w:p/>
+    <w:p>
+      <w:pPr>
+        <w:pStyle w:val="Heading2"/>
+      </w:pPr>
+      <w:r>
+        <w:lastRenderedPageBreak/>
+        <w:t>2.2.3 Asset Cost</w:t>
+      </w:r>
+    </w:p>
+    <w:p>
+      <w:pPr>
+        <w:rPr>
+          <w:rFonts w:ascii="Calibri" w:eastAsia="Times New Roman" w:hAnsi="Calibri" w:cs="Calibri"/>
+          <w:color w:val="000000"/>
+        </w:rPr>
+      </w:pPr>
+      <w:r>
+        <w:rPr>
+          <w:rFonts w:ascii="Calibri" w:eastAsia="Times New Roman" w:hAnsi="Calibri" w:cs="Calibri"/>
+          <w:color w:val="000000"/>
+        </w:rPr>
+        <w:t xml:space="preserve">Cost of the </w:t>
+      </w:r>
+      <w:r>
+        <w:rPr>
+          <w:rFonts w:ascii="Calibri" w:eastAsia="Times New Roman" w:hAnsi="Calibri" w:cs="Calibri"/>
+          <w:color w:val="000000"/>
+        </w:rPr>
+        <w:t>vehicle. It is a numerical continuous column to be featured.</w:t>
+      </w:r>
+    </w:p>
+    <w:p>
+      <w:pPr>
+        <w:rPr>
+          <w:rFonts w:ascii="Calibri" w:eastAsia="Times New Roman" w:hAnsi="Calibri" w:cs="Calibri"/>
+          <w:color w:val="000000"/>
+        </w:rPr>
+      </w:pPr>
+    </w:p>
+    <w:p>
+      <w:r>
+        <w:rPr>
+          <w:noProof/>
+        </w:rPr>
+        <w:drawing>
+          <wp:inline distT="0" distB="0" distL="0" distR="0" wp14:anchorId="4681ABC4" wp14:editId="1ECA582E">
+            <wp:extent cx="5943600" cy="2339340"/>
+            <wp:effectExtent l="0" t="0" r="0" b="3810"/>
+            <wp:docPr id="5" name="Picture 5" descr="C:\Users\pravi\AppData\Local\Microsoft\Windows\INetCache\Content.MSO\70188188.tmp"/>
+            <wp:cNvGraphicFramePr>
+              <a:graphicFrameLocks xmlns:a="http://schemas.openxmlformats.org/drawingml/2006/main" noChangeAspect="1"/>
+            </wp:cNvGraphicFramePr>
+            <a:graphic xmlns:a="http://schemas.openxmlformats.org/drawingml/2006/main">
+              <a:graphicData uri="http://schemas.openxmlformats.org/drawingml/2006/picture">
+                <pic:pic xmlns:pic="http://schemas.openxmlformats.org/drawingml/2006/picture">
+                  <pic:nvPicPr>
+                    <pic:cNvPr id="0" name="Picture 3" descr="C:\Users\pravi\AppData\Local\Microsoft\Windows\INetCache\Content.MSO\70188188.tmp"/>
+                    <pic:cNvPicPr>
+                      <a:picLocks noChangeAspect="1" noChangeArrowheads="1"/>
+                    </pic:cNvPicPr>
+                  </pic:nvPicPr>
+                  <pic:blipFill>
+                    <a:blip r:embed="rId9">
+                      <a:extLst>
+                        <a:ext uri="{28A0092B-C50C-407E-A947-70E740481C1C}">
+                          <a14:useLocalDpi xmlns:a14="http://schemas.microsoft.com/office/drawing/2010/main" val="0"/>
+                        </a:ext>
+                      </a:extLst>
+                    </a:blip>
+                    <a:srcRect/>
+                    <a:stretch>
+                      <a:fillRect/>
+                    </a:stretch>
+                  </pic:blipFill>
+                  <pic:spPr bwMode="auto">
+                    <a:xfrm>
+                      <a:off x="0" y="0"/>
+                      <a:ext cx="5943600" cy="2339340"/>
+                    </a:xfrm>
+                    <a:prstGeom prst="rect">
+                      <a:avLst/>
+                    </a:prstGeom>
+                    <a:noFill/>
+                    <a:ln>
+                      <a:noFill/>
+                    </a:ln>
+                  </pic:spPr>
+                </pic:pic>
+              </a:graphicData>
+            </a:graphic>
+          </wp:inline>
+        </w:drawing>
+      </w:r>
+    </w:p>
+    <w:p>
+      <w:pPr>
+        <w:pStyle w:val="Heading2"/>
+      </w:pPr>
+      <w:r>
+        <w:t>2.2.4 Loan to Value</w:t>
+      </w:r>
+    </w:p>
+    <w:p>
+      <w:r>
+        <w:t>Loan to Value of the asset/vehicle.</w:t>
+      </w:r>
+    </w:p>
+    <w:p>
+      <m:oMathPara>
+        <m:oMath>
+          <m:r>
+            <w:rPr>
+              <w:rFonts w:ascii="Cambria Math" w:hAnsi="Cambria Math"/>
+            </w:rPr>
+            <m:t>ltv=</m:t>
+          </m:r>
+          <m:f>
+            <m:fPr>
+              <m:ctrlPr>
+                <w:rPr>
+                  <w:rFonts w:ascii="Cambria Math" w:hAnsi="Cambria Math"/>
+                  <w:i/>
+                </w:rPr>
+              </m:ctrlPr>
+            </m:fPr>
+            <m:num>
+              <m:r>
+                <w:rPr>
+                  <w:rFonts w:ascii="Cambria Math" w:hAnsi="Cambria Math"/>
+                </w:rPr>
+                <m:t>Loan Value</m:t>
+              </m:r>
+            </m:num>
+            <m:den>
+              <m:r>
+                <w:rPr>
+                  <w:rFonts w:ascii="Cambria Math" w:hAnsi="Cambria Math"/>
+                </w:rPr>
+                <m:t>Asset Cost</m:t>
+              </m:r>
+            </m:den>
+          </m:f>
+        </m:oMath>
+      </m:oMathPara>
+    </w:p>
+    <w:p>
+      <w:r>
+        <w:rPr>
+          <w:noProof/>
+        </w:rPr>
+        <w:drawing>
+          <wp:inline distT="0" distB="0" distL="0" distR="0" wp14:anchorId="39FFA270" wp14:editId="6D73AAB8">
+            <wp:extent cx="5943600" cy="2781300"/>
+            <wp:effectExtent l="0" t="0" r="0" b="0"/>
+            <wp:docPr id="6" name="Picture 6" descr="C:\Users\pravi\AppData\Local\Microsoft\Windows\INetCache\Content.MSO\5C93C8D6.tmp"/>
+            <wp:cNvGraphicFramePr>
+              <a:graphicFrameLocks xmlns:a="http://schemas.openxmlformats.org/drawingml/2006/main" noChangeAspect="1"/>
+            </wp:cNvGraphicFramePr>
+            <a:graphic xmlns:a="http://schemas.openxmlformats.org/drawingml/2006/main">
+              <a:graphicData uri="http://schemas.openxmlformats.org/drawingml/2006/picture">
+                <pic:pic xmlns:pic="http://schemas.openxmlformats.org/drawingml/2006/picture">
+                  <pic:nvPicPr>
+                    <pic:cNvPr id="0" name="Picture 5" descr="C:\Users\pravi\AppData\Local\Microsoft\Windows\INetCache\Content.MSO\5C93C8D6.tmp"/>
+                    <pic:cNvPicPr>
+                      <a:picLocks noChangeAspect="1" noChangeArrowheads="1"/>
+                    </pic:cNvPicPr>
+                  </pic:nvPicPr>
+                  <pic:blipFill>
+                    <a:blip r:embed="rId10">
+                      <a:extLst>
+                        <a:ext uri="{28A0092B-C50C-407E-A947-70E740481C1C}">
+                          <a14:useLocalDpi xmlns:a14="http://schemas.microsoft.com/office/drawing/2010/main" val="0"/>
+                        </a:ext>
+                      </a:extLst>
+                    </a:blip>
+                    <a:srcRect/>
+                    <a:stretch>
+                      <a:fillRect/>
+                    </a:stretch>
+                  </pic:blipFill>
+                  <pic:spPr bwMode="auto">
+                    <a:xfrm>
+                      <a:off x="0" y="0"/>
+                      <a:ext cx="5943600" cy="2781300"/>
+                    </a:xfrm>
+                    <a:prstGeom prst="rect">
+                      <a:avLst/>
+                    </a:prstGeom>
+                    <a:noFill/>
+                    <a:ln>
+                      <a:noFill/>
+                    </a:ln>
+                  </pic:spPr>
+                </pic:pic>
+              </a:graphicData>
+            </a:graphic>
+          </wp:inline>
+        </w:drawing>
+      </w:r>
+    </w:p>
+    <w:p/>
+    <w:p/>
+    <w:p/>
+    <w:p/>
+    <w:p>
+      <w:pPr>
+        <w:pStyle w:val="Heading2"/>
+      </w:pPr>
+      <w:r>
+        <w:lastRenderedPageBreak/>
+        <w:t>2.2.5 Supplier ID</w:t>
+      </w:r>
+    </w:p>
+    <w:p>
+      <w:pPr>
+        <w:rPr>
+          <w:rFonts w:ascii="Calibri" w:eastAsia="Times New Roman" w:hAnsi="Calibri" w:cs="Calibri"/>
+          <w:color w:val="000000"/>
+        </w:rPr>
+      </w:pPr>
+      <w:r>
+        <w:rPr>
+          <w:rFonts w:ascii="Calibri" w:eastAsia="Times New Roman" w:hAnsi="Calibri" w:cs="Calibri"/>
+          <w:color w:val="000000"/>
+        </w:rPr>
+        <w:t>Vehicle Dealer where the loan was disbursed</w:t>
+      </w:r>
+    </w:p>
+    <w:p>
+      <w:r>
+        <w:rPr>
+          <w:noProof/>
+        </w:rPr>
+        <w:drawing>
+          <wp:inline distT="0" distB="0" distL="0" distR="0" wp14:anchorId="7B26F1E8" wp14:editId="4AE5B014">
+            <wp:extent cx="6156960" cy="1118251"/>
+            <wp:effectExtent l="0" t="0" r="0" b="5715"/>
+            <wp:docPr id="8" name="Picture 8" descr="C:\Users\pravi\AppData\Local\Microsoft\Windows\INetCache\Content.MSO\3AEA882.tmp"/>
+            <wp:cNvGraphicFramePr>
+              <a:graphicFrameLocks xmlns:a="http://schemas.openxmlformats.org/drawingml/2006/main" noChangeAspect="1"/>
+            </wp:cNvGraphicFramePr>
+            <a:graphic xmlns:a="http://schemas.openxmlformats.org/drawingml/2006/main">
+              <a:graphicData uri="http://schemas.openxmlformats.org/drawingml/2006/picture">
+                <pic:pic xmlns:pic="http://schemas.openxmlformats.org/drawingml/2006/picture">
+                  <pic:nvPicPr>
+                    <pic:cNvPr id="0" name="Picture 9" descr="C:\Users\pravi\AppData\Local\Microsoft\Windows\INetCache\Content.MSO\3AEA882.tmp"/>
+                    <pic:cNvPicPr>
+                      <a:picLocks noChangeAspect="1" noChangeArrowheads="1"/>
+                    </pic:cNvPicPr>
+                  </pic:nvPicPr>
+                  <pic:blipFill>
+                    <a:blip r:embed="rId11" cstate="print">
+                      <a:extLst>
+                        <a:ext uri="{28A0092B-C50C-407E-A947-70E740481C1C}">
+                          <a14:useLocalDpi xmlns:a14="http://schemas.microsoft.com/office/drawing/2010/main" val="0"/>
+                        </a:ext>
+                      </a:extLst>
+                    </a:blip>
+                    <a:srcRect/>
+                    <a:stretch>
+                      <a:fillRect/>
+                    </a:stretch>
+                  </pic:blipFill>
+                  <pic:spPr bwMode="auto">
+                    <a:xfrm>
+                      <a:off x="0" y="0"/>
+                      <a:ext cx="6207070" cy="1127352"/>
+                    </a:xfrm>
+                    <a:prstGeom prst="rect">
+                      <a:avLst/>
+                    </a:prstGeom>
+                    <a:noFill/>
+                    <a:ln>
+                      <a:noFill/>
+                    </a:ln>
+                  </pic:spPr>
+                </pic:pic>
+              </a:graphicData>
+            </a:graphic>
+          </wp:inline>
+        </w:drawing>
+      </w:r>
+    </w:p>
+    <w:p/>
+    <w:p>
+      <w:pPr>
+        <w:pStyle w:val="Heading2"/>
+      </w:pPr>
+      <w:r>
+        <w:t>2.2.</w:t>
+      </w:r>
+      <w:r>
+        <w:t>6 Manufacture</w:t>
+      </w:r>
+      <w:r>
+        <w:t xml:space="preserve"> ID</w:t>
+      </w:r>
+    </w:p>
+    <w:p>
+      <w:r>
+        <w:t>Vehicle Manufacturer ie TVS,Honda,Hero etc.</w:t>
+      </w:r>
+    </w:p>
+    <w:p>
+      <w:r>
+        <w:rPr>
+          <w:noProof/>
+        </w:rPr>
+        <w:drawing>
+          <wp:inline distT="0" distB="0" distL="0" distR="0" wp14:anchorId="6F08E0B1" wp14:editId="034FACDF">
+            <wp:extent cx="5943600" cy="1455420"/>
+            <wp:effectExtent l="0" t="0" r="0" b="0"/>
+            <wp:docPr id="14" name="Picture 14" descr="C:\Users\pravi\AppData\Local\Microsoft\Windows\INetCache\Content.MSO\39F26635.tmp"/>
+            <wp:cNvGraphicFramePr>
+              <a:graphicFrameLocks xmlns:a="http://schemas.openxmlformats.org/drawingml/2006/main" noChangeAspect="1"/>
+            </wp:cNvGraphicFramePr>
+            <a:graphic xmlns:a="http://schemas.openxmlformats.org/drawingml/2006/main">
+              <a:graphicData uri="http://schemas.openxmlformats.org/drawingml/2006/picture">
+                <pic:pic xmlns:pic="http://schemas.openxmlformats.org/drawingml/2006/picture">
+                  <pic:nvPicPr>
+                    <pic:cNvPr id="0" name="Picture 27" descr="C:\Users\pravi\AppData\Local\Microsoft\Windows\INetCache\Content.MSO\39F26635.tmp"/>
+                    <pic:cNvPicPr>
+                      <a:picLocks noChangeAspect="1" noChangeArrowheads="1"/>
+                    </pic:cNvPicPr>
+                  </pic:nvPicPr>
+                  <pic:blipFill>
+                    <a:blip r:embed="rId12" cstate="print">
+                      <a:extLst>
+                        <a:ext uri="{28A0092B-C50C-407E-A947-70E740481C1C}">
+                          <a14:useLocalDpi xmlns:a14="http://schemas.microsoft.com/office/drawing/2010/main" val="0"/>
+                        </a:ext>
+                      </a:extLst>
+                    </a:blip>
+                    <a:srcRect/>
+                    <a:stretch>
+                      <a:fillRect/>
+                    </a:stretch>
+                  </pic:blipFill>
+                  <pic:spPr bwMode="auto">
+                    <a:xfrm>
+                      <a:off x="0" y="0"/>
+                      <a:ext cx="5943600" cy="1455420"/>
+                    </a:xfrm>
+                    <a:prstGeom prst="rect">
+                      <a:avLst/>
+                    </a:prstGeom>
+                    <a:noFill/>
+                    <a:ln>
+                      <a:noFill/>
+                    </a:ln>
+                  </pic:spPr>
+                </pic:pic>
+              </a:graphicData>
+            </a:graphic>
+          </wp:inline>
+        </w:drawing>
+      </w:r>
+    </w:p>
+    <w:p/>
+    <w:p>
+      <w:pPr>
+        <w:pStyle w:val="Heading2"/>
+      </w:pPr>
+      <w:r>
+        <w:t>2.2.</w:t>
+      </w:r>
+      <w:r>
+        <w:t>7</w:t>
+      </w:r>
+      <w:r>
+        <w:t xml:space="preserve"> Branch</w:t>
+      </w:r>
+      <w:r>
+        <w:t xml:space="preserve"> ID</w:t>
+      </w:r>
+    </w:p>
+    <w:p>
+      <w:r>
+        <w:t>Branch where the loan was disbursed</w:t>
+      </w:r>
+    </w:p>
+    <w:p>
+      <w:pPr>
+        <w:rPr>
+          <w:rStyle w:val="Heading2Char"/>
+        </w:rPr>
+      </w:pPr>
+      <w:r>
+        <w:rPr>
+          <w:noProof/>
+        </w:rPr>
+        <w:drawing>
+          <wp:inline distT="0" distB="0" distL="0" distR="0" wp14:anchorId="354E426D" wp14:editId="2E4D9308">
+            <wp:extent cx="6263640" cy="1144988"/>
+            <wp:effectExtent l="0" t="0" r="3810" b="0"/>
+            <wp:docPr id="10" name="Picture 10" descr="C:\Users\pravi\AppData\Local\Microsoft\Windows\INetCache\Content.MSO\AE078CEE.tmp"/>
+            <wp:cNvGraphicFramePr>
+              <a:graphicFrameLocks xmlns:a="http://schemas.openxmlformats.org/drawingml/2006/main" noChangeAspect="1"/>
+            </wp:cNvGraphicFramePr>
+            <a:graphic xmlns:a="http://schemas.openxmlformats.org/drawingml/2006/main">
+              <a:graphicData uri="http://schemas.openxmlformats.org/drawingml/2006/picture">
+                <pic:pic xmlns:pic="http://schemas.openxmlformats.org/drawingml/2006/picture">
+                  <pic:nvPicPr>
+                    <pic:cNvPr id="0" name="Picture 13" descr="C:\Users\pravi\AppData\Local\Microsoft\Windows\INetCache\Content.MSO\AE078CEE.tmp"/>
+                    <pic:cNvPicPr>
+                      <a:picLocks noChangeAspect="1" noChangeArrowheads="1"/>
+                    </pic:cNvPicPr>
+                  </pic:nvPicPr>
+                  <pic:blipFill>
+                    <a:blip r:embed="rId13" cstate="print">
+                      <a:extLst>
+                        <a:ext uri="{28A0092B-C50C-407E-A947-70E740481C1C}">
+                          <a14:useLocalDpi xmlns:a14="http://schemas.microsoft.com/office/drawing/2010/main" val="0"/>
+                        </a:ext>
+                      </a:extLst>
+                    </a:blip>
+                    <a:srcRect/>
+                    <a:stretch>
+                      <a:fillRect/>
+                    </a:stretch>
+                  </pic:blipFill>
+                  <pic:spPr bwMode="auto">
+                    <a:xfrm>
+                      <a:off x="0" y="0"/>
+                      <a:ext cx="6288910" cy="1149607"/>
+                    </a:xfrm>
+                    <a:prstGeom prst="rect">
+                      <a:avLst/>
+                    </a:prstGeom>
+                    <a:noFill/>
+                    <a:ln>
+                      <a:noFill/>
+                    </a:ln>
+                  </pic:spPr>
+                </pic:pic>
+              </a:graphicData>
+            </a:graphic>
+          </wp:inline>
+        </w:drawing>
+      </w:r>
+    </w:p>
+    <w:p>
+      <w:pPr>
+        <w:rPr>
+          <w:rStyle w:val="Heading2Char"/>
+        </w:rPr>
+      </w:pPr>
+    </w:p>
+    <w:p>
+      <w:pPr>
+        <w:rPr>
+          <w:rStyle w:val="Heading2Char"/>
+        </w:rPr>
+      </w:pPr>
+    </w:p>
+    <w:p>
+      <w:pPr>
+        <w:rPr>
+          <w:rStyle w:val="Heading2Char"/>
+        </w:rPr>
+      </w:pPr>
+    </w:p>
+    <w:p>
+      <w:pPr>
+        <w:rPr>
+          <w:rStyle w:val="Heading2Char"/>
+        </w:rPr>
+      </w:pPr>
+    </w:p>
+    <w:p>
+      <w:pPr>
+        <w:rPr>
+          <w:rStyle w:val="Heading2Char"/>
+        </w:rPr>
+      </w:pPr>
+    </w:p>
+    <w:p>
+      <w:pPr>
+        <w:rPr>
+          <w:rStyle w:val="Heading2Char"/>
+        </w:rPr>
+      </w:pPr>
+    </w:p>
+    <w:p>
+      <w:pPr>
+        <w:rPr>
+          <w:rStyle w:val="Heading2Char"/>
+        </w:rPr>
+      </w:pPr>
+      <w:r>
+        <w:rPr>
+          <w:rStyle w:val="Heading2Char"/>
+        </w:rPr>
+        <w:lastRenderedPageBreak/>
+        <w:t xml:space="preserve">2.2.8 </w:t>
+      </w:r>
+      <w:r>
+        <w:rPr>
+          <w:rStyle w:val="Heading2Char"/>
+        </w:rPr>
+        <w:t>Employment Typ</w:t>
+      </w:r>
+      <w:r>
+        <w:rPr>
+          <w:rStyle w:val="Heading2Char"/>
+        </w:rPr>
+        <w:t>e</w:t>
+      </w:r>
+    </w:p>
+    <w:p>
+      <w:r>
+        <w:rPr>
+          <w:rFonts w:ascii="Calibri" w:eastAsia="Times New Roman" w:hAnsi="Calibri" w:cs="Calibri"/>
+          <w:color w:val="000000"/>
+        </w:rPr>
+        <w:t xml:space="preserve">Employment Type of the customer (Salaried/Self </w:t>
+      </w:r>
+      <w:r>
+        <w:rPr>
+          <w:rFonts w:ascii="Calibri" w:eastAsia="Times New Roman" w:hAnsi="Calibri" w:cs="Calibri"/>
+          <w:color w:val="000000"/>
+        </w:rPr>
+        <w:t>Employed)</w:t>
+      </w:r>
+      <w:r>
+        <w:t xml:space="preserve"> Since</w:t>
+      </w:r>
+      <w:r>
+        <w:t xml:space="preserve"> There are null values in the Employment Type column. Decided to replace NaN values to ‘unknown</w:t>
+      </w:r>
+      <w:r>
+        <w:t>’.</w:t>
+      </w:r>
+      <w:r>
+        <w:t xml:space="preserve"> </w:t>
+      </w:r>
+      <w:r>
+        <w:rPr>
+          <w:noProof/>
+        </w:rPr>
+        <w:drawing>
+          <wp:inline distT="0" distB="0" distL="0" distR="0" wp14:anchorId="369AD587" wp14:editId="42AC8644">
+            <wp:extent cx="5943600" cy="3084195"/>
+            <wp:effectExtent l="0" t="0" r="0" b="1905"/>
+            <wp:docPr id="12" name="Picture 12" descr="C:\Users\pravi\AppData\Local\Microsoft\Windows\INetCache\Content.MSO\EE1BDFD9.tmp"/>
+            <wp:cNvGraphicFramePr>
+              <a:graphicFrameLocks xmlns:a="http://schemas.openxmlformats.org/drawingml/2006/main" noChangeAspect="1"/>
+            </wp:cNvGraphicFramePr>
+            <a:graphic xmlns:a="http://schemas.openxmlformats.org/drawingml/2006/main">
+              <a:graphicData uri="http://schemas.openxmlformats.org/drawingml/2006/picture">
+                <pic:pic xmlns:pic="http://schemas.openxmlformats.org/drawingml/2006/picture">
+                  <pic:nvPicPr>
+                    <pic:cNvPr id="0" name="Picture 23" descr="C:\Users\pravi\AppData\Local\Microsoft\Windows\INetCache\Content.MSO\EE1BDFD9.tmp"/>
+                    <pic:cNvPicPr>
+                      <a:picLocks noChangeAspect="1" noChangeArrowheads="1"/>
+                    </pic:cNvPicPr>
+                  </pic:nvPicPr>
+                  <pic:blipFill>
+                    <a:blip r:embed="rId14">
+                      <a:extLst>
+                        <a:ext uri="{28A0092B-C50C-407E-A947-70E740481C1C}">
+                          <a14:useLocalDpi xmlns:a14="http://schemas.microsoft.com/office/drawing/2010/main" val="0"/>
+                        </a:ext>
+                      </a:extLst>
+                    </a:blip>
+                    <a:srcRect/>
+                    <a:stretch>
+                      <a:fillRect/>
+                    </a:stretch>
+                  </pic:blipFill>
+                  <pic:spPr bwMode="auto">
+                    <a:xfrm>
+                      <a:off x="0" y="0"/>
+                      <a:ext cx="5943600" cy="3084195"/>
+                    </a:xfrm>
+                    <a:prstGeom prst="rect">
+                      <a:avLst/>
+                    </a:prstGeom>
+                    <a:noFill/>
+                    <a:ln>
+                      <a:noFill/>
+                    </a:ln>
+                  </pic:spPr>
+                </pic:pic>
+              </a:graphicData>
+            </a:graphic>
+          </wp:inline>
+        </w:drawing>
+      </w:r>
+    </w:p>
+    <w:p/>
+    <w:p>
+      <w:pPr>
+        <w:pStyle w:val="Heading2"/>
+        <w:rPr>
+          <w:rFonts w:ascii="Helvetica" w:hAnsi="Helvetica" w:cs="Helvetica"/>
+          <w:color w:val="000000"/>
+        </w:rPr>
+      </w:pPr>
+      <w:r>
+        <w:t>2.2</w:t>
+      </w:r>
+      <w:r>
+        <w:t>.10</w:t>
+      </w:r>
+      <w:r>
+        <w:t xml:space="preserve"> </w:t>
+      </w:r>
+      <w:r>
+        <w:rPr>
+          <w:rStyle w:val="Heading2Char"/>
+        </w:rPr>
+        <w:t xml:space="preserve">Age </w:t>
+      </w:r>
+      <w:r>
+        <w:rPr>
+          <w:rStyle w:val="Heading2Char"/>
+        </w:rPr>
+        <w:t>o</w:t>
+      </w:r>
+      <w:r>
+        <w:rPr>
+          <w:rStyle w:val="Heading2Char"/>
+        </w:rPr>
+        <w:t>f Disbursal</w:t>
+      </w:r>
+    </w:p>
+    <w:p>
+      <w:r>
+        <w:t>Implemented to combine Date of Birth and Disbursed Date Column</w:t>
+      </w:r>
+      <w:r>
+        <w:t xml:space="preserve"> to get the age of the customer when he has taken the loan.</w:t>
+      </w:r>
+    </w:p>
+    <w:p>
+      <w:r>
+        <w:t xml:space="preserve">  </w:t>
+      </w:r>
+      <w:bookmarkStart w:id="0" w:name="_MON_1640719818"/>
       <w:bookmarkEnd w:id="0"/>
-    </w:p>
+      <w:r>
+        <w:object w:dxaOrig="9360" w:dyaOrig="4498" w14:anchorId="1223981D">
+          <v:shapetype id="_x0000_t75" coordsize="21600,21600" o:spt="75" o:preferrelative="t" path="m@4@5l@4@11@9@11@9@5xe" filled="f" stroked="f">
+            <v:stroke joinstyle="miter"/>
+            <v:formulas>
+              <v:f eqn="if lineDrawn pixelLineWidth 0"/>
+              <v:f eqn="sum @0 1 0"/>
+              <v:f eqn="sum 0 0 @1"/>
+              <v:f eqn="prod @2 1 2"/>
+              <v:f eqn="prod @3 21600 pixelWidth"/>
+              <v:f eqn="prod @3 21600 pixelHeight"/>
+              <v:f eqn="sum @0 0 1"/>
+              <v:f eqn="prod @6 1 2"/>
+              <v:f eqn="prod @7 21600 pixelWidth"/>
+              <v:f eqn="sum @8 21600 0"/>
+              <v:f eqn="prod @7 21600 pixelHeight"/>
+              <v:f eqn="sum @10 21600 0"/>
+            </v:formulas>
+            <v:path o:extrusionok="f" gradientshapeok="t" o:connecttype="rect"/>
+            <o:lock v:ext="edit" aspectratio="t"/>
+          </v:shapetype>
+          <v:shape id="_x0000_i1063" type="#_x0000_t75" style="width:391.2pt;height:182.4pt" o:ole="">
+            <v:imagedata r:id="rId15" o:title=""/>
+          </v:shape>
+          <o:OLEObject Type="Embed" ProgID="Word.OpenDocumentText.12" ShapeID="_x0000_i1063" DrawAspect="Content" ObjectID="_1640724444" r:id="rId16"/>
+        </w:object>
+      </w:r>
+    </w:p>
+    <w:p>
+      <w:r>
+        <w:rPr>
+          <w:noProof/>
+        </w:rPr>
+        <w:lastRenderedPageBreak/>
+        <w:drawing>
+          <wp:inline distT="0" distB="0" distL="0" distR="0" wp14:anchorId="6B15B931" wp14:editId="048B18E5">
+            <wp:extent cx="5943600" cy="1468120"/>
+            <wp:effectExtent l="0" t="0" r="0" b="0"/>
+            <wp:docPr id="17" name="Picture 17" descr="C:\Users\pravi\AppData\Local\Microsoft\Windows\INetCache\Content.MSO\896ADB87.tmp"/>
+            <wp:cNvGraphicFramePr>
+              <a:graphicFrameLocks xmlns:a="http://schemas.openxmlformats.org/drawingml/2006/main" noChangeAspect="1"/>
+            </wp:cNvGraphicFramePr>
+            <a:graphic xmlns:a="http://schemas.openxmlformats.org/drawingml/2006/main">
+              <a:graphicData uri="http://schemas.openxmlformats.org/drawingml/2006/picture">
+                <pic:pic xmlns:pic="http://schemas.openxmlformats.org/drawingml/2006/picture">
+                  <pic:nvPicPr>
+                    <pic:cNvPr id="0" name="Picture 43" descr="C:\Users\pravi\AppData\Local\Microsoft\Windows\INetCache\Content.MSO\896ADB87.tmp"/>
+                    <pic:cNvPicPr>
+                      <a:picLocks noChangeAspect="1" noChangeArrowheads="1"/>
+                    </pic:cNvPicPr>
+                  </pic:nvPicPr>
+                  <pic:blipFill>
+                    <a:blip r:embed="rId17" cstate="print">
+                      <a:extLst>
+                        <a:ext uri="{28A0092B-C50C-407E-A947-70E740481C1C}">
+                          <a14:useLocalDpi xmlns:a14="http://schemas.microsoft.com/office/drawing/2010/main" val="0"/>
+                        </a:ext>
+                      </a:extLst>
+                    </a:blip>
+                    <a:srcRect/>
+                    <a:stretch>
+                      <a:fillRect/>
+                    </a:stretch>
+                  </pic:blipFill>
+                  <pic:spPr bwMode="auto">
+                    <a:xfrm>
+                      <a:off x="0" y="0"/>
+                      <a:ext cx="5943600" cy="1468120"/>
+                    </a:xfrm>
+                    <a:prstGeom prst="rect">
+                      <a:avLst/>
+                    </a:prstGeom>
+                    <a:noFill/>
+                    <a:ln>
+                      <a:noFill/>
+                    </a:ln>
+                  </pic:spPr>
+                </pic:pic>
+              </a:graphicData>
+            </a:graphic>
+          </wp:inline>
+        </w:drawing>
+      </w:r>
+    </w:p>
+    <w:p>
+      <w:pPr>
+        <w:pStyle w:val="Heading2"/>
+        <w:rPr>
+          <w:rFonts w:ascii="Helvetica" w:hAnsi="Helvetica" w:cs="Helvetica"/>
+          <w:color w:val="000000"/>
+        </w:rPr>
+      </w:pPr>
+      <w:r>
+        <w:t>2.2.1</w:t>
+      </w:r>
+      <w:r>
+        <w:t>1</w:t>
+      </w:r>
+      <w:r>
+        <w:t xml:space="preserve"> </w:t>
+      </w:r>
+      <w:r>
+        <w:rPr>
+          <w:rStyle w:val="Heading2Char"/>
+        </w:rPr>
+        <w:t>State ID</w:t>
+      </w:r>
+    </w:p>
+    <w:p>
+      <w:r>
+        <w:t xml:space="preserve"> State at which the loan had been distributed.</w:t>
+      </w:r>
+    </w:p>
+    <w:p>
+      <w:r>
+        <w:rPr>
+          <w:noProof/>
+        </w:rPr>
+        <w:drawing>
+          <wp:inline distT="0" distB="0" distL="0" distR="0" wp14:anchorId="067F64E1" wp14:editId="511A4818">
+            <wp:extent cx="5943600" cy="2631440"/>
+            <wp:effectExtent l="0" t="0" r="0" b="0"/>
+            <wp:docPr id="16" name="Picture 16" descr="C:\Users\pravi\AppData\Local\Microsoft\Windows\INetCache\Content.MSO\7F2D8451.tmp"/>
+            <wp:cNvGraphicFramePr>
+              <a:graphicFrameLocks xmlns:a="http://schemas.openxmlformats.org/drawingml/2006/main" noChangeAspect="1"/>
+            </wp:cNvGraphicFramePr>
+            <a:graphic xmlns:a="http://schemas.openxmlformats.org/drawingml/2006/main">
+              <a:graphicData uri="http://schemas.openxmlformats.org/drawingml/2006/picture">
+                <pic:pic xmlns:pic="http://schemas.openxmlformats.org/drawingml/2006/picture">
+                  <pic:nvPicPr>
+                    <pic:cNvPr id="0" name="Picture 35" descr="C:\Users\pravi\AppData\Local\Microsoft\Windows\INetCache\Content.MSO\7F2D8451.tmp"/>
+                    <pic:cNvPicPr>
+                      <a:picLocks noChangeAspect="1" noChangeArrowheads="1"/>
+                    </pic:cNvPicPr>
+                  </pic:nvPicPr>
+                  <pic:blipFill>
+                    <a:blip r:embed="rId18">
+                      <a:extLst>
+                        <a:ext uri="{28A0092B-C50C-407E-A947-70E740481C1C}">
+                          <a14:useLocalDpi xmlns:a14="http://schemas.microsoft.com/office/drawing/2010/main" val="0"/>
+                        </a:ext>
+                      </a:extLst>
+                    </a:blip>
+                    <a:srcRect/>
+                    <a:stretch>
+                      <a:fillRect/>
+                    </a:stretch>
+                  </pic:blipFill>
+                  <pic:spPr bwMode="auto">
+                    <a:xfrm>
+                      <a:off x="0" y="0"/>
+                      <a:ext cx="5943600" cy="2631440"/>
+                    </a:xfrm>
+                    <a:prstGeom prst="rect">
+                      <a:avLst/>
+                    </a:prstGeom>
+                    <a:noFill/>
+                    <a:ln>
+                      <a:noFill/>
+                    </a:ln>
+                  </pic:spPr>
+                </pic:pic>
+              </a:graphicData>
+            </a:graphic>
+          </wp:inline>
+        </w:drawing>
+      </w:r>
+    </w:p>
+    <w:p/>
+    <w:p>
+      <w:pPr>
+        <w:pStyle w:val="Heading2"/>
+      </w:pPr>
+      <w:r>
+        <w:lastRenderedPageBreak/>
+        <w:t>2.2.12 Employee ID</w:t>
+      </w:r>
+    </w:p>
+    <w:p>
+      <w:r>
+        <w:t>Employee who had sanctioned the transaction</w:t>
+      </w:r>
+      <w:r>
+        <w:rPr>
+          <w:noProof/>
+        </w:rPr>
+        <w:drawing>
+          <wp:inline distT="0" distB="0" distL="0" distR="0" wp14:anchorId="6E8D6F0F" wp14:editId="539ADDB7">
+            <wp:extent cx="5943600" cy="2771775"/>
+            <wp:effectExtent l="0" t="0" r="0" b="9525"/>
+            <wp:docPr id="18" name="Picture 18" descr="C:\Users\pravi\AppData\Local\Microsoft\Windows\INetCache\Content.MSO\4510D62D.tmp"/>
+            <wp:cNvGraphicFramePr>
+              <a:graphicFrameLocks xmlns:a="http://schemas.openxmlformats.org/drawingml/2006/main" noChangeAspect="1"/>
+            </wp:cNvGraphicFramePr>
+            <a:graphic xmlns:a="http://schemas.openxmlformats.org/drawingml/2006/main">
+              <a:graphicData uri="http://schemas.openxmlformats.org/drawingml/2006/picture">
+                <pic:pic xmlns:pic="http://schemas.openxmlformats.org/drawingml/2006/picture">
+                  <pic:nvPicPr>
+                    <pic:cNvPr id="0" name="Picture 45" descr="C:\Users\pravi\AppData\Local\Microsoft\Windows\INetCache\Content.MSO\4510D62D.tmp"/>
+                    <pic:cNvPicPr>
+                      <a:picLocks noChangeAspect="1" noChangeArrowheads="1"/>
+                    </pic:cNvPicPr>
+                  </pic:nvPicPr>
+                  <pic:blipFill>
+                    <a:blip r:embed="rId19">
+                      <a:extLst>
+                        <a:ext uri="{28A0092B-C50C-407E-A947-70E740481C1C}">
+                          <a14:useLocalDpi xmlns:a14="http://schemas.microsoft.com/office/drawing/2010/main" val="0"/>
+                        </a:ext>
+                      </a:extLst>
+                    </a:blip>
+                    <a:srcRect/>
+                    <a:stretch>
+                      <a:fillRect/>
+                    </a:stretch>
+                  </pic:blipFill>
+                  <pic:spPr bwMode="auto">
+                    <a:xfrm>
+                      <a:off x="0" y="0"/>
+                      <a:ext cx="5943600" cy="2771775"/>
+                    </a:xfrm>
+                    <a:prstGeom prst="rect">
+                      <a:avLst/>
+                    </a:prstGeom>
+                    <a:noFill/>
+                    <a:ln>
+                      <a:noFill/>
+                    </a:ln>
+                  </pic:spPr>
+                </pic:pic>
+              </a:graphicData>
+            </a:graphic>
+          </wp:inline>
+        </w:drawing>
+      </w:r>
+    </w:p>
+    <w:p/>
+    <w:p>
+      <w:pPr>
+        <w:pStyle w:val="Heading2"/>
+      </w:pPr>
+      <w:r>
+        <w:t>2.2.13 Aadhar Flag</w:t>
+      </w:r>
+    </w:p>
+    <w:p>
+      <w:r>
+        <w:rPr>
+          <w:noProof/>
+        </w:rPr>
+        <w:drawing>
+          <wp:inline distT="0" distB="0" distL="0" distR="0" wp14:anchorId="221BC70B" wp14:editId="6B45B3DB">
+            <wp:extent cx="5943600" cy="2560320"/>
+            <wp:effectExtent l="0" t="0" r="0" b="0"/>
+            <wp:docPr id="19" name="Picture 19" descr="C:\Users\pravi\AppData\Local\Microsoft\Windows\INetCache\Content.MSO\8A06F5C3.tmp"/>
+            <wp:cNvGraphicFramePr>
+              <a:graphicFrameLocks xmlns:a="http://schemas.openxmlformats.org/drawingml/2006/main" noChangeAspect="1"/>
+            </wp:cNvGraphicFramePr>
+            <a:graphic xmlns:a="http://schemas.openxmlformats.org/drawingml/2006/main">
+              <a:graphicData uri="http://schemas.openxmlformats.org/drawingml/2006/picture">
+                <pic:pic xmlns:pic="http://schemas.openxmlformats.org/drawingml/2006/picture">
+                  <pic:nvPicPr>
+                    <pic:cNvPr id="0" name="Picture 47" descr="C:\Users\pravi\AppData\Local\Microsoft\Windows\INetCache\Content.MSO\8A06F5C3.tmp"/>
+                    <pic:cNvPicPr>
+                      <a:picLocks noChangeAspect="1" noChangeArrowheads="1"/>
+                    </pic:cNvPicPr>
+                  </pic:nvPicPr>
+                  <pic:blipFill>
+                    <a:blip r:embed="rId20">
+                      <a:extLst>
+                        <a:ext uri="{28A0092B-C50C-407E-A947-70E740481C1C}">
+                          <a14:useLocalDpi xmlns:a14="http://schemas.microsoft.com/office/drawing/2010/main" val="0"/>
+                        </a:ext>
+                      </a:extLst>
+                    </a:blip>
+                    <a:srcRect/>
+                    <a:stretch>
+                      <a:fillRect/>
+                    </a:stretch>
+                  </pic:blipFill>
+                  <pic:spPr bwMode="auto">
+                    <a:xfrm>
+                      <a:off x="0" y="0"/>
+                      <a:ext cx="5943600" cy="2560320"/>
+                    </a:xfrm>
+                    <a:prstGeom prst="rect">
+                      <a:avLst/>
+                    </a:prstGeom>
+                    <a:noFill/>
+                    <a:ln>
+                      <a:noFill/>
+                    </a:ln>
+                  </pic:spPr>
+                </pic:pic>
+              </a:graphicData>
+            </a:graphic>
+          </wp:inline>
+        </w:drawing>
+      </w:r>
+    </w:p>
+    <w:p>
+      <w:pPr>
+        <w:pStyle w:val="Heading2"/>
+      </w:pPr>
+      <w:r>
+        <w:lastRenderedPageBreak/>
+        <w:t>2.2.1</w:t>
+      </w:r>
+      <w:r>
+        <w:t>4</w:t>
+      </w:r>
+      <w:r>
+        <w:t xml:space="preserve"> </w:t>
+      </w:r>
+      <w:r>
+        <w:t>PAN</w:t>
+      </w:r>
+      <w:r>
+        <w:t xml:space="preserve"> Flag</w:t>
+      </w:r>
+    </w:p>
+    <w:p>
+      <w:r>
+        <w:rPr>
+          <w:noProof/>
+        </w:rPr>
+        <w:drawing>
+          <wp:inline distT="0" distB="0" distL="0" distR="0" wp14:anchorId="1283949D" wp14:editId="1A8F41E3">
+            <wp:extent cx="5943600" cy="2560320"/>
+            <wp:effectExtent l="0" t="0" r="0" b="0"/>
+            <wp:docPr id="20" name="Picture 20" descr="C:\Users\pravi\AppData\Local\Microsoft\Windows\INetCache\Content.MSO\E6ABB7C9.tmp"/>
+            <wp:cNvGraphicFramePr>
+              <a:graphicFrameLocks xmlns:a="http://schemas.openxmlformats.org/drawingml/2006/main" noChangeAspect="1"/>
+            </wp:cNvGraphicFramePr>
+            <a:graphic xmlns:a="http://schemas.openxmlformats.org/drawingml/2006/main">
+              <a:graphicData uri="http://schemas.openxmlformats.org/drawingml/2006/picture">
+                <pic:pic xmlns:pic="http://schemas.openxmlformats.org/drawingml/2006/picture">
+                  <pic:nvPicPr>
+                    <pic:cNvPr id="0" name="Picture 49" descr="C:\Users\pravi\AppData\Local\Microsoft\Windows\INetCache\Content.MSO\E6ABB7C9.tmp"/>
+                    <pic:cNvPicPr>
+                      <a:picLocks noChangeAspect="1" noChangeArrowheads="1"/>
+                    </pic:cNvPicPr>
+                  </pic:nvPicPr>
+                  <pic:blipFill>
+                    <a:blip r:embed="rId21">
+                      <a:extLst>
+                        <a:ext uri="{28A0092B-C50C-407E-A947-70E740481C1C}">
+                          <a14:useLocalDpi xmlns:a14="http://schemas.microsoft.com/office/drawing/2010/main" val="0"/>
+                        </a:ext>
+                      </a:extLst>
+                    </a:blip>
+                    <a:srcRect/>
+                    <a:stretch>
+                      <a:fillRect/>
+                    </a:stretch>
+                  </pic:blipFill>
+                  <pic:spPr bwMode="auto">
+                    <a:xfrm>
+                      <a:off x="0" y="0"/>
+                      <a:ext cx="5943600" cy="2560320"/>
+                    </a:xfrm>
+                    <a:prstGeom prst="rect">
+                      <a:avLst/>
+                    </a:prstGeom>
+                    <a:noFill/>
+                    <a:ln>
+                      <a:noFill/>
+                    </a:ln>
+                  </pic:spPr>
+                </pic:pic>
+              </a:graphicData>
+            </a:graphic>
+          </wp:inline>
+        </w:drawing>
+      </w:r>
+    </w:p>
+    <w:p>
+      <w:pPr>
+        <w:pStyle w:val="Heading2"/>
+      </w:pPr>
+      <w:r>
+        <w:t>2.2.1</w:t>
+      </w:r>
+      <w:r>
+        <w:t>5</w:t>
+      </w:r>
+      <w:r>
+        <w:t xml:space="preserve"> </w:t>
+      </w:r>
+      <w:r>
+        <w:t>Voter ID</w:t>
+      </w:r>
+      <w:r>
+        <w:t xml:space="preserve"> Flag</w:t>
+      </w:r>
+    </w:p>
+    <w:p>
+      <w:r>
+        <w:rPr>
+          <w:noProof/>
+        </w:rPr>
+        <w:drawing>
+          <wp:inline distT="0" distB="0" distL="0" distR="0" wp14:anchorId="782F24FC" wp14:editId="4B1D5F1B">
+            <wp:extent cx="5943600" cy="2560320"/>
+            <wp:effectExtent l="0" t="0" r="0" b="0"/>
+            <wp:docPr id="21" name="Picture 21" descr="C:\Users\pravi\AppData\Local\Microsoft\Windows\INetCache\Content.MSO\4079F5BF.tmp"/>
+            <wp:cNvGraphicFramePr>
+              <a:graphicFrameLocks xmlns:a="http://schemas.openxmlformats.org/drawingml/2006/main" noChangeAspect="1"/>
+            </wp:cNvGraphicFramePr>
+            <a:graphic xmlns:a="http://schemas.openxmlformats.org/drawingml/2006/main">
+              <a:graphicData uri="http://schemas.openxmlformats.org/drawingml/2006/picture">
+                <pic:pic xmlns:pic="http://schemas.openxmlformats.org/drawingml/2006/picture">
+                  <pic:nvPicPr>
+                    <pic:cNvPr id="0" name="Picture 51" descr="C:\Users\pravi\AppData\Local\Microsoft\Windows\INetCache\Content.MSO\4079F5BF.tmp"/>
+                    <pic:cNvPicPr>
+                      <a:picLocks noChangeAspect="1" noChangeArrowheads="1"/>
+                    </pic:cNvPicPr>
+                  </pic:nvPicPr>
+                  <pic:blipFill>
+                    <a:blip r:embed="rId21">
+                      <a:extLst>
+                        <a:ext uri="{28A0092B-C50C-407E-A947-70E740481C1C}">
+                          <a14:useLocalDpi xmlns:a14="http://schemas.microsoft.com/office/drawing/2010/main" val="0"/>
+                        </a:ext>
+                      </a:extLst>
+                    </a:blip>
+                    <a:srcRect/>
+                    <a:stretch>
+                      <a:fillRect/>
+                    </a:stretch>
+                  </pic:blipFill>
+                  <pic:spPr bwMode="auto">
+                    <a:xfrm>
+                      <a:off x="0" y="0"/>
+                      <a:ext cx="5943600" cy="2560320"/>
+                    </a:xfrm>
+                    <a:prstGeom prst="rect">
+                      <a:avLst/>
+                    </a:prstGeom>
+                    <a:noFill/>
+                    <a:ln>
+                      <a:noFill/>
+                    </a:ln>
+                  </pic:spPr>
+                </pic:pic>
+              </a:graphicData>
+            </a:graphic>
+          </wp:inline>
+        </w:drawing>
+      </w:r>
+    </w:p>
+    <w:p>
+      <w:pPr>
+        <w:pStyle w:val="Heading2"/>
+      </w:pPr>
+      <w:r>
+        <w:lastRenderedPageBreak/>
+        <w:t>2.2.1</w:t>
+      </w:r>
+      <w:r>
+        <w:t>6</w:t>
+      </w:r>
+      <w:r>
+        <w:t xml:space="preserve"> </w:t>
+      </w:r>
+      <w:r>
+        <w:t>Driving License</w:t>
+      </w:r>
+      <w:r>
+        <w:t xml:space="preserve"> Flag</w:t>
+      </w:r>
+    </w:p>
+    <w:p>
+      <w:r>
+        <w:rPr>
+          <w:noProof/>
+        </w:rPr>
+        <w:drawing>
+          <wp:inline distT="0" distB="0" distL="0" distR="0" wp14:anchorId="6E1B87B0" wp14:editId="216D15C1">
+            <wp:extent cx="5943600" cy="2560320"/>
+            <wp:effectExtent l="0" t="0" r="0" b="0"/>
+            <wp:docPr id="22" name="Picture 22" descr="C:\Users\pravi\AppData\Local\Microsoft\Windows\INetCache\Content.MSO\4FB54525.tmp"/>
+            <wp:cNvGraphicFramePr>
+              <a:graphicFrameLocks xmlns:a="http://schemas.openxmlformats.org/drawingml/2006/main" noChangeAspect="1"/>
+            </wp:cNvGraphicFramePr>
+            <a:graphic xmlns:a="http://schemas.openxmlformats.org/drawingml/2006/main">
+              <a:graphicData uri="http://schemas.openxmlformats.org/drawingml/2006/picture">
+                <pic:pic xmlns:pic="http://schemas.openxmlformats.org/drawingml/2006/picture">
+                  <pic:nvPicPr>
+                    <pic:cNvPr id="0" name="Picture 53" descr="C:\Users\pravi\AppData\Local\Microsoft\Windows\INetCache\Content.MSO\4FB54525.tmp"/>
+                    <pic:cNvPicPr>
+                      <a:picLocks noChangeAspect="1" noChangeArrowheads="1"/>
+                    </pic:cNvPicPr>
+                  </pic:nvPicPr>
+                  <pic:blipFill>
+                    <a:blip r:embed="rId22">
+                      <a:extLst>
+                        <a:ext uri="{28A0092B-C50C-407E-A947-70E740481C1C}">
+                          <a14:useLocalDpi xmlns:a14="http://schemas.microsoft.com/office/drawing/2010/main" val="0"/>
+                        </a:ext>
+                      </a:extLst>
+                    </a:blip>
+                    <a:srcRect/>
+                    <a:stretch>
+                      <a:fillRect/>
+                    </a:stretch>
+                  </pic:blipFill>
+                  <pic:spPr bwMode="auto">
+                    <a:xfrm>
+                      <a:off x="0" y="0"/>
+                      <a:ext cx="5943600" cy="2560320"/>
+                    </a:xfrm>
+                    <a:prstGeom prst="rect">
+                      <a:avLst/>
+                    </a:prstGeom>
+                    <a:noFill/>
+                    <a:ln>
+                      <a:noFill/>
+                    </a:ln>
+                  </pic:spPr>
+                </pic:pic>
+              </a:graphicData>
+            </a:graphic>
+          </wp:inline>
+        </w:drawing>
+      </w:r>
+    </w:p>
+    <w:p>
+      <w:pPr>
+        <w:pStyle w:val="Heading2"/>
+      </w:pPr>
+      <w:r>
+        <w:t>2.2.1</w:t>
+      </w:r>
+      <w:r>
+        <w:t>7</w:t>
+      </w:r>
+      <w:r>
+        <w:t xml:space="preserve"> </w:t>
+      </w:r>
+      <w:r>
+        <w:t>Passport</w:t>
+      </w:r>
+      <w:r>
+        <w:t xml:space="preserve"> Flag</w:t>
+      </w:r>
+    </w:p>
+    <w:p>
+      <w:r>
+        <w:rPr>
+          <w:noProof/>
+        </w:rPr>
+        <w:drawing>
+          <wp:inline distT="0" distB="0" distL="0" distR="0" wp14:anchorId="32A08F6D" wp14:editId="7AEEFA79">
+            <wp:extent cx="5943600" cy="2560320"/>
+            <wp:effectExtent l="0" t="0" r="0" b="0"/>
+            <wp:docPr id="24" name="Picture 24" descr="C:\Users\pravi\AppData\Local\Microsoft\Windows\INetCache\Content.MSO\79285A41.tmp"/>
+            <wp:cNvGraphicFramePr>
+              <a:graphicFrameLocks xmlns:a="http://schemas.openxmlformats.org/drawingml/2006/main" noChangeAspect="1"/>
+            </wp:cNvGraphicFramePr>
+            <a:graphic xmlns:a="http://schemas.openxmlformats.org/drawingml/2006/main">
+              <a:graphicData uri="http://schemas.openxmlformats.org/drawingml/2006/picture">
+                <pic:pic xmlns:pic="http://schemas.openxmlformats.org/drawingml/2006/picture">
+                  <pic:nvPicPr>
+                    <pic:cNvPr id="0" name="Picture 60" descr="C:\Users\pravi\AppData\Local\Microsoft\Windows\INetCache\Content.MSO\79285A41.tmp"/>
+                    <pic:cNvPicPr>
+                      <a:picLocks noChangeAspect="1" noChangeArrowheads="1"/>
+                    </pic:cNvPicPr>
+                  </pic:nvPicPr>
+                  <pic:blipFill>
+                    <a:blip r:embed="rId23">
+                      <a:extLst>
+                        <a:ext uri="{28A0092B-C50C-407E-A947-70E740481C1C}">
+                          <a14:useLocalDpi xmlns:a14="http://schemas.microsoft.com/office/drawing/2010/main" val="0"/>
+                        </a:ext>
+                      </a:extLst>
+                    </a:blip>
+                    <a:srcRect/>
+                    <a:stretch>
+                      <a:fillRect/>
+                    </a:stretch>
+                  </pic:blipFill>
+                  <pic:spPr bwMode="auto">
+                    <a:xfrm>
+                      <a:off x="0" y="0"/>
+                      <a:ext cx="5943600" cy="2560320"/>
+                    </a:xfrm>
+                    <a:prstGeom prst="rect">
+                      <a:avLst/>
+                    </a:prstGeom>
+                    <a:noFill/>
+                    <a:ln>
+                      <a:noFill/>
+                    </a:ln>
+                  </pic:spPr>
+                </pic:pic>
+              </a:graphicData>
+            </a:graphic>
+          </wp:inline>
+        </w:drawing>
+      </w:r>
+    </w:p>
+    <w:p>
+      <w:pPr>
+        <w:pStyle w:val="Heading2"/>
+      </w:pPr>
+      <w:r>
+        <w:t>2.2.1</w:t>
+      </w:r>
+      <w:r>
+        <w:t>8</w:t>
+      </w:r>
+      <w:r>
+        <w:t xml:space="preserve"> </w:t>
+      </w:r>
+      <w:r>
+        <w:t>CNS Score</w:t>
+      </w:r>
+    </w:p>
+    <w:p>
+      <w:pPr>
+        <w:pStyle w:val="Heading3"/>
+      </w:pPr>
+      <w:r>
+        <w:t>2.2.18.1 PERFORM CNS Score</w:t>
+      </w:r>
+    </w:p>
+    <w:p>
+      <w:r>
+        <w:rPr>
+          <w:noProof/>
+        </w:rPr>
+        <w:drawing>
+          <wp:inline distT="0" distB="0" distL="0" distR="0" wp14:anchorId="50F8E0E3" wp14:editId="7F1E182D">
+            <wp:extent cx="5943600" cy="1096645"/>
+            <wp:effectExtent l="0" t="0" r="0" b="8255"/>
+            <wp:docPr id="27" name="Picture 27" descr="C:\Users\pravi\AppData\Local\Microsoft\Windows\INetCache\Content.MSO\3692DF2F.tmp"/>
+            <wp:cNvGraphicFramePr>
+              <a:graphicFrameLocks xmlns:a="http://schemas.openxmlformats.org/drawingml/2006/main" noChangeAspect="1"/>
+            </wp:cNvGraphicFramePr>
+            <a:graphic xmlns:a="http://schemas.openxmlformats.org/drawingml/2006/main">
+              <a:graphicData uri="http://schemas.openxmlformats.org/drawingml/2006/picture">
+                <pic:pic xmlns:pic="http://schemas.openxmlformats.org/drawingml/2006/picture">
+                  <pic:nvPicPr>
+                    <pic:cNvPr id="0" name="Picture 77" descr="C:\Users\pravi\AppData\Local\Microsoft\Windows\INetCache\Content.MSO\3692DF2F.tmp"/>
+                    <pic:cNvPicPr>
+                      <a:picLocks noChangeAspect="1" noChangeArrowheads="1"/>
+                    </pic:cNvPicPr>
+                  </pic:nvPicPr>
+                  <pic:blipFill>
+                    <a:blip r:embed="rId24" cstate="print">
+                      <a:extLst>
+                        <a:ext uri="{28A0092B-C50C-407E-A947-70E740481C1C}">
+                          <a14:useLocalDpi xmlns:a14="http://schemas.microsoft.com/office/drawing/2010/main" val="0"/>
+                        </a:ext>
+                      </a:extLst>
+                    </a:blip>
+                    <a:srcRect/>
+                    <a:stretch>
+                      <a:fillRect/>
+                    </a:stretch>
+                  </pic:blipFill>
+                  <pic:spPr bwMode="auto">
+                    <a:xfrm>
+                      <a:off x="0" y="0"/>
+                      <a:ext cx="5943600" cy="1096645"/>
+                    </a:xfrm>
+                    <a:prstGeom prst="rect">
+                      <a:avLst/>
+                    </a:prstGeom>
+                    <a:noFill/>
+                    <a:ln>
+                      <a:noFill/>
+                    </a:ln>
+                  </pic:spPr>
+                </pic:pic>
+              </a:graphicData>
+            </a:graphic>
+          </wp:inline>
+        </w:drawing>
+      </w:r>
+    </w:p>
+    <w:p>
+      <w:r>
+        <w:t>Converted the CNS Scores in steps of 100 since the score defines his rating</w:t>
+      </w:r>
+    </w:p>
+    <w:p>
+      <w:r>
+        <w:rPr>
+          <w:noProof/>
+        </w:rPr>
+        <w:lastRenderedPageBreak/>
+        <w:drawing>
+          <wp:inline distT="0" distB="0" distL="0" distR="0" wp14:anchorId="71845782" wp14:editId="49C2E5D6">
+            <wp:extent cx="5943600" cy="2560320"/>
+            <wp:effectExtent l="0" t="0" r="0" b="0"/>
+            <wp:docPr id="28" name="Picture 28" descr="C:\Users\pravi\AppData\Local\Microsoft\Windows\INetCache\Content.MSO\DA8BA015.tmp"/>
+            <wp:cNvGraphicFramePr>
+              <a:graphicFrameLocks xmlns:a="http://schemas.openxmlformats.org/drawingml/2006/main" noChangeAspect="1"/>
+            </wp:cNvGraphicFramePr>
+            <a:graphic xmlns:a="http://schemas.openxmlformats.org/drawingml/2006/main">
+              <a:graphicData uri="http://schemas.openxmlformats.org/drawingml/2006/picture">
+                <pic:pic xmlns:pic="http://schemas.openxmlformats.org/drawingml/2006/picture">
+                  <pic:nvPicPr>
+                    <pic:cNvPr id="0" name="Picture 79" descr="C:\Users\pravi\AppData\Local\Microsoft\Windows\INetCache\Content.MSO\DA8BA015.tmp"/>
+                    <pic:cNvPicPr>
+                      <a:picLocks noChangeAspect="1" noChangeArrowheads="1"/>
+                    </pic:cNvPicPr>
+                  </pic:nvPicPr>
+                  <pic:blipFill>
+                    <a:blip r:embed="rId25">
+                      <a:extLst>
+                        <a:ext uri="{28A0092B-C50C-407E-A947-70E740481C1C}">
+                          <a14:useLocalDpi xmlns:a14="http://schemas.microsoft.com/office/drawing/2010/main" val="0"/>
+                        </a:ext>
+                      </a:extLst>
+                    </a:blip>
+                    <a:srcRect/>
+                    <a:stretch>
+                      <a:fillRect/>
+                    </a:stretch>
+                  </pic:blipFill>
+                  <pic:spPr bwMode="auto">
+                    <a:xfrm>
+                      <a:off x="0" y="0"/>
+                      <a:ext cx="5943600" cy="2560320"/>
+                    </a:xfrm>
+                    <a:prstGeom prst="rect">
+                      <a:avLst/>
+                    </a:prstGeom>
+                    <a:noFill/>
+                    <a:ln>
+                      <a:noFill/>
+                    </a:ln>
+                  </pic:spPr>
+                </pic:pic>
+              </a:graphicData>
+            </a:graphic>
+          </wp:inline>
+        </w:drawing>
+      </w:r>
+    </w:p>
+    <w:p>
+      <w:pPr>
+        <w:pStyle w:val="Heading3"/>
+      </w:pPr>
+      <w:r>
+        <w:t>2.2.18.1 PERFORM CNS Score</w:t>
+      </w:r>
+      <w:r>
+        <w:t xml:space="preserve"> Description</w:t>
+      </w:r>
+    </w:p>
+    <w:p>
+      <w:r>
+        <w:rPr>
+          <w:noProof/>
+        </w:rPr>
+        <w:drawing>
+          <wp:inline distT="0" distB="0" distL="0" distR="0" wp14:anchorId="33DA8338" wp14:editId="36005482">
+            <wp:extent cx="5943600" cy="4540250"/>
+            <wp:effectExtent l="0" t="0" r="0" b="0"/>
+            <wp:docPr id="29" name="Picture 29" descr="C:\Users\pravi\AppData\Local\Microsoft\Windows\INetCache\Content.MSO\5B659FEB.tmp"/>
+            <wp:cNvGraphicFramePr>
+              <a:graphicFrameLocks xmlns:a="http://schemas.openxmlformats.org/drawingml/2006/main" noChangeAspect="1"/>
+            </wp:cNvGraphicFramePr>
+            <a:graphic xmlns:a="http://schemas.openxmlformats.org/drawingml/2006/main">
+              <a:graphicData uri="http://schemas.openxmlformats.org/drawingml/2006/picture">
+                <pic:pic xmlns:pic="http://schemas.openxmlformats.org/drawingml/2006/picture">
+                  <pic:nvPicPr>
+                    <pic:cNvPr id="0" name="Picture 81" descr="C:\Users\pravi\AppData\Local\Microsoft\Windows\INetCache\Content.MSO\5B659FEB.tmp"/>
+                    <pic:cNvPicPr>
+                      <a:picLocks noChangeAspect="1" noChangeArrowheads="1"/>
+                    </pic:cNvPicPr>
+                  </pic:nvPicPr>
+                  <pic:blipFill>
+                    <a:blip r:embed="rId26">
+                      <a:extLst>
+                        <a:ext uri="{28A0092B-C50C-407E-A947-70E740481C1C}">
+                          <a14:useLocalDpi xmlns:a14="http://schemas.microsoft.com/office/drawing/2010/main" val="0"/>
+                        </a:ext>
+                      </a:extLst>
+                    </a:blip>
+                    <a:srcRect/>
+                    <a:stretch>
+                      <a:fillRect/>
+                    </a:stretch>
+                  </pic:blipFill>
+                  <pic:spPr bwMode="auto">
+                    <a:xfrm>
+                      <a:off x="0" y="0"/>
+                      <a:ext cx="5943600" cy="4540250"/>
+                    </a:xfrm>
+                    <a:prstGeom prst="rect">
+                      <a:avLst/>
+                    </a:prstGeom>
+                    <a:noFill/>
+                    <a:ln>
+                      <a:noFill/>
+                    </a:ln>
+                  </pic:spPr>
+                </pic:pic>
+              </a:graphicData>
+            </a:graphic>
+          </wp:inline>
+        </w:drawing>
+      </w:r>
+      <w:bookmarkStart w:id="1" w:name="_GoBack"/>
+      <w:bookmarkEnd w:id="1"/>
+    </w:p>
+    <w:p>
+      <w:pPr>
+        <w:pStyle w:val="Heading2"/>
+      </w:pPr>
+      <w:r>
+        <w:t>2.2.17 Passport Flag</w:t>
+      </w:r>
+    </w:p>
+    <w:p>
+      <w:pPr>
+        <w:pStyle w:val="Heading2"/>
+      </w:pPr>
+      <w:r>
+        <w:t>2.2.17 Passport Flag</w:t>
+      </w:r>
+    </w:p>
+    <w:p/>
+    <w:p/>
+    <w:p/>
     <w:sectPr>
       <w:pgSz w:w="12240" w:h="15840"/>
       <w:pgMar w:top="1440" w:right="1440" w:bottom="1440" w:left="1440" w:header="720" w:footer="720" w:gutter="0"/>
@@ -4296,9 +7795,32 @@
       <w:szCs w:val="26"/>
     </w:rPr>
   </w:style>
+  <w:style w:type="paragraph" w:styleId="Heading3">
+    <w:name w:val="heading 3"/>
+    <w:basedOn w:val="Normal"/>
+    <w:next w:val="Normal"/>
+    <w:link w:val="Heading3Char"/>
+    <w:uiPriority w:val="9"/>
+    <w:unhideWhenUsed/>
+    <w:qFormat/>
+    <w:rsid w:val="006747F5"/>
+    <w:pPr>
+      <w:keepNext/>
+      <w:keepLines/>
+      <w:spacing w:before="40" w:after="0"/>
+      <w:outlineLvl w:val="2"/>
+    </w:pPr>
+    <w:rPr>
+      <w:rFonts w:asciiTheme="majorHAnsi" w:eastAsiaTheme="majorEastAsia" w:hAnsiTheme="majorHAnsi" w:cstheme="majorBidi"/>
+      <w:color w:val="1F3763" w:themeColor="accent1" w:themeShade="7F"/>
+      <w:sz w:val="24"/>
+      <w:szCs w:val="24"/>
+    </w:rPr>
+  </w:style>
   <w:style w:type="character" w:default="1" w:styleId="DefaultParagraphFont">
     <w:name w:val="Default Paragraph Font"/>
     <w:uiPriority w:val="1"/>
+    <w:semiHidden/>
     <w:unhideWhenUsed/>
   </w:style>
   <w:style w:type="table" w:default="1" w:styleId="TableNormal">
@@ -4357,6 +7879,77 @@
       <w:color w:val="2F5496" w:themeColor="accent1" w:themeShade="BF"/>
       <w:sz w:val="32"/>
       <w:szCs w:val="32"/>
+    </w:rPr>
+  </w:style>
+  <w:style w:type="paragraph" w:styleId="HTMLPreformatted">
+    <w:name w:val="HTML Preformatted"/>
+    <w:basedOn w:val="Normal"/>
+    <w:link w:val="HTMLPreformattedChar"/>
+    <w:uiPriority w:val="99"/>
+    <w:semiHidden/>
+    <w:unhideWhenUsed/>
+    <w:rsid w:val="00850491"/>
+    <w:pPr>
+      <w:tabs>
+        <w:tab w:val="left" w:pos="916"/>
+        <w:tab w:val="left" w:pos="1832"/>
+        <w:tab w:val="left" w:pos="2748"/>
+        <w:tab w:val="left" w:pos="3664"/>
+        <w:tab w:val="left" w:pos="4580"/>
+        <w:tab w:val="left" w:pos="5496"/>
+        <w:tab w:val="left" w:pos="6412"/>
+        <w:tab w:val="left" w:pos="7328"/>
+        <w:tab w:val="left" w:pos="8244"/>
+        <w:tab w:val="left" w:pos="9160"/>
+        <w:tab w:val="left" w:pos="10076"/>
+        <w:tab w:val="left" w:pos="10992"/>
+        <w:tab w:val="left" w:pos="11908"/>
+        <w:tab w:val="left" w:pos="12824"/>
+        <w:tab w:val="left" w:pos="13740"/>
+        <w:tab w:val="left" w:pos="14656"/>
+      </w:tabs>
+      <w:spacing w:after="0" w:line="240" w:lineRule="auto"/>
+    </w:pPr>
+    <w:rPr>
+      <w:rFonts w:ascii="Courier New" w:eastAsia="Times New Roman" w:hAnsi="Courier New" w:cs="Courier New"/>
+      <w:sz w:val="20"/>
+      <w:szCs w:val="20"/>
+    </w:rPr>
+  </w:style>
+  <w:style w:type="character" w:customStyle="1" w:styleId="HTMLPreformattedChar">
+    <w:name w:val="HTML Preformatted Char"/>
+    <w:basedOn w:val="DefaultParagraphFont"/>
+    <w:link w:val="HTMLPreformatted"/>
+    <w:uiPriority w:val="99"/>
+    <w:semiHidden/>
+    <w:rsid w:val="00850491"/>
+    <w:rPr>
+      <w:rFonts w:ascii="Courier New" w:eastAsia="Times New Roman" w:hAnsi="Courier New" w:cs="Courier New"/>
+      <w:sz w:val="20"/>
+      <w:szCs w:val="20"/>
+    </w:rPr>
+  </w:style>
+  <w:style w:type="character" w:customStyle="1" w:styleId="Heading3Char">
+    <w:name w:val="Heading 3 Char"/>
+    <w:basedOn w:val="DefaultParagraphFont"/>
+    <w:link w:val="Heading3"/>
+    <w:uiPriority w:val="9"/>
+    <w:rsid w:val="006747F5"/>
+    <w:rPr>
+      <w:rFonts w:asciiTheme="majorHAnsi" w:eastAsiaTheme="majorEastAsia" w:hAnsiTheme="majorHAnsi" w:cstheme="majorBidi"/>
+      <w:color w:val="1F3763" w:themeColor="accent1" w:themeShade="7F"/>
+      <w:sz w:val="24"/>
+      <w:szCs w:val="24"/>
+    </w:rPr>
+  </w:style>
+  <w:style w:type="character" w:styleId="PlaceholderText">
+    <w:name w:val="Placeholder Text"/>
+    <w:basedOn w:val="DefaultParagraphFont"/>
+    <w:uiPriority w:val="99"/>
+    <w:semiHidden/>
+    <w:rsid w:val="004263BB"/>
+    <w:rPr>
+      <w:color w:val="808080"/>
     </w:rPr>
   </w:style>
 </w:styles>
@@ -4628,7 +8221,7 @@
 </file>
 
 <file path=customXml/itemProps1.xml><?xml version="1.0" encoding="utf-8"?>
-<ds:datastoreItem xmlns:ds="http://schemas.openxmlformats.org/officeDocument/2006/customXml" ds:itemID="{81210C5B-57EF-47B5-B610-725BB745F575}">
+<ds:datastoreItem xmlns:ds="http://schemas.openxmlformats.org/officeDocument/2006/customXml" ds:itemID="{502615A9-1DE6-43A5-AC24-34BC6B5C2785}">
   <ds:schemaRefs>
     <ds:schemaRef ds:uri="http://schemas.openxmlformats.org/officeDocument/2006/bibliography"/>
   </ds:schemaRefs>

</xml_diff>

<commit_message>
creating new base model
</commit_message>
<xml_diff>
--- a/Pravin Kumar/Vehicle Loan Default-Report.docx
+++ b/Pravin Kumar/Vehicle Loan Default-Report.docx
@@ -5158,13 +5158,7 @@
         <w:t xml:space="preserve">Loan Default column is to predict whether the customer has defaulted </w:t>
       </w:r>
       <w:r>
-        <w:t>during</w:t>
-      </w:r>
-      <w:r>
-        <w:t xml:space="preserve"> the first EMI on Vehicle Loan on due date</w:t>
-      </w:r>
-      <w:r>
-        <w:t>.</w:t>
+        <w:t>during the first EMI on Vehicle Loan on due date.</w:t>
       </w:r>
     </w:p>
     <w:p>
@@ -5665,13 +5659,7 @@
         <w:pStyle w:val="Heading2"/>
       </w:pPr>
       <w:r>
-        <w:t>2.2.</w:t>
-      </w:r>
-      <w:r>
-        <w:t>6 Manufacture</w:t>
-      </w:r>
-      <w:r>
-        <w:t xml:space="preserve"> ID</w:t>
+        <w:t>2.2.6 Manufacture ID</w:t>
       </w:r>
     </w:p>
     <w:p>
@@ -5746,10 +5734,7 @@
         <w:t>7</w:t>
       </w:r>
       <w:r>
-        <w:t xml:space="preserve"> Branch</w:t>
-      </w:r>
-      <w:r>
-        <w:t xml:space="preserve"> ID</w:t>
+        <w:t xml:space="preserve"> Branch ID</w:t>
       </w:r>
     </w:p>
     <w:p>
@@ -6038,10 +6023,10 @@
             <v:path o:extrusionok="f" gradientshapeok="t" o:connecttype="rect"/>
             <o:lock v:ext="edit" aspectratio="t"/>
           </v:shapetype>
-          <v:shape id="_x0000_i1063" type="#_x0000_t75" style="width:391.2pt;height:182.4pt" o:ole="">
+          <v:shape id="_x0000_i1025" type="#_x0000_t75" style="width:391.2pt;height:182.4pt" o:ole="">
             <v:imagedata r:id="rId15" o:title=""/>
           </v:shape>
-          <o:OLEObject Type="Embed" ProgID="Word.OpenDocumentText.12" ShapeID="_x0000_i1063" DrawAspect="Content" ObjectID="_1640724444" r:id="rId16"/>
+          <o:OLEObject Type="Embed" ProgID="Word.OpenDocumentText.12" ShapeID="_x0000_i1025" DrawAspect="Content" ObjectID="_1640764454" r:id="rId16"/>
         </w:object>
       </w:r>
     </w:p>
@@ -6110,13 +6095,7 @@
         </w:rPr>
       </w:pPr>
       <w:r>
-        <w:t>2.2.1</w:t>
-      </w:r>
-      <w:r>
-        <w:t>1</w:t>
-      </w:r>
-      <w:r>
-        <w:t xml:space="preserve"> </w:t>
+        <w:t xml:space="preserve">2.2.11 </w:t>
       </w:r>
       <w:r>
         <w:rPr>
@@ -6323,19 +6302,7 @@
       </w:pPr>
       <w:r>
         <w:lastRenderedPageBreak/>
-        <w:t>2.2.1</w:t>
-      </w:r>
-      <w:r>
-        <w:t>4</w:t>
-      </w:r>
-      <w:r>
-        <w:t xml:space="preserve"> </w:t>
-      </w:r>
-      <w:r>
-        <w:t>PAN</w:t>
-      </w:r>
-      <w:r>
-        <w:t xml:space="preserve"> Flag</w:t>
+        <w:t>2.2.14 PAN Flag</w:t>
       </w:r>
     </w:p>
     <w:p>
@@ -6398,19 +6365,7 @@
         <w:pStyle w:val="Heading2"/>
       </w:pPr>
       <w:r>
-        <w:t>2.2.1</w:t>
-      </w:r>
-      <w:r>
-        <w:t>5</w:t>
-      </w:r>
-      <w:r>
-        <w:t xml:space="preserve"> </w:t>
-      </w:r>
-      <w:r>
-        <w:t>Voter ID</w:t>
-      </w:r>
-      <w:r>
-        <w:t xml:space="preserve"> Flag</w:t>
+        <w:t>2.2.15 Voter ID Flag</w:t>
       </w:r>
     </w:p>
     <w:p>
@@ -6474,13 +6429,7 @@
       </w:pPr>
       <w:r>
         <w:lastRenderedPageBreak/>
-        <w:t>2.2.1</w:t>
-      </w:r>
-      <w:r>
-        <w:t>6</w:t>
-      </w:r>
-      <w:r>
-        <w:t xml:space="preserve"> </w:t>
+        <w:t xml:space="preserve">2.2.16 </w:t>
       </w:r>
       <w:r>
         <w:t>Driving License</w:t>
@@ -6549,13 +6498,7 @@
         <w:pStyle w:val="Heading2"/>
       </w:pPr>
       <w:r>
-        <w:t>2.2.1</w:t>
-      </w:r>
-      <w:r>
-        <w:t>7</w:t>
-      </w:r>
-      <w:r>
-        <w:t xml:space="preserve"> </w:t>
+        <w:t xml:space="preserve">2.2.17 </w:t>
       </w:r>
       <w:r>
         <w:t>Passport</w:t>
@@ -6624,16 +6567,7 @@
         <w:pStyle w:val="Heading2"/>
       </w:pPr>
       <w:r>
-        <w:t>2.2.1</w:t>
-      </w:r>
-      <w:r>
-        <w:t>8</w:t>
-      </w:r>
-      <w:r>
-        <w:t xml:space="preserve"> </w:t>
-      </w:r>
-      <w:r>
-        <w:t>CNS Score</w:t>
+        <w:t>2.2.18 CNS Score</w:t>
       </w:r>
     </w:p>
     <w:p>
@@ -6765,10 +6699,13 @@
         <w:pStyle w:val="Heading3"/>
       </w:pPr>
       <w:r>
-        <w:t>2.2.18.1 PERFORM CNS Score</w:t>
-      </w:r>
-      <w:r>
-        <w:t xml:space="preserve"> Description</w:t>
+        <w:t>2.2.18.</w:t>
+      </w:r>
+      <w:r>
+        <w:t>2</w:t>
+      </w:r>
+      <w:r>
+        <w:t xml:space="preserve"> PERFORM CNS Score Description</w:t>
       </w:r>
     </w:p>
     <w:p>
@@ -6825,16 +6762,25 @@
           </wp:inline>
         </w:drawing>
       </w:r>
+    </w:p>
+    <w:p>
+      <w:pPr>
+        <w:pStyle w:val="Heading2"/>
+      </w:pPr>
+      <w:r>
+        <w:t>2.2.1</w:t>
+      </w:r>
+      <w:r>
+        <w:t>9</w:t>
+      </w:r>
+      <w:r>
+        <w:t xml:space="preserve"> </w:t>
+      </w:r>
+      <w:r>
+        <w:t>Primary Attributes</w:t>
+      </w:r>
       <w:bookmarkStart w:id="1" w:name="_GoBack"/>
       <w:bookmarkEnd w:id="1"/>
-    </w:p>
-    <w:p>
-      <w:pPr>
-        <w:pStyle w:val="Heading2"/>
-      </w:pPr>
-      <w:r>
-        <w:t>2.2.17 Passport Flag</w:t>
-      </w:r>
     </w:p>
     <w:p>
       <w:pPr>
@@ -8221,7 +8167,7 @@
 </file>
 
 <file path=customXml/itemProps1.xml><?xml version="1.0" encoding="utf-8"?>
-<ds:datastoreItem xmlns:ds="http://schemas.openxmlformats.org/officeDocument/2006/customXml" ds:itemID="{502615A9-1DE6-43A5-AC24-34BC6B5C2785}">
+<ds:datastoreItem xmlns:ds="http://schemas.openxmlformats.org/officeDocument/2006/customXml" ds:itemID="{06B6EC77-3FF1-4FB8-B648-2B433A70FD08}">
   <ds:schemaRefs>
     <ds:schemaRef ds:uri="http://schemas.openxmlformats.org/officeDocument/2006/bibliography"/>
   </ds:schemaRefs>

</xml_diff>

<commit_message>
Update Vehicle Loan Default-Report.docx
</commit_message>
<xml_diff>
--- a/Pravin Kumar/Vehicle Loan Default-Report.docx
+++ b/Pravin Kumar/Vehicle Loan Default-Report.docx
@@ -811,7 +811,6 @@
               </w:rPr>
             </w:pPr>
             <w:proofErr w:type="spellStart"/>
-            <w:proofErr w:type="gramStart"/>
             <w:r>
               <w:rPr>
                 <w:rFonts w:ascii="Calibri" w:eastAsia="Times New Roman" w:hAnsi="Calibri" w:cs="Calibri"/>
@@ -822,7 +821,6 @@
               <w:t>Date.of.Birth</w:t>
             </w:r>
             <w:proofErr w:type="spellEnd"/>
-            <w:proofErr w:type="gramEnd"/>
           </w:p>
         </w:tc>
         <w:tc>
@@ -1721,19 +1719,8 @@
                 <w:bCs/>
                 <w:color w:val="000000"/>
               </w:rPr>
-              <w:t>PERFORM_</w:t>
+              <w:t>PERFORM_CNS.SCORE.DESCRIPTION</w:t>
             </w:r>
-            <w:proofErr w:type="gramStart"/>
-            <w:r>
-              <w:rPr>
-                <w:rFonts w:ascii="Calibri" w:eastAsia="Times New Roman" w:hAnsi="Calibri" w:cs="Calibri"/>
-                <w:b/>
-                <w:bCs/>
-                <w:color w:val="000000"/>
-              </w:rPr>
-              <w:t>CNS.SCORE.DESCRIPTION</w:t>
-            </w:r>
-            <w:proofErr w:type="gramEnd"/>
           </w:p>
         </w:tc>
         <w:tc>
@@ -1797,7 +1784,6 @@
                 <w:color w:val="000000"/>
               </w:rPr>
             </w:pPr>
-            <w:proofErr w:type="gramStart"/>
             <w:r>
               <w:rPr>
                 <w:rFonts w:ascii="Calibri" w:eastAsia="Times New Roman" w:hAnsi="Calibri" w:cs="Calibri"/>
@@ -1807,7 +1793,6 @@
               </w:rPr>
               <w:t>PRI.NO.OF.ACCTS</w:t>
             </w:r>
-            <w:proofErr w:type="gramEnd"/>
           </w:p>
         </w:tc>
         <w:tc>
@@ -1871,7 +1856,6 @@
                 <w:color w:val="000000"/>
               </w:rPr>
             </w:pPr>
-            <w:proofErr w:type="gramStart"/>
             <w:r>
               <w:rPr>
                 <w:rFonts w:ascii="Calibri" w:eastAsia="Times New Roman" w:hAnsi="Calibri" w:cs="Calibri"/>
@@ -1882,7 +1866,6 @@
               <w:lastRenderedPageBreak/>
               <w:t>PRI.ACTIVE.ACCTS</w:t>
             </w:r>
-            <w:proofErr w:type="gramEnd"/>
           </w:p>
         </w:tc>
         <w:tc>
@@ -1946,7 +1929,6 @@
                 <w:color w:val="000000"/>
               </w:rPr>
             </w:pPr>
-            <w:proofErr w:type="gramStart"/>
             <w:r>
               <w:rPr>
                 <w:rFonts w:ascii="Calibri" w:eastAsia="Times New Roman" w:hAnsi="Calibri" w:cs="Calibri"/>
@@ -1956,7 +1938,6 @@
               </w:rPr>
               <w:t>PRI.OVERDUE.ACCTS</w:t>
             </w:r>
-            <w:proofErr w:type="gramEnd"/>
           </w:p>
         </w:tc>
         <w:tc>
@@ -2020,7 +2001,6 @@
                 <w:color w:val="000000"/>
               </w:rPr>
             </w:pPr>
-            <w:proofErr w:type="gramStart"/>
             <w:r>
               <w:rPr>
                 <w:rFonts w:ascii="Calibri" w:eastAsia="Times New Roman" w:hAnsi="Calibri" w:cs="Calibri"/>
@@ -2030,7 +2010,6 @@
               </w:rPr>
               <w:t>PRI.CURRENT.BALANCE</w:t>
             </w:r>
-            <w:proofErr w:type="gramEnd"/>
           </w:p>
         </w:tc>
         <w:tc>
@@ -2094,7 +2073,6 @@
                 <w:color w:val="000000"/>
               </w:rPr>
             </w:pPr>
-            <w:proofErr w:type="gramStart"/>
             <w:r>
               <w:rPr>
                 <w:rFonts w:ascii="Calibri" w:eastAsia="Times New Roman" w:hAnsi="Calibri" w:cs="Calibri"/>
@@ -2104,7 +2082,6 @@
               </w:rPr>
               <w:t>PRI.SANCTIONED.AMOUNT</w:t>
             </w:r>
-            <w:proofErr w:type="gramEnd"/>
           </w:p>
         </w:tc>
         <w:tc>
@@ -2182,7 +2159,6 @@
                 <w:color w:val="000000"/>
               </w:rPr>
             </w:pPr>
-            <w:proofErr w:type="gramStart"/>
             <w:r>
               <w:rPr>
                 <w:rFonts w:ascii="Calibri" w:eastAsia="Times New Roman" w:hAnsi="Calibri" w:cs="Calibri"/>
@@ -2192,7 +2168,6 @@
               </w:rPr>
               <w:t>PRI.DISBURSED.AMOUNT</w:t>
             </w:r>
-            <w:proofErr w:type="gramEnd"/>
           </w:p>
         </w:tc>
         <w:tc>
@@ -2263,7 +2238,6 @@
                 <w:color w:val="000000"/>
               </w:rPr>
             </w:pPr>
-            <w:proofErr w:type="gramStart"/>
             <w:r>
               <w:rPr>
                 <w:rFonts w:ascii="Calibri" w:eastAsia="Times New Roman" w:hAnsi="Calibri" w:cs="Calibri"/>
@@ -2273,7 +2247,6 @@
               </w:rPr>
               <w:t>SEC.NO.OF.ACCTS</w:t>
             </w:r>
-            <w:proofErr w:type="gramEnd"/>
           </w:p>
         </w:tc>
         <w:tc>
@@ -2337,7 +2310,6 @@
                 <w:color w:val="000000"/>
               </w:rPr>
             </w:pPr>
-            <w:proofErr w:type="gramStart"/>
             <w:r>
               <w:rPr>
                 <w:rFonts w:ascii="Calibri" w:eastAsia="Times New Roman" w:hAnsi="Calibri" w:cs="Calibri"/>
@@ -2347,7 +2319,6 @@
               </w:rPr>
               <w:t>SEC.ACTIVE.ACCTS</w:t>
             </w:r>
-            <w:proofErr w:type="gramEnd"/>
           </w:p>
         </w:tc>
         <w:tc>
@@ -2411,7 +2382,6 @@
                 <w:color w:val="000000"/>
               </w:rPr>
             </w:pPr>
-            <w:proofErr w:type="gramStart"/>
             <w:r>
               <w:rPr>
                 <w:rFonts w:ascii="Calibri" w:eastAsia="Times New Roman" w:hAnsi="Calibri" w:cs="Calibri"/>
@@ -2421,7 +2391,6 @@
               </w:rPr>
               <w:t>SEC.OVERDUE.ACCTS</w:t>
             </w:r>
-            <w:proofErr w:type="gramEnd"/>
           </w:p>
         </w:tc>
         <w:tc>
@@ -2485,7 +2454,6 @@
                 <w:color w:val="000000"/>
               </w:rPr>
             </w:pPr>
-            <w:proofErr w:type="gramStart"/>
             <w:r>
               <w:rPr>
                 <w:rFonts w:ascii="Calibri" w:eastAsia="Times New Roman" w:hAnsi="Calibri" w:cs="Calibri"/>
@@ -2495,7 +2463,6 @@
               </w:rPr>
               <w:t>SEC.CURRENT.BALANCE</w:t>
             </w:r>
-            <w:proofErr w:type="gramEnd"/>
           </w:p>
         </w:tc>
         <w:tc>
@@ -2559,7 +2526,6 @@
                 <w:color w:val="000000"/>
               </w:rPr>
             </w:pPr>
-            <w:proofErr w:type="gramStart"/>
             <w:r>
               <w:rPr>
                 <w:rFonts w:ascii="Calibri" w:eastAsia="Times New Roman" w:hAnsi="Calibri" w:cs="Calibri"/>
@@ -2569,7 +2535,6 @@
               </w:rPr>
               <w:t>SEC.SANCTIONED.AMOUNT</w:t>
             </w:r>
-            <w:proofErr w:type="gramEnd"/>
           </w:p>
         </w:tc>
         <w:tc>
@@ -2633,7 +2598,6 @@
                 <w:color w:val="000000"/>
               </w:rPr>
             </w:pPr>
-            <w:proofErr w:type="gramStart"/>
             <w:r>
               <w:rPr>
                 <w:rFonts w:ascii="Calibri" w:eastAsia="Times New Roman" w:hAnsi="Calibri" w:cs="Calibri"/>
@@ -2643,7 +2607,6 @@
               </w:rPr>
               <w:t>SEC.DISBURSED.AMOUNT</w:t>
             </w:r>
-            <w:proofErr w:type="gramEnd"/>
           </w:p>
         </w:tc>
         <w:tc>
@@ -3076,7 +3039,6 @@
                 <w:color w:val="000000"/>
               </w:rPr>
             </w:pPr>
-            <w:proofErr w:type="gramStart"/>
             <w:r>
               <w:rPr>
                 <w:rFonts w:ascii="Calibri" w:eastAsia="Times New Roman" w:hAnsi="Calibri" w:cs="Calibri"/>
@@ -3086,7 +3048,6 @@
               </w:rPr>
               <w:t>CREDIT.HISTORY.LENGTH</w:t>
             </w:r>
-            <w:proofErr w:type="gramEnd"/>
           </w:p>
         </w:tc>
         <w:tc>
@@ -3150,7 +3111,6 @@
                 <w:color w:val="000000"/>
               </w:rPr>
             </w:pPr>
-            <w:proofErr w:type="gramStart"/>
             <w:r>
               <w:rPr>
                 <w:rFonts w:ascii="Calibri" w:eastAsia="Times New Roman" w:hAnsi="Calibri" w:cs="Calibri"/>
@@ -3158,17 +3118,7 @@
                 <w:bCs/>
                 <w:color w:val="000000"/>
               </w:rPr>
-              <w:t>NO.OF</w:t>
-            </w:r>
-            <w:proofErr w:type="gramEnd"/>
-            <w:r>
-              <w:rPr>
-                <w:rFonts w:ascii="Calibri" w:eastAsia="Times New Roman" w:hAnsi="Calibri" w:cs="Calibri"/>
-                <w:b/>
-                <w:bCs/>
-                <w:color w:val="000000"/>
-              </w:rPr>
-              <w:t>_INQUIRIES</w:t>
+              <w:t>NO.OF_INQUIRIES</w:t>
             </w:r>
           </w:p>
         </w:tc>
@@ -3800,7 +3750,6 @@
         </w:rPr>
       </w:pPr>
       <w:proofErr w:type="spellStart"/>
-      <w:proofErr w:type="gramStart"/>
       <w:r>
         <w:rPr>
           <w:rFonts w:ascii="Courier New" w:eastAsia="Times New Roman" w:hAnsi="Courier New" w:cs="Courier New"/>
@@ -3811,7 +3760,6 @@
         <w:t>Date.of.Birth</w:t>
       </w:r>
       <w:proofErr w:type="spellEnd"/>
-      <w:proofErr w:type="gramEnd"/>
       <w:r>
         <w:rPr>
           <w:rFonts w:ascii="Courier New" w:eastAsia="Times New Roman" w:hAnsi="Courier New" w:cs="Courier New"/>
@@ -4482,27 +4430,7 @@
           <w:sz w:val="21"/>
           <w:szCs w:val="21"/>
         </w:rPr>
-        <w:t>PERFORM_</w:t>
-      </w:r>
-      <w:proofErr w:type="gramStart"/>
-      <w:r>
-        <w:rPr>
-          <w:rFonts w:ascii="Courier New" w:eastAsia="Times New Roman" w:hAnsi="Courier New" w:cs="Courier New"/>
-          <w:color w:val="000000"/>
-          <w:sz w:val="21"/>
-          <w:szCs w:val="21"/>
-        </w:rPr>
-        <w:t>CNS.SCORE.DESCRIPTION</w:t>
-      </w:r>
-      <w:proofErr w:type="gramEnd"/>
-      <w:r>
-        <w:rPr>
-          <w:rFonts w:ascii="Courier New" w:eastAsia="Times New Roman" w:hAnsi="Courier New" w:cs="Courier New"/>
-          <w:color w:val="000000"/>
-          <w:sz w:val="21"/>
-          <w:szCs w:val="21"/>
-        </w:rPr>
-        <w:t xml:space="preserve">           object</w:t>
+        <w:t>PERFORM_CNS.SCORE.DESCRIPTION           object</w:t>
       </w:r>
     </w:p>
     <w:p>
@@ -4541,25 +4469,14 @@
           <w:szCs w:val="21"/>
         </w:rPr>
       </w:pPr>
-      <w:proofErr w:type="gramStart"/>
-      <w:r>
-        <w:rPr>
-          <w:rFonts w:ascii="Courier New" w:eastAsia="Times New Roman" w:hAnsi="Courier New" w:cs="Courier New"/>
-          <w:color w:val="000000"/>
-          <w:sz w:val="21"/>
-          <w:szCs w:val="21"/>
-        </w:rPr>
-        <w:t>PRI.NO.OF.ACCTS</w:t>
-      </w:r>
-      <w:proofErr w:type="gramEnd"/>
-      <w:r>
-        <w:rPr>
-          <w:rFonts w:ascii="Courier New" w:eastAsia="Times New Roman" w:hAnsi="Courier New" w:cs="Courier New"/>
-          <w:color w:val="000000"/>
-          <w:sz w:val="21"/>
-          <w:szCs w:val="21"/>
-        </w:rPr>
-        <w:t xml:space="preserve">                          int64</w:t>
+      <w:r>
+        <w:rPr>
+          <w:rFonts w:ascii="Courier New" w:eastAsia="Times New Roman" w:hAnsi="Courier New" w:cs="Courier New"/>
+          <w:color w:val="000000"/>
+          <w:sz w:val="21"/>
+          <w:szCs w:val="21"/>
+        </w:rPr>
+        <w:t>PRI.NO.OF.ACCTS                          int64</w:t>
       </w:r>
     </w:p>
     <w:p>
@@ -4598,25 +4515,14 @@
           <w:szCs w:val="21"/>
         </w:rPr>
       </w:pPr>
-      <w:proofErr w:type="gramStart"/>
-      <w:r>
-        <w:rPr>
-          <w:rFonts w:ascii="Courier New" w:eastAsia="Times New Roman" w:hAnsi="Courier New" w:cs="Courier New"/>
-          <w:color w:val="000000"/>
-          <w:sz w:val="21"/>
-          <w:szCs w:val="21"/>
-        </w:rPr>
-        <w:t>PRI.ACTIVE.ACCTS</w:t>
-      </w:r>
-      <w:proofErr w:type="gramEnd"/>
-      <w:r>
-        <w:rPr>
-          <w:rFonts w:ascii="Courier New" w:eastAsia="Times New Roman" w:hAnsi="Courier New" w:cs="Courier New"/>
-          <w:color w:val="000000"/>
-          <w:sz w:val="21"/>
-          <w:szCs w:val="21"/>
-        </w:rPr>
-        <w:t xml:space="preserve">                         int64</w:t>
+      <w:r>
+        <w:rPr>
+          <w:rFonts w:ascii="Courier New" w:eastAsia="Times New Roman" w:hAnsi="Courier New" w:cs="Courier New"/>
+          <w:color w:val="000000"/>
+          <w:sz w:val="21"/>
+          <w:szCs w:val="21"/>
+        </w:rPr>
+        <w:t>PRI.ACTIVE.ACCTS                         int64</w:t>
       </w:r>
     </w:p>
     <w:p>
@@ -4655,25 +4561,14 @@
           <w:szCs w:val="21"/>
         </w:rPr>
       </w:pPr>
-      <w:proofErr w:type="gramStart"/>
-      <w:r>
-        <w:rPr>
-          <w:rFonts w:ascii="Courier New" w:eastAsia="Times New Roman" w:hAnsi="Courier New" w:cs="Courier New"/>
-          <w:color w:val="000000"/>
-          <w:sz w:val="21"/>
-          <w:szCs w:val="21"/>
-        </w:rPr>
-        <w:t>PRI.OVERDUE.ACCTS</w:t>
-      </w:r>
-      <w:proofErr w:type="gramEnd"/>
-      <w:r>
-        <w:rPr>
-          <w:rFonts w:ascii="Courier New" w:eastAsia="Times New Roman" w:hAnsi="Courier New" w:cs="Courier New"/>
-          <w:color w:val="000000"/>
-          <w:sz w:val="21"/>
-          <w:szCs w:val="21"/>
-        </w:rPr>
-        <w:t xml:space="preserve">                        int64</w:t>
+      <w:r>
+        <w:rPr>
+          <w:rFonts w:ascii="Courier New" w:eastAsia="Times New Roman" w:hAnsi="Courier New" w:cs="Courier New"/>
+          <w:color w:val="000000"/>
+          <w:sz w:val="21"/>
+          <w:szCs w:val="21"/>
+        </w:rPr>
+        <w:t>PRI.OVERDUE.ACCTS                        int64</w:t>
       </w:r>
     </w:p>
     <w:p>
@@ -4712,25 +4607,14 @@
           <w:szCs w:val="21"/>
         </w:rPr>
       </w:pPr>
-      <w:proofErr w:type="gramStart"/>
-      <w:r>
-        <w:rPr>
-          <w:rFonts w:ascii="Courier New" w:eastAsia="Times New Roman" w:hAnsi="Courier New" w:cs="Courier New"/>
-          <w:color w:val="000000"/>
-          <w:sz w:val="21"/>
-          <w:szCs w:val="21"/>
-        </w:rPr>
-        <w:t>PRI.CURRENT.BALANCE</w:t>
-      </w:r>
-      <w:proofErr w:type="gramEnd"/>
-      <w:r>
-        <w:rPr>
-          <w:rFonts w:ascii="Courier New" w:eastAsia="Times New Roman" w:hAnsi="Courier New" w:cs="Courier New"/>
-          <w:color w:val="000000"/>
-          <w:sz w:val="21"/>
-          <w:szCs w:val="21"/>
-        </w:rPr>
-        <w:t xml:space="preserve">                      int64</w:t>
+      <w:r>
+        <w:rPr>
+          <w:rFonts w:ascii="Courier New" w:eastAsia="Times New Roman" w:hAnsi="Courier New" w:cs="Courier New"/>
+          <w:color w:val="000000"/>
+          <w:sz w:val="21"/>
+          <w:szCs w:val="21"/>
+        </w:rPr>
+        <w:t>PRI.CURRENT.BALANCE                      int64</w:t>
       </w:r>
     </w:p>
     <w:p>
@@ -4769,25 +4653,14 @@
           <w:szCs w:val="21"/>
         </w:rPr>
       </w:pPr>
-      <w:proofErr w:type="gramStart"/>
-      <w:r>
-        <w:rPr>
-          <w:rFonts w:ascii="Courier New" w:eastAsia="Times New Roman" w:hAnsi="Courier New" w:cs="Courier New"/>
-          <w:color w:val="000000"/>
-          <w:sz w:val="21"/>
-          <w:szCs w:val="21"/>
-        </w:rPr>
-        <w:t>PRI.SANCTIONED.AMOUNT</w:t>
-      </w:r>
-      <w:proofErr w:type="gramEnd"/>
-      <w:r>
-        <w:rPr>
-          <w:rFonts w:ascii="Courier New" w:eastAsia="Times New Roman" w:hAnsi="Courier New" w:cs="Courier New"/>
-          <w:color w:val="000000"/>
-          <w:sz w:val="21"/>
-          <w:szCs w:val="21"/>
-        </w:rPr>
-        <w:t xml:space="preserve">                    int64</w:t>
+      <w:r>
+        <w:rPr>
+          <w:rFonts w:ascii="Courier New" w:eastAsia="Times New Roman" w:hAnsi="Courier New" w:cs="Courier New"/>
+          <w:color w:val="000000"/>
+          <w:sz w:val="21"/>
+          <w:szCs w:val="21"/>
+        </w:rPr>
+        <w:t>PRI.SANCTIONED.AMOUNT                    int64</w:t>
       </w:r>
     </w:p>
     <w:p>
@@ -4826,25 +4699,14 @@
           <w:szCs w:val="21"/>
         </w:rPr>
       </w:pPr>
-      <w:proofErr w:type="gramStart"/>
-      <w:r>
-        <w:rPr>
-          <w:rFonts w:ascii="Courier New" w:eastAsia="Times New Roman" w:hAnsi="Courier New" w:cs="Courier New"/>
-          <w:color w:val="000000"/>
-          <w:sz w:val="21"/>
-          <w:szCs w:val="21"/>
-        </w:rPr>
-        <w:t>PRI.DISBURSED.AMOUNT</w:t>
-      </w:r>
-      <w:proofErr w:type="gramEnd"/>
-      <w:r>
-        <w:rPr>
-          <w:rFonts w:ascii="Courier New" w:eastAsia="Times New Roman" w:hAnsi="Courier New" w:cs="Courier New"/>
-          <w:color w:val="000000"/>
-          <w:sz w:val="21"/>
-          <w:szCs w:val="21"/>
-        </w:rPr>
-        <w:t xml:space="preserve">                     int64</w:t>
+      <w:r>
+        <w:rPr>
+          <w:rFonts w:ascii="Courier New" w:eastAsia="Times New Roman" w:hAnsi="Courier New" w:cs="Courier New"/>
+          <w:color w:val="000000"/>
+          <w:sz w:val="21"/>
+          <w:szCs w:val="21"/>
+        </w:rPr>
+        <w:t>PRI.DISBURSED.AMOUNT                     int64</w:t>
       </w:r>
     </w:p>
     <w:p>
@@ -4883,25 +4745,14 @@
           <w:szCs w:val="21"/>
         </w:rPr>
       </w:pPr>
-      <w:proofErr w:type="gramStart"/>
-      <w:r>
-        <w:rPr>
-          <w:rFonts w:ascii="Courier New" w:eastAsia="Times New Roman" w:hAnsi="Courier New" w:cs="Courier New"/>
-          <w:color w:val="000000"/>
-          <w:sz w:val="21"/>
-          <w:szCs w:val="21"/>
-        </w:rPr>
-        <w:t>SEC.NO.OF.ACCTS</w:t>
-      </w:r>
-      <w:proofErr w:type="gramEnd"/>
-      <w:r>
-        <w:rPr>
-          <w:rFonts w:ascii="Courier New" w:eastAsia="Times New Roman" w:hAnsi="Courier New" w:cs="Courier New"/>
-          <w:color w:val="000000"/>
-          <w:sz w:val="21"/>
-          <w:szCs w:val="21"/>
-        </w:rPr>
-        <w:t xml:space="preserve">                          int64</w:t>
+      <w:r>
+        <w:rPr>
+          <w:rFonts w:ascii="Courier New" w:eastAsia="Times New Roman" w:hAnsi="Courier New" w:cs="Courier New"/>
+          <w:color w:val="000000"/>
+          <w:sz w:val="21"/>
+          <w:szCs w:val="21"/>
+        </w:rPr>
+        <w:t>SEC.NO.OF.ACCTS                          int64</w:t>
       </w:r>
     </w:p>
     <w:p>
@@ -4940,25 +4791,14 @@
           <w:szCs w:val="21"/>
         </w:rPr>
       </w:pPr>
-      <w:proofErr w:type="gramStart"/>
-      <w:r>
-        <w:rPr>
-          <w:rFonts w:ascii="Courier New" w:eastAsia="Times New Roman" w:hAnsi="Courier New" w:cs="Courier New"/>
-          <w:color w:val="000000"/>
-          <w:sz w:val="21"/>
-          <w:szCs w:val="21"/>
-        </w:rPr>
-        <w:t>SEC.ACTIVE.ACCTS</w:t>
-      </w:r>
-      <w:proofErr w:type="gramEnd"/>
-      <w:r>
-        <w:rPr>
-          <w:rFonts w:ascii="Courier New" w:eastAsia="Times New Roman" w:hAnsi="Courier New" w:cs="Courier New"/>
-          <w:color w:val="000000"/>
-          <w:sz w:val="21"/>
-          <w:szCs w:val="21"/>
-        </w:rPr>
-        <w:t xml:space="preserve">                         int64</w:t>
+      <w:r>
+        <w:rPr>
+          <w:rFonts w:ascii="Courier New" w:eastAsia="Times New Roman" w:hAnsi="Courier New" w:cs="Courier New"/>
+          <w:color w:val="000000"/>
+          <w:sz w:val="21"/>
+          <w:szCs w:val="21"/>
+        </w:rPr>
+        <w:t>SEC.ACTIVE.ACCTS                         int64</w:t>
       </w:r>
     </w:p>
     <w:p>
@@ -4997,25 +4837,14 @@
           <w:szCs w:val="21"/>
         </w:rPr>
       </w:pPr>
-      <w:proofErr w:type="gramStart"/>
-      <w:r>
-        <w:rPr>
-          <w:rFonts w:ascii="Courier New" w:eastAsia="Times New Roman" w:hAnsi="Courier New" w:cs="Courier New"/>
-          <w:color w:val="000000"/>
-          <w:sz w:val="21"/>
-          <w:szCs w:val="21"/>
-        </w:rPr>
-        <w:t>SEC.OVERDUE.ACCTS</w:t>
-      </w:r>
-      <w:proofErr w:type="gramEnd"/>
-      <w:r>
-        <w:rPr>
-          <w:rFonts w:ascii="Courier New" w:eastAsia="Times New Roman" w:hAnsi="Courier New" w:cs="Courier New"/>
-          <w:color w:val="000000"/>
-          <w:sz w:val="21"/>
-          <w:szCs w:val="21"/>
-        </w:rPr>
-        <w:t xml:space="preserve">                        int64</w:t>
+      <w:r>
+        <w:rPr>
+          <w:rFonts w:ascii="Courier New" w:eastAsia="Times New Roman" w:hAnsi="Courier New" w:cs="Courier New"/>
+          <w:color w:val="000000"/>
+          <w:sz w:val="21"/>
+          <w:szCs w:val="21"/>
+        </w:rPr>
+        <w:t>SEC.OVERDUE.ACCTS                        int64</w:t>
       </w:r>
     </w:p>
     <w:p>
@@ -5054,25 +4883,14 @@
           <w:szCs w:val="21"/>
         </w:rPr>
       </w:pPr>
-      <w:proofErr w:type="gramStart"/>
-      <w:r>
-        <w:rPr>
-          <w:rFonts w:ascii="Courier New" w:eastAsia="Times New Roman" w:hAnsi="Courier New" w:cs="Courier New"/>
-          <w:color w:val="000000"/>
-          <w:sz w:val="21"/>
-          <w:szCs w:val="21"/>
-        </w:rPr>
-        <w:t>SEC.CURRENT.BALANCE</w:t>
-      </w:r>
-      <w:proofErr w:type="gramEnd"/>
-      <w:r>
-        <w:rPr>
-          <w:rFonts w:ascii="Courier New" w:eastAsia="Times New Roman" w:hAnsi="Courier New" w:cs="Courier New"/>
-          <w:color w:val="000000"/>
-          <w:sz w:val="21"/>
-          <w:szCs w:val="21"/>
-        </w:rPr>
-        <w:t xml:space="preserve">                      int64</w:t>
+      <w:r>
+        <w:rPr>
+          <w:rFonts w:ascii="Courier New" w:eastAsia="Times New Roman" w:hAnsi="Courier New" w:cs="Courier New"/>
+          <w:color w:val="000000"/>
+          <w:sz w:val="21"/>
+          <w:szCs w:val="21"/>
+        </w:rPr>
+        <w:t>SEC.CURRENT.BALANCE                      int64</w:t>
       </w:r>
     </w:p>
     <w:p>
@@ -5111,25 +4929,14 @@
           <w:szCs w:val="21"/>
         </w:rPr>
       </w:pPr>
-      <w:proofErr w:type="gramStart"/>
-      <w:r>
-        <w:rPr>
-          <w:rFonts w:ascii="Courier New" w:eastAsia="Times New Roman" w:hAnsi="Courier New" w:cs="Courier New"/>
-          <w:color w:val="000000"/>
-          <w:sz w:val="21"/>
-          <w:szCs w:val="21"/>
-        </w:rPr>
-        <w:t>SEC.SANCTIONED.AMOUNT</w:t>
-      </w:r>
-      <w:proofErr w:type="gramEnd"/>
-      <w:r>
-        <w:rPr>
-          <w:rFonts w:ascii="Courier New" w:eastAsia="Times New Roman" w:hAnsi="Courier New" w:cs="Courier New"/>
-          <w:color w:val="000000"/>
-          <w:sz w:val="21"/>
-          <w:szCs w:val="21"/>
-        </w:rPr>
-        <w:t xml:space="preserve">                    int64</w:t>
+      <w:r>
+        <w:rPr>
+          <w:rFonts w:ascii="Courier New" w:eastAsia="Times New Roman" w:hAnsi="Courier New" w:cs="Courier New"/>
+          <w:color w:val="000000"/>
+          <w:sz w:val="21"/>
+          <w:szCs w:val="21"/>
+        </w:rPr>
+        <w:t>SEC.SANCTIONED.AMOUNT                    int64</w:t>
       </w:r>
     </w:p>
     <w:p>
@@ -5168,25 +4975,14 @@
           <w:szCs w:val="21"/>
         </w:rPr>
       </w:pPr>
-      <w:proofErr w:type="gramStart"/>
-      <w:r>
-        <w:rPr>
-          <w:rFonts w:ascii="Courier New" w:eastAsia="Times New Roman" w:hAnsi="Courier New" w:cs="Courier New"/>
-          <w:color w:val="000000"/>
-          <w:sz w:val="21"/>
-          <w:szCs w:val="21"/>
-        </w:rPr>
-        <w:t>SEC.DISBURSED.AMOUNT</w:t>
-      </w:r>
-      <w:proofErr w:type="gramEnd"/>
-      <w:r>
-        <w:rPr>
-          <w:rFonts w:ascii="Courier New" w:eastAsia="Times New Roman" w:hAnsi="Courier New" w:cs="Courier New"/>
-          <w:color w:val="000000"/>
-          <w:sz w:val="21"/>
-          <w:szCs w:val="21"/>
-        </w:rPr>
-        <w:t xml:space="preserve">                     int64</w:t>
+      <w:r>
+        <w:rPr>
+          <w:rFonts w:ascii="Courier New" w:eastAsia="Times New Roman" w:hAnsi="Courier New" w:cs="Courier New"/>
+          <w:color w:val="000000"/>
+          <w:sz w:val="21"/>
+          <w:szCs w:val="21"/>
+        </w:rPr>
+        <w:t>SEC.DISBURSED.AMOUNT                     int64</w:t>
       </w:r>
     </w:p>
     <w:p>
@@ -5455,25 +5251,14 @@
           <w:szCs w:val="21"/>
         </w:rPr>
       </w:pPr>
-      <w:proofErr w:type="gramStart"/>
-      <w:r>
-        <w:rPr>
-          <w:rFonts w:ascii="Courier New" w:eastAsia="Times New Roman" w:hAnsi="Courier New" w:cs="Courier New"/>
-          <w:color w:val="000000"/>
-          <w:sz w:val="21"/>
-          <w:szCs w:val="21"/>
-        </w:rPr>
-        <w:t>CREDIT.HISTORY.LENGTH</w:t>
-      </w:r>
-      <w:proofErr w:type="gramEnd"/>
-      <w:r>
-        <w:rPr>
-          <w:rFonts w:ascii="Courier New" w:eastAsia="Times New Roman" w:hAnsi="Courier New" w:cs="Courier New"/>
-          <w:color w:val="000000"/>
-          <w:sz w:val="21"/>
-          <w:szCs w:val="21"/>
-        </w:rPr>
-        <w:t xml:space="preserve">                   object</w:t>
+      <w:r>
+        <w:rPr>
+          <w:rFonts w:ascii="Courier New" w:eastAsia="Times New Roman" w:hAnsi="Courier New" w:cs="Courier New"/>
+          <w:color w:val="000000"/>
+          <w:sz w:val="21"/>
+          <w:szCs w:val="21"/>
+        </w:rPr>
+        <w:t>CREDIT.HISTORY.LENGTH                   object</w:t>
       </w:r>
     </w:p>
     <w:p>
@@ -5512,25 +5297,14 @@
           <w:szCs w:val="21"/>
         </w:rPr>
       </w:pPr>
-      <w:proofErr w:type="gramStart"/>
-      <w:r>
-        <w:rPr>
-          <w:rFonts w:ascii="Courier New" w:eastAsia="Times New Roman" w:hAnsi="Courier New" w:cs="Courier New"/>
-          <w:color w:val="000000"/>
-          <w:sz w:val="21"/>
-          <w:szCs w:val="21"/>
-        </w:rPr>
-        <w:t>NO.OF</w:t>
-      </w:r>
-      <w:proofErr w:type="gramEnd"/>
-      <w:r>
-        <w:rPr>
-          <w:rFonts w:ascii="Courier New" w:eastAsia="Times New Roman" w:hAnsi="Courier New" w:cs="Courier New"/>
-          <w:color w:val="000000"/>
-          <w:sz w:val="21"/>
-          <w:szCs w:val="21"/>
-        </w:rPr>
-        <w:t>_INQUIRIES                          int64</w:t>
+      <w:r>
+        <w:rPr>
+          <w:rFonts w:ascii="Courier New" w:eastAsia="Times New Roman" w:hAnsi="Courier New" w:cs="Courier New"/>
+          <w:color w:val="000000"/>
+          <w:sz w:val="21"/>
+          <w:szCs w:val="21"/>
+        </w:rPr>
+        <w:t>NO.OF_INQUIRIES                          int64</w:t>
       </w:r>
     </w:p>
     <w:p>
@@ -6249,13 +6023,8 @@
         <w:t xml:space="preserve"> </w:t>
       </w:r>
       <w:proofErr w:type="spellStart"/>
-      <w:proofErr w:type="gramStart"/>
-      <w:r>
-        <w:t>TVS,Honda</w:t>
-      </w:r>
-      <w:proofErr w:type="gramEnd"/>
-      <w:r>
-        <w:t>,Hero</w:t>
+      <w:r>
+        <w:t>TVS,Honda,Hero</w:t>
       </w:r>
       <w:proofErr w:type="spellEnd"/>
       <w:r>
@@ -6629,7 +6398,7 @@
           <v:shape id="_x0000_i1025" type="#_x0000_t75" style="width:391.2pt;height:182.4pt" o:ole="">
             <v:imagedata r:id="rId15" o:title=""/>
           </v:shape>
-          <o:OLEObject Type="Embed" ProgID="Word.OpenDocumentText.12" ShapeID="_x0000_i1025" DrawAspect="Content" ObjectID="_1640861208" r:id="rId16"/>
+          <o:OLEObject Type="Embed" ProgID="Word.OpenDocumentText.12" ShapeID="_x0000_i1025" DrawAspect="Content" ObjectID="_1640868394" r:id="rId16"/>
         </w:object>
       </w:r>
     </w:p>
@@ -7353,48 +7122,869 @@
     <w:p>
       <w:pPr>
         <w:pStyle w:val="Heading3"/>
-      </w:pPr>
-      <w:r>
+        <w:rPr>
+          <w:sz w:val="26"/>
+          <w:szCs w:val="26"/>
+        </w:rPr>
+      </w:pPr>
+      <w:r>
+        <w:rPr>
+          <w:sz w:val="26"/>
+          <w:szCs w:val="26"/>
+        </w:rPr>
         <w:t>2.2.19.2 Primary Active Accounts</w:t>
       </w:r>
     </w:p>
     <w:p>
       <w:r>
         <w:tab/>
-      </w:r>
-      <w:r>
-        <w:t xml:space="preserve">Count of </w:t>
-      </w:r>
-      <w:r>
-        <w:t>active</w:t>
-      </w:r>
-      <w:r>
-        <w:t xml:space="preserve"> loans taken by the customer at the time of disbursemen</w:t>
-      </w:r>
-      <w:r>
-        <w:t>t.</w:t>
+        <w:t>Count of active loans taken by the customer at the time of disbursement.</w:t>
       </w:r>
     </w:p>
     <w:p>
       <w:pPr>
         <w:pStyle w:val="Heading3"/>
-      </w:pPr>
-      <w:r>
+        <w:rPr>
+          <w:sz w:val="26"/>
+          <w:szCs w:val="26"/>
+        </w:rPr>
+      </w:pPr>
+      <w:r>
+        <w:rPr>
+          <w:sz w:val="26"/>
+          <w:szCs w:val="26"/>
+        </w:rPr>
         <w:t>2.2.19.3 Primary Overdue Accounts</w:t>
       </w:r>
     </w:p>
     <w:p>
       <w:r>
         <w:tab/>
-      </w:r>
-      <w:r>
-        <w:t xml:space="preserve">Count of </w:t>
-      </w:r>
-      <w:r>
-        <w:t xml:space="preserve">default accounts </w:t>
-      </w:r>
-      <w:r>
-        <w:t>at the time of disbursement</w:t>
+        <w:t>Count of default accounts at the time of disbursement</w:t>
+      </w:r>
+    </w:p>
+    <w:p>
+      <w:pPr>
+        <w:pStyle w:val="Heading3"/>
+        <w:rPr>
+          <w:sz w:val="26"/>
+          <w:szCs w:val="26"/>
+        </w:rPr>
+      </w:pPr>
+      <w:r>
+        <w:rPr>
+          <w:sz w:val="26"/>
+          <w:szCs w:val="26"/>
+        </w:rPr>
+        <w:t>2.2.19.</w:t>
+      </w:r>
+      <w:r>
+        <w:rPr>
+          <w:sz w:val="26"/>
+          <w:szCs w:val="26"/>
+        </w:rPr>
+        <w:t>4</w:t>
+      </w:r>
+      <w:r>
+        <w:rPr>
+          <w:sz w:val="26"/>
+          <w:szCs w:val="26"/>
+        </w:rPr>
+        <w:t xml:space="preserve"> Primary </w:t>
+      </w:r>
+      <w:r>
+        <w:rPr>
+          <w:sz w:val="26"/>
+          <w:szCs w:val="26"/>
+        </w:rPr>
+        <w:t>Current Balance</w:t>
+      </w:r>
+    </w:p>
+    <w:p>
+      <w:pPr>
+        <w:rPr>
+          <w:rFonts w:ascii="Calibri" w:eastAsia="Times New Roman" w:hAnsi="Calibri" w:cs="Calibri"/>
+          <w:color w:val="000000"/>
+        </w:rPr>
+      </w:pPr>
+      <w:r>
+        <w:tab/>
+      </w:r>
+      <w:r>
+        <w:rPr>
+          <w:rFonts w:ascii="Calibri" w:eastAsia="Times New Roman" w:hAnsi="Calibri" w:cs="Calibri"/>
+          <w:color w:val="000000"/>
+        </w:rPr>
+        <w:t>total Principal outstanding amount of the active loans at the time of disbursement</w:t>
+      </w:r>
+    </w:p>
+    <w:p>
+      <w:pPr>
+        <w:pStyle w:val="Heading3"/>
+        <w:rPr>
+          <w:sz w:val="26"/>
+          <w:szCs w:val="26"/>
+        </w:rPr>
+      </w:pPr>
+      <w:r>
+        <w:rPr>
+          <w:sz w:val="26"/>
+          <w:szCs w:val="26"/>
+        </w:rPr>
+        <w:t>2.2.19.</w:t>
+      </w:r>
+      <w:r>
+        <w:rPr>
+          <w:sz w:val="26"/>
+          <w:szCs w:val="26"/>
+        </w:rPr>
+        <w:t>5</w:t>
+      </w:r>
+      <w:r>
+        <w:rPr>
+          <w:sz w:val="26"/>
+          <w:szCs w:val="26"/>
+        </w:rPr>
+        <w:t xml:space="preserve"> Primary </w:t>
+      </w:r>
+      <w:r>
+        <w:rPr>
+          <w:sz w:val="26"/>
+          <w:szCs w:val="26"/>
+        </w:rPr>
+        <w:t>Sanctioned</w:t>
+      </w:r>
+      <w:r>
+        <w:rPr>
+          <w:sz w:val="26"/>
+          <w:szCs w:val="26"/>
+        </w:rPr>
+        <w:t xml:space="preserve"> A</w:t>
+      </w:r>
+      <w:r>
+        <w:rPr>
+          <w:sz w:val="26"/>
+          <w:szCs w:val="26"/>
+        </w:rPr>
+        <w:t>mount</w:t>
+      </w:r>
+    </w:p>
+    <w:p>
+      <w:pPr>
+        <w:spacing w:after="0" w:line="240" w:lineRule="auto"/>
+        <w:ind w:firstLine="720"/>
+        <w:rPr>
+          <w:rFonts w:ascii="Calibri" w:eastAsia="Times New Roman" w:hAnsi="Calibri" w:cs="Calibri"/>
+          <w:color w:val="000000"/>
+        </w:rPr>
+      </w:pPr>
+      <w:r>
+        <w:rPr>
+          <w:rFonts w:ascii="Calibri" w:eastAsia="Times New Roman" w:hAnsi="Calibri" w:cs="Calibri"/>
+          <w:color w:val="000000"/>
+        </w:rPr>
+        <w:t>total amount that was sanctioned for all the loans at the time of disbursement</w:t>
+      </w:r>
+    </w:p>
+    <w:p>
+      <w:pPr>
+        <w:pStyle w:val="Heading3"/>
+        <w:rPr>
+          <w:sz w:val="26"/>
+          <w:szCs w:val="26"/>
+        </w:rPr>
+      </w:pPr>
+      <w:r>
+        <w:rPr>
+          <w:sz w:val="26"/>
+          <w:szCs w:val="26"/>
+        </w:rPr>
+        <w:t>2.2.19.</w:t>
+      </w:r>
+      <w:r>
+        <w:rPr>
+          <w:sz w:val="26"/>
+          <w:szCs w:val="26"/>
+        </w:rPr>
+        <w:t>6</w:t>
+      </w:r>
+      <w:r>
+        <w:rPr>
+          <w:sz w:val="26"/>
+          <w:szCs w:val="26"/>
+        </w:rPr>
+        <w:t xml:space="preserve"> Primary </w:t>
+      </w:r>
+      <w:r>
+        <w:rPr>
+          <w:sz w:val="26"/>
+          <w:szCs w:val="26"/>
+        </w:rPr>
+        <w:t>Disbursed</w:t>
+      </w:r>
+      <w:r>
+        <w:rPr>
+          <w:sz w:val="26"/>
+          <w:szCs w:val="26"/>
+        </w:rPr>
+        <w:t xml:space="preserve"> </w:t>
+      </w:r>
+      <w:r>
+        <w:rPr>
+          <w:sz w:val="26"/>
+          <w:szCs w:val="26"/>
+        </w:rPr>
+        <w:t>Amount</w:t>
+      </w:r>
+    </w:p>
+    <w:p>
+      <w:pPr>
+        <w:rPr>
+          <w:rFonts w:ascii="Calibri" w:eastAsia="Times New Roman" w:hAnsi="Calibri" w:cs="Calibri"/>
+          <w:color w:val="000000"/>
+        </w:rPr>
+      </w:pPr>
+      <w:r>
+        <w:tab/>
+      </w:r>
+      <w:r>
+        <w:rPr>
+          <w:rFonts w:ascii="Calibri" w:eastAsia="Times New Roman" w:hAnsi="Calibri" w:cs="Calibri"/>
+          <w:color w:val="000000"/>
+        </w:rPr>
+        <w:t>total amount that was disbursed for all the loans at the time of disbursement</w:t>
+      </w:r>
+    </w:p>
+    <w:p>
+      <w:pPr>
+        <w:pStyle w:val="Heading3"/>
+        <w:rPr>
+          <w:sz w:val="26"/>
+          <w:szCs w:val="26"/>
+        </w:rPr>
+      </w:pPr>
+      <w:r>
+        <w:rPr>
+          <w:sz w:val="26"/>
+          <w:szCs w:val="26"/>
+        </w:rPr>
+        <w:t>2.2.19.</w:t>
+      </w:r>
+      <w:r>
+        <w:rPr>
+          <w:sz w:val="26"/>
+          <w:szCs w:val="26"/>
+        </w:rPr>
+        <w:t>7</w:t>
+      </w:r>
+      <w:r>
+        <w:rPr>
+          <w:sz w:val="26"/>
+          <w:szCs w:val="26"/>
+        </w:rPr>
+        <w:t xml:space="preserve"> Primary </w:t>
+      </w:r>
+      <w:r>
+        <w:rPr>
+          <w:sz w:val="26"/>
+          <w:szCs w:val="26"/>
+        </w:rPr>
+        <w:t>Installment Amount</w:t>
+      </w:r>
+    </w:p>
+    <w:p>
+      <w:pPr>
+        <w:rPr>
+          <w:rFonts w:ascii="Calibri" w:eastAsia="Times New Roman" w:hAnsi="Calibri" w:cs="Calibri"/>
+          <w:color w:val="000000"/>
+        </w:rPr>
+      </w:pPr>
+      <w:r>
+        <w:tab/>
+      </w:r>
+      <w:r>
+        <w:rPr>
+          <w:rFonts w:ascii="Calibri" w:eastAsia="Times New Roman" w:hAnsi="Calibri" w:cs="Calibri"/>
+          <w:color w:val="000000"/>
+        </w:rPr>
+        <w:t>EMI Amount of the primary loan</w:t>
+      </w:r>
+    </w:p>
+    <w:p/>
+    <w:p>
+      <w:pPr>
+        <w:pStyle w:val="Heading2"/>
+      </w:pPr>
+      <w:r>
+        <w:lastRenderedPageBreak/>
+        <w:t>2.2.</w:t>
+      </w:r>
+      <w:r>
+        <w:t>20</w:t>
+      </w:r>
+      <w:r>
+        <w:t xml:space="preserve"> </w:t>
+      </w:r>
+      <w:r>
+        <w:t>Secondary</w:t>
+      </w:r>
+      <w:r>
+        <w:t xml:space="preserve"> Attributes</w:t>
+      </w:r>
+    </w:p>
+    <w:p>
+      <w:pPr>
+        <w:pStyle w:val="Heading2"/>
+      </w:pPr>
+      <w:r>
+        <w:t>2.2.</w:t>
+      </w:r>
+      <w:r>
+        <w:t>20</w:t>
+      </w:r>
+      <w:r>
+        <w:t xml:space="preserve">.1 </w:t>
+      </w:r>
+      <w:r>
+        <w:t>Secondary</w:t>
+      </w:r>
+      <w:r>
+        <w:t xml:space="preserve"> Number of Accounts:</w:t>
+      </w:r>
+    </w:p>
+    <w:p>
+      <w:r>
+        <w:tab/>
+        <w:t>Count of total loans taken by the customer at the time of disbursement.</w:t>
+      </w:r>
+    </w:p>
+    <w:p>
+      <w:pPr>
+        <w:pStyle w:val="Heading3"/>
+        <w:rPr>
+          <w:sz w:val="26"/>
+          <w:szCs w:val="26"/>
+        </w:rPr>
+      </w:pPr>
+      <w:r>
+        <w:rPr>
+          <w:sz w:val="26"/>
+          <w:szCs w:val="26"/>
+        </w:rPr>
+        <w:t>2.2.</w:t>
+      </w:r>
+      <w:r>
+        <w:rPr>
+          <w:sz w:val="26"/>
+          <w:szCs w:val="26"/>
+        </w:rPr>
+        <w:t>20</w:t>
+      </w:r>
+      <w:r>
+        <w:rPr>
+          <w:sz w:val="26"/>
+          <w:szCs w:val="26"/>
+        </w:rPr>
+        <w:t xml:space="preserve">.2 </w:t>
+      </w:r>
+      <w:r>
+        <w:rPr>
+          <w:sz w:val="26"/>
+          <w:szCs w:val="26"/>
+        </w:rPr>
+        <w:t>Secondary</w:t>
+      </w:r>
+      <w:r>
+        <w:rPr>
+          <w:sz w:val="26"/>
+          <w:szCs w:val="26"/>
+        </w:rPr>
+        <w:t xml:space="preserve"> Active Accounts</w:t>
+      </w:r>
+    </w:p>
+    <w:p>
+      <w:r>
+        <w:tab/>
+        <w:t>Count of active loans taken by the customer at the time of disbursement.</w:t>
+      </w:r>
+    </w:p>
+    <w:p>
+      <w:pPr>
+        <w:pStyle w:val="Heading3"/>
+        <w:rPr>
+          <w:sz w:val="26"/>
+          <w:szCs w:val="26"/>
+        </w:rPr>
+      </w:pPr>
+      <w:r>
+        <w:rPr>
+          <w:sz w:val="26"/>
+          <w:szCs w:val="26"/>
+        </w:rPr>
+        <w:t>2.2.</w:t>
+      </w:r>
+      <w:r>
+        <w:rPr>
+          <w:sz w:val="26"/>
+          <w:szCs w:val="26"/>
+        </w:rPr>
+        <w:t>20</w:t>
+      </w:r>
+      <w:r>
+        <w:rPr>
+          <w:sz w:val="26"/>
+          <w:szCs w:val="26"/>
+        </w:rPr>
+        <w:t xml:space="preserve">.3 </w:t>
+      </w:r>
+      <w:r>
+        <w:rPr>
+          <w:sz w:val="26"/>
+          <w:szCs w:val="26"/>
+        </w:rPr>
+        <w:t>Secondary</w:t>
+      </w:r>
+      <w:r>
+        <w:rPr>
+          <w:sz w:val="26"/>
+          <w:szCs w:val="26"/>
+        </w:rPr>
+        <w:t xml:space="preserve"> Overdue Accounts</w:t>
+      </w:r>
+    </w:p>
+    <w:p>
+      <w:r>
+        <w:tab/>
+        <w:t>Count of default accounts at the time of disbursement</w:t>
+      </w:r>
+    </w:p>
+    <w:p>
+      <w:pPr>
+        <w:pStyle w:val="Heading3"/>
+        <w:rPr>
+          <w:sz w:val="26"/>
+          <w:szCs w:val="26"/>
+        </w:rPr>
+      </w:pPr>
+      <w:r>
+        <w:rPr>
+          <w:sz w:val="26"/>
+          <w:szCs w:val="26"/>
+        </w:rPr>
+        <w:t>2.2.</w:t>
+      </w:r>
+      <w:r>
+        <w:rPr>
+          <w:sz w:val="26"/>
+          <w:szCs w:val="26"/>
+        </w:rPr>
+        <w:t>20</w:t>
+      </w:r>
+      <w:r>
+        <w:rPr>
+          <w:sz w:val="26"/>
+          <w:szCs w:val="26"/>
+        </w:rPr>
+        <w:t xml:space="preserve">.4 </w:t>
+      </w:r>
+      <w:r>
+        <w:rPr>
+          <w:sz w:val="26"/>
+          <w:szCs w:val="26"/>
+        </w:rPr>
+        <w:t>Secondary</w:t>
+      </w:r>
+      <w:r>
+        <w:rPr>
+          <w:sz w:val="26"/>
+          <w:szCs w:val="26"/>
+        </w:rPr>
+        <w:t xml:space="preserve"> Current Balance</w:t>
+      </w:r>
+    </w:p>
+    <w:p>
+      <w:pPr>
+        <w:rPr>
+          <w:rFonts w:ascii="Calibri" w:eastAsia="Times New Roman" w:hAnsi="Calibri" w:cs="Calibri"/>
+          <w:color w:val="000000"/>
+        </w:rPr>
+      </w:pPr>
+      <w:r>
+        <w:tab/>
+      </w:r>
+      <w:r>
+        <w:rPr>
+          <w:rFonts w:ascii="Calibri" w:eastAsia="Times New Roman" w:hAnsi="Calibri" w:cs="Calibri"/>
+          <w:color w:val="000000"/>
+        </w:rPr>
+        <w:t>total Principal outstanding amount of the active loans at the time of disbursement</w:t>
+      </w:r>
+    </w:p>
+    <w:p>
+      <w:pPr>
+        <w:pStyle w:val="Heading3"/>
+        <w:rPr>
+          <w:sz w:val="26"/>
+          <w:szCs w:val="26"/>
+        </w:rPr>
+      </w:pPr>
+      <w:r>
+        <w:rPr>
+          <w:sz w:val="26"/>
+          <w:szCs w:val="26"/>
+        </w:rPr>
+        <w:t>2.2.</w:t>
+      </w:r>
+      <w:r>
+        <w:rPr>
+          <w:sz w:val="26"/>
+          <w:szCs w:val="26"/>
+        </w:rPr>
+        <w:t>20</w:t>
+      </w:r>
+      <w:r>
+        <w:rPr>
+          <w:sz w:val="26"/>
+          <w:szCs w:val="26"/>
+        </w:rPr>
+        <w:t xml:space="preserve">.5 </w:t>
+      </w:r>
+      <w:r>
+        <w:rPr>
+          <w:sz w:val="26"/>
+          <w:szCs w:val="26"/>
+        </w:rPr>
+        <w:t>Secondary</w:t>
+      </w:r>
+      <w:r>
+        <w:rPr>
+          <w:sz w:val="26"/>
+          <w:szCs w:val="26"/>
+        </w:rPr>
+        <w:t xml:space="preserve"> Sanctioned Amount</w:t>
+      </w:r>
+    </w:p>
+    <w:p>
+      <w:pPr>
+        <w:spacing w:after="0" w:line="240" w:lineRule="auto"/>
+        <w:ind w:firstLine="720"/>
+        <w:rPr>
+          <w:rFonts w:ascii="Calibri" w:eastAsia="Times New Roman" w:hAnsi="Calibri" w:cs="Calibri"/>
+          <w:color w:val="000000"/>
+        </w:rPr>
+      </w:pPr>
+      <w:r>
+        <w:rPr>
+          <w:rFonts w:ascii="Calibri" w:eastAsia="Times New Roman" w:hAnsi="Calibri" w:cs="Calibri"/>
+          <w:color w:val="000000"/>
+        </w:rPr>
+        <w:t>total amount that was sanctioned for all the loans at the time of disbursement</w:t>
+      </w:r>
+    </w:p>
+    <w:p>
+      <w:pPr>
+        <w:pStyle w:val="Heading3"/>
+        <w:rPr>
+          <w:sz w:val="26"/>
+          <w:szCs w:val="26"/>
+        </w:rPr>
+      </w:pPr>
+      <w:r>
+        <w:rPr>
+          <w:sz w:val="26"/>
+          <w:szCs w:val="26"/>
+        </w:rPr>
+        <w:t>2.2.</w:t>
+      </w:r>
+      <w:r>
+        <w:rPr>
+          <w:sz w:val="26"/>
+          <w:szCs w:val="26"/>
+        </w:rPr>
+        <w:t>20</w:t>
+      </w:r>
+      <w:r>
+        <w:rPr>
+          <w:sz w:val="26"/>
+          <w:szCs w:val="26"/>
+        </w:rPr>
+        <w:t xml:space="preserve">.6 </w:t>
+      </w:r>
+      <w:r>
+        <w:rPr>
+          <w:sz w:val="26"/>
+          <w:szCs w:val="26"/>
+        </w:rPr>
+        <w:t>Secondary</w:t>
+      </w:r>
+      <w:r>
+        <w:rPr>
+          <w:sz w:val="26"/>
+          <w:szCs w:val="26"/>
+        </w:rPr>
+        <w:t xml:space="preserve"> Disbursed Amount</w:t>
+      </w:r>
+    </w:p>
+    <w:p>
+      <w:pPr>
+        <w:rPr>
+          <w:rFonts w:ascii="Calibri" w:eastAsia="Times New Roman" w:hAnsi="Calibri" w:cs="Calibri"/>
+          <w:color w:val="000000"/>
+        </w:rPr>
+      </w:pPr>
+      <w:r>
+        <w:tab/>
+      </w:r>
+      <w:r>
+        <w:rPr>
+          <w:rFonts w:ascii="Calibri" w:eastAsia="Times New Roman" w:hAnsi="Calibri" w:cs="Calibri"/>
+          <w:color w:val="000000"/>
+        </w:rPr>
+        <w:t>total amount that was disbursed for all the loans at the time of disbursement</w:t>
+      </w:r>
+    </w:p>
+    <w:p>
+      <w:pPr>
+        <w:pStyle w:val="Heading3"/>
+        <w:rPr>
+          <w:sz w:val="26"/>
+          <w:szCs w:val="26"/>
+        </w:rPr>
+      </w:pPr>
+      <w:r>
+        <w:rPr>
+          <w:sz w:val="26"/>
+          <w:szCs w:val="26"/>
+        </w:rPr>
+        <w:t>2.2.</w:t>
+      </w:r>
+      <w:r>
+        <w:rPr>
+          <w:sz w:val="26"/>
+          <w:szCs w:val="26"/>
+        </w:rPr>
+        <w:t>20</w:t>
+      </w:r>
+      <w:r>
+        <w:rPr>
+          <w:sz w:val="26"/>
+          <w:szCs w:val="26"/>
+        </w:rPr>
+        <w:t xml:space="preserve">.7 </w:t>
+      </w:r>
+      <w:r>
+        <w:rPr>
+          <w:sz w:val="26"/>
+          <w:szCs w:val="26"/>
+        </w:rPr>
+        <w:t>Secondary</w:t>
+      </w:r>
+      <w:r>
+        <w:rPr>
+          <w:sz w:val="26"/>
+          <w:szCs w:val="26"/>
+        </w:rPr>
+        <w:t xml:space="preserve"> Installment Amount</w:t>
+      </w:r>
+    </w:p>
+    <w:p>
+      <w:pPr>
+        <w:rPr>
+          <w:rFonts w:ascii="Calibri" w:eastAsia="Times New Roman" w:hAnsi="Calibri" w:cs="Calibri"/>
+          <w:color w:val="000000"/>
+        </w:rPr>
+      </w:pPr>
+      <w:r>
+        <w:tab/>
+      </w:r>
+      <w:r>
+        <w:rPr>
+          <w:rFonts w:ascii="Calibri" w:eastAsia="Times New Roman" w:hAnsi="Calibri" w:cs="Calibri"/>
+          <w:color w:val="000000"/>
+        </w:rPr>
+        <w:t>EMI Amount of the primary loan</w:t>
+      </w:r>
+    </w:p>
+    <w:p>
+      <w:pPr>
+        <w:pStyle w:val="Heading2"/>
+        <w:rPr>
+          <w:rFonts w:eastAsia="Times New Roman"/>
+        </w:rPr>
+      </w:pPr>
+      <w:r>
+        <w:rPr>
+          <w:rFonts w:eastAsia="Times New Roman"/>
+        </w:rPr>
+        <w:t>2.2.21 New Accounts in Last Six Months</w:t>
+      </w:r>
+    </w:p>
+    <w:p>
+      <w:pPr>
+        <w:rPr>
+          <w:rFonts w:ascii="Calibri" w:eastAsia="Times New Roman" w:hAnsi="Calibri" w:cs="Calibri"/>
+          <w:color w:val="000000"/>
+        </w:rPr>
+      </w:pPr>
+      <w:r>
+        <w:tab/>
+      </w:r>
+      <w:r>
+        <w:rPr>
+          <w:rFonts w:ascii="Calibri" w:eastAsia="Times New Roman" w:hAnsi="Calibri" w:cs="Calibri"/>
+          <w:color w:val="000000"/>
+        </w:rPr>
+        <w:t xml:space="preserve">New loans taken by the customer in last 6 months before the </w:t>
+      </w:r>
+      <w:proofErr w:type="spellStart"/>
+      <w:r>
+        <w:rPr>
+          <w:rFonts w:ascii="Calibri" w:eastAsia="Times New Roman" w:hAnsi="Calibri" w:cs="Calibri"/>
+          <w:color w:val="000000"/>
+        </w:rPr>
+        <w:t>disbursment</w:t>
+      </w:r>
+      <w:proofErr w:type="spellEnd"/>
+    </w:p>
+    <w:p>
+      <w:pPr>
+        <w:pStyle w:val="Heading2"/>
+      </w:pPr>
+      <w:r>
+        <w:t>2.2.22 Deli</w:t>
+      </w:r>
+      <w:r>
+        <w:t>nquent Accounts in Last Six Months</w:t>
+      </w:r>
+    </w:p>
+    <w:p>
+      <w:pPr>
+        <w:rPr>
+          <w:rFonts w:ascii="Calibri" w:eastAsia="Times New Roman" w:hAnsi="Calibri" w:cs="Calibri"/>
+          <w:color w:val="000000"/>
+        </w:rPr>
+      </w:pPr>
+      <w:r>
+        <w:tab/>
+      </w:r>
+      <w:r>
+        <w:rPr>
+          <w:rFonts w:ascii="Calibri" w:eastAsia="Times New Roman" w:hAnsi="Calibri" w:cs="Calibri"/>
+          <w:color w:val="000000"/>
+        </w:rPr>
+        <w:t>Loans defaulted in the last 6 months</w:t>
+      </w:r>
+    </w:p>
+    <w:p>
+      <w:pPr>
+        <w:pStyle w:val="Heading2"/>
+      </w:pPr>
+      <w:r>
+        <w:t>2.2.2</w:t>
+      </w:r>
+      <w:r>
+        <w:t>3</w:t>
+      </w:r>
+      <w:r>
+        <w:t xml:space="preserve"> </w:t>
+      </w:r>
+      <w:r>
+        <w:t>Average Account Age</w:t>
+      </w:r>
+    </w:p>
+    <w:p>
+      <w:pPr>
+        <w:spacing w:after="0" w:line="240" w:lineRule="auto"/>
+        <w:ind w:firstLine="720"/>
+        <w:rPr>
+          <w:rFonts w:ascii="Calibri" w:eastAsia="Times New Roman" w:hAnsi="Calibri" w:cs="Calibri"/>
+          <w:color w:val="000000"/>
+        </w:rPr>
+      </w:pPr>
+      <w:r>
+        <w:rPr>
+          <w:rFonts w:ascii="Calibri" w:eastAsia="Times New Roman" w:hAnsi="Calibri" w:cs="Calibri"/>
+          <w:color w:val="000000"/>
+        </w:rPr>
+        <w:t>Average loan tenure</w:t>
+      </w:r>
+    </w:p>
+    <w:p>
+      <w:pPr>
+        <w:pStyle w:val="Heading2"/>
+      </w:pPr>
+      <w:r>
+        <w:t>2.2.2</w:t>
+      </w:r>
+      <w:r>
+        <w:t>4</w:t>
+      </w:r>
+      <w:r>
+        <w:t xml:space="preserve"> </w:t>
+      </w:r>
+      <w:r>
+        <w:t>Credit History Length</w:t>
+      </w:r>
+    </w:p>
+    <w:p>
+      <w:pPr>
+        <w:spacing w:after="0" w:line="240" w:lineRule="auto"/>
+        <w:ind w:firstLine="720"/>
+        <w:rPr>
+          <w:rFonts w:ascii="Calibri" w:eastAsia="Times New Roman" w:hAnsi="Calibri" w:cs="Calibri"/>
+          <w:color w:val="000000"/>
+        </w:rPr>
+      </w:pPr>
+      <w:r>
+        <w:rPr>
+          <w:rFonts w:ascii="Calibri" w:eastAsia="Times New Roman" w:hAnsi="Calibri" w:cs="Calibri"/>
+          <w:color w:val="000000"/>
+        </w:rPr>
+        <w:t>Time since first loan</w:t>
+      </w:r>
+    </w:p>
+    <w:p>
+      <w:pPr>
+        <w:pStyle w:val="Heading2"/>
+      </w:pPr>
+      <w:r>
+        <w:t>2.2.2</w:t>
+      </w:r>
+      <w:r>
+        <w:t>5</w:t>
+      </w:r>
+      <w:r>
+        <w:t xml:space="preserve"> </w:t>
+      </w:r>
+      <w:r>
+        <w:t>Number of Inquires</w:t>
+      </w:r>
+    </w:p>
+    <w:p>
+      <w:pPr>
+        <w:rPr>
+          <w:rFonts w:ascii="Calibri" w:eastAsia="Times New Roman" w:hAnsi="Calibri" w:cs="Calibri"/>
+          <w:color w:val="000000"/>
+        </w:rPr>
+      </w:pPr>
+      <w:r>
+        <w:tab/>
+      </w:r>
+      <w:proofErr w:type="spellStart"/>
+      <w:r>
+        <w:rPr>
+          <w:rFonts w:ascii="Calibri" w:eastAsia="Times New Roman" w:hAnsi="Calibri" w:cs="Calibri"/>
+          <w:color w:val="000000"/>
+        </w:rPr>
+        <w:t>Enquries</w:t>
+      </w:r>
+      <w:proofErr w:type="spellEnd"/>
+      <w:r>
+        <w:rPr>
+          <w:rFonts w:ascii="Calibri" w:eastAsia="Times New Roman" w:hAnsi="Calibri" w:cs="Calibri"/>
+          <w:color w:val="000000"/>
+        </w:rPr>
+        <w:t xml:space="preserve"> done by the customer for loans</w:t>
       </w:r>
     </w:p>
     <w:p>
@@ -7402,13 +7992,13 @@
       <w:bookmarkEnd w:id="1"/>
     </w:p>
     <w:p>
-      <w:r>
-        <w:tab/>
-      </w:r>
-    </w:p>
-    <w:p/>
-    <w:p/>
-    <w:p/>
+      <w:pPr>
+        <w:rPr>
+          <w:rFonts w:ascii="Calibri" w:eastAsia="Times New Roman" w:hAnsi="Calibri" w:cs="Calibri"/>
+          <w:color w:val="000000"/>
+        </w:rPr>
+      </w:pPr>
+    </w:p>
     <w:p/>
     <w:sectPr>
       <w:pgSz w:w="12240" w:h="15840"/>
@@ -8819,7 +9409,7 @@
 </file>
 
 <file path=customXml/itemProps1.xml><?xml version="1.0" encoding="utf-8"?>
-<ds:datastoreItem xmlns:ds="http://schemas.openxmlformats.org/officeDocument/2006/customXml" ds:itemID="{3BAD0CE1-EFFB-402E-B73C-2E256132A5E8}">
+<ds:datastoreItem xmlns:ds="http://schemas.openxmlformats.org/officeDocument/2006/customXml" ds:itemID="{969918B9-6E65-4FDE-BF7D-5F337D45CBC4}">
   <ds:schemaRefs>
     <ds:schemaRef ds:uri="http://schemas.openxmlformats.org/officeDocument/2006/bibliography"/>
   </ds:schemaRefs>

</xml_diff>

<commit_message>
DONE HALF OF DATA PREPROCESSING ,GOING EDA
</commit_message>
<xml_diff>
--- a/Pravin Kumar/Vehicle Loan Default-Report.docx
+++ b/Pravin Kumar/Vehicle Loan Default-Report.docx
@@ -6016,19 +6016,32 @@
       </w:r>
       <w:proofErr w:type="spellStart"/>
       <w:r>
-        <w:t>ie</w:t>
+        <w:t>i</w:t>
       </w:r>
       <w:proofErr w:type="spellEnd"/>
       <w:r>
+        <w:t>-</w:t>
+      </w:r>
+      <w:r>
+        <w:t>e</w:t>
+      </w:r>
+      <w:r>
+        <w:t>.</w:t>
+      </w:r>
+      <w:r>
+        <w:t xml:space="preserve"> TVS,</w:t>
+      </w:r>
+      <w:r>
         <w:t xml:space="preserve"> </w:t>
       </w:r>
-      <w:proofErr w:type="spellStart"/>
-      <w:r>
-        <w:t>TVS,Honda,Hero</w:t>
-      </w:r>
-      <w:proofErr w:type="spellEnd"/>
-      <w:r>
-        <w:t xml:space="preserve"> etc.</w:t>
+      <w:r>
+        <w:t>Honda,</w:t>
+      </w:r>
+      <w:r>
+        <w:t xml:space="preserve"> </w:t>
+      </w:r>
+      <w:r>
+        <w:t>Hero etc.</w:t>
       </w:r>
     </w:p>
     <w:p>
@@ -6398,7 +6411,7 @@
           <v:shape id="_x0000_i1025" type="#_x0000_t75" style="width:391.2pt;height:182.4pt" o:ole="">
             <v:imagedata r:id="rId15" o:title=""/>
           </v:shape>
-          <o:OLEObject Type="Embed" ProgID="Word.OpenDocumentText.12" ShapeID="_x0000_i1025" DrawAspect="Content" ObjectID="_1640868394" r:id="rId16"/>
+          <o:OLEObject Type="Embed" ProgID="Word.OpenDocumentText.12" ShapeID="_x0000_i1025" DrawAspect="Content" ObjectID="_1640896147" r:id="rId16"/>
         </w:object>
       </w:r>
     </w:p>
@@ -7101,7 +7114,7 @@
     </w:p>
     <w:p>
       <w:pPr>
-        <w:pStyle w:val="Heading2"/>
+        <w:pStyle w:val="Heading3"/>
       </w:pPr>
       <w:r>
         <w:t>2.2.1</w:t>
@@ -7368,300 +7381,607 @@
           <w:sz w:val="26"/>
           <w:szCs w:val="26"/>
         </w:rPr>
-        <w:t>2.2.19.</w:t>
-      </w:r>
-      <w:r>
+        <w:t>2.2.19.7 Primary Installment Amount</w:t>
+      </w:r>
+    </w:p>
+    <w:p>
+      <w:pPr>
+        <w:rPr>
+          <w:rFonts w:ascii="Calibri" w:eastAsia="Times New Roman" w:hAnsi="Calibri" w:cs="Calibri"/>
+          <w:color w:val="000000"/>
+        </w:rPr>
+      </w:pPr>
+      <w:r>
+        <w:tab/>
+      </w:r>
+      <w:r>
+        <w:rPr>
+          <w:rFonts w:ascii="Calibri" w:eastAsia="Times New Roman" w:hAnsi="Calibri" w:cs="Calibri"/>
+          <w:color w:val="000000"/>
+        </w:rPr>
+        <w:t>EMI Amount of the primary loan</w:t>
+      </w:r>
+    </w:p>
+    <w:p/>
+    <w:p>
+      <w:pPr>
+        <w:pStyle w:val="Heading2"/>
+      </w:pPr>
+      <w:r>
+        <w:lastRenderedPageBreak/>
+        <w:t>2.2.20 Secondary Attributes</w:t>
+      </w:r>
+    </w:p>
+    <w:p>
+      <w:pPr>
+        <w:pStyle w:val="Heading3"/>
+      </w:pPr>
+      <w:r>
+        <w:t>2.2.20.1 Secondary Number of Accounts:</w:t>
+      </w:r>
+    </w:p>
+    <w:p>
+      <w:r>
+        <w:tab/>
+        <w:t>Count of total loans taken by the customer at the time of disbursement.</w:t>
+      </w:r>
+    </w:p>
+    <w:p>
+      <w:pPr>
+        <w:pStyle w:val="Heading3"/>
         <w:rPr>
           <w:sz w:val="26"/>
           <w:szCs w:val="26"/>
         </w:rPr>
-        <w:t>7</w:t>
-      </w:r>
+      </w:pPr>
       <w:r>
         <w:rPr>
           <w:sz w:val="26"/>
           <w:szCs w:val="26"/>
         </w:rPr>
-        <w:t xml:space="preserve"> Primary </w:t>
+        <w:t>2.2.</w:t>
       </w:r>
       <w:r>
         <w:rPr>
           <w:sz w:val="26"/>
           <w:szCs w:val="26"/>
         </w:rPr>
-        <w:t>Installment Amount</w:t>
-      </w:r>
-    </w:p>
-    <w:p>
-      <w:pPr>
-        <w:rPr>
-          <w:rFonts w:ascii="Calibri" w:eastAsia="Times New Roman" w:hAnsi="Calibri" w:cs="Calibri"/>
-          <w:color w:val="000000"/>
-        </w:rPr>
-      </w:pPr>
-      <w:r>
-        <w:tab/>
-      </w:r>
-      <w:r>
-        <w:rPr>
-          <w:rFonts w:ascii="Calibri" w:eastAsia="Times New Roman" w:hAnsi="Calibri" w:cs="Calibri"/>
-          <w:color w:val="000000"/>
-        </w:rPr>
-        <w:t>EMI Amount of the primary loan</w:t>
-      </w:r>
-    </w:p>
-    <w:p/>
-    <w:p>
-      <w:pPr>
-        <w:pStyle w:val="Heading2"/>
-      </w:pPr>
-      <w:r>
-        <w:lastRenderedPageBreak/>
-        <w:t>2.2.</w:t>
-      </w:r>
-      <w:r>
         <w:t>20</w:t>
       </w:r>
       <w:r>
-        <w:t xml:space="preserve"> </w:t>
-      </w:r>
-      <w:r>
-        <w:t>Secondary</w:t>
-      </w:r>
-      <w:r>
-        <w:t xml:space="preserve"> Attributes</w:t>
-      </w:r>
-    </w:p>
-    <w:p>
-      <w:pPr>
-        <w:pStyle w:val="Heading2"/>
-      </w:pPr>
-      <w:r>
-        <w:t>2.2.</w:t>
-      </w:r>
-      <w:r>
-        <w:t>20</w:t>
-      </w:r>
-      <w:r>
-        <w:t xml:space="preserve">.1 </w:t>
-      </w:r>
-      <w:r>
-        <w:t>Secondary</w:t>
-      </w:r>
-      <w:r>
-        <w:t xml:space="preserve"> Number of Accounts:</w:t>
-      </w:r>
-    </w:p>
-    <w:p>
-      <w:r>
-        <w:tab/>
-        <w:t>Count of total loans taken by the customer at the time of disbursement.</w:t>
-      </w:r>
-    </w:p>
-    <w:p>
-      <w:pPr>
-        <w:pStyle w:val="Heading3"/>
         <w:rPr>
           <w:sz w:val="26"/>
           <w:szCs w:val="26"/>
         </w:rPr>
-      </w:pPr>
+        <w:t xml:space="preserve">.2 </w:t>
+      </w:r>
       <w:r>
         <w:rPr>
           <w:sz w:val="26"/>
           <w:szCs w:val="26"/>
         </w:rPr>
-        <w:t>2.2.</w:t>
+        <w:t>Secondary</w:t>
       </w:r>
       <w:r>
         <w:rPr>
           <w:sz w:val="26"/>
           <w:szCs w:val="26"/>
         </w:rPr>
-        <w:t>20</w:t>
-      </w:r>
-      <w:r>
+        <w:t xml:space="preserve"> Active Accounts</w:t>
+      </w:r>
+    </w:p>
+    <w:p>
+      <w:r>
+        <w:tab/>
+        <w:t>Count of active loans taken by the customer at the time of disbursement.</w:t>
+      </w:r>
+    </w:p>
+    <w:p>
+      <w:pPr>
+        <w:pStyle w:val="Heading3"/>
         <w:rPr>
           <w:sz w:val="26"/>
           <w:szCs w:val="26"/>
         </w:rPr>
-        <w:t xml:space="preserve">.2 </w:t>
-      </w:r>
+      </w:pPr>
       <w:r>
         <w:rPr>
           <w:sz w:val="26"/>
           <w:szCs w:val="26"/>
         </w:rPr>
-        <w:t>Secondary</w:t>
+        <w:t>2.2.</w:t>
       </w:r>
       <w:r>
         <w:rPr>
           <w:sz w:val="26"/>
           <w:szCs w:val="26"/>
         </w:rPr>
-        <w:t xml:space="preserve"> Active Accounts</w:t>
-      </w:r>
-    </w:p>
-    <w:p>
-      <w:r>
-        <w:tab/>
-        <w:t>Count of active loans taken by the customer at the time of disbursement.</w:t>
-      </w:r>
-    </w:p>
-    <w:p>
-      <w:pPr>
-        <w:pStyle w:val="Heading3"/>
+        <w:t>20</w:t>
+      </w:r>
+      <w:r>
         <w:rPr>
           <w:sz w:val="26"/>
           <w:szCs w:val="26"/>
         </w:rPr>
-      </w:pPr>
+        <w:t xml:space="preserve">.3 </w:t>
+      </w:r>
       <w:r>
         <w:rPr>
           <w:sz w:val="26"/>
           <w:szCs w:val="26"/>
         </w:rPr>
-        <w:t>2.2.</w:t>
+        <w:t>Secondary</w:t>
       </w:r>
       <w:r>
         <w:rPr>
           <w:sz w:val="26"/>
           <w:szCs w:val="26"/>
         </w:rPr>
-        <w:t>20</w:t>
-      </w:r>
-      <w:r>
+        <w:t xml:space="preserve"> Overdue Accounts</w:t>
+      </w:r>
+    </w:p>
+    <w:p>
+      <w:r>
+        <w:tab/>
+        <w:t>Count of default accounts at the time of disbursement</w:t>
+      </w:r>
+    </w:p>
+    <w:p>
+      <w:pPr>
+        <w:pStyle w:val="Heading3"/>
         <w:rPr>
           <w:sz w:val="26"/>
           <w:szCs w:val="26"/>
         </w:rPr>
-        <w:t xml:space="preserve">.3 </w:t>
-      </w:r>
+      </w:pPr>
       <w:r>
         <w:rPr>
           <w:sz w:val="26"/>
           <w:szCs w:val="26"/>
         </w:rPr>
-        <w:t>Secondary</w:t>
+        <w:t>2.2.</w:t>
       </w:r>
       <w:r>
         <w:rPr>
           <w:sz w:val="26"/>
           <w:szCs w:val="26"/>
         </w:rPr>
-        <w:t xml:space="preserve"> Overdue Accounts</w:t>
-      </w:r>
-    </w:p>
-    <w:p>
-      <w:r>
-        <w:tab/>
-        <w:t>Count of default accounts at the time of disbursement</w:t>
-      </w:r>
-    </w:p>
-    <w:p>
-      <w:pPr>
-        <w:pStyle w:val="Heading3"/>
+        <w:t>20</w:t>
+      </w:r>
+      <w:r>
         <w:rPr>
           <w:sz w:val="26"/>
           <w:szCs w:val="26"/>
         </w:rPr>
-      </w:pPr>
+        <w:t xml:space="preserve">.4 </w:t>
+      </w:r>
       <w:r>
         <w:rPr>
           <w:sz w:val="26"/>
           <w:szCs w:val="26"/>
         </w:rPr>
-        <w:t>2.2.</w:t>
+        <w:t>Secondary</w:t>
       </w:r>
       <w:r>
         <w:rPr>
           <w:sz w:val="26"/>
           <w:szCs w:val="26"/>
         </w:rPr>
-        <w:t>20</w:t>
-      </w:r>
-      <w:r>
+        <w:t xml:space="preserve"> Current Balance</w:t>
+      </w:r>
+    </w:p>
+    <w:p>
+      <w:pPr>
+        <w:rPr>
+          <w:rFonts w:ascii="Calibri" w:eastAsia="Times New Roman" w:hAnsi="Calibri" w:cs="Calibri"/>
+          <w:color w:val="000000"/>
+        </w:rPr>
+      </w:pPr>
+      <w:r>
+        <w:tab/>
+      </w:r>
+      <w:r>
+        <w:rPr>
+          <w:rFonts w:ascii="Calibri" w:eastAsia="Times New Roman" w:hAnsi="Calibri" w:cs="Calibri"/>
+          <w:color w:val="000000"/>
+        </w:rPr>
+        <w:t>total Principal outstanding amount of the active loans at the time of disbursement</w:t>
+      </w:r>
+    </w:p>
+    <w:p>
+      <w:pPr>
+        <w:pStyle w:val="Heading3"/>
         <w:rPr>
           <w:sz w:val="26"/>
           <w:szCs w:val="26"/>
         </w:rPr>
-        <w:t xml:space="preserve">.4 </w:t>
-      </w:r>
+      </w:pPr>
       <w:r>
         <w:rPr>
           <w:sz w:val="26"/>
           <w:szCs w:val="26"/>
         </w:rPr>
-        <w:t>Secondary</w:t>
+        <w:t>2.2.</w:t>
       </w:r>
       <w:r>
         <w:rPr>
           <w:sz w:val="26"/>
           <w:szCs w:val="26"/>
         </w:rPr>
-        <w:t xml:space="preserve"> Current Balance</w:t>
-      </w:r>
-    </w:p>
-    <w:p>
-      <w:pPr>
-        <w:rPr>
-          <w:rFonts w:ascii="Calibri" w:eastAsia="Times New Roman" w:hAnsi="Calibri" w:cs="Calibri"/>
-          <w:color w:val="000000"/>
-        </w:rPr>
-      </w:pPr>
-      <w:r>
-        <w:tab/>
-      </w:r>
-      <w:r>
-        <w:rPr>
-          <w:rFonts w:ascii="Calibri" w:eastAsia="Times New Roman" w:hAnsi="Calibri" w:cs="Calibri"/>
-          <w:color w:val="000000"/>
-        </w:rPr>
-        <w:t>total Principal outstanding amount of the active loans at the time of disbursement</w:t>
-      </w:r>
-    </w:p>
-    <w:p>
-      <w:pPr>
-        <w:pStyle w:val="Heading3"/>
+        <w:t>20</w:t>
+      </w:r>
+      <w:r>
         <w:rPr>
           <w:sz w:val="26"/>
           <w:szCs w:val="26"/>
         </w:rPr>
-      </w:pPr>
+        <w:t xml:space="preserve">.5 </w:t>
+      </w:r>
       <w:r>
         <w:rPr>
           <w:sz w:val="26"/>
           <w:szCs w:val="26"/>
         </w:rPr>
-        <w:t>2.2.</w:t>
+        <w:t>Secondary</w:t>
       </w:r>
       <w:r>
         <w:rPr>
           <w:sz w:val="26"/>
           <w:szCs w:val="26"/>
         </w:rPr>
-        <w:t>20</w:t>
-      </w:r>
-      <w:r>
+        <w:t xml:space="preserve"> Sanctioned Amount</w:t>
+      </w:r>
+    </w:p>
+    <w:p>
+      <w:pPr>
+        <w:spacing w:after="0" w:line="240" w:lineRule="auto"/>
+        <w:ind w:firstLine="720"/>
+        <w:rPr>
+          <w:rFonts w:ascii="Calibri" w:eastAsia="Times New Roman" w:hAnsi="Calibri" w:cs="Calibri"/>
+          <w:color w:val="000000"/>
+        </w:rPr>
+      </w:pPr>
+      <w:r>
+        <w:rPr>
+          <w:rFonts w:ascii="Calibri" w:eastAsia="Times New Roman" w:hAnsi="Calibri" w:cs="Calibri"/>
+          <w:color w:val="000000"/>
+        </w:rPr>
+        <w:t>total amount that was sanctioned for all the loans at the time of disbursement</w:t>
+      </w:r>
+    </w:p>
+    <w:p>
+      <w:pPr>
+        <w:pStyle w:val="Heading3"/>
         <w:rPr>
           <w:sz w:val="26"/>
           <w:szCs w:val="26"/>
         </w:rPr>
-        <w:t xml:space="preserve">.5 </w:t>
-      </w:r>
+      </w:pPr>
       <w:r>
         <w:rPr>
           <w:sz w:val="26"/>
           <w:szCs w:val="26"/>
         </w:rPr>
-        <w:t>Secondary</w:t>
+        <w:t>2.2.</w:t>
       </w:r>
       <w:r>
         <w:rPr>
           <w:sz w:val="26"/>
           <w:szCs w:val="26"/>
         </w:rPr>
-        <w:t xml:space="preserve"> Sanctioned Amount</w:t>
+        <w:t>20</w:t>
+      </w:r>
+      <w:r>
+        <w:rPr>
+          <w:sz w:val="26"/>
+          <w:szCs w:val="26"/>
+        </w:rPr>
+        <w:t xml:space="preserve">.6 </w:t>
+      </w:r>
+      <w:r>
+        <w:rPr>
+          <w:sz w:val="26"/>
+          <w:szCs w:val="26"/>
+        </w:rPr>
+        <w:t>Secondary</w:t>
+      </w:r>
+      <w:r>
+        <w:rPr>
+          <w:sz w:val="26"/>
+          <w:szCs w:val="26"/>
+        </w:rPr>
+        <w:t xml:space="preserve"> Disbursed Amount</w:t>
+      </w:r>
+    </w:p>
+    <w:p>
+      <w:pPr>
+        <w:rPr>
+          <w:rFonts w:ascii="Calibri" w:eastAsia="Times New Roman" w:hAnsi="Calibri" w:cs="Calibri"/>
+          <w:color w:val="000000"/>
+        </w:rPr>
+      </w:pPr>
+      <w:r>
+        <w:tab/>
+      </w:r>
+      <w:r>
+        <w:rPr>
+          <w:rFonts w:ascii="Calibri" w:eastAsia="Times New Roman" w:hAnsi="Calibri" w:cs="Calibri"/>
+          <w:color w:val="000000"/>
+        </w:rPr>
+        <w:t>total amount that was disbursed for all the loans at the time of disbursement</w:t>
+      </w:r>
+    </w:p>
+    <w:p>
+      <w:pPr>
+        <w:pStyle w:val="Heading3"/>
+        <w:rPr>
+          <w:sz w:val="26"/>
+          <w:szCs w:val="26"/>
+        </w:rPr>
+      </w:pPr>
+      <w:r>
+        <w:rPr>
+          <w:sz w:val="26"/>
+          <w:szCs w:val="26"/>
+        </w:rPr>
+        <w:t>2.2.</w:t>
+      </w:r>
+      <w:r>
+        <w:rPr>
+          <w:sz w:val="26"/>
+          <w:szCs w:val="26"/>
+        </w:rPr>
+        <w:t>20</w:t>
+      </w:r>
+      <w:r>
+        <w:rPr>
+          <w:sz w:val="26"/>
+          <w:szCs w:val="26"/>
+        </w:rPr>
+        <w:t xml:space="preserve">.7 </w:t>
+      </w:r>
+      <w:r>
+        <w:rPr>
+          <w:sz w:val="26"/>
+          <w:szCs w:val="26"/>
+        </w:rPr>
+        <w:t>Secondary</w:t>
+      </w:r>
+      <w:r>
+        <w:rPr>
+          <w:sz w:val="26"/>
+          <w:szCs w:val="26"/>
+        </w:rPr>
+        <w:t xml:space="preserve"> Installment Amount</w:t>
+      </w:r>
+    </w:p>
+    <w:p>
+      <w:pPr>
+        <w:rPr>
+          <w:rFonts w:ascii="Calibri" w:eastAsia="Times New Roman" w:hAnsi="Calibri" w:cs="Calibri"/>
+          <w:color w:val="000000"/>
+        </w:rPr>
+      </w:pPr>
+      <w:r>
+        <w:tab/>
+      </w:r>
+      <w:r>
+        <w:rPr>
+          <w:rFonts w:ascii="Calibri" w:eastAsia="Times New Roman" w:hAnsi="Calibri" w:cs="Calibri"/>
+          <w:color w:val="000000"/>
+        </w:rPr>
+        <w:t>EMI Amount of the primary loan</w:t>
+      </w:r>
+    </w:p>
+    <w:p>
+      <w:pPr>
+        <w:pStyle w:val="Heading2"/>
+        <w:rPr>
+          <w:rFonts w:eastAsia="Times New Roman"/>
+        </w:rPr>
+      </w:pPr>
+      <w:r>
+        <w:rPr>
+          <w:rFonts w:eastAsia="Times New Roman"/>
+        </w:rPr>
+        <w:t>2.2.21 New Accounts in Last Six Months</w:t>
+      </w:r>
+    </w:p>
+    <w:p>
+      <w:pPr>
+        <w:rPr>
+          <w:rFonts w:ascii="Calibri" w:eastAsia="Times New Roman" w:hAnsi="Calibri" w:cs="Calibri"/>
+          <w:color w:val="000000"/>
+        </w:rPr>
+      </w:pPr>
+      <w:r>
+        <w:tab/>
+      </w:r>
+      <w:r>
+        <w:rPr>
+          <w:rFonts w:ascii="Calibri" w:eastAsia="Times New Roman" w:hAnsi="Calibri" w:cs="Calibri"/>
+          <w:color w:val="000000"/>
+        </w:rPr>
+        <w:t xml:space="preserve">New loans taken by the customer in last 6 months before the </w:t>
+      </w:r>
+      <w:r>
+        <w:rPr>
+          <w:rFonts w:ascii="Calibri" w:eastAsia="Times New Roman" w:hAnsi="Calibri" w:cs="Calibri"/>
+          <w:color w:val="000000"/>
+        </w:rPr>
+        <w:t>disbursement</w:t>
+      </w:r>
+    </w:p>
+    <w:p>
+      <w:pPr>
+        <w:rPr>
+          <w:rFonts w:ascii="Calibri" w:eastAsia="Times New Roman" w:hAnsi="Calibri" w:cs="Calibri"/>
+          <w:color w:val="000000"/>
+        </w:rPr>
+      </w:pPr>
+      <w:r>
+        <w:rPr>
+          <w:rFonts w:ascii="Calibri" w:hAnsi="Calibri" w:cs="Calibri"/>
+          <w:noProof/>
+          <w:color w:val="000000"/>
+        </w:rPr>
+        <w:drawing>
+          <wp:inline distT="0" distB="0" distL="0" distR="0" wp14:anchorId="4C60906F" wp14:editId="424D05C3">
+            <wp:extent cx="5943600" cy="2604770"/>
+            <wp:effectExtent l="0" t="0" r="0" b="0"/>
+            <wp:docPr id="18" name="Picture 18" descr="C:\Users\pravi\AppData\Local\Microsoft\Windows\INetCache\Content.MSO\7E53ADF6.tmp"/>
+            <wp:cNvGraphicFramePr>
+              <a:graphicFrameLocks xmlns:a="http://schemas.openxmlformats.org/drawingml/2006/main" noChangeAspect="1"/>
+            </wp:cNvGraphicFramePr>
+            <a:graphic xmlns:a="http://schemas.openxmlformats.org/drawingml/2006/main">
+              <a:graphicData uri="http://schemas.openxmlformats.org/drawingml/2006/picture">
+                <pic:pic xmlns:pic="http://schemas.openxmlformats.org/drawingml/2006/picture">
+                  <pic:nvPicPr>
+                    <pic:cNvPr id="0" name="Picture 13" descr="C:\Users\pravi\AppData\Local\Microsoft\Windows\INetCache\Content.MSO\7E53ADF6.tmp"/>
+                    <pic:cNvPicPr>
+                      <a:picLocks noChangeAspect="1" noChangeArrowheads="1"/>
+                    </pic:cNvPicPr>
+                  </pic:nvPicPr>
+                  <pic:blipFill>
+                    <a:blip r:embed="rId26">
+                      <a:extLst>
+                        <a:ext uri="{28A0092B-C50C-407E-A947-70E740481C1C}">
+                          <a14:useLocalDpi xmlns:a14="http://schemas.microsoft.com/office/drawing/2010/main" val="0"/>
+                        </a:ext>
+                      </a:extLst>
+                    </a:blip>
+                    <a:srcRect/>
+                    <a:stretch>
+                      <a:fillRect/>
+                    </a:stretch>
+                  </pic:blipFill>
+                  <pic:spPr bwMode="auto">
+                    <a:xfrm>
+                      <a:off x="0" y="0"/>
+                      <a:ext cx="5943600" cy="2604770"/>
+                    </a:xfrm>
+                    <a:prstGeom prst="rect">
+                      <a:avLst/>
+                    </a:prstGeom>
+                    <a:noFill/>
+                    <a:ln>
+                      <a:noFill/>
+                    </a:ln>
+                  </pic:spPr>
+                </pic:pic>
+              </a:graphicData>
+            </a:graphic>
+          </wp:inline>
+        </w:drawing>
+      </w:r>
+    </w:p>
+    <w:p>
+      <w:pPr>
+        <w:pStyle w:val="Heading2"/>
+      </w:pPr>
+      <w:r>
+        <w:t>2.2.22 Deli</w:t>
+      </w:r>
+      <w:r>
+        <w:t>nquent Accounts in Last Six Months</w:t>
+      </w:r>
+    </w:p>
+    <w:p>
+      <w:pPr>
+        <w:rPr>
+          <w:rFonts w:ascii="Calibri" w:eastAsia="Times New Roman" w:hAnsi="Calibri" w:cs="Calibri"/>
+          <w:color w:val="000000"/>
+        </w:rPr>
+      </w:pPr>
+      <w:r>
+        <w:tab/>
+      </w:r>
+      <w:r>
+        <w:rPr>
+          <w:rFonts w:ascii="Calibri" w:eastAsia="Times New Roman" w:hAnsi="Calibri" w:cs="Calibri"/>
+          <w:color w:val="000000"/>
+        </w:rPr>
+        <w:t>Loans defaulted in the last 6 months</w:t>
+      </w:r>
+    </w:p>
+    <w:p>
+      <w:pPr>
+        <w:rPr>
+          <w:rFonts w:ascii="Calibri" w:eastAsia="Times New Roman" w:hAnsi="Calibri" w:cs="Calibri"/>
+          <w:color w:val="000000"/>
+        </w:rPr>
+      </w:pPr>
+      <w:r>
+        <w:rPr>
+          <w:rFonts w:ascii="Calibri" w:hAnsi="Calibri" w:cs="Calibri"/>
+          <w:noProof/>
+          <w:color w:val="000000"/>
+        </w:rPr>
+        <w:lastRenderedPageBreak/>
+        <w:drawing>
+          <wp:inline distT="0" distB="0" distL="0" distR="0" wp14:anchorId="086096EE" wp14:editId="60EB7AFD">
+            <wp:extent cx="5943600" cy="2604770"/>
+            <wp:effectExtent l="0" t="0" r="0" b="5080"/>
+            <wp:docPr id="15" name="Picture 15" descr="C:\Users\pravi\AppData\Local\Microsoft\Windows\INetCache\Content.MSO\F40C51A8.tmp"/>
+            <wp:cNvGraphicFramePr>
+              <a:graphicFrameLocks xmlns:a="http://schemas.openxmlformats.org/drawingml/2006/main" noChangeAspect="1"/>
+            </wp:cNvGraphicFramePr>
+            <a:graphic xmlns:a="http://schemas.openxmlformats.org/drawingml/2006/main">
+              <a:graphicData uri="http://schemas.openxmlformats.org/drawingml/2006/picture">
+                <pic:pic xmlns:pic="http://schemas.openxmlformats.org/drawingml/2006/picture">
+                  <pic:nvPicPr>
+                    <pic:cNvPr id="0" name="Picture 11" descr="C:\Users\pravi\AppData\Local\Microsoft\Windows\INetCache\Content.MSO\F40C51A8.tmp"/>
+                    <pic:cNvPicPr>
+                      <a:picLocks noChangeAspect="1" noChangeArrowheads="1"/>
+                    </pic:cNvPicPr>
+                  </pic:nvPicPr>
+                  <pic:blipFill>
+                    <a:blip r:embed="rId27">
+                      <a:extLst>
+                        <a:ext uri="{28A0092B-C50C-407E-A947-70E740481C1C}">
+                          <a14:useLocalDpi xmlns:a14="http://schemas.microsoft.com/office/drawing/2010/main" val="0"/>
+                        </a:ext>
+                      </a:extLst>
+                    </a:blip>
+                    <a:srcRect/>
+                    <a:stretch>
+                      <a:fillRect/>
+                    </a:stretch>
+                  </pic:blipFill>
+                  <pic:spPr bwMode="auto">
+                    <a:xfrm>
+                      <a:off x="0" y="0"/>
+                      <a:ext cx="5943600" cy="2604770"/>
+                    </a:xfrm>
+                    <a:prstGeom prst="rect">
+                      <a:avLst/>
+                    </a:prstGeom>
+                    <a:noFill/>
+                    <a:ln>
+                      <a:noFill/>
+                    </a:ln>
+                  </pic:spPr>
+                </pic:pic>
+              </a:graphicData>
+            </a:graphic>
+          </wp:inline>
+        </w:drawing>
+      </w:r>
+    </w:p>
+    <w:p>
+      <w:pPr>
+        <w:rPr>
+          <w:rFonts w:ascii="Calibri" w:eastAsia="Times New Roman" w:hAnsi="Calibri" w:cs="Calibri"/>
+          <w:color w:val="000000"/>
+        </w:rPr>
+      </w:pPr>
+    </w:p>
+    <w:p>
+      <w:pPr>
+        <w:pStyle w:val="Heading2"/>
+      </w:pPr>
+      <w:r>
+        <w:t>2.2.23 Average Account Age</w:t>
       </w:r>
     </w:p>
     <w:p>
@@ -7678,218 +7998,7 @@
           <w:rFonts w:ascii="Calibri" w:eastAsia="Times New Roman" w:hAnsi="Calibri" w:cs="Calibri"/>
           <w:color w:val="000000"/>
         </w:rPr>
-        <w:t>total amount that was sanctioned for all the loans at the time of disbursement</w:t>
-      </w:r>
-    </w:p>
-    <w:p>
-      <w:pPr>
-        <w:pStyle w:val="Heading3"/>
-        <w:rPr>
-          <w:sz w:val="26"/>
-          <w:szCs w:val="26"/>
-        </w:rPr>
-      </w:pPr>
-      <w:r>
-        <w:rPr>
-          <w:sz w:val="26"/>
-          <w:szCs w:val="26"/>
-        </w:rPr>
-        <w:t>2.2.</w:t>
-      </w:r>
-      <w:r>
-        <w:rPr>
-          <w:sz w:val="26"/>
-          <w:szCs w:val="26"/>
-        </w:rPr>
-        <w:t>20</w:t>
-      </w:r>
-      <w:r>
-        <w:rPr>
-          <w:sz w:val="26"/>
-          <w:szCs w:val="26"/>
-        </w:rPr>
-        <w:t xml:space="preserve">.6 </w:t>
-      </w:r>
-      <w:r>
-        <w:rPr>
-          <w:sz w:val="26"/>
-          <w:szCs w:val="26"/>
-        </w:rPr>
-        <w:t>Secondary</w:t>
-      </w:r>
-      <w:r>
-        <w:rPr>
-          <w:sz w:val="26"/>
-          <w:szCs w:val="26"/>
-        </w:rPr>
-        <w:t xml:space="preserve"> Disbursed Amount</w:t>
-      </w:r>
-    </w:p>
-    <w:p>
-      <w:pPr>
-        <w:rPr>
-          <w:rFonts w:ascii="Calibri" w:eastAsia="Times New Roman" w:hAnsi="Calibri" w:cs="Calibri"/>
-          <w:color w:val="000000"/>
-        </w:rPr>
-      </w:pPr>
-      <w:r>
-        <w:tab/>
-      </w:r>
-      <w:r>
-        <w:rPr>
-          <w:rFonts w:ascii="Calibri" w:eastAsia="Times New Roman" w:hAnsi="Calibri" w:cs="Calibri"/>
-          <w:color w:val="000000"/>
-        </w:rPr>
-        <w:t>total amount that was disbursed for all the loans at the time of disbursement</w:t>
-      </w:r>
-    </w:p>
-    <w:p>
-      <w:pPr>
-        <w:pStyle w:val="Heading3"/>
-        <w:rPr>
-          <w:sz w:val="26"/>
-          <w:szCs w:val="26"/>
-        </w:rPr>
-      </w:pPr>
-      <w:r>
-        <w:rPr>
-          <w:sz w:val="26"/>
-          <w:szCs w:val="26"/>
-        </w:rPr>
-        <w:t>2.2.</w:t>
-      </w:r>
-      <w:r>
-        <w:rPr>
-          <w:sz w:val="26"/>
-          <w:szCs w:val="26"/>
-        </w:rPr>
-        <w:t>20</w:t>
-      </w:r>
-      <w:r>
-        <w:rPr>
-          <w:sz w:val="26"/>
-          <w:szCs w:val="26"/>
-        </w:rPr>
-        <w:t xml:space="preserve">.7 </w:t>
-      </w:r>
-      <w:r>
-        <w:rPr>
-          <w:sz w:val="26"/>
-          <w:szCs w:val="26"/>
-        </w:rPr>
-        <w:t>Secondary</w:t>
-      </w:r>
-      <w:r>
-        <w:rPr>
-          <w:sz w:val="26"/>
-          <w:szCs w:val="26"/>
-        </w:rPr>
-        <w:t xml:space="preserve"> Installment Amount</w:t>
-      </w:r>
-    </w:p>
-    <w:p>
-      <w:pPr>
-        <w:rPr>
-          <w:rFonts w:ascii="Calibri" w:eastAsia="Times New Roman" w:hAnsi="Calibri" w:cs="Calibri"/>
-          <w:color w:val="000000"/>
-        </w:rPr>
-      </w:pPr>
-      <w:r>
-        <w:tab/>
-      </w:r>
-      <w:r>
-        <w:rPr>
-          <w:rFonts w:ascii="Calibri" w:eastAsia="Times New Roman" w:hAnsi="Calibri" w:cs="Calibri"/>
-          <w:color w:val="000000"/>
-        </w:rPr>
-        <w:t>EMI Amount of the primary loan</w:t>
-      </w:r>
-    </w:p>
-    <w:p>
-      <w:pPr>
-        <w:pStyle w:val="Heading2"/>
-        <w:rPr>
-          <w:rFonts w:eastAsia="Times New Roman"/>
-        </w:rPr>
-      </w:pPr>
-      <w:r>
-        <w:rPr>
-          <w:rFonts w:eastAsia="Times New Roman"/>
-        </w:rPr>
-        <w:t>2.2.21 New Accounts in Last Six Months</w:t>
-      </w:r>
-    </w:p>
-    <w:p>
-      <w:pPr>
-        <w:rPr>
-          <w:rFonts w:ascii="Calibri" w:eastAsia="Times New Roman" w:hAnsi="Calibri" w:cs="Calibri"/>
-          <w:color w:val="000000"/>
-        </w:rPr>
-      </w:pPr>
-      <w:r>
-        <w:tab/>
-      </w:r>
-      <w:r>
-        <w:rPr>
-          <w:rFonts w:ascii="Calibri" w:eastAsia="Times New Roman" w:hAnsi="Calibri" w:cs="Calibri"/>
-          <w:color w:val="000000"/>
-        </w:rPr>
-        <w:t xml:space="preserve">New loans taken by the customer in last 6 months before the </w:t>
-      </w:r>
-      <w:proofErr w:type="spellStart"/>
-      <w:r>
-        <w:rPr>
-          <w:rFonts w:ascii="Calibri" w:eastAsia="Times New Roman" w:hAnsi="Calibri" w:cs="Calibri"/>
-          <w:color w:val="000000"/>
-        </w:rPr>
-        <w:t>disbursment</w:t>
-      </w:r>
-      <w:proofErr w:type="spellEnd"/>
-    </w:p>
-    <w:p>
-      <w:pPr>
-        <w:pStyle w:val="Heading2"/>
-      </w:pPr>
-      <w:r>
-        <w:t>2.2.22 Deli</w:t>
-      </w:r>
-      <w:r>
-        <w:t>nquent Accounts in Last Six Months</w:t>
-      </w:r>
-    </w:p>
-    <w:p>
-      <w:pPr>
-        <w:rPr>
-          <w:rFonts w:ascii="Calibri" w:eastAsia="Times New Roman" w:hAnsi="Calibri" w:cs="Calibri"/>
-          <w:color w:val="000000"/>
-        </w:rPr>
-      </w:pPr>
-      <w:r>
-        <w:tab/>
-      </w:r>
-      <w:r>
-        <w:rPr>
-          <w:rFonts w:ascii="Calibri" w:eastAsia="Times New Roman" w:hAnsi="Calibri" w:cs="Calibri"/>
-          <w:color w:val="000000"/>
-        </w:rPr>
-        <w:t>Loans defaulted in the last 6 months</w:t>
-      </w:r>
-    </w:p>
-    <w:p>
-      <w:pPr>
-        <w:pStyle w:val="Heading2"/>
-      </w:pPr>
-      <w:r>
-        <w:t>2.2.2</w:t>
-      </w:r>
-      <w:r>
-        <w:t>3</w:t>
-      </w:r>
-      <w:r>
-        <w:t xml:space="preserve"> </w:t>
-      </w:r>
-      <w:r>
-        <w:t>Average Account Age</w:t>
+        <w:t>Average loan tenure</w:t>
       </w:r>
     </w:p>
     <w:p>
@@ -7906,24 +8015,1372 @@
           <w:rFonts w:ascii="Calibri" w:eastAsia="Times New Roman" w:hAnsi="Calibri" w:cs="Calibri"/>
           <w:color w:val="000000"/>
         </w:rPr>
-        <w:t>Average loan tenure</w:t>
-      </w:r>
-    </w:p>
-    <w:p>
-      <w:pPr>
-        <w:pStyle w:val="Heading2"/>
-      </w:pPr>
-      <w:r>
-        <w:t>2.2.2</w:t>
-      </w:r>
-      <w:r>
-        <w:t>4</w:t>
-      </w:r>
-      <w:r>
-        <w:t xml:space="preserve"> </w:t>
-      </w:r>
-      <w:r>
-        <w:t>Credit History Length</w:t>
+        <w:t>df['AVERAGE.ACCT.AGE']</w:t>
+      </w:r>
+    </w:p>
+    <w:p>
+      <w:pPr>
+        <w:shd w:val="clear" w:color="auto" w:fill="FFFFFF"/>
+        <w:tabs>
+          <w:tab w:val="left" w:pos="916"/>
+          <w:tab w:val="left" w:pos="1832"/>
+          <w:tab w:val="left" w:pos="2748"/>
+          <w:tab w:val="left" w:pos="3664"/>
+          <w:tab w:val="left" w:pos="4580"/>
+          <w:tab w:val="left" w:pos="5496"/>
+          <w:tab w:val="left" w:pos="6412"/>
+          <w:tab w:val="left" w:pos="7328"/>
+          <w:tab w:val="left" w:pos="8244"/>
+          <w:tab w:val="left" w:pos="9160"/>
+          <w:tab w:val="left" w:pos="10076"/>
+          <w:tab w:val="left" w:pos="10992"/>
+          <w:tab w:val="left" w:pos="11908"/>
+          <w:tab w:val="left" w:pos="12824"/>
+          <w:tab w:val="left" w:pos="13740"/>
+          <w:tab w:val="left" w:pos="14656"/>
+        </w:tabs>
+        <w:wordWrap w:val="0"/>
+        <w:spacing w:after="0" w:line="240" w:lineRule="auto"/>
+        <w:textAlignment w:val="baseline"/>
+        <w:rPr>
+          <w:rFonts w:ascii="Courier New" w:eastAsia="Times New Roman" w:hAnsi="Courier New" w:cs="Courier New"/>
+          <w:color w:val="000000"/>
+          <w:sz w:val="21"/>
+          <w:szCs w:val="21"/>
+        </w:rPr>
+      </w:pPr>
+      <w:r>
+        <w:rPr>
+          <w:rFonts w:ascii="Courier New" w:eastAsia="Times New Roman" w:hAnsi="Courier New" w:cs="Courier New"/>
+          <w:color w:val="000000"/>
+          <w:sz w:val="21"/>
+          <w:szCs w:val="21"/>
+        </w:rPr>
+        <w:t>0          0yrs 0mon</w:t>
+      </w:r>
+    </w:p>
+    <w:p>
+      <w:pPr>
+        <w:shd w:val="clear" w:color="auto" w:fill="FFFFFF"/>
+        <w:tabs>
+          <w:tab w:val="left" w:pos="916"/>
+          <w:tab w:val="left" w:pos="1832"/>
+          <w:tab w:val="left" w:pos="2748"/>
+          <w:tab w:val="left" w:pos="3664"/>
+          <w:tab w:val="left" w:pos="4580"/>
+          <w:tab w:val="left" w:pos="5496"/>
+          <w:tab w:val="left" w:pos="6412"/>
+          <w:tab w:val="left" w:pos="7328"/>
+          <w:tab w:val="left" w:pos="8244"/>
+          <w:tab w:val="left" w:pos="9160"/>
+          <w:tab w:val="left" w:pos="10076"/>
+          <w:tab w:val="left" w:pos="10992"/>
+          <w:tab w:val="left" w:pos="11908"/>
+          <w:tab w:val="left" w:pos="12824"/>
+          <w:tab w:val="left" w:pos="13740"/>
+          <w:tab w:val="left" w:pos="14656"/>
+        </w:tabs>
+        <w:wordWrap w:val="0"/>
+        <w:spacing w:after="0" w:line="240" w:lineRule="auto"/>
+        <w:textAlignment w:val="baseline"/>
+        <w:rPr>
+          <w:rFonts w:ascii="Courier New" w:eastAsia="Times New Roman" w:hAnsi="Courier New" w:cs="Courier New"/>
+          <w:color w:val="000000"/>
+          <w:sz w:val="21"/>
+          <w:szCs w:val="21"/>
+        </w:rPr>
+      </w:pPr>
+      <w:r>
+        <w:rPr>
+          <w:rFonts w:ascii="Courier New" w:eastAsia="Times New Roman" w:hAnsi="Courier New" w:cs="Courier New"/>
+          <w:color w:val="000000"/>
+          <w:sz w:val="21"/>
+          <w:szCs w:val="21"/>
+        </w:rPr>
+        <w:t>1         1yrs 11mon</w:t>
+      </w:r>
+    </w:p>
+    <w:p>
+      <w:pPr>
+        <w:shd w:val="clear" w:color="auto" w:fill="FFFFFF"/>
+        <w:tabs>
+          <w:tab w:val="left" w:pos="916"/>
+          <w:tab w:val="left" w:pos="1832"/>
+          <w:tab w:val="left" w:pos="2748"/>
+          <w:tab w:val="left" w:pos="3664"/>
+          <w:tab w:val="left" w:pos="4580"/>
+          <w:tab w:val="left" w:pos="5496"/>
+          <w:tab w:val="left" w:pos="6412"/>
+          <w:tab w:val="left" w:pos="7328"/>
+          <w:tab w:val="left" w:pos="8244"/>
+          <w:tab w:val="left" w:pos="9160"/>
+          <w:tab w:val="left" w:pos="10076"/>
+          <w:tab w:val="left" w:pos="10992"/>
+          <w:tab w:val="left" w:pos="11908"/>
+          <w:tab w:val="left" w:pos="12824"/>
+          <w:tab w:val="left" w:pos="13740"/>
+          <w:tab w:val="left" w:pos="14656"/>
+        </w:tabs>
+        <w:wordWrap w:val="0"/>
+        <w:spacing w:after="0" w:line="240" w:lineRule="auto"/>
+        <w:textAlignment w:val="baseline"/>
+        <w:rPr>
+          <w:rFonts w:ascii="Courier New" w:eastAsia="Times New Roman" w:hAnsi="Courier New" w:cs="Courier New"/>
+          <w:color w:val="000000"/>
+          <w:sz w:val="21"/>
+          <w:szCs w:val="21"/>
+        </w:rPr>
+      </w:pPr>
+      <w:r>
+        <w:rPr>
+          <w:rFonts w:ascii="Courier New" w:eastAsia="Times New Roman" w:hAnsi="Courier New" w:cs="Courier New"/>
+          <w:color w:val="000000"/>
+          <w:sz w:val="21"/>
+          <w:szCs w:val="21"/>
+        </w:rPr>
+        <w:t>2          0yrs 0mon</w:t>
+      </w:r>
+    </w:p>
+    <w:p>
+      <w:pPr>
+        <w:shd w:val="clear" w:color="auto" w:fill="FFFFFF"/>
+        <w:tabs>
+          <w:tab w:val="left" w:pos="916"/>
+          <w:tab w:val="left" w:pos="1832"/>
+          <w:tab w:val="left" w:pos="2748"/>
+          <w:tab w:val="left" w:pos="3664"/>
+          <w:tab w:val="left" w:pos="4580"/>
+          <w:tab w:val="left" w:pos="5496"/>
+          <w:tab w:val="left" w:pos="6412"/>
+          <w:tab w:val="left" w:pos="7328"/>
+          <w:tab w:val="left" w:pos="8244"/>
+          <w:tab w:val="left" w:pos="9160"/>
+          <w:tab w:val="left" w:pos="10076"/>
+          <w:tab w:val="left" w:pos="10992"/>
+          <w:tab w:val="left" w:pos="11908"/>
+          <w:tab w:val="left" w:pos="12824"/>
+          <w:tab w:val="left" w:pos="13740"/>
+          <w:tab w:val="left" w:pos="14656"/>
+        </w:tabs>
+        <w:wordWrap w:val="0"/>
+        <w:spacing w:after="0" w:line="240" w:lineRule="auto"/>
+        <w:textAlignment w:val="baseline"/>
+        <w:rPr>
+          <w:rFonts w:ascii="Courier New" w:eastAsia="Times New Roman" w:hAnsi="Courier New" w:cs="Courier New"/>
+          <w:color w:val="000000"/>
+          <w:sz w:val="21"/>
+          <w:szCs w:val="21"/>
+        </w:rPr>
+      </w:pPr>
+      <w:r>
+        <w:rPr>
+          <w:rFonts w:ascii="Courier New" w:eastAsia="Times New Roman" w:hAnsi="Courier New" w:cs="Courier New"/>
+          <w:color w:val="000000"/>
+          <w:sz w:val="21"/>
+          <w:szCs w:val="21"/>
+        </w:rPr>
+        <w:t>3          0yrs 8mon</w:t>
+      </w:r>
+    </w:p>
+    <w:p>
+      <w:pPr>
+        <w:shd w:val="clear" w:color="auto" w:fill="FFFFFF"/>
+        <w:tabs>
+          <w:tab w:val="left" w:pos="916"/>
+          <w:tab w:val="left" w:pos="1832"/>
+          <w:tab w:val="left" w:pos="2748"/>
+          <w:tab w:val="left" w:pos="3664"/>
+          <w:tab w:val="left" w:pos="4580"/>
+          <w:tab w:val="left" w:pos="5496"/>
+          <w:tab w:val="left" w:pos="6412"/>
+          <w:tab w:val="left" w:pos="7328"/>
+          <w:tab w:val="left" w:pos="8244"/>
+          <w:tab w:val="left" w:pos="9160"/>
+          <w:tab w:val="left" w:pos="10076"/>
+          <w:tab w:val="left" w:pos="10992"/>
+          <w:tab w:val="left" w:pos="11908"/>
+          <w:tab w:val="left" w:pos="12824"/>
+          <w:tab w:val="left" w:pos="13740"/>
+          <w:tab w:val="left" w:pos="14656"/>
+        </w:tabs>
+        <w:wordWrap w:val="0"/>
+        <w:spacing w:after="0" w:line="240" w:lineRule="auto"/>
+        <w:textAlignment w:val="baseline"/>
+        <w:rPr>
+          <w:rFonts w:ascii="Courier New" w:eastAsia="Times New Roman" w:hAnsi="Courier New" w:cs="Courier New"/>
+          <w:color w:val="000000"/>
+          <w:sz w:val="21"/>
+          <w:szCs w:val="21"/>
+        </w:rPr>
+      </w:pPr>
+      <w:r>
+        <w:rPr>
+          <w:rFonts w:ascii="Courier New" w:eastAsia="Times New Roman" w:hAnsi="Courier New" w:cs="Courier New"/>
+          <w:color w:val="000000"/>
+          <w:sz w:val="21"/>
+          <w:szCs w:val="21"/>
+        </w:rPr>
+        <w:t>4          0yrs 0mon</w:t>
+      </w:r>
+    </w:p>
+    <w:p>
+      <w:pPr>
+        <w:shd w:val="clear" w:color="auto" w:fill="FFFFFF"/>
+        <w:tabs>
+          <w:tab w:val="left" w:pos="916"/>
+          <w:tab w:val="left" w:pos="1832"/>
+          <w:tab w:val="left" w:pos="2748"/>
+          <w:tab w:val="left" w:pos="3664"/>
+          <w:tab w:val="left" w:pos="4580"/>
+          <w:tab w:val="left" w:pos="5496"/>
+          <w:tab w:val="left" w:pos="6412"/>
+          <w:tab w:val="left" w:pos="7328"/>
+          <w:tab w:val="left" w:pos="8244"/>
+          <w:tab w:val="left" w:pos="9160"/>
+          <w:tab w:val="left" w:pos="10076"/>
+          <w:tab w:val="left" w:pos="10992"/>
+          <w:tab w:val="left" w:pos="11908"/>
+          <w:tab w:val="left" w:pos="12824"/>
+          <w:tab w:val="left" w:pos="13740"/>
+          <w:tab w:val="left" w:pos="14656"/>
+        </w:tabs>
+        <w:wordWrap w:val="0"/>
+        <w:spacing w:after="0" w:line="240" w:lineRule="auto"/>
+        <w:textAlignment w:val="baseline"/>
+        <w:rPr>
+          <w:rFonts w:ascii="Courier New" w:eastAsia="Times New Roman" w:hAnsi="Courier New" w:cs="Courier New"/>
+          <w:color w:val="000000"/>
+          <w:sz w:val="21"/>
+          <w:szCs w:val="21"/>
+        </w:rPr>
+      </w:pPr>
+      <w:r>
+        <w:rPr>
+          <w:rFonts w:ascii="Courier New" w:eastAsia="Times New Roman" w:hAnsi="Courier New" w:cs="Courier New"/>
+          <w:color w:val="000000"/>
+          <w:sz w:val="21"/>
+          <w:szCs w:val="21"/>
+        </w:rPr>
+        <w:t xml:space="preserve">             ...    </w:t>
+      </w:r>
+    </w:p>
+    <w:p>
+      <w:pPr>
+        <w:shd w:val="clear" w:color="auto" w:fill="FFFFFF"/>
+        <w:tabs>
+          <w:tab w:val="left" w:pos="916"/>
+          <w:tab w:val="left" w:pos="1832"/>
+          <w:tab w:val="left" w:pos="2748"/>
+          <w:tab w:val="left" w:pos="3664"/>
+          <w:tab w:val="left" w:pos="4580"/>
+          <w:tab w:val="left" w:pos="5496"/>
+          <w:tab w:val="left" w:pos="6412"/>
+          <w:tab w:val="left" w:pos="7328"/>
+          <w:tab w:val="left" w:pos="8244"/>
+          <w:tab w:val="left" w:pos="9160"/>
+          <w:tab w:val="left" w:pos="10076"/>
+          <w:tab w:val="left" w:pos="10992"/>
+          <w:tab w:val="left" w:pos="11908"/>
+          <w:tab w:val="left" w:pos="12824"/>
+          <w:tab w:val="left" w:pos="13740"/>
+          <w:tab w:val="left" w:pos="14656"/>
+        </w:tabs>
+        <w:wordWrap w:val="0"/>
+        <w:spacing w:after="0" w:line="240" w:lineRule="auto"/>
+        <w:textAlignment w:val="baseline"/>
+        <w:rPr>
+          <w:rFonts w:ascii="Courier New" w:eastAsia="Times New Roman" w:hAnsi="Courier New" w:cs="Courier New"/>
+          <w:color w:val="000000"/>
+          <w:sz w:val="21"/>
+          <w:szCs w:val="21"/>
+        </w:rPr>
+      </w:pPr>
+      <w:r>
+        <w:rPr>
+          <w:rFonts w:ascii="Courier New" w:eastAsia="Times New Roman" w:hAnsi="Courier New" w:cs="Courier New"/>
+          <w:color w:val="000000"/>
+          <w:sz w:val="21"/>
+          <w:szCs w:val="21"/>
+        </w:rPr>
+        <w:t>233149     1yrs 9mon</w:t>
+      </w:r>
+    </w:p>
+    <w:p>
+      <w:pPr>
+        <w:shd w:val="clear" w:color="auto" w:fill="FFFFFF"/>
+        <w:tabs>
+          <w:tab w:val="left" w:pos="916"/>
+          <w:tab w:val="left" w:pos="1832"/>
+          <w:tab w:val="left" w:pos="2748"/>
+          <w:tab w:val="left" w:pos="3664"/>
+          <w:tab w:val="left" w:pos="4580"/>
+          <w:tab w:val="left" w:pos="5496"/>
+          <w:tab w:val="left" w:pos="6412"/>
+          <w:tab w:val="left" w:pos="7328"/>
+          <w:tab w:val="left" w:pos="8244"/>
+          <w:tab w:val="left" w:pos="9160"/>
+          <w:tab w:val="left" w:pos="10076"/>
+          <w:tab w:val="left" w:pos="10992"/>
+          <w:tab w:val="left" w:pos="11908"/>
+          <w:tab w:val="left" w:pos="12824"/>
+          <w:tab w:val="left" w:pos="13740"/>
+          <w:tab w:val="left" w:pos="14656"/>
+        </w:tabs>
+        <w:wordWrap w:val="0"/>
+        <w:spacing w:after="0" w:line="240" w:lineRule="auto"/>
+        <w:textAlignment w:val="baseline"/>
+        <w:rPr>
+          <w:rFonts w:ascii="Courier New" w:eastAsia="Times New Roman" w:hAnsi="Courier New" w:cs="Courier New"/>
+          <w:color w:val="000000"/>
+          <w:sz w:val="21"/>
+          <w:szCs w:val="21"/>
+        </w:rPr>
+      </w:pPr>
+      <w:r>
+        <w:rPr>
+          <w:rFonts w:ascii="Courier New" w:eastAsia="Times New Roman" w:hAnsi="Courier New" w:cs="Courier New"/>
+          <w:color w:val="000000"/>
+          <w:sz w:val="21"/>
+          <w:szCs w:val="21"/>
+        </w:rPr>
+        <w:t>233150     0yrs 6mon</w:t>
+      </w:r>
+    </w:p>
+    <w:p>
+      <w:pPr>
+        <w:shd w:val="clear" w:color="auto" w:fill="FFFFFF"/>
+        <w:tabs>
+          <w:tab w:val="left" w:pos="916"/>
+          <w:tab w:val="left" w:pos="1832"/>
+          <w:tab w:val="left" w:pos="2748"/>
+          <w:tab w:val="left" w:pos="3664"/>
+          <w:tab w:val="left" w:pos="4580"/>
+          <w:tab w:val="left" w:pos="5496"/>
+          <w:tab w:val="left" w:pos="6412"/>
+          <w:tab w:val="left" w:pos="7328"/>
+          <w:tab w:val="left" w:pos="8244"/>
+          <w:tab w:val="left" w:pos="9160"/>
+          <w:tab w:val="left" w:pos="10076"/>
+          <w:tab w:val="left" w:pos="10992"/>
+          <w:tab w:val="left" w:pos="11908"/>
+          <w:tab w:val="left" w:pos="12824"/>
+          <w:tab w:val="left" w:pos="13740"/>
+          <w:tab w:val="left" w:pos="14656"/>
+        </w:tabs>
+        <w:wordWrap w:val="0"/>
+        <w:spacing w:after="0" w:line="240" w:lineRule="auto"/>
+        <w:textAlignment w:val="baseline"/>
+        <w:rPr>
+          <w:rFonts w:ascii="Courier New" w:eastAsia="Times New Roman" w:hAnsi="Courier New" w:cs="Courier New"/>
+          <w:color w:val="000000"/>
+          <w:sz w:val="21"/>
+          <w:szCs w:val="21"/>
+        </w:rPr>
+      </w:pPr>
+      <w:r>
+        <w:rPr>
+          <w:rFonts w:ascii="Courier New" w:eastAsia="Times New Roman" w:hAnsi="Courier New" w:cs="Courier New"/>
+          <w:color w:val="000000"/>
+          <w:sz w:val="21"/>
+          <w:szCs w:val="21"/>
+        </w:rPr>
+        <w:t>233151     0yrs 0mon</w:t>
+      </w:r>
+    </w:p>
+    <w:p>
+      <w:pPr>
+        <w:shd w:val="clear" w:color="auto" w:fill="FFFFFF"/>
+        <w:tabs>
+          <w:tab w:val="left" w:pos="916"/>
+          <w:tab w:val="left" w:pos="1832"/>
+          <w:tab w:val="left" w:pos="2748"/>
+          <w:tab w:val="left" w:pos="3664"/>
+          <w:tab w:val="left" w:pos="4580"/>
+          <w:tab w:val="left" w:pos="5496"/>
+          <w:tab w:val="left" w:pos="6412"/>
+          <w:tab w:val="left" w:pos="7328"/>
+          <w:tab w:val="left" w:pos="8244"/>
+          <w:tab w:val="left" w:pos="9160"/>
+          <w:tab w:val="left" w:pos="10076"/>
+          <w:tab w:val="left" w:pos="10992"/>
+          <w:tab w:val="left" w:pos="11908"/>
+          <w:tab w:val="left" w:pos="12824"/>
+          <w:tab w:val="left" w:pos="13740"/>
+          <w:tab w:val="left" w:pos="14656"/>
+        </w:tabs>
+        <w:wordWrap w:val="0"/>
+        <w:spacing w:after="0" w:line="240" w:lineRule="auto"/>
+        <w:textAlignment w:val="baseline"/>
+        <w:rPr>
+          <w:rFonts w:ascii="Courier New" w:eastAsia="Times New Roman" w:hAnsi="Courier New" w:cs="Courier New"/>
+          <w:color w:val="000000"/>
+          <w:sz w:val="21"/>
+          <w:szCs w:val="21"/>
+        </w:rPr>
+      </w:pPr>
+      <w:r>
+        <w:rPr>
+          <w:rFonts w:ascii="Courier New" w:eastAsia="Times New Roman" w:hAnsi="Courier New" w:cs="Courier New"/>
+          <w:color w:val="000000"/>
+          <w:sz w:val="21"/>
+          <w:szCs w:val="21"/>
+        </w:rPr>
+        <w:t>233152     0yrs 0mon</w:t>
+      </w:r>
+    </w:p>
+    <w:p>
+      <w:pPr>
+        <w:shd w:val="clear" w:color="auto" w:fill="FFFFFF"/>
+        <w:tabs>
+          <w:tab w:val="left" w:pos="916"/>
+          <w:tab w:val="left" w:pos="1832"/>
+          <w:tab w:val="left" w:pos="2748"/>
+          <w:tab w:val="left" w:pos="3664"/>
+          <w:tab w:val="left" w:pos="4580"/>
+          <w:tab w:val="left" w:pos="5496"/>
+          <w:tab w:val="left" w:pos="6412"/>
+          <w:tab w:val="left" w:pos="7328"/>
+          <w:tab w:val="left" w:pos="8244"/>
+          <w:tab w:val="left" w:pos="9160"/>
+          <w:tab w:val="left" w:pos="10076"/>
+          <w:tab w:val="left" w:pos="10992"/>
+          <w:tab w:val="left" w:pos="11908"/>
+          <w:tab w:val="left" w:pos="12824"/>
+          <w:tab w:val="left" w:pos="13740"/>
+          <w:tab w:val="left" w:pos="14656"/>
+        </w:tabs>
+        <w:wordWrap w:val="0"/>
+        <w:spacing w:after="0" w:line="240" w:lineRule="auto"/>
+        <w:textAlignment w:val="baseline"/>
+        <w:rPr>
+          <w:rFonts w:ascii="Courier New" w:eastAsia="Times New Roman" w:hAnsi="Courier New" w:cs="Courier New"/>
+          <w:color w:val="000000"/>
+          <w:sz w:val="21"/>
+          <w:szCs w:val="21"/>
+        </w:rPr>
+      </w:pPr>
+      <w:r>
+        <w:rPr>
+          <w:rFonts w:ascii="Courier New" w:eastAsia="Times New Roman" w:hAnsi="Courier New" w:cs="Courier New"/>
+          <w:color w:val="000000"/>
+          <w:sz w:val="21"/>
+          <w:szCs w:val="21"/>
+        </w:rPr>
+        <w:t>233153     0yrs 0mon</w:t>
+      </w:r>
+    </w:p>
+    <w:p>
+      <w:pPr>
+        <w:shd w:val="clear" w:color="auto" w:fill="FFFFFF"/>
+        <w:tabs>
+          <w:tab w:val="left" w:pos="916"/>
+          <w:tab w:val="left" w:pos="1832"/>
+          <w:tab w:val="left" w:pos="2748"/>
+          <w:tab w:val="left" w:pos="3664"/>
+          <w:tab w:val="left" w:pos="4580"/>
+          <w:tab w:val="left" w:pos="5496"/>
+          <w:tab w:val="left" w:pos="6412"/>
+          <w:tab w:val="left" w:pos="7328"/>
+          <w:tab w:val="left" w:pos="8244"/>
+          <w:tab w:val="left" w:pos="9160"/>
+          <w:tab w:val="left" w:pos="10076"/>
+          <w:tab w:val="left" w:pos="10992"/>
+          <w:tab w:val="left" w:pos="11908"/>
+          <w:tab w:val="left" w:pos="12824"/>
+          <w:tab w:val="left" w:pos="13740"/>
+          <w:tab w:val="left" w:pos="14656"/>
+        </w:tabs>
+        <w:wordWrap w:val="0"/>
+        <w:spacing w:after="0" w:line="240" w:lineRule="auto"/>
+        <w:textAlignment w:val="baseline"/>
+        <w:rPr>
+          <w:rFonts w:ascii="Courier New" w:eastAsia="Times New Roman" w:hAnsi="Courier New" w:cs="Courier New"/>
+          <w:color w:val="000000"/>
+          <w:sz w:val="21"/>
+          <w:szCs w:val="21"/>
+        </w:rPr>
+      </w:pPr>
+      <w:r>
+        <w:rPr>
+          <w:rFonts w:ascii="Courier New" w:eastAsia="Times New Roman" w:hAnsi="Courier New" w:cs="Courier New"/>
+          <w:color w:val="000000"/>
+          <w:sz w:val="21"/>
+          <w:szCs w:val="21"/>
+        </w:rPr>
+        <w:t xml:space="preserve">Name: AVERAGE.ACCT.AGE, Length: 233154, </w:t>
+      </w:r>
+      <w:proofErr w:type="spellStart"/>
+      <w:r>
+        <w:rPr>
+          <w:rFonts w:ascii="Courier New" w:eastAsia="Times New Roman" w:hAnsi="Courier New" w:cs="Courier New"/>
+          <w:color w:val="000000"/>
+          <w:sz w:val="21"/>
+          <w:szCs w:val="21"/>
+        </w:rPr>
+        <w:t>dtype</w:t>
+      </w:r>
+      <w:proofErr w:type="spellEnd"/>
+      <w:r>
+        <w:rPr>
+          <w:rFonts w:ascii="Courier New" w:eastAsia="Times New Roman" w:hAnsi="Courier New" w:cs="Courier New"/>
+          <w:color w:val="000000"/>
+          <w:sz w:val="21"/>
+          <w:szCs w:val="21"/>
+        </w:rPr>
+        <w:t>: object</w:t>
+      </w:r>
+    </w:p>
+    <w:p>
+      <w:pPr>
+        <w:shd w:val="clear" w:color="auto" w:fill="FFFFFF"/>
+        <w:tabs>
+          <w:tab w:val="left" w:pos="916"/>
+          <w:tab w:val="left" w:pos="1832"/>
+          <w:tab w:val="left" w:pos="2748"/>
+          <w:tab w:val="left" w:pos="3664"/>
+          <w:tab w:val="left" w:pos="4580"/>
+          <w:tab w:val="left" w:pos="5496"/>
+          <w:tab w:val="left" w:pos="6412"/>
+          <w:tab w:val="left" w:pos="7328"/>
+          <w:tab w:val="left" w:pos="8244"/>
+          <w:tab w:val="left" w:pos="9160"/>
+          <w:tab w:val="left" w:pos="10076"/>
+          <w:tab w:val="left" w:pos="10992"/>
+          <w:tab w:val="left" w:pos="11908"/>
+          <w:tab w:val="left" w:pos="12824"/>
+          <w:tab w:val="left" w:pos="13740"/>
+          <w:tab w:val="left" w:pos="14656"/>
+        </w:tabs>
+        <w:wordWrap w:val="0"/>
+        <w:spacing w:after="0" w:line="240" w:lineRule="auto"/>
+        <w:textAlignment w:val="baseline"/>
+        <w:rPr>
+          <w:rFonts w:ascii="Courier New" w:eastAsia="Times New Roman" w:hAnsi="Courier New" w:cs="Courier New"/>
+          <w:color w:val="000000"/>
+          <w:sz w:val="21"/>
+          <w:szCs w:val="21"/>
+        </w:rPr>
+      </w:pPr>
+    </w:p>
+    <w:p>
+      <w:pPr>
+        <w:shd w:val="clear" w:color="auto" w:fill="FFFFFF"/>
+        <w:tabs>
+          <w:tab w:val="left" w:pos="916"/>
+          <w:tab w:val="left" w:pos="1832"/>
+          <w:tab w:val="left" w:pos="2748"/>
+          <w:tab w:val="left" w:pos="3664"/>
+          <w:tab w:val="left" w:pos="4580"/>
+          <w:tab w:val="left" w:pos="5496"/>
+          <w:tab w:val="left" w:pos="6412"/>
+          <w:tab w:val="left" w:pos="7328"/>
+          <w:tab w:val="left" w:pos="8244"/>
+          <w:tab w:val="left" w:pos="9160"/>
+          <w:tab w:val="left" w:pos="10076"/>
+          <w:tab w:val="left" w:pos="10992"/>
+          <w:tab w:val="left" w:pos="11908"/>
+          <w:tab w:val="left" w:pos="12824"/>
+          <w:tab w:val="left" w:pos="13740"/>
+          <w:tab w:val="left" w:pos="14656"/>
+        </w:tabs>
+        <w:wordWrap w:val="0"/>
+        <w:spacing w:after="0" w:line="240" w:lineRule="auto"/>
+        <w:textAlignment w:val="baseline"/>
+        <w:rPr>
+          <w:rFonts w:ascii="Courier New" w:eastAsia="Times New Roman" w:hAnsi="Courier New" w:cs="Courier New"/>
+          <w:color w:val="000000"/>
+          <w:sz w:val="21"/>
+          <w:szCs w:val="21"/>
+        </w:rPr>
+      </w:pPr>
+      <w:r>
+        <w:rPr>
+          <w:rFonts w:ascii="Courier New" w:eastAsia="Times New Roman" w:hAnsi="Courier New" w:cs="Courier New"/>
+          <w:color w:val="000000"/>
+          <w:sz w:val="21"/>
+          <w:szCs w:val="21"/>
+        </w:rPr>
+        <w:t>df['AVERAGE.ACCT.AGE']=df['AVERAGE.ACCT.AGE'].apply(lambda x:(re.sub('[a-z]','',x)).split())</w:t>
+      </w:r>
+    </w:p>
+    <w:p>
+      <w:pPr>
+        <w:shd w:val="clear" w:color="auto" w:fill="FFFFFF"/>
+        <w:tabs>
+          <w:tab w:val="left" w:pos="916"/>
+          <w:tab w:val="left" w:pos="1832"/>
+          <w:tab w:val="left" w:pos="2748"/>
+          <w:tab w:val="left" w:pos="3664"/>
+          <w:tab w:val="left" w:pos="4580"/>
+          <w:tab w:val="left" w:pos="5496"/>
+          <w:tab w:val="left" w:pos="6412"/>
+          <w:tab w:val="left" w:pos="7328"/>
+          <w:tab w:val="left" w:pos="8244"/>
+          <w:tab w:val="left" w:pos="9160"/>
+          <w:tab w:val="left" w:pos="10076"/>
+          <w:tab w:val="left" w:pos="10992"/>
+          <w:tab w:val="left" w:pos="11908"/>
+          <w:tab w:val="left" w:pos="12824"/>
+          <w:tab w:val="left" w:pos="13740"/>
+          <w:tab w:val="left" w:pos="14656"/>
+        </w:tabs>
+        <w:wordWrap w:val="0"/>
+        <w:spacing w:after="0" w:line="240" w:lineRule="auto"/>
+        <w:textAlignment w:val="baseline"/>
+        <w:rPr>
+          <w:rFonts w:ascii="Courier New" w:eastAsia="Times New Roman" w:hAnsi="Courier New" w:cs="Courier New"/>
+          <w:color w:val="000000"/>
+          <w:sz w:val="21"/>
+          <w:szCs w:val="21"/>
+        </w:rPr>
+      </w:pPr>
+      <w:r>
+        <w:rPr>
+          <w:rFonts w:ascii="Courier New" w:eastAsia="Times New Roman" w:hAnsi="Courier New" w:cs="Courier New"/>
+          <w:color w:val="000000"/>
+          <w:sz w:val="21"/>
+          <w:szCs w:val="21"/>
+        </w:rPr>
+        <w:t>df['AVERAGE.ACCT.AGE']=df['AVERAGE.ACCT.AGE'].apply(lambda x:int(x[0])*12+int(x[1]))</w:t>
+      </w:r>
+    </w:p>
+    <w:p>
+      <w:pPr>
+        <w:shd w:val="clear" w:color="auto" w:fill="FFFFFF"/>
+        <w:tabs>
+          <w:tab w:val="left" w:pos="916"/>
+          <w:tab w:val="left" w:pos="1832"/>
+          <w:tab w:val="left" w:pos="2748"/>
+          <w:tab w:val="left" w:pos="3664"/>
+          <w:tab w:val="left" w:pos="4580"/>
+          <w:tab w:val="left" w:pos="5496"/>
+          <w:tab w:val="left" w:pos="6412"/>
+          <w:tab w:val="left" w:pos="7328"/>
+          <w:tab w:val="left" w:pos="8244"/>
+          <w:tab w:val="left" w:pos="9160"/>
+          <w:tab w:val="left" w:pos="10076"/>
+          <w:tab w:val="left" w:pos="10992"/>
+          <w:tab w:val="left" w:pos="11908"/>
+          <w:tab w:val="left" w:pos="12824"/>
+          <w:tab w:val="left" w:pos="13740"/>
+          <w:tab w:val="left" w:pos="14656"/>
+        </w:tabs>
+        <w:wordWrap w:val="0"/>
+        <w:spacing w:after="0" w:line="240" w:lineRule="auto"/>
+        <w:textAlignment w:val="baseline"/>
+        <w:rPr>
+          <w:rFonts w:ascii="Courier New" w:eastAsia="Times New Roman" w:hAnsi="Courier New" w:cs="Courier New"/>
+          <w:color w:val="000000"/>
+          <w:sz w:val="21"/>
+          <w:szCs w:val="21"/>
+        </w:rPr>
+      </w:pPr>
+    </w:p>
+    <w:p>
+      <w:pPr>
+        <w:shd w:val="clear" w:color="auto" w:fill="FFFFFF"/>
+        <w:tabs>
+          <w:tab w:val="left" w:pos="916"/>
+          <w:tab w:val="left" w:pos="1832"/>
+          <w:tab w:val="left" w:pos="2748"/>
+          <w:tab w:val="left" w:pos="3664"/>
+          <w:tab w:val="left" w:pos="4580"/>
+          <w:tab w:val="left" w:pos="5496"/>
+          <w:tab w:val="left" w:pos="6412"/>
+          <w:tab w:val="left" w:pos="7328"/>
+          <w:tab w:val="left" w:pos="8244"/>
+          <w:tab w:val="left" w:pos="9160"/>
+          <w:tab w:val="left" w:pos="10076"/>
+          <w:tab w:val="left" w:pos="10992"/>
+          <w:tab w:val="left" w:pos="11908"/>
+          <w:tab w:val="left" w:pos="12824"/>
+          <w:tab w:val="left" w:pos="13740"/>
+          <w:tab w:val="left" w:pos="14656"/>
+        </w:tabs>
+        <w:wordWrap w:val="0"/>
+        <w:spacing w:after="0" w:line="240" w:lineRule="auto"/>
+        <w:textAlignment w:val="baseline"/>
+        <w:rPr>
+          <w:rFonts w:ascii="Courier New" w:eastAsia="Times New Roman" w:hAnsi="Courier New" w:cs="Courier New"/>
+          <w:color w:val="000000"/>
+          <w:sz w:val="21"/>
+          <w:szCs w:val="21"/>
+        </w:rPr>
+      </w:pPr>
+    </w:p>
+    <w:p>
+      <w:pPr>
+        <w:shd w:val="clear" w:color="auto" w:fill="FFFFFF"/>
+        <w:tabs>
+          <w:tab w:val="left" w:pos="916"/>
+          <w:tab w:val="left" w:pos="1832"/>
+          <w:tab w:val="left" w:pos="2748"/>
+          <w:tab w:val="left" w:pos="3664"/>
+          <w:tab w:val="left" w:pos="4580"/>
+          <w:tab w:val="left" w:pos="5496"/>
+          <w:tab w:val="left" w:pos="6412"/>
+          <w:tab w:val="left" w:pos="7328"/>
+          <w:tab w:val="left" w:pos="8244"/>
+          <w:tab w:val="left" w:pos="9160"/>
+          <w:tab w:val="left" w:pos="10076"/>
+          <w:tab w:val="left" w:pos="10992"/>
+          <w:tab w:val="left" w:pos="11908"/>
+          <w:tab w:val="left" w:pos="12824"/>
+          <w:tab w:val="left" w:pos="13740"/>
+          <w:tab w:val="left" w:pos="14656"/>
+        </w:tabs>
+        <w:wordWrap w:val="0"/>
+        <w:spacing w:after="0" w:line="240" w:lineRule="auto"/>
+        <w:textAlignment w:val="baseline"/>
+        <w:rPr>
+          <w:rFonts w:ascii="Courier New" w:eastAsia="Times New Roman" w:hAnsi="Courier New" w:cs="Courier New"/>
+          <w:color w:val="000000"/>
+          <w:sz w:val="21"/>
+          <w:szCs w:val="21"/>
+        </w:rPr>
+      </w:pPr>
+      <w:r>
+        <w:rPr>
+          <w:rFonts w:ascii="Courier New" w:eastAsia="Times New Roman" w:hAnsi="Courier New" w:cs="Courier New"/>
+          <w:color w:val="000000"/>
+          <w:sz w:val="21"/>
+          <w:szCs w:val="21"/>
+        </w:rPr>
+        <w:t>df['AVERAGE.ACCT.AGE']</w:t>
+      </w:r>
+    </w:p>
+    <w:p>
+      <w:pPr>
+        <w:shd w:val="clear" w:color="auto" w:fill="FFFFFF"/>
+        <w:tabs>
+          <w:tab w:val="left" w:pos="916"/>
+          <w:tab w:val="left" w:pos="1832"/>
+          <w:tab w:val="left" w:pos="2748"/>
+          <w:tab w:val="left" w:pos="3664"/>
+          <w:tab w:val="left" w:pos="4580"/>
+          <w:tab w:val="left" w:pos="5496"/>
+          <w:tab w:val="left" w:pos="6412"/>
+          <w:tab w:val="left" w:pos="7328"/>
+          <w:tab w:val="left" w:pos="8244"/>
+          <w:tab w:val="left" w:pos="9160"/>
+          <w:tab w:val="left" w:pos="10076"/>
+          <w:tab w:val="left" w:pos="10992"/>
+          <w:tab w:val="left" w:pos="11908"/>
+          <w:tab w:val="left" w:pos="12824"/>
+          <w:tab w:val="left" w:pos="13740"/>
+          <w:tab w:val="left" w:pos="14656"/>
+        </w:tabs>
+        <w:wordWrap w:val="0"/>
+        <w:spacing w:after="0" w:line="240" w:lineRule="auto"/>
+        <w:textAlignment w:val="baseline"/>
+        <w:rPr>
+          <w:rFonts w:ascii="Courier New" w:eastAsia="Times New Roman" w:hAnsi="Courier New" w:cs="Courier New"/>
+          <w:color w:val="000000"/>
+          <w:sz w:val="21"/>
+          <w:szCs w:val="21"/>
+        </w:rPr>
+      </w:pPr>
+      <w:r>
+        <w:rPr>
+          <w:rFonts w:ascii="Courier New" w:eastAsia="Times New Roman" w:hAnsi="Courier New" w:cs="Courier New"/>
+          <w:color w:val="000000"/>
+          <w:sz w:val="21"/>
+          <w:szCs w:val="21"/>
+        </w:rPr>
+        <w:t>0          0</w:t>
+      </w:r>
+    </w:p>
+    <w:p>
+      <w:pPr>
+        <w:shd w:val="clear" w:color="auto" w:fill="FFFFFF"/>
+        <w:tabs>
+          <w:tab w:val="left" w:pos="916"/>
+          <w:tab w:val="left" w:pos="1832"/>
+          <w:tab w:val="left" w:pos="2748"/>
+          <w:tab w:val="left" w:pos="3664"/>
+          <w:tab w:val="left" w:pos="4580"/>
+          <w:tab w:val="left" w:pos="5496"/>
+          <w:tab w:val="left" w:pos="6412"/>
+          <w:tab w:val="left" w:pos="7328"/>
+          <w:tab w:val="left" w:pos="8244"/>
+          <w:tab w:val="left" w:pos="9160"/>
+          <w:tab w:val="left" w:pos="10076"/>
+          <w:tab w:val="left" w:pos="10992"/>
+          <w:tab w:val="left" w:pos="11908"/>
+          <w:tab w:val="left" w:pos="12824"/>
+          <w:tab w:val="left" w:pos="13740"/>
+          <w:tab w:val="left" w:pos="14656"/>
+        </w:tabs>
+        <w:wordWrap w:val="0"/>
+        <w:spacing w:after="0" w:line="240" w:lineRule="auto"/>
+        <w:textAlignment w:val="baseline"/>
+        <w:rPr>
+          <w:rFonts w:ascii="Courier New" w:eastAsia="Times New Roman" w:hAnsi="Courier New" w:cs="Courier New"/>
+          <w:color w:val="000000"/>
+          <w:sz w:val="21"/>
+          <w:szCs w:val="21"/>
+        </w:rPr>
+      </w:pPr>
+      <w:r>
+        <w:rPr>
+          <w:rFonts w:ascii="Courier New" w:eastAsia="Times New Roman" w:hAnsi="Courier New" w:cs="Courier New"/>
+          <w:color w:val="000000"/>
+          <w:sz w:val="21"/>
+          <w:szCs w:val="21"/>
+        </w:rPr>
+        <w:t>1         23</w:t>
+      </w:r>
+    </w:p>
+    <w:p>
+      <w:pPr>
+        <w:shd w:val="clear" w:color="auto" w:fill="FFFFFF"/>
+        <w:tabs>
+          <w:tab w:val="left" w:pos="916"/>
+          <w:tab w:val="left" w:pos="1832"/>
+          <w:tab w:val="left" w:pos="2748"/>
+          <w:tab w:val="left" w:pos="3664"/>
+          <w:tab w:val="left" w:pos="4580"/>
+          <w:tab w:val="left" w:pos="5496"/>
+          <w:tab w:val="left" w:pos="6412"/>
+          <w:tab w:val="left" w:pos="7328"/>
+          <w:tab w:val="left" w:pos="8244"/>
+          <w:tab w:val="left" w:pos="9160"/>
+          <w:tab w:val="left" w:pos="10076"/>
+          <w:tab w:val="left" w:pos="10992"/>
+          <w:tab w:val="left" w:pos="11908"/>
+          <w:tab w:val="left" w:pos="12824"/>
+          <w:tab w:val="left" w:pos="13740"/>
+          <w:tab w:val="left" w:pos="14656"/>
+        </w:tabs>
+        <w:wordWrap w:val="0"/>
+        <w:spacing w:after="0" w:line="240" w:lineRule="auto"/>
+        <w:textAlignment w:val="baseline"/>
+        <w:rPr>
+          <w:rFonts w:ascii="Courier New" w:eastAsia="Times New Roman" w:hAnsi="Courier New" w:cs="Courier New"/>
+          <w:color w:val="000000"/>
+          <w:sz w:val="21"/>
+          <w:szCs w:val="21"/>
+        </w:rPr>
+      </w:pPr>
+      <w:r>
+        <w:rPr>
+          <w:rFonts w:ascii="Courier New" w:eastAsia="Times New Roman" w:hAnsi="Courier New" w:cs="Courier New"/>
+          <w:color w:val="000000"/>
+          <w:sz w:val="21"/>
+          <w:szCs w:val="21"/>
+        </w:rPr>
+        <w:t>2          0</w:t>
+      </w:r>
+    </w:p>
+    <w:p>
+      <w:pPr>
+        <w:shd w:val="clear" w:color="auto" w:fill="FFFFFF"/>
+        <w:tabs>
+          <w:tab w:val="left" w:pos="916"/>
+          <w:tab w:val="left" w:pos="1832"/>
+          <w:tab w:val="left" w:pos="2748"/>
+          <w:tab w:val="left" w:pos="3664"/>
+          <w:tab w:val="left" w:pos="4580"/>
+          <w:tab w:val="left" w:pos="5496"/>
+          <w:tab w:val="left" w:pos="6412"/>
+          <w:tab w:val="left" w:pos="7328"/>
+          <w:tab w:val="left" w:pos="8244"/>
+          <w:tab w:val="left" w:pos="9160"/>
+          <w:tab w:val="left" w:pos="10076"/>
+          <w:tab w:val="left" w:pos="10992"/>
+          <w:tab w:val="left" w:pos="11908"/>
+          <w:tab w:val="left" w:pos="12824"/>
+          <w:tab w:val="left" w:pos="13740"/>
+          <w:tab w:val="left" w:pos="14656"/>
+        </w:tabs>
+        <w:wordWrap w:val="0"/>
+        <w:spacing w:after="0" w:line="240" w:lineRule="auto"/>
+        <w:textAlignment w:val="baseline"/>
+        <w:rPr>
+          <w:rFonts w:ascii="Courier New" w:eastAsia="Times New Roman" w:hAnsi="Courier New" w:cs="Courier New"/>
+          <w:color w:val="000000"/>
+          <w:sz w:val="21"/>
+          <w:szCs w:val="21"/>
+        </w:rPr>
+      </w:pPr>
+      <w:r>
+        <w:rPr>
+          <w:rFonts w:ascii="Courier New" w:eastAsia="Times New Roman" w:hAnsi="Courier New" w:cs="Courier New"/>
+          <w:color w:val="000000"/>
+          <w:sz w:val="21"/>
+          <w:szCs w:val="21"/>
+        </w:rPr>
+        <w:t>3          8</w:t>
+      </w:r>
+    </w:p>
+    <w:p>
+      <w:pPr>
+        <w:shd w:val="clear" w:color="auto" w:fill="FFFFFF"/>
+        <w:tabs>
+          <w:tab w:val="left" w:pos="916"/>
+          <w:tab w:val="left" w:pos="1832"/>
+          <w:tab w:val="left" w:pos="2748"/>
+          <w:tab w:val="left" w:pos="3664"/>
+          <w:tab w:val="left" w:pos="4580"/>
+          <w:tab w:val="left" w:pos="5496"/>
+          <w:tab w:val="left" w:pos="6412"/>
+          <w:tab w:val="left" w:pos="7328"/>
+          <w:tab w:val="left" w:pos="8244"/>
+          <w:tab w:val="left" w:pos="9160"/>
+          <w:tab w:val="left" w:pos="10076"/>
+          <w:tab w:val="left" w:pos="10992"/>
+          <w:tab w:val="left" w:pos="11908"/>
+          <w:tab w:val="left" w:pos="12824"/>
+          <w:tab w:val="left" w:pos="13740"/>
+          <w:tab w:val="left" w:pos="14656"/>
+        </w:tabs>
+        <w:wordWrap w:val="0"/>
+        <w:spacing w:after="0" w:line="240" w:lineRule="auto"/>
+        <w:textAlignment w:val="baseline"/>
+        <w:rPr>
+          <w:rFonts w:ascii="Courier New" w:eastAsia="Times New Roman" w:hAnsi="Courier New" w:cs="Courier New"/>
+          <w:color w:val="000000"/>
+          <w:sz w:val="21"/>
+          <w:szCs w:val="21"/>
+        </w:rPr>
+      </w:pPr>
+      <w:r>
+        <w:rPr>
+          <w:rFonts w:ascii="Courier New" w:eastAsia="Times New Roman" w:hAnsi="Courier New" w:cs="Courier New"/>
+          <w:color w:val="000000"/>
+          <w:sz w:val="21"/>
+          <w:szCs w:val="21"/>
+        </w:rPr>
+        <w:t>4          0</w:t>
+      </w:r>
+    </w:p>
+    <w:p>
+      <w:pPr>
+        <w:shd w:val="clear" w:color="auto" w:fill="FFFFFF"/>
+        <w:tabs>
+          <w:tab w:val="left" w:pos="916"/>
+          <w:tab w:val="left" w:pos="1832"/>
+          <w:tab w:val="left" w:pos="2748"/>
+          <w:tab w:val="left" w:pos="3664"/>
+          <w:tab w:val="left" w:pos="4580"/>
+          <w:tab w:val="left" w:pos="5496"/>
+          <w:tab w:val="left" w:pos="6412"/>
+          <w:tab w:val="left" w:pos="7328"/>
+          <w:tab w:val="left" w:pos="8244"/>
+          <w:tab w:val="left" w:pos="9160"/>
+          <w:tab w:val="left" w:pos="10076"/>
+          <w:tab w:val="left" w:pos="10992"/>
+          <w:tab w:val="left" w:pos="11908"/>
+          <w:tab w:val="left" w:pos="12824"/>
+          <w:tab w:val="left" w:pos="13740"/>
+          <w:tab w:val="left" w:pos="14656"/>
+        </w:tabs>
+        <w:wordWrap w:val="0"/>
+        <w:spacing w:after="0" w:line="240" w:lineRule="auto"/>
+        <w:textAlignment w:val="baseline"/>
+        <w:rPr>
+          <w:rFonts w:ascii="Courier New" w:eastAsia="Times New Roman" w:hAnsi="Courier New" w:cs="Courier New"/>
+          <w:color w:val="000000"/>
+          <w:sz w:val="21"/>
+          <w:szCs w:val="21"/>
+        </w:rPr>
+      </w:pPr>
+      <w:r>
+        <w:rPr>
+          <w:rFonts w:ascii="Courier New" w:eastAsia="Times New Roman" w:hAnsi="Courier New" w:cs="Courier New"/>
+          <w:color w:val="000000"/>
+          <w:sz w:val="21"/>
+          <w:szCs w:val="21"/>
+        </w:rPr>
+        <w:t xml:space="preserve">          ..</w:t>
+      </w:r>
+    </w:p>
+    <w:p>
+      <w:pPr>
+        <w:shd w:val="clear" w:color="auto" w:fill="FFFFFF"/>
+        <w:tabs>
+          <w:tab w:val="left" w:pos="916"/>
+          <w:tab w:val="left" w:pos="1832"/>
+          <w:tab w:val="left" w:pos="2748"/>
+          <w:tab w:val="left" w:pos="3664"/>
+          <w:tab w:val="left" w:pos="4580"/>
+          <w:tab w:val="left" w:pos="5496"/>
+          <w:tab w:val="left" w:pos="6412"/>
+          <w:tab w:val="left" w:pos="7328"/>
+          <w:tab w:val="left" w:pos="8244"/>
+          <w:tab w:val="left" w:pos="9160"/>
+          <w:tab w:val="left" w:pos="10076"/>
+          <w:tab w:val="left" w:pos="10992"/>
+          <w:tab w:val="left" w:pos="11908"/>
+          <w:tab w:val="left" w:pos="12824"/>
+          <w:tab w:val="left" w:pos="13740"/>
+          <w:tab w:val="left" w:pos="14656"/>
+        </w:tabs>
+        <w:wordWrap w:val="0"/>
+        <w:spacing w:after="0" w:line="240" w:lineRule="auto"/>
+        <w:textAlignment w:val="baseline"/>
+        <w:rPr>
+          <w:rFonts w:ascii="Courier New" w:eastAsia="Times New Roman" w:hAnsi="Courier New" w:cs="Courier New"/>
+          <w:color w:val="000000"/>
+          <w:sz w:val="21"/>
+          <w:szCs w:val="21"/>
+        </w:rPr>
+      </w:pPr>
+      <w:r>
+        <w:rPr>
+          <w:rFonts w:ascii="Courier New" w:eastAsia="Times New Roman" w:hAnsi="Courier New" w:cs="Courier New"/>
+          <w:color w:val="000000"/>
+          <w:sz w:val="21"/>
+          <w:szCs w:val="21"/>
+        </w:rPr>
+        <w:t>233149    21</w:t>
+      </w:r>
+    </w:p>
+    <w:p>
+      <w:pPr>
+        <w:shd w:val="clear" w:color="auto" w:fill="FFFFFF"/>
+        <w:tabs>
+          <w:tab w:val="left" w:pos="916"/>
+          <w:tab w:val="left" w:pos="1832"/>
+          <w:tab w:val="left" w:pos="2748"/>
+          <w:tab w:val="left" w:pos="3664"/>
+          <w:tab w:val="left" w:pos="4580"/>
+          <w:tab w:val="left" w:pos="5496"/>
+          <w:tab w:val="left" w:pos="6412"/>
+          <w:tab w:val="left" w:pos="7328"/>
+          <w:tab w:val="left" w:pos="8244"/>
+          <w:tab w:val="left" w:pos="9160"/>
+          <w:tab w:val="left" w:pos="10076"/>
+          <w:tab w:val="left" w:pos="10992"/>
+          <w:tab w:val="left" w:pos="11908"/>
+          <w:tab w:val="left" w:pos="12824"/>
+          <w:tab w:val="left" w:pos="13740"/>
+          <w:tab w:val="left" w:pos="14656"/>
+        </w:tabs>
+        <w:wordWrap w:val="0"/>
+        <w:spacing w:after="0" w:line="240" w:lineRule="auto"/>
+        <w:textAlignment w:val="baseline"/>
+        <w:rPr>
+          <w:rFonts w:ascii="Courier New" w:eastAsia="Times New Roman" w:hAnsi="Courier New" w:cs="Courier New"/>
+          <w:color w:val="000000"/>
+          <w:sz w:val="21"/>
+          <w:szCs w:val="21"/>
+        </w:rPr>
+      </w:pPr>
+      <w:r>
+        <w:rPr>
+          <w:rFonts w:ascii="Courier New" w:eastAsia="Times New Roman" w:hAnsi="Courier New" w:cs="Courier New"/>
+          <w:color w:val="000000"/>
+          <w:sz w:val="21"/>
+          <w:szCs w:val="21"/>
+        </w:rPr>
+        <w:t>233150     6</w:t>
+      </w:r>
+    </w:p>
+    <w:p>
+      <w:pPr>
+        <w:shd w:val="clear" w:color="auto" w:fill="FFFFFF"/>
+        <w:tabs>
+          <w:tab w:val="left" w:pos="916"/>
+          <w:tab w:val="left" w:pos="1832"/>
+          <w:tab w:val="left" w:pos="2748"/>
+          <w:tab w:val="left" w:pos="3664"/>
+          <w:tab w:val="left" w:pos="4580"/>
+          <w:tab w:val="left" w:pos="5496"/>
+          <w:tab w:val="left" w:pos="6412"/>
+          <w:tab w:val="left" w:pos="7328"/>
+          <w:tab w:val="left" w:pos="8244"/>
+          <w:tab w:val="left" w:pos="9160"/>
+          <w:tab w:val="left" w:pos="10076"/>
+          <w:tab w:val="left" w:pos="10992"/>
+          <w:tab w:val="left" w:pos="11908"/>
+          <w:tab w:val="left" w:pos="12824"/>
+          <w:tab w:val="left" w:pos="13740"/>
+          <w:tab w:val="left" w:pos="14656"/>
+        </w:tabs>
+        <w:wordWrap w:val="0"/>
+        <w:spacing w:after="0" w:line="240" w:lineRule="auto"/>
+        <w:textAlignment w:val="baseline"/>
+        <w:rPr>
+          <w:rFonts w:ascii="Courier New" w:eastAsia="Times New Roman" w:hAnsi="Courier New" w:cs="Courier New"/>
+          <w:color w:val="000000"/>
+          <w:sz w:val="21"/>
+          <w:szCs w:val="21"/>
+        </w:rPr>
+      </w:pPr>
+      <w:r>
+        <w:rPr>
+          <w:rFonts w:ascii="Courier New" w:eastAsia="Times New Roman" w:hAnsi="Courier New" w:cs="Courier New"/>
+          <w:color w:val="000000"/>
+          <w:sz w:val="21"/>
+          <w:szCs w:val="21"/>
+        </w:rPr>
+        <w:t>233151     0</w:t>
+      </w:r>
+    </w:p>
+    <w:p>
+      <w:pPr>
+        <w:shd w:val="clear" w:color="auto" w:fill="FFFFFF"/>
+        <w:tabs>
+          <w:tab w:val="left" w:pos="916"/>
+          <w:tab w:val="left" w:pos="1832"/>
+          <w:tab w:val="left" w:pos="2748"/>
+          <w:tab w:val="left" w:pos="3664"/>
+          <w:tab w:val="left" w:pos="4580"/>
+          <w:tab w:val="left" w:pos="5496"/>
+          <w:tab w:val="left" w:pos="6412"/>
+          <w:tab w:val="left" w:pos="7328"/>
+          <w:tab w:val="left" w:pos="8244"/>
+          <w:tab w:val="left" w:pos="9160"/>
+          <w:tab w:val="left" w:pos="10076"/>
+          <w:tab w:val="left" w:pos="10992"/>
+          <w:tab w:val="left" w:pos="11908"/>
+          <w:tab w:val="left" w:pos="12824"/>
+          <w:tab w:val="left" w:pos="13740"/>
+          <w:tab w:val="left" w:pos="14656"/>
+        </w:tabs>
+        <w:wordWrap w:val="0"/>
+        <w:spacing w:after="0" w:line="240" w:lineRule="auto"/>
+        <w:textAlignment w:val="baseline"/>
+        <w:rPr>
+          <w:rFonts w:ascii="Courier New" w:eastAsia="Times New Roman" w:hAnsi="Courier New" w:cs="Courier New"/>
+          <w:color w:val="000000"/>
+          <w:sz w:val="21"/>
+          <w:szCs w:val="21"/>
+        </w:rPr>
+      </w:pPr>
+      <w:r>
+        <w:rPr>
+          <w:rFonts w:ascii="Courier New" w:eastAsia="Times New Roman" w:hAnsi="Courier New" w:cs="Courier New"/>
+          <w:color w:val="000000"/>
+          <w:sz w:val="21"/>
+          <w:szCs w:val="21"/>
+        </w:rPr>
+        <w:t>233152     0</w:t>
+      </w:r>
+    </w:p>
+    <w:p>
+      <w:pPr>
+        <w:shd w:val="clear" w:color="auto" w:fill="FFFFFF"/>
+        <w:tabs>
+          <w:tab w:val="left" w:pos="916"/>
+          <w:tab w:val="left" w:pos="1832"/>
+          <w:tab w:val="left" w:pos="2748"/>
+          <w:tab w:val="left" w:pos="3664"/>
+          <w:tab w:val="left" w:pos="4580"/>
+          <w:tab w:val="left" w:pos="5496"/>
+          <w:tab w:val="left" w:pos="6412"/>
+          <w:tab w:val="left" w:pos="7328"/>
+          <w:tab w:val="left" w:pos="8244"/>
+          <w:tab w:val="left" w:pos="9160"/>
+          <w:tab w:val="left" w:pos="10076"/>
+          <w:tab w:val="left" w:pos="10992"/>
+          <w:tab w:val="left" w:pos="11908"/>
+          <w:tab w:val="left" w:pos="12824"/>
+          <w:tab w:val="left" w:pos="13740"/>
+          <w:tab w:val="left" w:pos="14656"/>
+        </w:tabs>
+        <w:wordWrap w:val="0"/>
+        <w:spacing w:after="0" w:line="240" w:lineRule="auto"/>
+        <w:textAlignment w:val="baseline"/>
+        <w:rPr>
+          <w:rFonts w:ascii="Courier New" w:eastAsia="Times New Roman" w:hAnsi="Courier New" w:cs="Courier New"/>
+          <w:color w:val="000000"/>
+          <w:sz w:val="21"/>
+          <w:szCs w:val="21"/>
+        </w:rPr>
+      </w:pPr>
+      <w:r>
+        <w:rPr>
+          <w:rFonts w:ascii="Courier New" w:eastAsia="Times New Roman" w:hAnsi="Courier New" w:cs="Courier New"/>
+          <w:color w:val="000000"/>
+          <w:sz w:val="21"/>
+          <w:szCs w:val="21"/>
+        </w:rPr>
+        <w:lastRenderedPageBreak/>
+        <w:t>233153     0</w:t>
+      </w:r>
+    </w:p>
+    <w:p>
+      <w:pPr>
+        <w:shd w:val="clear" w:color="auto" w:fill="FFFFFF"/>
+        <w:tabs>
+          <w:tab w:val="left" w:pos="916"/>
+          <w:tab w:val="left" w:pos="1832"/>
+          <w:tab w:val="left" w:pos="2748"/>
+          <w:tab w:val="left" w:pos="3664"/>
+          <w:tab w:val="left" w:pos="4580"/>
+          <w:tab w:val="left" w:pos="5496"/>
+          <w:tab w:val="left" w:pos="6412"/>
+          <w:tab w:val="left" w:pos="7328"/>
+          <w:tab w:val="left" w:pos="8244"/>
+          <w:tab w:val="left" w:pos="9160"/>
+          <w:tab w:val="left" w:pos="10076"/>
+          <w:tab w:val="left" w:pos="10992"/>
+          <w:tab w:val="left" w:pos="11908"/>
+          <w:tab w:val="left" w:pos="12824"/>
+          <w:tab w:val="left" w:pos="13740"/>
+          <w:tab w:val="left" w:pos="14656"/>
+        </w:tabs>
+        <w:wordWrap w:val="0"/>
+        <w:spacing w:after="0" w:line="240" w:lineRule="auto"/>
+        <w:textAlignment w:val="baseline"/>
+        <w:rPr>
+          <w:rFonts w:ascii="Courier New" w:eastAsia="Times New Roman" w:hAnsi="Courier New" w:cs="Courier New"/>
+          <w:color w:val="000000"/>
+          <w:sz w:val="21"/>
+          <w:szCs w:val="21"/>
+        </w:rPr>
+      </w:pPr>
+      <w:r>
+        <w:rPr>
+          <w:rFonts w:ascii="Courier New" w:eastAsia="Times New Roman" w:hAnsi="Courier New" w:cs="Courier New"/>
+          <w:color w:val="000000"/>
+          <w:sz w:val="21"/>
+          <w:szCs w:val="21"/>
+        </w:rPr>
+        <w:t xml:space="preserve">Name: AVERAGE.ACCT.AGE, Length: 233154, </w:t>
+      </w:r>
+      <w:proofErr w:type="spellStart"/>
+      <w:r>
+        <w:rPr>
+          <w:rFonts w:ascii="Courier New" w:eastAsia="Times New Roman" w:hAnsi="Courier New" w:cs="Courier New"/>
+          <w:color w:val="000000"/>
+          <w:sz w:val="21"/>
+          <w:szCs w:val="21"/>
+        </w:rPr>
+        <w:t>dtype</w:t>
+      </w:r>
+      <w:proofErr w:type="spellEnd"/>
+      <w:r>
+        <w:rPr>
+          <w:rFonts w:ascii="Courier New" w:eastAsia="Times New Roman" w:hAnsi="Courier New" w:cs="Courier New"/>
+          <w:color w:val="000000"/>
+          <w:sz w:val="21"/>
+          <w:szCs w:val="21"/>
+        </w:rPr>
+        <w:t>: int64</w:t>
+      </w:r>
+    </w:p>
+    <w:p>
+      <w:pPr>
+        <w:shd w:val="clear" w:color="auto" w:fill="FFFFFF"/>
+        <w:tabs>
+          <w:tab w:val="left" w:pos="916"/>
+          <w:tab w:val="left" w:pos="1832"/>
+          <w:tab w:val="left" w:pos="2748"/>
+          <w:tab w:val="left" w:pos="3664"/>
+          <w:tab w:val="left" w:pos="4580"/>
+          <w:tab w:val="left" w:pos="5496"/>
+          <w:tab w:val="left" w:pos="6412"/>
+          <w:tab w:val="left" w:pos="7328"/>
+          <w:tab w:val="left" w:pos="8244"/>
+          <w:tab w:val="left" w:pos="9160"/>
+          <w:tab w:val="left" w:pos="10076"/>
+          <w:tab w:val="left" w:pos="10992"/>
+          <w:tab w:val="left" w:pos="11908"/>
+          <w:tab w:val="left" w:pos="12824"/>
+          <w:tab w:val="left" w:pos="13740"/>
+          <w:tab w:val="left" w:pos="14656"/>
+        </w:tabs>
+        <w:wordWrap w:val="0"/>
+        <w:spacing w:after="0" w:line="240" w:lineRule="auto"/>
+        <w:textAlignment w:val="baseline"/>
+        <w:rPr>
+          <w:rFonts w:ascii="Courier New" w:eastAsia="Times New Roman" w:hAnsi="Courier New" w:cs="Courier New"/>
+          <w:color w:val="000000"/>
+          <w:sz w:val="21"/>
+          <w:szCs w:val="21"/>
+        </w:rPr>
+      </w:pPr>
+    </w:p>
+    <w:p>
+      <w:pPr>
+        <w:shd w:val="clear" w:color="auto" w:fill="FFFFFF"/>
+        <w:tabs>
+          <w:tab w:val="left" w:pos="916"/>
+          <w:tab w:val="left" w:pos="1832"/>
+          <w:tab w:val="left" w:pos="2748"/>
+          <w:tab w:val="left" w:pos="3664"/>
+          <w:tab w:val="left" w:pos="4580"/>
+          <w:tab w:val="left" w:pos="5496"/>
+          <w:tab w:val="left" w:pos="6412"/>
+          <w:tab w:val="left" w:pos="7328"/>
+          <w:tab w:val="left" w:pos="8244"/>
+          <w:tab w:val="left" w:pos="9160"/>
+          <w:tab w:val="left" w:pos="10076"/>
+          <w:tab w:val="left" w:pos="10992"/>
+          <w:tab w:val="left" w:pos="11908"/>
+          <w:tab w:val="left" w:pos="12824"/>
+          <w:tab w:val="left" w:pos="13740"/>
+          <w:tab w:val="left" w:pos="14656"/>
+        </w:tabs>
+        <w:wordWrap w:val="0"/>
+        <w:spacing w:after="0" w:line="240" w:lineRule="auto"/>
+        <w:textAlignment w:val="baseline"/>
+        <w:rPr>
+          <w:rFonts w:ascii="Courier New" w:eastAsia="Times New Roman" w:hAnsi="Courier New" w:cs="Courier New"/>
+          <w:color w:val="000000"/>
+          <w:sz w:val="21"/>
+          <w:szCs w:val="21"/>
+        </w:rPr>
+      </w:pPr>
+      <w:r>
+        <w:rPr>
+          <w:rFonts w:ascii="Courier New" w:hAnsi="Courier New" w:cs="Courier New"/>
+          <w:noProof/>
+          <w:color w:val="000000"/>
+          <w:sz w:val="21"/>
+          <w:szCs w:val="21"/>
+        </w:rPr>
+        <w:drawing>
+          <wp:inline distT="0" distB="0" distL="0" distR="0" wp14:anchorId="7562AD9F" wp14:editId="528B1B8F">
+            <wp:extent cx="5943600" cy="2169160"/>
+            <wp:effectExtent l="0" t="0" r="0" b="2540"/>
+            <wp:docPr id="13" name="Picture 13" descr="C:\Users\pravi\AppData\Local\Microsoft\Windows\INetCache\Content.MSO\4FDFBFEC.tmp"/>
+            <wp:cNvGraphicFramePr>
+              <a:graphicFrameLocks xmlns:a="http://schemas.openxmlformats.org/drawingml/2006/main" noChangeAspect="1"/>
+            </wp:cNvGraphicFramePr>
+            <a:graphic xmlns:a="http://schemas.openxmlformats.org/drawingml/2006/main">
+              <a:graphicData uri="http://schemas.openxmlformats.org/drawingml/2006/picture">
+                <pic:pic xmlns:pic="http://schemas.openxmlformats.org/drawingml/2006/picture">
+                  <pic:nvPicPr>
+                    <pic:cNvPr id="0" name="Picture 9" descr="C:\Users\pravi\AppData\Local\Microsoft\Windows\INetCache\Content.MSO\4FDFBFEC.tmp"/>
+                    <pic:cNvPicPr>
+                      <a:picLocks noChangeAspect="1" noChangeArrowheads="1"/>
+                    </pic:cNvPicPr>
+                  </pic:nvPicPr>
+                  <pic:blipFill>
+                    <a:blip r:embed="rId28">
+                      <a:extLst>
+                        <a:ext uri="{28A0092B-C50C-407E-A947-70E740481C1C}">
+                          <a14:useLocalDpi xmlns:a14="http://schemas.microsoft.com/office/drawing/2010/main" val="0"/>
+                        </a:ext>
+                      </a:extLst>
+                    </a:blip>
+                    <a:srcRect/>
+                    <a:stretch>
+                      <a:fillRect/>
+                    </a:stretch>
+                  </pic:blipFill>
+                  <pic:spPr bwMode="auto">
+                    <a:xfrm>
+                      <a:off x="0" y="0"/>
+                      <a:ext cx="5943600" cy="2169160"/>
+                    </a:xfrm>
+                    <a:prstGeom prst="rect">
+                      <a:avLst/>
+                    </a:prstGeom>
+                    <a:noFill/>
+                    <a:ln>
+                      <a:noFill/>
+                    </a:ln>
+                  </pic:spPr>
+                </pic:pic>
+              </a:graphicData>
+            </a:graphic>
+          </wp:inline>
+        </w:drawing>
       </w:r>
     </w:p>
     <w:p>
@@ -7935,29 +9392,1740 @@
           <w:color w:val="000000"/>
         </w:rPr>
       </w:pPr>
-      <w:r>
+    </w:p>
+    <w:p>
+      <w:pPr>
+        <w:pStyle w:val="Heading2"/>
+      </w:pPr>
+      <w:r>
+        <w:t>2.2.24 Credit History Length</w:t>
+      </w:r>
+    </w:p>
+    <w:p>
+      <w:pPr>
+        <w:spacing w:after="0" w:line="240" w:lineRule="auto"/>
+        <w:ind w:firstLine="720"/>
         <w:rPr>
           <w:rFonts w:ascii="Calibri" w:eastAsia="Times New Roman" w:hAnsi="Calibri" w:cs="Calibri"/>
           <w:color w:val="000000"/>
         </w:rPr>
-        <w:t>Time since first loan</w:t>
-      </w:r>
+      </w:pPr>
+      <w:r>
+        <w:rPr>
+          <w:rFonts w:ascii="Calibri" w:eastAsia="Times New Roman" w:hAnsi="Calibri" w:cs="Calibri"/>
+          <w:color w:val="000000"/>
+        </w:rPr>
+        <w:t>Duration of the loan</w:t>
+      </w:r>
+    </w:p>
+    <w:p>
+      <w:pPr>
+        <w:spacing w:after="0" w:line="240" w:lineRule="auto"/>
+        <w:ind w:firstLine="720"/>
+        <w:rPr>
+          <w:rFonts w:ascii="Calibri" w:eastAsia="Times New Roman" w:hAnsi="Calibri" w:cs="Calibri"/>
+          <w:color w:val="000000"/>
+        </w:rPr>
+      </w:pPr>
+      <w:r>
+        <w:rPr>
+          <w:rFonts w:ascii="Calibri" w:eastAsia="Times New Roman" w:hAnsi="Calibri" w:cs="Calibri"/>
+          <w:color w:val="000000"/>
+        </w:rPr>
+        <w:t>df['CREDIT.HISTORY.LENGTH']</w:t>
+      </w:r>
+    </w:p>
+    <w:p>
+      <w:pPr>
+        <w:shd w:val="clear" w:color="auto" w:fill="FFFFFF"/>
+        <w:tabs>
+          <w:tab w:val="left" w:pos="916"/>
+          <w:tab w:val="left" w:pos="1832"/>
+          <w:tab w:val="left" w:pos="2748"/>
+          <w:tab w:val="left" w:pos="3664"/>
+          <w:tab w:val="left" w:pos="4580"/>
+          <w:tab w:val="left" w:pos="5496"/>
+          <w:tab w:val="left" w:pos="6412"/>
+          <w:tab w:val="left" w:pos="7328"/>
+          <w:tab w:val="left" w:pos="8244"/>
+          <w:tab w:val="left" w:pos="9160"/>
+          <w:tab w:val="left" w:pos="10076"/>
+          <w:tab w:val="left" w:pos="10992"/>
+          <w:tab w:val="left" w:pos="11908"/>
+          <w:tab w:val="left" w:pos="12824"/>
+          <w:tab w:val="left" w:pos="13740"/>
+          <w:tab w:val="left" w:pos="14656"/>
+        </w:tabs>
+        <w:wordWrap w:val="0"/>
+        <w:spacing w:after="0" w:line="240" w:lineRule="auto"/>
+        <w:textAlignment w:val="baseline"/>
+        <w:rPr>
+          <w:rFonts w:ascii="Courier New" w:eastAsia="Times New Roman" w:hAnsi="Courier New" w:cs="Courier New"/>
+          <w:color w:val="000000"/>
+          <w:sz w:val="21"/>
+          <w:szCs w:val="21"/>
+        </w:rPr>
+      </w:pPr>
+      <w:r>
+        <w:rPr>
+          <w:rFonts w:ascii="Courier New" w:eastAsia="Times New Roman" w:hAnsi="Courier New" w:cs="Courier New"/>
+          <w:color w:val="000000"/>
+          <w:sz w:val="21"/>
+          <w:szCs w:val="21"/>
+        </w:rPr>
+        <w:t>0          0yrs 0mon</w:t>
+      </w:r>
+    </w:p>
+    <w:p>
+      <w:pPr>
+        <w:shd w:val="clear" w:color="auto" w:fill="FFFFFF"/>
+        <w:tabs>
+          <w:tab w:val="left" w:pos="916"/>
+          <w:tab w:val="left" w:pos="1832"/>
+          <w:tab w:val="left" w:pos="2748"/>
+          <w:tab w:val="left" w:pos="3664"/>
+          <w:tab w:val="left" w:pos="4580"/>
+          <w:tab w:val="left" w:pos="5496"/>
+          <w:tab w:val="left" w:pos="6412"/>
+          <w:tab w:val="left" w:pos="7328"/>
+          <w:tab w:val="left" w:pos="8244"/>
+          <w:tab w:val="left" w:pos="9160"/>
+          <w:tab w:val="left" w:pos="10076"/>
+          <w:tab w:val="left" w:pos="10992"/>
+          <w:tab w:val="left" w:pos="11908"/>
+          <w:tab w:val="left" w:pos="12824"/>
+          <w:tab w:val="left" w:pos="13740"/>
+          <w:tab w:val="left" w:pos="14656"/>
+        </w:tabs>
+        <w:wordWrap w:val="0"/>
+        <w:spacing w:after="0" w:line="240" w:lineRule="auto"/>
+        <w:textAlignment w:val="baseline"/>
+        <w:rPr>
+          <w:rFonts w:ascii="Courier New" w:eastAsia="Times New Roman" w:hAnsi="Courier New" w:cs="Courier New"/>
+          <w:color w:val="000000"/>
+          <w:sz w:val="21"/>
+          <w:szCs w:val="21"/>
+        </w:rPr>
+      </w:pPr>
+      <w:r>
+        <w:rPr>
+          <w:rFonts w:ascii="Courier New" w:eastAsia="Times New Roman" w:hAnsi="Courier New" w:cs="Courier New"/>
+          <w:color w:val="000000"/>
+          <w:sz w:val="21"/>
+          <w:szCs w:val="21"/>
+        </w:rPr>
+        <w:t>1         1yrs 11mon</w:t>
+      </w:r>
+    </w:p>
+    <w:p>
+      <w:pPr>
+        <w:shd w:val="clear" w:color="auto" w:fill="FFFFFF"/>
+        <w:tabs>
+          <w:tab w:val="left" w:pos="916"/>
+          <w:tab w:val="left" w:pos="1832"/>
+          <w:tab w:val="left" w:pos="2748"/>
+          <w:tab w:val="left" w:pos="3664"/>
+          <w:tab w:val="left" w:pos="4580"/>
+          <w:tab w:val="left" w:pos="5496"/>
+          <w:tab w:val="left" w:pos="6412"/>
+          <w:tab w:val="left" w:pos="7328"/>
+          <w:tab w:val="left" w:pos="8244"/>
+          <w:tab w:val="left" w:pos="9160"/>
+          <w:tab w:val="left" w:pos="10076"/>
+          <w:tab w:val="left" w:pos="10992"/>
+          <w:tab w:val="left" w:pos="11908"/>
+          <w:tab w:val="left" w:pos="12824"/>
+          <w:tab w:val="left" w:pos="13740"/>
+          <w:tab w:val="left" w:pos="14656"/>
+        </w:tabs>
+        <w:wordWrap w:val="0"/>
+        <w:spacing w:after="0" w:line="240" w:lineRule="auto"/>
+        <w:textAlignment w:val="baseline"/>
+        <w:rPr>
+          <w:rFonts w:ascii="Courier New" w:eastAsia="Times New Roman" w:hAnsi="Courier New" w:cs="Courier New"/>
+          <w:color w:val="000000"/>
+          <w:sz w:val="21"/>
+          <w:szCs w:val="21"/>
+        </w:rPr>
+      </w:pPr>
+      <w:r>
+        <w:rPr>
+          <w:rFonts w:ascii="Courier New" w:eastAsia="Times New Roman" w:hAnsi="Courier New" w:cs="Courier New"/>
+          <w:color w:val="000000"/>
+          <w:sz w:val="21"/>
+          <w:szCs w:val="21"/>
+        </w:rPr>
+        <w:t>2          0yrs 0mon</w:t>
+      </w:r>
+    </w:p>
+    <w:p>
+      <w:pPr>
+        <w:shd w:val="clear" w:color="auto" w:fill="FFFFFF"/>
+        <w:tabs>
+          <w:tab w:val="left" w:pos="916"/>
+          <w:tab w:val="left" w:pos="1832"/>
+          <w:tab w:val="left" w:pos="2748"/>
+          <w:tab w:val="left" w:pos="3664"/>
+          <w:tab w:val="left" w:pos="4580"/>
+          <w:tab w:val="left" w:pos="5496"/>
+          <w:tab w:val="left" w:pos="6412"/>
+          <w:tab w:val="left" w:pos="7328"/>
+          <w:tab w:val="left" w:pos="8244"/>
+          <w:tab w:val="left" w:pos="9160"/>
+          <w:tab w:val="left" w:pos="10076"/>
+          <w:tab w:val="left" w:pos="10992"/>
+          <w:tab w:val="left" w:pos="11908"/>
+          <w:tab w:val="left" w:pos="12824"/>
+          <w:tab w:val="left" w:pos="13740"/>
+          <w:tab w:val="left" w:pos="14656"/>
+        </w:tabs>
+        <w:wordWrap w:val="0"/>
+        <w:spacing w:after="0" w:line="240" w:lineRule="auto"/>
+        <w:textAlignment w:val="baseline"/>
+        <w:rPr>
+          <w:rFonts w:ascii="Courier New" w:eastAsia="Times New Roman" w:hAnsi="Courier New" w:cs="Courier New"/>
+          <w:color w:val="000000"/>
+          <w:sz w:val="21"/>
+          <w:szCs w:val="21"/>
+        </w:rPr>
+      </w:pPr>
+      <w:r>
+        <w:rPr>
+          <w:rFonts w:ascii="Courier New" w:eastAsia="Times New Roman" w:hAnsi="Courier New" w:cs="Courier New"/>
+          <w:color w:val="000000"/>
+          <w:sz w:val="21"/>
+          <w:szCs w:val="21"/>
+        </w:rPr>
+        <w:t>3          1yrs 3mon</w:t>
+      </w:r>
+    </w:p>
+    <w:p>
+      <w:pPr>
+        <w:shd w:val="clear" w:color="auto" w:fill="FFFFFF"/>
+        <w:tabs>
+          <w:tab w:val="left" w:pos="916"/>
+          <w:tab w:val="left" w:pos="1832"/>
+          <w:tab w:val="left" w:pos="2748"/>
+          <w:tab w:val="left" w:pos="3664"/>
+          <w:tab w:val="left" w:pos="4580"/>
+          <w:tab w:val="left" w:pos="5496"/>
+          <w:tab w:val="left" w:pos="6412"/>
+          <w:tab w:val="left" w:pos="7328"/>
+          <w:tab w:val="left" w:pos="8244"/>
+          <w:tab w:val="left" w:pos="9160"/>
+          <w:tab w:val="left" w:pos="10076"/>
+          <w:tab w:val="left" w:pos="10992"/>
+          <w:tab w:val="left" w:pos="11908"/>
+          <w:tab w:val="left" w:pos="12824"/>
+          <w:tab w:val="left" w:pos="13740"/>
+          <w:tab w:val="left" w:pos="14656"/>
+        </w:tabs>
+        <w:wordWrap w:val="0"/>
+        <w:spacing w:after="0" w:line="240" w:lineRule="auto"/>
+        <w:textAlignment w:val="baseline"/>
+        <w:rPr>
+          <w:rFonts w:ascii="Courier New" w:eastAsia="Times New Roman" w:hAnsi="Courier New" w:cs="Courier New"/>
+          <w:color w:val="000000"/>
+          <w:sz w:val="21"/>
+          <w:szCs w:val="21"/>
+        </w:rPr>
+      </w:pPr>
+      <w:r>
+        <w:rPr>
+          <w:rFonts w:ascii="Courier New" w:eastAsia="Times New Roman" w:hAnsi="Courier New" w:cs="Courier New"/>
+          <w:color w:val="000000"/>
+          <w:sz w:val="21"/>
+          <w:szCs w:val="21"/>
+        </w:rPr>
+        <w:t>4          0yrs 0mon</w:t>
+      </w:r>
+    </w:p>
+    <w:p>
+      <w:pPr>
+        <w:shd w:val="clear" w:color="auto" w:fill="FFFFFF"/>
+        <w:tabs>
+          <w:tab w:val="left" w:pos="916"/>
+          <w:tab w:val="left" w:pos="1832"/>
+          <w:tab w:val="left" w:pos="2748"/>
+          <w:tab w:val="left" w:pos="3664"/>
+          <w:tab w:val="left" w:pos="4580"/>
+          <w:tab w:val="left" w:pos="5496"/>
+          <w:tab w:val="left" w:pos="6412"/>
+          <w:tab w:val="left" w:pos="7328"/>
+          <w:tab w:val="left" w:pos="8244"/>
+          <w:tab w:val="left" w:pos="9160"/>
+          <w:tab w:val="left" w:pos="10076"/>
+          <w:tab w:val="left" w:pos="10992"/>
+          <w:tab w:val="left" w:pos="11908"/>
+          <w:tab w:val="left" w:pos="12824"/>
+          <w:tab w:val="left" w:pos="13740"/>
+          <w:tab w:val="left" w:pos="14656"/>
+        </w:tabs>
+        <w:wordWrap w:val="0"/>
+        <w:spacing w:after="0" w:line="240" w:lineRule="auto"/>
+        <w:textAlignment w:val="baseline"/>
+        <w:rPr>
+          <w:rFonts w:ascii="Courier New" w:eastAsia="Times New Roman" w:hAnsi="Courier New" w:cs="Courier New"/>
+          <w:color w:val="000000"/>
+          <w:sz w:val="21"/>
+          <w:szCs w:val="21"/>
+        </w:rPr>
+      </w:pPr>
+      <w:r>
+        <w:rPr>
+          <w:rFonts w:ascii="Courier New" w:eastAsia="Times New Roman" w:hAnsi="Courier New" w:cs="Courier New"/>
+          <w:color w:val="000000"/>
+          <w:sz w:val="21"/>
+          <w:szCs w:val="21"/>
+        </w:rPr>
+        <w:t xml:space="preserve">             ...    </w:t>
+      </w:r>
+    </w:p>
+    <w:p>
+      <w:pPr>
+        <w:shd w:val="clear" w:color="auto" w:fill="FFFFFF"/>
+        <w:tabs>
+          <w:tab w:val="left" w:pos="916"/>
+          <w:tab w:val="left" w:pos="1832"/>
+          <w:tab w:val="left" w:pos="2748"/>
+          <w:tab w:val="left" w:pos="3664"/>
+          <w:tab w:val="left" w:pos="4580"/>
+          <w:tab w:val="left" w:pos="5496"/>
+          <w:tab w:val="left" w:pos="6412"/>
+          <w:tab w:val="left" w:pos="7328"/>
+          <w:tab w:val="left" w:pos="8244"/>
+          <w:tab w:val="left" w:pos="9160"/>
+          <w:tab w:val="left" w:pos="10076"/>
+          <w:tab w:val="left" w:pos="10992"/>
+          <w:tab w:val="left" w:pos="11908"/>
+          <w:tab w:val="left" w:pos="12824"/>
+          <w:tab w:val="left" w:pos="13740"/>
+          <w:tab w:val="left" w:pos="14656"/>
+        </w:tabs>
+        <w:wordWrap w:val="0"/>
+        <w:spacing w:after="0" w:line="240" w:lineRule="auto"/>
+        <w:textAlignment w:val="baseline"/>
+        <w:rPr>
+          <w:rFonts w:ascii="Courier New" w:eastAsia="Times New Roman" w:hAnsi="Courier New" w:cs="Courier New"/>
+          <w:color w:val="000000"/>
+          <w:sz w:val="21"/>
+          <w:szCs w:val="21"/>
+        </w:rPr>
+      </w:pPr>
+      <w:r>
+        <w:rPr>
+          <w:rFonts w:ascii="Courier New" w:eastAsia="Times New Roman" w:hAnsi="Courier New" w:cs="Courier New"/>
+          <w:color w:val="000000"/>
+          <w:sz w:val="21"/>
+          <w:szCs w:val="21"/>
+        </w:rPr>
+        <w:t>233149     3yrs 3mon</w:t>
+      </w:r>
+    </w:p>
+    <w:p>
+      <w:pPr>
+        <w:shd w:val="clear" w:color="auto" w:fill="FFFFFF"/>
+        <w:tabs>
+          <w:tab w:val="left" w:pos="916"/>
+          <w:tab w:val="left" w:pos="1832"/>
+          <w:tab w:val="left" w:pos="2748"/>
+          <w:tab w:val="left" w:pos="3664"/>
+          <w:tab w:val="left" w:pos="4580"/>
+          <w:tab w:val="left" w:pos="5496"/>
+          <w:tab w:val="left" w:pos="6412"/>
+          <w:tab w:val="left" w:pos="7328"/>
+          <w:tab w:val="left" w:pos="8244"/>
+          <w:tab w:val="left" w:pos="9160"/>
+          <w:tab w:val="left" w:pos="10076"/>
+          <w:tab w:val="left" w:pos="10992"/>
+          <w:tab w:val="left" w:pos="11908"/>
+          <w:tab w:val="left" w:pos="12824"/>
+          <w:tab w:val="left" w:pos="13740"/>
+          <w:tab w:val="left" w:pos="14656"/>
+        </w:tabs>
+        <w:wordWrap w:val="0"/>
+        <w:spacing w:after="0" w:line="240" w:lineRule="auto"/>
+        <w:textAlignment w:val="baseline"/>
+        <w:rPr>
+          <w:rFonts w:ascii="Courier New" w:eastAsia="Times New Roman" w:hAnsi="Courier New" w:cs="Courier New"/>
+          <w:color w:val="000000"/>
+          <w:sz w:val="21"/>
+          <w:szCs w:val="21"/>
+        </w:rPr>
+      </w:pPr>
+      <w:r>
+        <w:rPr>
+          <w:rFonts w:ascii="Courier New" w:eastAsia="Times New Roman" w:hAnsi="Courier New" w:cs="Courier New"/>
+          <w:color w:val="000000"/>
+          <w:sz w:val="21"/>
+          <w:szCs w:val="21"/>
+        </w:rPr>
+        <w:t>233150     0yrs 6mon</w:t>
+      </w:r>
+    </w:p>
+    <w:p>
+      <w:pPr>
+        <w:shd w:val="clear" w:color="auto" w:fill="FFFFFF"/>
+        <w:tabs>
+          <w:tab w:val="left" w:pos="916"/>
+          <w:tab w:val="left" w:pos="1832"/>
+          <w:tab w:val="left" w:pos="2748"/>
+          <w:tab w:val="left" w:pos="3664"/>
+          <w:tab w:val="left" w:pos="4580"/>
+          <w:tab w:val="left" w:pos="5496"/>
+          <w:tab w:val="left" w:pos="6412"/>
+          <w:tab w:val="left" w:pos="7328"/>
+          <w:tab w:val="left" w:pos="8244"/>
+          <w:tab w:val="left" w:pos="9160"/>
+          <w:tab w:val="left" w:pos="10076"/>
+          <w:tab w:val="left" w:pos="10992"/>
+          <w:tab w:val="left" w:pos="11908"/>
+          <w:tab w:val="left" w:pos="12824"/>
+          <w:tab w:val="left" w:pos="13740"/>
+          <w:tab w:val="left" w:pos="14656"/>
+        </w:tabs>
+        <w:wordWrap w:val="0"/>
+        <w:spacing w:after="0" w:line="240" w:lineRule="auto"/>
+        <w:textAlignment w:val="baseline"/>
+        <w:rPr>
+          <w:rFonts w:ascii="Courier New" w:eastAsia="Times New Roman" w:hAnsi="Courier New" w:cs="Courier New"/>
+          <w:color w:val="000000"/>
+          <w:sz w:val="21"/>
+          <w:szCs w:val="21"/>
+        </w:rPr>
+      </w:pPr>
+      <w:r>
+        <w:rPr>
+          <w:rFonts w:ascii="Courier New" w:eastAsia="Times New Roman" w:hAnsi="Courier New" w:cs="Courier New"/>
+          <w:color w:val="000000"/>
+          <w:sz w:val="21"/>
+          <w:szCs w:val="21"/>
+        </w:rPr>
+        <w:t>233151     0yrs 0mon</w:t>
+      </w:r>
+    </w:p>
+    <w:p>
+      <w:pPr>
+        <w:shd w:val="clear" w:color="auto" w:fill="FFFFFF"/>
+        <w:tabs>
+          <w:tab w:val="left" w:pos="916"/>
+          <w:tab w:val="left" w:pos="1832"/>
+          <w:tab w:val="left" w:pos="2748"/>
+          <w:tab w:val="left" w:pos="3664"/>
+          <w:tab w:val="left" w:pos="4580"/>
+          <w:tab w:val="left" w:pos="5496"/>
+          <w:tab w:val="left" w:pos="6412"/>
+          <w:tab w:val="left" w:pos="7328"/>
+          <w:tab w:val="left" w:pos="8244"/>
+          <w:tab w:val="left" w:pos="9160"/>
+          <w:tab w:val="left" w:pos="10076"/>
+          <w:tab w:val="left" w:pos="10992"/>
+          <w:tab w:val="left" w:pos="11908"/>
+          <w:tab w:val="left" w:pos="12824"/>
+          <w:tab w:val="left" w:pos="13740"/>
+          <w:tab w:val="left" w:pos="14656"/>
+        </w:tabs>
+        <w:wordWrap w:val="0"/>
+        <w:spacing w:after="0" w:line="240" w:lineRule="auto"/>
+        <w:textAlignment w:val="baseline"/>
+        <w:rPr>
+          <w:rFonts w:ascii="Courier New" w:eastAsia="Times New Roman" w:hAnsi="Courier New" w:cs="Courier New"/>
+          <w:color w:val="000000"/>
+          <w:sz w:val="21"/>
+          <w:szCs w:val="21"/>
+        </w:rPr>
+      </w:pPr>
+      <w:r>
+        <w:rPr>
+          <w:rFonts w:ascii="Courier New" w:eastAsia="Times New Roman" w:hAnsi="Courier New" w:cs="Courier New"/>
+          <w:color w:val="000000"/>
+          <w:sz w:val="21"/>
+          <w:szCs w:val="21"/>
+        </w:rPr>
+        <w:t>233152     0yrs 0mon</w:t>
+      </w:r>
+    </w:p>
+    <w:p>
+      <w:pPr>
+        <w:shd w:val="clear" w:color="auto" w:fill="FFFFFF"/>
+        <w:tabs>
+          <w:tab w:val="left" w:pos="916"/>
+          <w:tab w:val="left" w:pos="1832"/>
+          <w:tab w:val="left" w:pos="2748"/>
+          <w:tab w:val="left" w:pos="3664"/>
+          <w:tab w:val="left" w:pos="4580"/>
+          <w:tab w:val="left" w:pos="5496"/>
+          <w:tab w:val="left" w:pos="6412"/>
+          <w:tab w:val="left" w:pos="7328"/>
+          <w:tab w:val="left" w:pos="8244"/>
+          <w:tab w:val="left" w:pos="9160"/>
+          <w:tab w:val="left" w:pos="10076"/>
+          <w:tab w:val="left" w:pos="10992"/>
+          <w:tab w:val="left" w:pos="11908"/>
+          <w:tab w:val="left" w:pos="12824"/>
+          <w:tab w:val="left" w:pos="13740"/>
+          <w:tab w:val="left" w:pos="14656"/>
+        </w:tabs>
+        <w:wordWrap w:val="0"/>
+        <w:spacing w:after="0" w:line="240" w:lineRule="auto"/>
+        <w:textAlignment w:val="baseline"/>
+        <w:rPr>
+          <w:rFonts w:ascii="Courier New" w:eastAsia="Times New Roman" w:hAnsi="Courier New" w:cs="Courier New"/>
+          <w:color w:val="000000"/>
+          <w:sz w:val="21"/>
+          <w:szCs w:val="21"/>
+        </w:rPr>
+      </w:pPr>
+      <w:r>
+        <w:rPr>
+          <w:rFonts w:ascii="Courier New" w:eastAsia="Times New Roman" w:hAnsi="Courier New" w:cs="Courier New"/>
+          <w:color w:val="000000"/>
+          <w:sz w:val="21"/>
+          <w:szCs w:val="21"/>
+        </w:rPr>
+        <w:t>233153     0yrs 0mon</w:t>
+      </w:r>
+    </w:p>
+    <w:p>
+      <w:pPr>
+        <w:shd w:val="clear" w:color="auto" w:fill="FFFFFF"/>
+        <w:tabs>
+          <w:tab w:val="left" w:pos="916"/>
+          <w:tab w:val="left" w:pos="1832"/>
+          <w:tab w:val="left" w:pos="2748"/>
+          <w:tab w:val="left" w:pos="3664"/>
+          <w:tab w:val="left" w:pos="4580"/>
+          <w:tab w:val="left" w:pos="5496"/>
+          <w:tab w:val="left" w:pos="6412"/>
+          <w:tab w:val="left" w:pos="7328"/>
+          <w:tab w:val="left" w:pos="8244"/>
+          <w:tab w:val="left" w:pos="9160"/>
+          <w:tab w:val="left" w:pos="10076"/>
+          <w:tab w:val="left" w:pos="10992"/>
+          <w:tab w:val="left" w:pos="11908"/>
+          <w:tab w:val="left" w:pos="12824"/>
+          <w:tab w:val="left" w:pos="13740"/>
+          <w:tab w:val="left" w:pos="14656"/>
+        </w:tabs>
+        <w:wordWrap w:val="0"/>
+        <w:spacing w:after="0" w:line="240" w:lineRule="auto"/>
+        <w:textAlignment w:val="baseline"/>
+        <w:rPr>
+          <w:rFonts w:ascii="Courier New" w:eastAsia="Times New Roman" w:hAnsi="Courier New" w:cs="Courier New"/>
+          <w:color w:val="000000"/>
+          <w:sz w:val="21"/>
+          <w:szCs w:val="21"/>
+        </w:rPr>
+      </w:pPr>
+      <w:r>
+        <w:rPr>
+          <w:rFonts w:ascii="Courier New" w:eastAsia="Times New Roman" w:hAnsi="Courier New" w:cs="Courier New"/>
+          <w:color w:val="000000"/>
+          <w:sz w:val="21"/>
+          <w:szCs w:val="21"/>
+        </w:rPr>
+        <w:t xml:space="preserve">Name: CREDIT.HISTORY.LENGTH, Length: 233154, </w:t>
+      </w:r>
+      <w:proofErr w:type="spellStart"/>
+      <w:r>
+        <w:rPr>
+          <w:rFonts w:ascii="Courier New" w:eastAsia="Times New Roman" w:hAnsi="Courier New" w:cs="Courier New"/>
+          <w:color w:val="000000"/>
+          <w:sz w:val="21"/>
+          <w:szCs w:val="21"/>
+        </w:rPr>
+        <w:t>dtype</w:t>
+      </w:r>
+      <w:proofErr w:type="spellEnd"/>
+      <w:r>
+        <w:rPr>
+          <w:rFonts w:ascii="Courier New" w:eastAsia="Times New Roman" w:hAnsi="Courier New" w:cs="Courier New"/>
+          <w:color w:val="000000"/>
+          <w:sz w:val="21"/>
+          <w:szCs w:val="21"/>
+        </w:rPr>
+        <w:t>: object</w:t>
+      </w:r>
+    </w:p>
+    <w:p>
+      <w:pPr>
+        <w:shd w:val="clear" w:color="auto" w:fill="FFFFFF"/>
+        <w:tabs>
+          <w:tab w:val="left" w:pos="916"/>
+          <w:tab w:val="left" w:pos="1832"/>
+          <w:tab w:val="left" w:pos="2748"/>
+          <w:tab w:val="left" w:pos="3664"/>
+          <w:tab w:val="left" w:pos="4580"/>
+          <w:tab w:val="left" w:pos="5496"/>
+          <w:tab w:val="left" w:pos="6412"/>
+          <w:tab w:val="left" w:pos="7328"/>
+          <w:tab w:val="left" w:pos="8244"/>
+          <w:tab w:val="left" w:pos="9160"/>
+          <w:tab w:val="left" w:pos="10076"/>
+          <w:tab w:val="left" w:pos="10992"/>
+          <w:tab w:val="left" w:pos="11908"/>
+          <w:tab w:val="left" w:pos="12824"/>
+          <w:tab w:val="left" w:pos="13740"/>
+          <w:tab w:val="left" w:pos="14656"/>
+        </w:tabs>
+        <w:wordWrap w:val="0"/>
+        <w:spacing w:after="0" w:line="240" w:lineRule="auto"/>
+        <w:textAlignment w:val="baseline"/>
+        <w:rPr>
+          <w:rFonts w:ascii="Courier New" w:eastAsia="Times New Roman" w:hAnsi="Courier New" w:cs="Courier New"/>
+          <w:color w:val="000000"/>
+          <w:sz w:val="21"/>
+          <w:szCs w:val="21"/>
+        </w:rPr>
+      </w:pPr>
+    </w:p>
+    <w:p>
+      <w:pPr>
+        <w:shd w:val="clear" w:color="auto" w:fill="FFFFFF"/>
+        <w:tabs>
+          <w:tab w:val="left" w:pos="916"/>
+          <w:tab w:val="left" w:pos="1832"/>
+          <w:tab w:val="left" w:pos="2748"/>
+          <w:tab w:val="left" w:pos="3664"/>
+          <w:tab w:val="left" w:pos="4580"/>
+          <w:tab w:val="left" w:pos="5496"/>
+          <w:tab w:val="left" w:pos="6412"/>
+          <w:tab w:val="left" w:pos="7328"/>
+          <w:tab w:val="left" w:pos="8244"/>
+          <w:tab w:val="left" w:pos="9160"/>
+          <w:tab w:val="left" w:pos="10076"/>
+          <w:tab w:val="left" w:pos="10992"/>
+          <w:tab w:val="left" w:pos="11908"/>
+          <w:tab w:val="left" w:pos="12824"/>
+          <w:tab w:val="left" w:pos="13740"/>
+          <w:tab w:val="left" w:pos="14656"/>
+        </w:tabs>
+        <w:wordWrap w:val="0"/>
+        <w:spacing w:after="0" w:line="240" w:lineRule="auto"/>
+        <w:textAlignment w:val="baseline"/>
+        <w:rPr>
+          <w:rFonts w:ascii="Courier New" w:eastAsia="Times New Roman" w:hAnsi="Courier New" w:cs="Courier New"/>
+          <w:color w:val="000000"/>
+          <w:sz w:val="21"/>
+          <w:szCs w:val="21"/>
+        </w:rPr>
+      </w:pPr>
+    </w:p>
+    <w:p>
+      <w:pPr>
+        <w:shd w:val="clear" w:color="auto" w:fill="FFFFFF"/>
+        <w:tabs>
+          <w:tab w:val="left" w:pos="916"/>
+          <w:tab w:val="left" w:pos="1832"/>
+          <w:tab w:val="left" w:pos="2748"/>
+          <w:tab w:val="left" w:pos="3664"/>
+          <w:tab w:val="left" w:pos="4580"/>
+          <w:tab w:val="left" w:pos="5496"/>
+          <w:tab w:val="left" w:pos="6412"/>
+          <w:tab w:val="left" w:pos="7328"/>
+          <w:tab w:val="left" w:pos="8244"/>
+          <w:tab w:val="left" w:pos="9160"/>
+          <w:tab w:val="left" w:pos="10076"/>
+          <w:tab w:val="left" w:pos="10992"/>
+          <w:tab w:val="left" w:pos="11908"/>
+          <w:tab w:val="left" w:pos="12824"/>
+          <w:tab w:val="left" w:pos="13740"/>
+          <w:tab w:val="left" w:pos="14656"/>
+        </w:tabs>
+        <w:wordWrap w:val="0"/>
+        <w:spacing w:after="0" w:line="240" w:lineRule="auto"/>
+        <w:textAlignment w:val="baseline"/>
+        <w:rPr>
+          <w:rFonts w:ascii="Courier New" w:eastAsia="Times New Roman" w:hAnsi="Courier New" w:cs="Courier New"/>
+          <w:color w:val="000000"/>
+          <w:sz w:val="21"/>
+          <w:szCs w:val="21"/>
+        </w:rPr>
+      </w:pPr>
+    </w:p>
+    <w:p>
+      <w:pPr>
+        <w:shd w:val="clear" w:color="auto" w:fill="FFFFFF"/>
+        <w:tabs>
+          <w:tab w:val="left" w:pos="916"/>
+          <w:tab w:val="left" w:pos="1832"/>
+          <w:tab w:val="left" w:pos="2748"/>
+          <w:tab w:val="left" w:pos="3664"/>
+          <w:tab w:val="left" w:pos="4580"/>
+          <w:tab w:val="left" w:pos="5496"/>
+          <w:tab w:val="left" w:pos="6412"/>
+          <w:tab w:val="left" w:pos="7328"/>
+          <w:tab w:val="left" w:pos="8244"/>
+          <w:tab w:val="left" w:pos="9160"/>
+          <w:tab w:val="left" w:pos="10076"/>
+          <w:tab w:val="left" w:pos="10992"/>
+          <w:tab w:val="left" w:pos="11908"/>
+          <w:tab w:val="left" w:pos="12824"/>
+          <w:tab w:val="left" w:pos="13740"/>
+          <w:tab w:val="left" w:pos="14656"/>
+        </w:tabs>
+        <w:wordWrap w:val="0"/>
+        <w:spacing w:after="0" w:line="240" w:lineRule="auto"/>
+        <w:textAlignment w:val="baseline"/>
+        <w:rPr>
+          <w:rFonts w:ascii="Courier New" w:eastAsia="Times New Roman" w:hAnsi="Courier New" w:cs="Courier New"/>
+          <w:color w:val="000000"/>
+          <w:sz w:val="21"/>
+          <w:szCs w:val="21"/>
+        </w:rPr>
+      </w:pPr>
+    </w:p>
+    <w:p>
+      <w:pPr>
+        <w:shd w:val="clear" w:color="auto" w:fill="FFFFFF"/>
+        <w:tabs>
+          <w:tab w:val="left" w:pos="916"/>
+          <w:tab w:val="left" w:pos="1832"/>
+          <w:tab w:val="left" w:pos="2748"/>
+          <w:tab w:val="left" w:pos="3664"/>
+          <w:tab w:val="left" w:pos="4580"/>
+          <w:tab w:val="left" w:pos="5496"/>
+          <w:tab w:val="left" w:pos="6412"/>
+          <w:tab w:val="left" w:pos="7328"/>
+          <w:tab w:val="left" w:pos="8244"/>
+          <w:tab w:val="left" w:pos="9160"/>
+          <w:tab w:val="left" w:pos="10076"/>
+          <w:tab w:val="left" w:pos="10992"/>
+          <w:tab w:val="left" w:pos="11908"/>
+          <w:tab w:val="left" w:pos="12824"/>
+          <w:tab w:val="left" w:pos="13740"/>
+          <w:tab w:val="left" w:pos="14656"/>
+        </w:tabs>
+        <w:wordWrap w:val="0"/>
+        <w:spacing w:after="0" w:line="240" w:lineRule="auto"/>
+        <w:textAlignment w:val="baseline"/>
+        <w:rPr>
+          <w:rFonts w:ascii="Courier New" w:eastAsia="Times New Roman" w:hAnsi="Courier New" w:cs="Courier New"/>
+          <w:color w:val="000000"/>
+          <w:sz w:val="21"/>
+          <w:szCs w:val="21"/>
+        </w:rPr>
+      </w:pPr>
+    </w:p>
+    <w:p>
+      <w:pPr>
+        <w:shd w:val="clear" w:color="auto" w:fill="FFFFFF"/>
+        <w:tabs>
+          <w:tab w:val="left" w:pos="916"/>
+          <w:tab w:val="left" w:pos="1832"/>
+          <w:tab w:val="left" w:pos="2748"/>
+          <w:tab w:val="left" w:pos="3664"/>
+          <w:tab w:val="left" w:pos="4580"/>
+          <w:tab w:val="left" w:pos="5496"/>
+          <w:tab w:val="left" w:pos="6412"/>
+          <w:tab w:val="left" w:pos="7328"/>
+          <w:tab w:val="left" w:pos="8244"/>
+          <w:tab w:val="left" w:pos="9160"/>
+          <w:tab w:val="left" w:pos="10076"/>
+          <w:tab w:val="left" w:pos="10992"/>
+          <w:tab w:val="left" w:pos="11908"/>
+          <w:tab w:val="left" w:pos="12824"/>
+          <w:tab w:val="left" w:pos="13740"/>
+          <w:tab w:val="left" w:pos="14656"/>
+        </w:tabs>
+        <w:wordWrap w:val="0"/>
+        <w:spacing w:after="0" w:line="240" w:lineRule="auto"/>
+        <w:textAlignment w:val="baseline"/>
+        <w:rPr>
+          <w:rFonts w:ascii="Courier New" w:eastAsia="Times New Roman" w:hAnsi="Courier New" w:cs="Courier New"/>
+          <w:color w:val="000000"/>
+          <w:sz w:val="21"/>
+          <w:szCs w:val="21"/>
+        </w:rPr>
+      </w:pPr>
+      <w:r>
+        <w:rPr>
+          <w:rFonts w:ascii="Courier New" w:eastAsia="Times New Roman" w:hAnsi="Courier New" w:cs="Courier New"/>
+          <w:color w:val="000000"/>
+          <w:sz w:val="21"/>
+          <w:szCs w:val="21"/>
+        </w:rPr>
+        <w:t xml:space="preserve">Changing years and month format to months </w:t>
+      </w:r>
+    </w:p>
+    <w:p>
+      <w:pPr>
+        <w:shd w:val="clear" w:color="auto" w:fill="FFFFFF"/>
+        <w:tabs>
+          <w:tab w:val="left" w:pos="916"/>
+          <w:tab w:val="left" w:pos="1832"/>
+          <w:tab w:val="left" w:pos="2748"/>
+          <w:tab w:val="left" w:pos="3664"/>
+          <w:tab w:val="left" w:pos="4580"/>
+          <w:tab w:val="left" w:pos="5496"/>
+          <w:tab w:val="left" w:pos="6412"/>
+          <w:tab w:val="left" w:pos="7328"/>
+          <w:tab w:val="left" w:pos="8244"/>
+          <w:tab w:val="left" w:pos="9160"/>
+          <w:tab w:val="left" w:pos="10076"/>
+          <w:tab w:val="left" w:pos="10992"/>
+          <w:tab w:val="left" w:pos="11908"/>
+          <w:tab w:val="left" w:pos="12824"/>
+          <w:tab w:val="left" w:pos="13740"/>
+          <w:tab w:val="left" w:pos="14656"/>
+        </w:tabs>
+        <w:wordWrap w:val="0"/>
+        <w:spacing w:after="0" w:line="240" w:lineRule="auto"/>
+        <w:textAlignment w:val="baseline"/>
+        <w:rPr>
+          <w:rFonts w:ascii="Courier New" w:eastAsia="Times New Roman" w:hAnsi="Courier New" w:cs="Courier New"/>
+          <w:color w:val="000000"/>
+          <w:sz w:val="21"/>
+          <w:szCs w:val="21"/>
+        </w:rPr>
+      </w:pPr>
+    </w:p>
+    <w:p>
+      <w:pPr>
+        <w:shd w:val="clear" w:color="auto" w:fill="FFFFFF"/>
+        <w:tabs>
+          <w:tab w:val="left" w:pos="916"/>
+          <w:tab w:val="left" w:pos="1832"/>
+          <w:tab w:val="left" w:pos="2748"/>
+          <w:tab w:val="left" w:pos="3664"/>
+          <w:tab w:val="left" w:pos="4580"/>
+          <w:tab w:val="left" w:pos="5496"/>
+          <w:tab w:val="left" w:pos="6412"/>
+          <w:tab w:val="left" w:pos="7328"/>
+          <w:tab w:val="left" w:pos="8244"/>
+          <w:tab w:val="left" w:pos="9160"/>
+          <w:tab w:val="left" w:pos="10076"/>
+          <w:tab w:val="left" w:pos="10992"/>
+          <w:tab w:val="left" w:pos="11908"/>
+          <w:tab w:val="left" w:pos="12824"/>
+          <w:tab w:val="left" w:pos="13740"/>
+          <w:tab w:val="left" w:pos="14656"/>
+        </w:tabs>
+        <w:wordWrap w:val="0"/>
+        <w:spacing w:after="0" w:line="240" w:lineRule="auto"/>
+        <w:textAlignment w:val="baseline"/>
+        <w:rPr>
+          <w:rFonts w:ascii="Courier New" w:eastAsia="Times New Roman" w:hAnsi="Courier New" w:cs="Courier New"/>
+          <w:color w:val="000000"/>
+          <w:sz w:val="21"/>
+          <w:szCs w:val="21"/>
+        </w:rPr>
+      </w:pPr>
+    </w:p>
+    <w:p>
+      <w:pPr>
+        <w:shd w:val="clear" w:color="auto" w:fill="FFFFFF"/>
+        <w:tabs>
+          <w:tab w:val="left" w:pos="916"/>
+          <w:tab w:val="left" w:pos="1832"/>
+          <w:tab w:val="left" w:pos="2748"/>
+          <w:tab w:val="left" w:pos="3664"/>
+          <w:tab w:val="left" w:pos="4580"/>
+          <w:tab w:val="left" w:pos="5496"/>
+          <w:tab w:val="left" w:pos="6412"/>
+          <w:tab w:val="left" w:pos="7328"/>
+          <w:tab w:val="left" w:pos="8244"/>
+          <w:tab w:val="left" w:pos="9160"/>
+          <w:tab w:val="left" w:pos="10076"/>
+          <w:tab w:val="left" w:pos="10992"/>
+          <w:tab w:val="left" w:pos="11908"/>
+          <w:tab w:val="left" w:pos="12824"/>
+          <w:tab w:val="left" w:pos="13740"/>
+          <w:tab w:val="left" w:pos="14656"/>
+        </w:tabs>
+        <w:wordWrap w:val="0"/>
+        <w:spacing w:after="0" w:line="240" w:lineRule="auto"/>
+        <w:textAlignment w:val="baseline"/>
+        <w:rPr>
+          <w:rFonts w:ascii="Courier New" w:eastAsia="Times New Roman" w:hAnsi="Courier New" w:cs="Courier New"/>
+          <w:color w:val="000000"/>
+          <w:sz w:val="21"/>
+          <w:szCs w:val="21"/>
+        </w:rPr>
+      </w:pPr>
+    </w:p>
+    <w:p>
+      <w:pPr>
+        <w:shd w:val="clear" w:color="auto" w:fill="FFFFFF"/>
+        <w:tabs>
+          <w:tab w:val="left" w:pos="916"/>
+          <w:tab w:val="left" w:pos="1832"/>
+          <w:tab w:val="left" w:pos="2748"/>
+          <w:tab w:val="left" w:pos="3664"/>
+          <w:tab w:val="left" w:pos="4580"/>
+          <w:tab w:val="left" w:pos="5496"/>
+          <w:tab w:val="left" w:pos="6412"/>
+          <w:tab w:val="left" w:pos="7328"/>
+          <w:tab w:val="left" w:pos="8244"/>
+          <w:tab w:val="left" w:pos="9160"/>
+          <w:tab w:val="left" w:pos="10076"/>
+          <w:tab w:val="left" w:pos="10992"/>
+          <w:tab w:val="left" w:pos="11908"/>
+          <w:tab w:val="left" w:pos="12824"/>
+          <w:tab w:val="left" w:pos="13740"/>
+          <w:tab w:val="left" w:pos="14656"/>
+        </w:tabs>
+        <w:wordWrap w:val="0"/>
+        <w:spacing w:after="0" w:line="240" w:lineRule="auto"/>
+        <w:textAlignment w:val="baseline"/>
+        <w:rPr>
+          <w:rFonts w:ascii="Courier New" w:eastAsia="Times New Roman" w:hAnsi="Courier New" w:cs="Courier New"/>
+          <w:color w:val="000000"/>
+          <w:sz w:val="21"/>
+          <w:szCs w:val="21"/>
+        </w:rPr>
+      </w:pPr>
+      <w:r>
+        <w:rPr>
+          <w:rFonts w:ascii="Courier New" w:eastAsia="Times New Roman" w:hAnsi="Courier New" w:cs="Courier New"/>
+          <w:color w:val="000000"/>
+          <w:sz w:val="21"/>
+          <w:szCs w:val="21"/>
+        </w:rPr>
+        <w:t>df['CREDIT.HISTORY.LENGTH']=df['CREDIT.HISTORY.LENGTH'].apply(lambda x:</w:t>
+      </w:r>
+    </w:p>
+    <w:p>
+      <w:pPr>
+        <w:shd w:val="clear" w:color="auto" w:fill="FFFFFF"/>
+        <w:tabs>
+          <w:tab w:val="left" w:pos="916"/>
+          <w:tab w:val="left" w:pos="1832"/>
+          <w:tab w:val="left" w:pos="2748"/>
+          <w:tab w:val="left" w:pos="3664"/>
+          <w:tab w:val="left" w:pos="4580"/>
+          <w:tab w:val="left" w:pos="5496"/>
+          <w:tab w:val="left" w:pos="6412"/>
+          <w:tab w:val="left" w:pos="7328"/>
+          <w:tab w:val="left" w:pos="8244"/>
+          <w:tab w:val="left" w:pos="9160"/>
+          <w:tab w:val="left" w:pos="10076"/>
+          <w:tab w:val="left" w:pos="10992"/>
+          <w:tab w:val="left" w:pos="11908"/>
+          <w:tab w:val="left" w:pos="12824"/>
+          <w:tab w:val="left" w:pos="13740"/>
+          <w:tab w:val="left" w:pos="14656"/>
+        </w:tabs>
+        <w:wordWrap w:val="0"/>
+        <w:spacing w:after="0" w:line="240" w:lineRule="auto"/>
+        <w:textAlignment w:val="baseline"/>
+        <w:rPr>
+          <w:rFonts w:ascii="Courier New" w:eastAsia="Times New Roman" w:hAnsi="Courier New" w:cs="Courier New"/>
+          <w:color w:val="000000"/>
+          <w:sz w:val="21"/>
+          <w:szCs w:val="21"/>
+        </w:rPr>
+      </w:pPr>
+      <w:r>
+        <w:rPr>
+          <w:rFonts w:ascii="Courier New" w:eastAsia="Times New Roman" w:hAnsi="Courier New" w:cs="Courier New"/>
+          <w:color w:val="000000"/>
+          <w:sz w:val="21"/>
+          <w:szCs w:val="21"/>
+        </w:rPr>
+        <w:t xml:space="preserve">                                                                   (</w:t>
+      </w:r>
+      <w:proofErr w:type="spellStart"/>
+      <w:r>
+        <w:rPr>
+          <w:rFonts w:ascii="Courier New" w:eastAsia="Times New Roman" w:hAnsi="Courier New" w:cs="Courier New"/>
+          <w:color w:val="000000"/>
+          <w:sz w:val="21"/>
+          <w:szCs w:val="21"/>
+        </w:rPr>
+        <w:t>re.sub</w:t>
+      </w:r>
+      <w:proofErr w:type="spellEnd"/>
+      <w:r>
+        <w:rPr>
+          <w:rFonts w:ascii="Courier New" w:eastAsia="Times New Roman" w:hAnsi="Courier New" w:cs="Courier New"/>
+          <w:color w:val="000000"/>
+          <w:sz w:val="21"/>
+          <w:szCs w:val="21"/>
+        </w:rPr>
+        <w:t>('[a-z]','',x)).split())</w:t>
+      </w:r>
+    </w:p>
+    <w:p>
+      <w:pPr>
+        <w:shd w:val="clear" w:color="auto" w:fill="FFFFFF"/>
+        <w:tabs>
+          <w:tab w:val="left" w:pos="916"/>
+          <w:tab w:val="left" w:pos="1832"/>
+          <w:tab w:val="left" w:pos="2748"/>
+          <w:tab w:val="left" w:pos="3664"/>
+          <w:tab w:val="left" w:pos="4580"/>
+          <w:tab w:val="left" w:pos="5496"/>
+          <w:tab w:val="left" w:pos="6412"/>
+          <w:tab w:val="left" w:pos="7328"/>
+          <w:tab w:val="left" w:pos="8244"/>
+          <w:tab w:val="left" w:pos="9160"/>
+          <w:tab w:val="left" w:pos="10076"/>
+          <w:tab w:val="left" w:pos="10992"/>
+          <w:tab w:val="left" w:pos="11908"/>
+          <w:tab w:val="left" w:pos="12824"/>
+          <w:tab w:val="left" w:pos="13740"/>
+          <w:tab w:val="left" w:pos="14656"/>
+        </w:tabs>
+        <w:wordWrap w:val="0"/>
+        <w:spacing w:after="0" w:line="240" w:lineRule="auto"/>
+        <w:textAlignment w:val="baseline"/>
+        <w:rPr>
+          <w:rFonts w:ascii="Courier New" w:eastAsia="Times New Roman" w:hAnsi="Courier New" w:cs="Courier New"/>
+          <w:color w:val="000000"/>
+          <w:sz w:val="21"/>
+          <w:szCs w:val="21"/>
+        </w:rPr>
+      </w:pPr>
+      <w:r>
+        <w:rPr>
+          <w:rFonts w:ascii="Courier New" w:eastAsia="Times New Roman" w:hAnsi="Courier New" w:cs="Courier New"/>
+          <w:color w:val="000000"/>
+          <w:sz w:val="21"/>
+          <w:szCs w:val="21"/>
+        </w:rPr>
+        <w:t>df['CREDIT.HISTORY.LENGTH']=df['CREDIT.HISTORY.LENGTH'].apply(lambda x:</w:t>
+      </w:r>
+    </w:p>
+    <w:p>
+      <w:pPr>
+        <w:shd w:val="clear" w:color="auto" w:fill="FFFFFF"/>
+        <w:tabs>
+          <w:tab w:val="left" w:pos="916"/>
+          <w:tab w:val="left" w:pos="1832"/>
+          <w:tab w:val="left" w:pos="2748"/>
+          <w:tab w:val="left" w:pos="3664"/>
+          <w:tab w:val="left" w:pos="4580"/>
+          <w:tab w:val="left" w:pos="5496"/>
+          <w:tab w:val="left" w:pos="6412"/>
+          <w:tab w:val="left" w:pos="7328"/>
+          <w:tab w:val="left" w:pos="8244"/>
+          <w:tab w:val="left" w:pos="9160"/>
+          <w:tab w:val="left" w:pos="10076"/>
+          <w:tab w:val="left" w:pos="10992"/>
+          <w:tab w:val="left" w:pos="11908"/>
+          <w:tab w:val="left" w:pos="12824"/>
+          <w:tab w:val="left" w:pos="13740"/>
+          <w:tab w:val="left" w:pos="14656"/>
+        </w:tabs>
+        <w:wordWrap w:val="0"/>
+        <w:spacing w:after="0" w:line="240" w:lineRule="auto"/>
+        <w:textAlignment w:val="baseline"/>
+        <w:rPr>
+          <w:rFonts w:ascii="Courier New" w:eastAsia="Times New Roman" w:hAnsi="Courier New" w:cs="Courier New"/>
+          <w:color w:val="000000"/>
+          <w:sz w:val="21"/>
+          <w:szCs w:val="21"/>
+        </w:rPr>
+      </w:pPr>
+      <w:r>
+        <w:rPr>
+          <w:rFonts w:ascii="Courier New" w:eastAsia="Times New Roman" w:hAnsi="Courier New" w:cs="Courier New"/>
+          <w:color w:val="000000"/>
+          <w:sz w:val="21"/>
+          <w:szCs w:val="21"/>
+        </w:rPr>
+        <w:t xml:space="preserve">                                                                   int(x[0])*12+int(x[1]))</w:t>
+      </w:r>
+    </w:p>
+    <w:p>
+      <w:pPr>
+        <w:shd w:val="clear" w:color="auto" w:fill="FFFFFF"/>
+        <w:tabs>
+          <w:tab w:val="left" w:pos="916"/>
+          <w:tab w:val="left" w:pos="1832"/>
+          <w:tab w:val="left" w:pos="2748"/>
+          <w:tab w:val="left" w:pos="3664"/>
+          <w:tab w:val="left" w:pos="4580"/>
+          <w:tab w:val="left" w:pos="5496"/>
+          <w:tab w:val="left" w:pos="6412"/>
+          <w:tab w:val="left" w:pos="7328"/>
+          <w:tab w:val="left" w:pos="8244"/>
+          <w:tab w:val="left" w:pos="9160"/>
+          <w:tab w:val="left" w:pos="10076"/>
+          <w:tab w:val="left" w:pos="10992"/>
+          <w:tab w:val="left" w:pos="11908"/>
+          <w:tab w:val="left" w:pos="12824"/>
+          <w:tab w:val="left" w:pos="13740"/>
+          <w:tab w:val="left" w:pos="14656"/>
+        </w:tabs>
+        <w:wordWrap w:val="0"/>
+        <w:spacing w:after="0" w:line="240" w:lineRule="auto"/>
+        <w:textAlignment w:val="baseline"/>
+        <w:rPr>
+          <w:rFonts w:ascii="Courier New" w:eastAsia="Times New Roman" w:hAnsi="Courier New" w:cs="Courier New"/>
+          <w:color w:val="000000"/>
+          <w:sz w:val="21"/>
+          <w:szCs w:val="21"/>
+        </w:rPr>
+      </w:pPr>
+    </w:p>
+    <w:p>
+      <w:pPr>
+        <w:shd w:val="clear" w:color="auto" w:fill="FFFFFF"/>
+        <w:tabs>
+          <w:tab w:val="left" w:pos="916"/>
+          <w:tab w:val="left" w:pos="1832"/>
+          <w:tab w:val="left" w:pos="2748"/>
+          <w:tab w:val="left" w:pos="3664"/>
+          <w:tab w:val="left" w:pos="4580"/>
+          <w:tab w:val="left" w:pos="5496"/>
+          <w:tab w:val="left" w:pos="6412"/>
+          <w:tab w:val="left" w:pos="7328"/>
+          <w:tab w:val="left" w:pos="8244"/>
+          <w:tab w:val="left" w:pos="9160"/>
+          <w:tab w:val="left" w:pos="10076"/>
+          <w:tab w:val="left" w:pos="10992"/>
+          <w:tab w:val="left" w:pos="11908"/>
+          <w:tab w:val="left" w:pos="12824"/>
+          <w:tab w:val="left" w:pos="13740"/>
+          <w:tab w:val="left" w:pos="14656"/>
+        </w:tabs>
+        <w:wordWrap w:val="0"/>
+        <w:spacing w:after="0" w:line="240" w:lineRule="auto"/>
+        <w:textAlignment w:val="baseline"/>
+        <w:rPr>
+          <w:rFonts w:ascii="Courier New" w:eastAsia="Times New Roman" w:hAnsi="Courier New" w:cs="Courier New"/>
+          <w:color w:val="000000"/>
+          <w:sz w:val="21"/>
+          <w:szCs w:val="21"/>
+        </w:rPr>
+      </w:pPr>
+      <w:r>
+        <w:rPr>
+          <w:rFonts w:ascii="Courier New" w:eastAsia="Times New Roman" w:hAnsi="Courier New" w:cs="Courier New"/>
+          <w:color w:val="000000"/>
+          <w:sz w:val="21"/>
+          <w:szCs w:val="21"/>
+        </w:rPr>
+        <w:t>df['CREDIT.HISTORY.LENGTH']</w:t>
+      </w:r>
+    </w:p>
+    <w:p>
+      <w:pPr>
+        <w:shd w:val="clear" w:color="auto" w:fill="FFFFFF"/>
+        <w:tabs>
+          <w:tab w:val="left" w:pos="916"/>
+          <w:tab w:val="left" w:pos="1832"/>
+          <w:tab w:val="left" w:pos="2748"/>
+          <w:tab w:val="left" w:pos="3664"/>
+          <w:tab w:val="left" w:pos="4580"/>
+          <w:tab w:val="left" w:pos="5496"/>
+          <w:tab w:val="left" w:pos="6412"/>
+          <w:tab w:val="left" w:pos="7328"/>
+          <w:tab w:val="left" w:pos="8244"/>
+          <w:tab w:val="left" w:pos="9160"/>
+          <w:tab w:val="left" w:pos="10076"/>
+          <w:tab w:val="left" w:pos="10992"/>
+          <w:tab w:val="left" w:pos="11908"/>
+          <w:tab w:val="left" w:pos="12824"/>
+          <w:tab w:val="left" w:pos="13740"/>
+          <w:tab w:val="left" w:pos="14656"/>
+        </w:tabs>
+        <w:wordWrap w:val="0"/>
+        <w:spacing w:after="0" w:line="240" w:lineRule="auto"/>
+        <w:textAlignment w:val="baseline"/>
+        <w:rPr>
+          <w:rFonts w:ascii="Courier New" w:eastAsia="Times New Roman" w:hAnsi="Courier New" w:cs="Courier New"/>
+          <w:color w:val="000000"/>
+          <w:sz w:val="21"/>
+          <w:szCs w:val="21"/>
+        </w:rPr>
+      </w:pPr>
+    </w:p>
+    <w:p>
+      <w:pPr>
+        <w:shd w:val="clear" w:color="auto" w:fill="FFFFFF"/>
+        <w:tabs>
+          <w:tab w:val="left" w:pos="916"/>
+          <w:tab w:val="left" w:pos="1832"/>
+          <w:tab w:val="left" w:pos="2748"/>
+          <w:tab w:val="left" w:pos="3664"/>
+          <w:tab w:val="left" w:pos="4580"/>
+          <w:tab w:val="left" w:pos="5496"/>
+          <w:tab w:val="left" w:pos="6412"/>
+          <w:tab w:val="left" w:pos="7328"/>
+          <w:tab w:val="left" w:pos="8244"/>
+          <w:tab w:val="left" w:pos="9160"/>
+          <w:tab w:val="left" w:pos="10076"/>
+          <w:tab w:val="left" w:pos="10992"/>
+          <w:tab w:val="left" w:pos="11908"/>
+          <w:tab w:val="left" w:pos="12824"/>
+          <w:tab w:val="left" w:pos="13740"/>
+          <w:tab w:val="left" w:pos="14656"/>
+        </w:tabs>
+        <w:wordWrap w:val="0"/>
+        <w:spacing w:after="0" w:line="240" w:lineRule="auto"/>
+        <w:textAlignment w:val="baseline"/>
+        <w:rPr>
+          <w:rFonts w:ascii="Courier New" w:eastAsia="Times New Roman" w:hAnsi="Courier New" w:cs="Courier New"/>
+          <w:color w:val="000000"/>
+          <w:sz w:val="21"/>
+          <w:szCs w:val="21"/>
+        </w:rPr>
+      </w:pPr>
+      <w:r>
+        <w:rPr>
+          <w:rFonts w:ascii="Courier New" w:eastAsia="Times New Roman" w:hAnsi="Courier New" w:cs="Courier New"/>
+          <w:color w:val="000000"/>
+          <w:sz w:val="21"/>
+          <w:szCs w:val="21"/>
+        </w:rPr>
+        <w:t>0          0</w:t>
+      </w:r>
+    </w:p>
+    <w:p>
+      <w:pPr>
+        <w:shd w:val="clear" w:color="auto" w:fill="FFFFFF"/>
+        <w:tabs>
+          <w:tab w:val="left" w:pos="916"/>
+          <w:tab w:val="left" w:pos="1832"/>
+          <w:tab w:val="left" w:pos="2748"/>
+          <w:tab w:val="left" w:pos="3664"/>
+          <w:tab w:val="left" w:pos="4580"/>
+          <w:tab w:val="left" w:pos="5496"/>
+          <w:tab w:val="left" w:pos="6412"/>
+          <w:tab w:val="left" w:pos="7328"/>
+          <w:tab w:val="left" w:pos="8244"/>
+          <w:tab w:val="left" w:pos="9160"/>
+          <w:tab w:val="left" w:pos="10076"/>
+          <w:tab w:val="left" w:pos="10992"/>
+          <w:tab w:val="left" w:pos="11908"/>
+          <w:tab w:val="left" w:pos="12824"/>
+          <w:tab w:val="left" w:pos="13740"/>
+          <w:tab w:val="left" w:pos="14656"/>
+        </w:tabs>
+        <w:wordWrap w:val="0"/>
+        <w:spacing w:after="0" w:line="240" w:lineRule="auto"/>
+        <w:textAlignment w:val="baseline"/>
+        <w:rPr>
+          <w:rFonts w:ascii="Courier New" w:eastAsia="Times New Roman" w:hAnsi="Courier New" w:cs="Courier New"/>
+          <w:color w:val="000000"/>
+          <w:sz w:val="21"/>
+          <w:szCs w:val="21"/>
+        </w:rPr>
+      </w:pPr>
+      <w:r>
+        <w:rPr>
+          <w:rFonts w:ascii="Courier New" w:eastAsia="Times New Roman" w:hAnsi="Courier New" w:cs="Courier New"/>
+          <w:color w:val="000000"/>
+          <w:sz w:val="21"/>
+          <w:szCs w:val="21"/>
+        </w:rPr>
+        <w:t>1         23</w:t>
+      </w:r>
+    </w:p>
+    <w:p>
+      <w:pPr>
+        <w:shd w:val="clear" w:color="auto" w:fill="FFFFFF"/>
+        <w:tabs>
+          <w:tab w:val="left" w:pos="916"/>
+          <w:tab w:val="left" w:pos="1832"/>
+          <w:tab w:val="left" w:pos="2748"/>
+          <w:tab w:val="left" w:pos="3664"/>
+          <w:tab w:val="left" w:pos="4580"/>
+          <w:tab w:val="left" w:pos="5496"/>
+          <w:tab w:val="left" w:pos="6412"/>
+          <w:tab w:val="left" w:pos="7328"/>
+          <w:tab w:val="left" w:pos="8244"/>
+          <w:tab w:val="left" w:pos="9160"/>
+          <w:tab w:val="left" w:pos="10076"/>
+          <w:tab w:val="left" w:pos="10992"/>
+          <w:tab w:val="left" w:pos="11908"/>
+          <w:tab w:val="left" w:pos="12824"/>
+          <w:tab w:val="left" w:pos="13740"/>
+          <w:tab w:val="left" w:pos="14656"/>
+        </w:tabs>
+        <w:wordWrap w:val="0"/>
+        <w:spacing w:after="0" w:line="240" w:lineRule="auto"/>
+        <w:textAlignment w:val="baseline"/>
+        <w:rPr>
+          <w:rFonts w:ascii="Courier New" w:eastAsia="Times New Roman" w:hAnsi="Courier New" w:cs="Courier New"/>
+          <w:color w:val="000000"/>
+          <w:sz w:val="21"/>
+          <w:szCs w:val="21"/>
+        </w:rPr>
+      </w:pPr>
+      <w:r>
+        <w:rPr>
+          <w:rFonts w:ascii="Courier New" w:eastAsia="Times New Roman" w:hAnsi="Courier New" w:cs="Courier New"/>
+          <w:color w:val="000000"/>
+          <w:sz w:val="21"/>
+          <w:szCs w:val="21"/>
+        </w:rPr>
+        <w:lastRenderedPageBreak/>
+        <w:t>2          0</w:t>
+      </w:r>
+    </w:p>
+    <w:p>
+      <w:pPr>
+        <w:shd w:val="clear" w:color="auto" w:fill="FFFFFF"/>
+        <w:tabs>
+          <w:tab w:val="left" w:pos="916"/>
+          <w:tab w:val="left" w:pos="1832"/>
+          <w:tab w:val="left" w:pos="2748"/>
+          <w:tab w:val="left" w:pos="3664"/>
+          <w:tab w:val="left" w:pos="4580"/>
+          <w:tab w:val="left" w:pos="5496"/>
+          <w:tab w:val="left" w:pos="6412"/>
+          <w:tab w:val="left" w:pos="7328"/>
+          <w:tab w:val="left" w:pos="8244"/>
+          <w:tab w:val="left" w:pos="9160"/>
+          <w:tab w:val="left" w:pos="10076"/>
+          <w:tab w:val="left" w:pos="10992"/>
+          <w:tab w:val="left" w:pos="11908"/>
+          <w:tab w:val="left" w:pos="12824"/>
+          <w:tab w:val="left" w:pos="13740"/>
+          <w:tab w:val="left" w:pos="14656"/>
+        </w:tabs>
+        <w:wordWrap w:val="0"/>
+        <w:spacing w:after="0" w:line="240" w:lineRule="auto"/>
+        <w:textAlignment w:val="baseline"/>
+        <w:rPr>
+          <w:rFonts w:ascii="Courier New" w:eastAsia="Times New Roman" w:hAnsi="Courier New" w:cs="Courier New"/>
+          <w:color w:val="000000"/>
+          <w:sz w:val="21"/>
+          <w:szCs w:val="21"/>
+        </w:rPr>
+      </w:pPr>
+      <w:r>
+        <w:rPr>
+          <w:rFonts w:ascii="Courier New" w:eastAsia="Times New Roman" w:hAnsi="Courier New" w:cs="Courier New"/>
+          <w:color w:val="000000"/>
+          <w:sz w:val="21"/>
+          <w:szCs w:val="21"/>
+        </w:rPr>
+        <w:t>3         15</w:t>
+      </w:r>
+    </w:p>
+    <w:p>
+      <w:pPr>
+        <w:shd w:val="clear" w:color="auto" w:fill="FFFFFF"/>
+        <w:tabs>
+          <w:tab w:val="left" w:pos="916"/>
+          <w:tab w:val="left" w:pos="1832"/>
+          <w:tab w:val="left" w:pos="2748"/>
+          <w:tab w:val="left" w:pos="3664"/>
+          <w:tab w:val="left" w:pos="4580"/>
+          <w:tab w:val="left" w:pos="5496"/>
+          <w:tab w:val="left" w:pos="6412"/>
+          <w:tab w:val="left" w:pos="7328"/>
+          <w:tab w:val="left" w:pos="8244"/>
+          <w:tab w:val="left" w:pos="9160"/>
+          <w:tab w:val="left" w:pos="10076"/>
+          <w:tab w:val="left" w:pos="10992"/>
+          <w:tab w:val="left" w:pos="11908"/>
+          <w:tab w:val="left" w:pos="12824"/>
+          <w:tab w:val="left" w:pos="13740"/>
+          <w:tab w:val="left" w:pos="14656"/>
+        </w:tabs>
+        <w:wordWrap w:val="0"/>
+        <w:spacing w:after="0" w:line="240" w:lineRule="auto"/>
+        <w:textAlignment w:val="baseline"/>
+        <w:rPr>
+          <w:rFonts w:ascii="Courier New" w:eastAsia="Times New Roman" w:hAnsi="Courier New" w:cs="Courier New"/>
+          <w:color w:val="000000"/>
+          <w:sz w:val="21"/>
+          <w:szCs w:val="21"/>
+        </w:rPr>
+      </w:pPr>
+      <w:r>
+        <w:rPr>
+          <w:rFonts w:ascii="Courier New" w:eastAsia="Times New Roman" w:hAnsi="Courier New" w:cs="Courier New"/>
+          <w:color w:val="000000"/>
+          <w:sz w:val="21"/>
+          <w:szCs w:val="21"/>
+        </w:rPr>
+        <w:t>4          0</w:t>
+      </w:r>
+    </w:p>
+    <w:p>
+      <w:pPr>
+        <w:shd w:val="clear" w:color="auto" w:fill="FFFFFF"/>
+        <w:tabs>
+          <w:tab w:val="left" w:pos="916"/>
+          <w:tab w:val="left" w:pos="1832"/>
+          <w:tab w:val="left" w:pos="2748"/>
+          <w:tab w:val="left" w:pos="3664"/>
+          <w:tab w:val="left" w:pos="4580"/>
+          <w:tab w:val="left" w:pos="5496"/>
+          <w:tab w:val="left" w:pos="6412"/>
+          <w:tab w:val="left" w:pos="7328"/>
+          <w:tab w:val="left" w:pos="8244"/>
+          <w:tab w:val="left" w:pos="9160"/>
+          <w:tab w:val="left" w:pos="10076"/>
+          <w:tab w:val="left" w:pos="10992"/>
+          <w:tab w:val="left" w:pos="11908"/>
+          <w:tab w:val="left" w:pos="12824"/>
+          <w:tab w:val="left" w:pos="13740"/>
+          <w:tab w:val="left" w:pos="14656"/>
+        </w:tabs>
+        <w:wordWrap w:val="0"/>
+        <w:spacing w:after="0" w:line="240" w:lineRule="auto"/>
+        <w:textAlignment w:val="baseline"/>
+        <w:rPr>
+          <w:rFonts w:ascii="Courier New" w:eastAsia="Times New Roman" w:hAnsi="Courier New" w:cs="Courier New"/>
+          <w:color w:val="000000"/>
+          <w:sz w:val="21"/>
+          <w:szCs w:val="21"/>
+        </w:rPr>
+      </w:pPr>
+      <w:r>
+        <w:rPr>
+          <w:rFonts w:ascii="Courier New" w:eastAsia="Times New Roman" w:hAnsi="Courier New" w:cs="Courier New"/>
+          <w:color w:val="000000"/>
+          <w:sz w:val="21"/>
+          <w:szCs w:val="21"/>
+        </w:rPr>
+        <w:t xml:space="preserve">          ..</w:t>
+      </w:r>
+    </w:p>
+    <w:p>
+      <w:pPr>
+        <w:shd w:val="clear" w:color="auto" w:fill="FFFFFF"/>
+        <w:tabs>
+          <w:tab w:val="left" w:pos="916"/>
+          <w:tab w:val="left" w:pos="1832"/>
+          <w:tab w:val="left" w:pos="2748"/>
+          <w:tab w:val="left" w:pos="3664"/>
+          <w:tab w:val="left" w:pos="4580"/>
+          <w:tab w:val="left" w:pos="5496"/>
+          <w:tab w:val="left" w:pos="6412"/>
+          <w:tab w:val="left" w:pos="7328"/>
+          <w:tab w:val="left" w:pos="8244"/>
+          <w:tab w:val="left" w:pos="9160"/>
+          <w:tab w:val="left" w:pos="10076"/>
+          <w:tab w:val="left" w:pos="10992"/>
+          <w:tab w:val="left" w:pos="11908"/>
+          <w:tab w:val="left" w:pos="12824"/>
+          <w:tab w:val="left" w:pos="13740"/>
+          <w:tab w:val="left" w:pos="14656"/>
+        </w:tabs>
+        <w:wordWrap w:val="0"/>
+        <w:spacing w:after="0" w:line="240" w:lineRule="auto"/>
+        <w:textAlignment w:val="baseline"/>
+        <w:rPr>
+          <w:rFonts w:ascii="Courier New" w:eastAsia="Times New Roman" w:hAnsi="Courier New" w:cs="Courier New"/>
+          <w:color w:val="000000"/>
+          <w:sz w:val="21"/>
+          <w:szCs w:val="21"/>
+        </w:rPr>
+      </w:pPr>
+      <w:r>
+        <w:rPr>
+          <w:rFonts w:ascii="Courier New" w:eastAsia="Times New Roman" w:hAnsi="Courier New" w:cs="Courier New"/>
+          <w:color w:val="000000"/>
+          <w:sz w:val="21"/>
+          <w:szCs w:val="21"/>
+        </w:rPr>
+        <w:t>233149    39</w:t>
+      </w:r>
+    </w:p>
+    <w:p>
+      <w:pPr>
+        <w:shd w:val="clear" w:color="auto" w:fill="FFFFFF"/>
+        <w:tabs>
+          <w:tab w:val="left" w:pos="916"/>
+          <w:tab w:val="left" w:pos="1832"/>
+          <w:tab w:val="left" w:pos="2748"/>
+          <w:tab w:val="left" w:pos="3664"/>
+          <w:tab w:val="left" w:pos="4580"/>
+          <w:tab w:val="left" w:pos="5496"/>
+          <w:tab w:val="left" w:pos="6412"/>
+          <w:tab w:val="left" w:pos="7328"/>
+          <w:tab w:val="left" w:pos="8244"/>
+          <w:tab w:val="left" w:pos="9160"/>
+          <w:tab w:val="left" w:pos="10076"/>
+          <w:tab w:val="left" w:pos="10992"/>
+          <w:tab w:val="left" w:pos="11908"/>
+          <w:tab w:val="left" w:pos="12824"/>
+          <w:tab w:val="left" w:pos="13740"/>
+          <w:tab w:val="left" w:pos="14656"/>
+        </w:tabs>
+        <w:wordWrap w:val="0"/>
+        <w:spacing w:after="0" w:line="240" w:lineRule="auto"/>
+        <w:textAlignment w:val="baseline"/>
+        <w:rPr>
+          <w:rFonts w:ascii="Courier New" w:eastAsia="Times New Roman" w:hAnsi="Courier New" w:cs="Courier New"/>
+          <w:color w:val="000000"/>
+          <w:sz w:val="21"/>
+          <w:szCs w:val="21"/>
+        </w:rPr>
+      </w:pPr>
+      <w:r>
+        <w:rPr>
+          <w:rFonts w:ascii="Courier New" w:eastAsia="Times New Roman" w:hAnsi="Courier New" w:cs="Courier New"/>
+          <w:color w:val="000000"/>
+          <w:sz w:val="21"/>
+          <w:szCs w:val="21"/>
+        </w:rPr>
+        <w:t>233150     6</w:t>
+      </w:r>
+    </w:p>
+    <w:p>
+      <w:pPr>
+        <w:shd w:val="clear" w:color="auto" w:fill="FFFFFF"/>
+        <w:tabs>
+          <w:tab w:val="left" w:pos="916"/>
+          <w:tab w:val="left" w:pos="1832"/>
+          <w:tab w:val="left" w:pos="2748"/>
+          <w:tab w:val="left" w:pos="3664"/>
+          <w:tab w:val="left" w:pos="4580"/>
+          <w:tab w:val="left" w:pos="5496"/>
+          <w:tab w:val="left" w:pos="6412"/>
+          <w:tab w:val="left" w:pos="7328"/>
+          <w:tab w:val="left" w:pos="8244"/>
+          <w:tab w:val="left" w:pos="9160"/>
+          <w:tab w:val="left" w:pos="10076"/>
+          <w:tab w:val="left" w:pos="10992"/>
+          <w:tab w:val="left" w:pos="11908"/>
+          <w:tab w:val="left" w:pos="12824"/>
+          <w:tab w:val="left" w:pos="13740"/>
+          <w:tab w:val="left" w:pos="14656"/>
+        </w:tabs>
+        <w:wordWrap w:val="0"/>
+        <w:spacing w:after="0" w:line="240" w:lineRule="auto"/>
+        <w:textAlignment w:val="baseline"/>
+        <w:rPr>
+          <w:rFonts w:ascii="Courier New" w:eastAsia="Times New Roman" w:hAnsi="Courier New" w:cs="Courier New"/>
+          <w:color w:val="000000"/>
+          <w:sz w:val="21"/>
+          <w:szCs w:val="21"/>
+        </w:rPr>
+      </w:pPr>
+      <w:r>
+        <w:rPr>
+          <w:rFonts w:ascii="Courier New" w:eastAsia="Times New Roman" w:hAnsi="Courier New" w:cs="Courier New"/>
+          <w:color w:val="000000"/>
+          <w:sz w:val="21"/>
+          <w:szCs w:val="21"/>
+        </w:rPr>
+        <w:t>233151     0</w:t>
+      </w:r>
+    </w:p>
+    <w:p>
+      <w:pPr>
+        <w:shd w:val="clear" w:color="auto" w:fill="FFFFFF"/>
+        <w:tabs>
+          <w:tab w:val="left" w:pos="916"/>
+          <w:tab w:val="left" w:pos="1832"/>
+          <w:tab w:val="left" w:pos="2748"/>
+          <w:tab w:val="left" w:pos="3664"/>
+          <w:tab w:val="left" w:pos="4580"/>
+          <w:tab w:val="left" w:pos="5496"/>
+          <w:tab w:val="left" w:pos="6412"/>
+          <w:tab w:val="left" w:pos="7328"/>
+          <w:tab w:val="left" w:pos="8244"/>
+          <w:tab w:val="left" w:pos="9160"/>
+          <w:tab w:val="left" w:pos="10076"/>
+          <w:tab w:val="left" w:pos="10992"/>
+          <w:tab w:val="left" w:pos="11908"/>
+          <w:tab w:val="left" w:pos="12824"/>
+          <w:tab w:val="left" w:pos="13740"/>
+          <w:tab w:val="left" w:pos="14656"/>
+        </w:tabs>
+        <w:wordWrap w:val="0"/>
+        <w:spacing w:after="0" w:line="240" w:lineRule="auto"/>
+        <w:textAlignment w:val="baseline"/>
+        <w:rPr>
+          <w:rFonts w:ascii="Courier New" w:eastAsia="Times New Roman" w:hAnsi="Courier New" w:cs="Courier New"/>
+          <w:color w:val="000000"/>
+          <w:sz w:val="21"/>
+          <w:szCs w:val="21"/>
+        </w:rPr>
+      </w:pPr>
+      <w:r>
+        <w:rPr>
+          <w:rFonts w:ascii="Courier New" w:eastAsia="Times New Roman" w:hAnsi="Courier New" w:cs="Courier New"/>
+          <w:color w:val="000000"/>
+          <w:sz w:val="21"/>
+          <w:szCs w:val="21"/>
+        </w:rPr>
+        <w:t>233152     0</w:t>
+      </w:r>
+    </w:p>
+    <w:p>
+      <w:pPr>
+        <w:shd w:val="clear" w:color="auto" w:fill="FFFFFF"/>
+        <w:tabs>
+          <w:tab w:val="left" w:pos="916"/>
+          <w:tab w:val="left" w:pos="1832"/>
+          <w:tab w:val="left" w:pos="2748"/>
+          <w:tab w:val="left" w:pos="3664"/>
+          <w:tab w:val="left" w:pos="4580"/>
+          <w:tab w:val="left" w:pos="5496"/>
+          <w:tab w:val="left" w:pos="6412"/>
+          <w:tab w:val="left" w:pos="7328"/>
+          <w:tab w:val="left" w:pos="8244"/>
+          <w:tab w:val="left" w:pos="9160"/>
+          <w:tab w:val="left" w:pos="10076"/>
+          <w:tab w:val="left" w:pos="10992"/>
+          <w:tab w:val="left" w:pos="11908"/>
+          <w:tab w:val="left" w:pos="12824"/>
+          <w:tab w:val="left" w:pos="13740"/>
+          <w:tab w:val="left" w:pos="14656"/>
+        </w:tabs>
+        <w:wordWrap w:val="0"/>
+        <w:spacing w:after="0" w:line="240" w:lineRule="auto"/>
+        <w:textAlignment w:val="baseline"/>
+        <w:rPr>
+          <w:rFonts w:ascii="Courier New" w:eastAsia="Times New Roman" w:hAnsi="Courier New" w:cs="Courier New"/>
+          <w:color w:val="000000"/>
+          <w:sz w:val="21"/>
+          <w:szCs w:val="21"/>
+        </w:rPr>
+      </w:pPr>
+      <w:r>
+        <w:rPr>
+          <w:rFonts w:ascii="Courier New" w:eastAsia="Times New Roman" w:hAnsi="Courier New" w:cs="Courier New"/>
+          <w:color w:val="000000"/>
+          <w:sz w:val="21"/>
+          <w:szCs w:val="21"/>
+        </w:rPr>
+        <w:t>233153     0</w:t>
+      </w:r>
+    </w:p>
+    <w:p>
+      <w:pPr>
+        <w:shd w:val="clear" w:color="auto" w:fill="FFFFFF"/>
+        <w:tabs>
+          <w:tab w:val="left" w:pos="916"/>
+          <w:tab w:val="left" w:pos="1832"/>
+          <w:tab w:val="left" w:pos="2748"/>
+          <w:tab w:val="left" w:pos="3664"/>
+          <w:tab w:val="left" w:pos="4580"/>
+          <w:tab w:val="left" w:pos="5496"/>
+          <w:tab w:val="left" w:pos="6412"/>
+          <w:tab w:val="left" w:pos="7328"/>
+          <w:tab w:val="left" w:pos="8244"/>
+          <w:tab w:val="left" w:pos="9160"/>
+          <w:tab w:val="left" w:pos="10076"/>
+          <w:tab w:val="left" w:pos="10992"/>
+          <w:tab w:val="left" w:pos="11908"/>
+          <w:tab w:val="left" w:pos="12824"/>
+          <w:tab w:val="left" w:pos="13740"/>
+          <w:tab w:val="left" w:pos="14656"/>
+        </w:tabs>
+        <w:wordWrap w:val="0"/>
+        <w:spacing w:after="0" w:line="240" w:lineRule="auto"/>
+        <w:textAlignment w:val="baseline"/>
+        <w:rPr>
+          <w:rFonts w:ascii="Courier New" w:eastAsia="Times New Roman" w:hAnsi="Courier New" w:cs="Courier New"/>
+          <w:color w:val="000000"/>
+          <w:sz w:val="21"/>
+          <w:szCs w:val="21"/>
+        </w:rPr>
+      </w:pPr>
+      <w:r>
+        <w:rPr>
+          <w:rFonts w:ascii="Courier New" w:eastAsia="Times New Roman" w:hAnsi="Courier New" w:cs="Courier New"/>
+          <w:color w:val="000000"/>
+          <w:sz w:val="21"/>
+          <w:szCs w:val="21"/>
+        </w:rPr>
+        <w:t xml:space="preserve">Name: CREDIT.HISTORY.LENGTH, Length: 233154, </w:t>
+      </w:r>
+      <w:proofErr w:type="spellStart"/>
+      <w:r>
+        <w:rPr>
+          <w:rFonts w:ascii="Courier New" w:eastAsia="Times New Roman" w:hAnsi="Courier New" w:cs="Courier New"/>
+          <w:color w:val="000000"/>
+          <w:sz w:val="21"/>
+          <w:szCs w:val="21"/>
+        </w:rPr>
+        <w:t>dtype</w:t>
+      </w:r>
+      <w:proofErr w:type="spellEnd"/>
+      <w:r>
+        <w:rPr>
+          <w:rFonts w:ascii="Courier New" w:eastAsia="Times New Roman" w:hAnsi="Courier New" w:cs="Courier New"/>
+          <w:color w:val="000000"/>
+          <w:sz w:val="21"/>
+          <w:szCs w:val="21"/>
+        </w:rPr>
+        <w:t>: int64</w:t>
+      </w:r>
+    </w:p>
+    <w:p>
+      <w:pPr>
+        <w:spacing w:after="0" w:line="240" w:lineRule="auto"/>
+        <w:rPr>
+          <w:rFonts w:ascii="Calibri" w:eastAsia="Times New Roman" w:hAnsi="Calibri" w:cs="Calibri"/>
+          <w:color w:val="000000"/>
+        </w:rPr>
+      </w:pPr>
+      <w:r>
+        <w:rPr>
+          <w:rFonts w:ascii="Calibri" w:hAnsi="Calibri" w:cs="Calibri"/>
+          <w:noProof/>
+          <w:color w:val="000000"/>
+        </w:rPr>
+        <w:drawing>
+          <wp:inline distT="0" distB="0" distL="0" distR="0" wp14:anchorId="1609C2F6" wp14:editId="557D4167">
+            <wp:extent cx="5943600" cy="2151104"/>
+            <wp:effectExtent l="0" t="0" r="0" b="1905"/>
+            <wp:docPr id="9" name="Picture 9" descr="C:\Users\pravi\AppData\Local\Microsoft\Windows\INetCache\Content.MSO\4C18BA5B.tmp"/>
+            <wp:cNvGraphicFramePr>
+              <a:graphicFrameLocks xmlns:a="http://schemas.openxmlformats.org/drawingml/2006/main" noChangeAspect="1"/>
+            </wp:cNvGraphicFramePr>
+            <a:graphic xmlns:a="http://schemas.openxmlformats.org/drawingml/2006/main">
+              <a:graphicData uri="http://schemas.openxmlformats.org/drawingml/2006/picture">
+                <pic:pic xmlns:pic="http://schemas.openxmlformats.org/drawingml/2006/picture">
+                  <pic:nvPicPr>
+                    <pic:cNvPr id="0" name="Picture 3" descr="C:\Users\pravi\AppData\Local\Microsoft\Windows\INetCache\Content.MSO\4C18BA5B.tmp"/>
+                    <pic:cNvPicPr>
+                      <a:picLocks noChangeAspect="1" noChangeArrowheads="1"/>
+                    </pic:cNvPicPr>
+                  </pic:nvPicPr>
+                  <pic:blipFill>
+                    <a:blip r:embed="rId29">
+                      <a:extLst>
+                        <a:ext uri="{28A0092B-C50C-407E-A947-70E740481C1C}">
+                          <a14:useLocalDpi xmlns:a14="http://schemas.microsoft.com/office/drawing/2010/main" val="0"/>
+                        </a:ext>
+                      </a:extLst>
+                    </a:blip>
+                    <a:srcRect/>
+                    <a:stretch>
+                      <a:fillRect/>
+                    </a:stretch>
+                  </pic:blipFill>
+                  <pic:spPr bwMode="auto">
+                    <a:xfrm>
+                      <a:off x="0" y="0"/>
+                      <a:ext cx="5943600" cy="2151104"/>
+                    </a:xfrm>
+                    <a:prstGeom prst="rect">
+                      <a:avLst/>
+                    </a:prstGeom>
+                    <a:noFill/>
+                    <a:ln>
+                      <a:noFill/>
+                    </a:ln>
+                  </pic:spPr>
+                </pic:pic>
+              </a:graphicData>
+            </a:graphic>
+          </wp:inline>
+        </w:drawing>
+      </w:r>
+    </w:p>
+    <w:p>
+      <w:pPr>
+        <w:spacing w:after="0" w:line="240" w:lineRule="auto"/>
+        <w:ind w:firstLine="720"/>
+        <w:rPr>
+          <w:rFonts w:ascii="Calibri" w:eastAsia="Times New Roman" w:hAnsi="Calibri" w:cs="Calibri"/>
+          <w:color w:val="000000"/>
+        </w:rPr>
+      </w:pPr>
     </w:p>
     <w:p>
       <w:pPr>
         <w:pStyle w:val="Heading2"/>
       </w:pPr>
       <w:r>
-        <w:t>2.2.2</w:t>
-      </w:r>
-      <w:r>
-        <w:t>5</w:t>
-      </w:r>
-      <w:r>
-        <w:t xml:space="preserve"> </w:t>
-      </w:r>
-      <w:r>
-        <w:t>Number of Inquires</w:t>
+        <w:t>2.2.25 Number of Inquires</w:t>
       </w:r>
     </w:p>
     <w:p>
@@ -7970,34 +11138,94 @@
       <w:r>
         <w:tab/>
       </w:r>
-      <w:proofErr w:type="spellStart"/>
       <w:r>
         <w:rPr>
           <w:rFonts w:ascii="Calibri" w:eastAsia="Times New Roman" w:hAnsi="Calibri" w:cs="Calibri"/>
           <w:color w:val="000000"/>
         </w:rPr>
-        <w:t>Enquries</w:t>
-      </w:r>
-      <w:proofErr w:type="spellEnd"/>
-      <w:r>
+        <w:t>Enquiries</w:t>
+      </w:r>
+    </w:p>
+    <w:p>
+      <w:pPr>
         <w:rPr>
           <w:rFonts w:ascii="Calibri" w:eastAsia="Times New Roman" w:hAnsi="Calibri" w:cs="Calibri"/>
           <w:color w:val="000000"/>
         </w:rPr>
-        <w:t xml:space="preserve"> done by the customer for loans</w:t>
-      </w:r>
-    </w:p>
-    <w:p>
+      </w:pPr>
       <w:bookmarkStart w:id="1" w:name="_GoBack"/>
       <w:bookmarkEnd w:id="1"/>
-    </w:p>
-    <w:p>
-      <w:pPr>
+      <w:r>
         <w:rPr>
           <w:rFonts w:ascii="Calibri" w:eastAsia="Times New Roman" w:hAnsi="Calibri" w:cs="Calibri"/>
           <w:color w:val="000000"/>
         </w:rPr>
-      </w:pPr>
+        <w:t xml:space="preserve"> done by the customer for loans</w:t>
+      </w:r>
+    </w:p>
+    <w:p/>
+    <w:p>
+      <w:pPr>
+        <w:rPr>
+          <w:rFonts w:ascii="Calibri" w:eastAsia="Times New Roman" w:hAnsi="Calibri" w:cs="Calibri"/>
+          <w:color w:val="000000"/>
+        </w:rPr>
+      </w:pPr>
+      <w:r>
+        <w:rPr>
+          <w:rFonts w:ascii="Calibri" w:hAnsi="Calibri" w:cs="Calibri"/>
+          <w:noProof/>
+          <w:color w:val="000000"/>
+        </w:rPr>
+        <w:drawing>
+          <wp:inline distT="0" distB="0" distL="0" distR="0" wp14:anchorId="24FCEA22" wp14:editId="2FF2BC4F">
+            <wp:extent cx="5943600" cy="2153920"/>
+            <wp:effectExtent l="0" t="0" r="0" b="0"/>
+            <wp:docPr id="7" name="Picture 7" descr="C:\Users\pravi\AppData\Local\Microsoft\Windows\INetCache\Content.MSO\5620AB96.tmp"/>
+            <wp:cNvGraphicFramePr>
+              <a:graphicFrameLocks xmlns:a="http://schemas.openxmlformats.org/drawingml/2006/main" noChangeAspect="1"/>
+            </wp:cNvGraphicFramePr>
+            <a:graphic xmlns:a="http://schemas.openxmlformats.org/drawingml/2006/main">
+              <a:graphicData uri="http://schemas.openxmlformats.org/drawingml/2006/picture">
+                <pic:pic xmlns:pic="http://schemas.openxmlformats.org/drawingml/2006/picture">
+                  <pic:nvPicPr>
+                    <pic:cNvPr id="0" name="Picture 2" descr="C:\Users\pravi\AppData\Local\Microsoft\Windows\INetCache\Content.MSO\5620AB96.tmp"/>
+                    <pic:cNvPicPr>
+                      <a:picLocks noChangeAspect="1" noChangeArrowheads="1"/>
+                    </pic:cNvPicPr>
+                  </pic:nvPicPr>
+                  <pic:blipFill>
+                    <a:blip r:embed="rId30">
+                      <a:extLst>
+                        <a:ext uri="{28A0092B-C50C-407E-A947-70E740481C1C}">
+                          <a14:useLocalDpi xmlns:a14="http://schemas.microsoft.com/office/drawing/2010/main" val="0"/>
+                        </a:ext>
+                      </a:extLst>
+                    </a:blip>
+                    <a:srcRect/>
+                    <a:stretch>
+                      <a:fillRect/>
+                    </a:stretch>
+                  </pic:blipFill>
+                  <pic:spPr bwMode="auto">
+                    <a:xfrm>
+                      <a:off x="0" y="0"/>
+                      <a:ext cx="5943600" cy="2153920"/>
+                    </a:xfrm>
+                    <a:prstGeom prst="rect">
+                      <a:avLst/>
+                    </a:prstGeom>
+                    <a:noFill/>
+                    <a:ln>
+                      <a:noFill/>
+                    </a:ln>
+                  </pic:spPr>
+                </pic:pic>
+              </a:graphicData>
+            </a:graphic>
+          </wp:inline>
+        </w:drawing>
+      </w:r>
     </w:p>
     <w:p/>
     <w:sectPr>
@@ -9409,7 +12637,7 @@
 </file>
 
 <file path=customXml/itemProps1.xml><?xml version="1.0" encoding="utf-8"?>
-<ds:datastoreItem xmlns:ds="http://schemas.openxmlformats.org/officeDocument/2006/customXml" ds:itemID="{969918B9-6E65-4FDE-BF7D-5F337D45CBC4}">
+<ds:datastoreItem xmlns:ds="http://schemas.openxmlformats.org/officeDocument/2006/customXml" ds:itemID="{C156403E-B1E0-4D56-BF2A-420123DA1B90}">
   <ds:schemaRefs>
     <ds:schemaRef ds:uri="http://schemas.openxmlformats.org/officeDocument/2006/bibliography"/>
   </ds:schemaRefs>

</xml_diff>